<commit_message>
Updated AMP info and added technial skills
</commit_message>
<xml_diff>
--- a/Mitchell-Arndt-Resume.docx
+++ b/Mitchell-Arndt-Resume.docx
@@ -248,6 +248,150 @@
           <w:bCs/>
         </w:rPr>
         <w:t>EXPERIENCE</w:t>
+      </w:r>
+    </w:p>
+    <w:p>
+      <w:pPr>
+        <w:spacing w:after="0" w:line="240" w:lineRule="auto"/>
+        <w:rPr>
+          <w:rFonts w:ascii="Garamond" w:hAnsi="Garamond" w:cs="Times New Roman"/>
+        </w:rPr>
+      </w:pPr>
+      <w:r>
+        <w:rPr>
+          <w:rFonts w:ascii="Garamond" w:hAnsi="Garamond" w:cs="Times New Roman"/>
+          <w:b/>
+          <w:bCs/>
+        </w:rPr>
+        <w:t>Autonomous Motorsports Purdue</w:t>
+      </w:r>
+      <w:r>
+        <w:rPr>
+          <w:rFonts w:ascii="Garamond" w:hAnsi="Garamond" w:cs="Times New Roman"/>
+        </w:rPr>
+        <w:t xml:space="preserve"> | West Lafayette, IN</w:t>
+      </w:r>
+      <w:r>
+        <w:rPr>
+          <w:rFonts w:ascii="Garamond" w:hAnsi="Garamond" w:cs="Times New Roman"/>
+        </w:rPr>
+        <w:ptab w:relativeTo="margin" w:alignment="right" w:leader="none"/>
+      </w:r>
+      <w:r>
+        <w:rPr>
+          <w:rFonts w:ascii="Garamond" w:hAnsi="Garamond" w:cs="Times New Roman"/>
+          <w:b/>
+          <w:bCs/>
+        </w:rPr>
+        <w:t xml:space="preserve">May 2019 </w:t>
+      </w:r>
+      <w:r>
+        <w:rPr>
+          <w:rFonts w:ascii="Garamond" w:hAnsi="Garamond" w:cs="Times New Roman"/>
+          <w:b/>
+          <w:bCs/>
+        </w:rPr>
+        <w:t>–</w:t>
+      </w:r>
+      <w:r>
+        <w:rPr>
+          <w:rFonts w:ascii="Garamond" w:hAnsi="Garamond" w:cs="Times New Roman"/>
+          <w:b/>
+          <w:bCs/>
+        </w:rPr>
+        <w:t xml:space="preserve"> Present</w:t>
+      </w:r>
+    </w:p>
+    <w:p>
+      <w:pPr>
+        <w:spacing w:after="0" w:line="240" w:lineRule="auto"/>
+        <w:rPr>
+          <w:rFonts w:ascii="Garamond" w:hAnsi="Garamond" w:cs="Times New Roman"/>
+          <w:i/>
+          <w:iCs/>
+        </w:rPr>
+      </w:pPr>
+      <w:r>
+        <w:rPr>
+          <w:rFonts w:ascii="Garamond" w:hAnsi="Garamond" w:cs="Times New Roman"/>
+        </w:rPr>
+        <w:tab/>
+      </w:r>
+      <w:r>
+        <w:rPr>
+          <w:rFonts w:ascii="Garamond" w:hAnsi="Garamond" w:cs="Times New Roman"/>
+          <w:i/>
+          <w:iCs/>
+        </w:rPr>
+        <w:t>Electrica</w:t>
+      </w:r>
+      <w:r>
+        <w:rPr>
+          <w:rFonts w:ascii="Garamond" w:hAnsi="Garamond" w:cs="Times New Roman"/>
+          <w:i/>
+          <w:iCs/>
+        </w:rPr>
+        <w:t>l Lead Engineer</w:t>
+      </w:r>
+    </w:p>
+    <w:p>
+      <w:pPr>
+        <w:pStyle w:val="ListParagraph"/>
+        <w:numPr>
+          <w:ilvl w:val="0"/>
+          <w:numId w:val="2"/>
+        </w:numPr>
+        <w:spacing w:line="240" w:lineRule="auto"/>
+        <w:ind w:left="810"/>
+        <w:rPr>
+          <w:rFonts w:ascii="Garamond" w:hAnsi="Garamond" w:cs="Times New Roman"/>
+        </w:rPr>
+      </w:pPr>
+      <w:r>
+        <w:rPr>
+          <w:rFonts w:ascii="Garamond" w:hAnsi="Garamond" w:cs="Times New Roman"/>
+        </w:rPr>
+        <w:t>Designed self-driving race car to compete at the Indy 500</w:t>
+      </w:r>
+    </w:p>
+    <w:p>
+      <w:pPr>
+        <w:pStyle w:val="ListParagraph"/>
+        <w:numPr>
+          <w:ilvl w:val="0"/>
+          <w:numId w:val="2"/>
+        </w:numPr>
+        <w:spacing w:line="240" w:lineRule="auto"/>
+        <w:ind w:left="810"/>
+        <w:rPr>
+          <w:rFonts w:ascii="Garamond" w:hAnsi="Garamond" w:cs="Times New Roman"/>
+        </w:rPr>
+      </w:pPr>
+      <w:r>
+        <w:rPr>
+          <w:rFonts w:ascii="Garamond" w:hAnsi="Garamond" w:cs="Times New Roman"/>
+        </w:rPr>
+        <w:t>Created custom PCB using KiCad to route control signals from TI microprocessor to servo motors</w:t>
+      </w:r>
+    </w:p>
+    <w:p>
+      <w:pPr>
+        <w:pStyle w:val="ListParagraph"/>
+        <w:numPr>
+          <w:ilvl w:val="0"/>
+          <w:numId w:val="2"/>
+        </w:numPr>
+        <w:spacing w:line="240" w:lineRule="auto"/>
+        <w:ind w:left="810"/>
+        <w:rPr>
+          <w:rFonts w:ascii="Garamond" w:hAnsi="Garamond" w:cs="Times New Roman"/>
+        </w:rPr>
+      </w:pPr>
+      <w:r>
+        <w:rPr>
+          <w:rFonts w:ascii="Garamond" w:hAnsi="Garamond" w:cs="Times New Roman"/>
+        </w:rPr>
+        <w:t>Designed C code on TI microcontroller to interpret serial commands and output digital and analog signals</w:t>
       </w:r>
     </w:p>
     <w:p>
@@ -340,43 +484,25 @@
         <w:rPr>
           <w:rFonts w:ascii="Garamond" w:hAnsi="Garamond" w:cs="Times New Roman"/>
         </w:rPr>
-        <w:t>Automated payroll system to streamline the employee payment process</w:t>
-      </w:r>
-      <w:r>
-        <w:rPr>
-          <w:rFonts w:ascii="Garamond" w:hAnsi="Garamond" w:cs="Times New Roman"/>
-        </w:rPr>
-        <w:t xml:space="preserve">, taking </w:t>
-      </w:r>
-      <w:r>
-        <w:rPr>
-          <w:rFonts w:ascii="Garamond" w:hAnsi="Garamond" w:cs="Times New Roman"/>
-        </w:rPr>
-        <w:t>two</w:t>
-      </w:r>
-      <w:r>
-        <w:rPr>
-          <w:rFonts w:ascii="Garamond" w:hAnsi="Garamond" w:cs="Times New Roman"/>
-        </w:rPr>
-        <w:t xml:space="preserve"> </w:t>
-      </w:r>
-      <w:r>
-        <w:rPr>
-          <w:rFonts w:ascii="Garamond" w:hAnsi="Garamond" w:cs="Times New Roman"/>
-        </w:rPr>
-        <w:t>hour</w:t>
-      </w:r>
-      <w:r>
-        <w:rPr>
-          <w:rFonts w:ascii="Garamond" w:hAnsi="Garamond" w:cs="Times New Roman"/>
-        </w:rPr>
-        <w:t>s</w:t>
-      </w:r>
-      <w:r>
-        <w:rPr>
-          <w:rFonts w:ascii="Garamond" w:hAnsi="Garamond" w:cs="Times New Roman"/>
-        </w:rPr>
-        <w:t xml:space="preserve"> to a single click</w:t>
+        <w:t>Automated payroll system</w:t>
+      </w:r>
+      <w:r>
+        <w:rPr>
+          <w:rFonts w:ascii="Garamond" w:hAnsi="Garamond" w:cs="Times New Roman"/>
+        </w:rPr>
+        <w:t xml:space="preserve"> using Java</w:t>
+      </w:r>
+      <w:r>
+        <w:rPr>
+          <w:rFonts w:ascii="Garamond" w:hAnsi="Garamond" w:cs="Times New Roman"/>
+        </w:rPr>
+        <w:t>FX</w:t>
+      </w:r>
+      <w:r>
+        <w:rPr>
+          <w:rFonts w:ascii="Garamond" w:hAnsi="Garamond" w:cs="Times New Roman"/>
+        </w:rPr>
+        <w:t xml:space="preserve"> to streamline the employee payment process</w:t>
       </w:r>
     </w:p>
     <w:p>
@@ -449,44 +575,6 @@
     </w:p>
     <w:p>
       <w:pPr>
-        <w:pStyle w:val="ListParagraph"/>
-        <w:numPr>
-          <w:ilvl w:val="0"/>
-          <w:numId w:val="1"/>
-        </w:numPr>
-        <w:spacing w:line="240" w:lineRule="auto"/>
-        <w:ind w:left="810"/>
-        <w:rPr>
-          <w:rFonts w:ascii="Garamond" w:hAnsi="Garamond" w:cs="Times New Roman"/>
-        </w:rPr>
-      </w:pPr>
-      <w:r>
-        <w:rPr>
-          <w:rFonts w:ascii="Garamond" w:hAnsi="Garamond" w:cs="Times New Roman"/>
-        </w:rPr>
-        <w:t xml:space="preserve">Reformatted </w:t>
-      </w:r>
-      <w:r>
-        <w:rPr>
-          <w:rFonts w:ascii="Garamond" w:hAnsi="Garamond" w:cs="Times New Roman"/>
-        </w:rPr>
-        <w:t>inventory</w:t>
-      </w:r>
-      <w:r>
-        <w:rPr>
-          <w:rFonts w:ascii="Garamond" w:hAnsi="Garamond" w:cs="Times New Roman"/>
-        </w:rPr>
-        <w:t xml:space="preserve"> management p</w:t>
-      </w:r>
-      <w:r>
-        <w:rPr>
-          <w:rFonts w:ascii="Garamond" w:hAnsi="Garamond" w:cs="Times New Roman"/>
-        </w:rPr>
-        <w:t>rocedures</w:t>
-      </w:r>
-    </w:p>
-    <w:p>
-      <w:pPr>
         <w:spacing w:after="0" w:line="240" w:lineRule="auto"/>
         <w:rPr>
           <w:rFonts w:ascii="Garamond" w:hAnsi="Garamond" w:cs="Times New Roman"/>
@@ -642,6 +730,74 @@
     </w:p>
     <w:p>
       <w:pPr>
+        <w:spacing w:after="0" w:line="240" w:lineRule="auto"/>
+        <w:rPr>
+          <w:rFonts w:ascii="Garamond" w:hAnsi="Garamond" w:cs="Times New Roman"/>
+        </w:rPr>
+      </w:pPr>
+      <w:r>
+        <w:rPr>
+          <w:rFonts w:ascii="Garamond" w:hAnsi="Garamond" w:cs="Times New Roman"/>
+          <w:b/>
+          <w:bCs/>
+        </w:rPr>
+        <w:t>Autonomous Robot Team – Honors Engineering</w:t>
+      </w:r>
+      <w:r>
+        <w:rPr>
+          <w:rFonts w:ascii="Garamond" w:hAnsi="Garamond" w:cs="Times New Roman"/>
+        </w:rPr>
+        <w:t xml:space="preserve"> | West Lafayette, IN</w:t>
+      </w:r>
+      <w:r>
+        <w:rPr>
+          <w:rFonts w:ascii="Garamond" w:hAnsi="Garamond" w:cs="Times New Roman"/>
+        </w:rPr>
+        <w:ptab w:relativeTo="margin" w:alignment="right" w:leader="none"/>
+      </w:r>
+      <w:r>
+        <w:rPr>
+          <w:rFonts w:ascii="Garamond" w:hAnsi="Garamond" w:cs="Times New Roman"/>
+          <w:b/>
+          <w:bCs/>
+        </w:rPr>
+        <w:t>A</w:t>
+      </w:r>
+      <w:r>
+        <w:rPr>
+          <w:rFonts w:ascii="Garamond" w:hAnsi="Garamond" w:cs="Times New Roman"/>
+          <w:b/>
+          <w:bCs/>
+        </w:rPr>
+        <w:t>ug 2018 – May 2019</w:t>
+      </w:r>
+    </w:p>
+    <w:p>
+      <w:pPr>
+        <w:spacing w:after="0" w:line="240" w:lineRule="auto"/>
+        <w:rPr>
+          <w:rFonts w:ascii="Garamond" w:hAnsi="Garamond" w:cs="Times New Roman"/>
+          <w:i/>
+          <w:iCs/>
+        </w:rPr>
+      </w:pPr>
+      <w:r>
+        <w:rPr>
+          <w:rFonts w:ascii="Garamond" w:hAnsi="Garamond" w:cs="Times New Roman"/>
+        </w:rPr>
+        <w:tab/>
+      </w:r>
+      <w:r>
+        <w:rPr>
+          <w:rFonts w:ascii="Garamond" w:hAnsi="Garamond" w:cs="Times New Roman"/>
+          <w:i/>
+          <w:iCs/>
+        </w:rPr>
+        <w:t>Software Design Lead</w:t>
+      </w:r>
+    </w:p>
+    <w:p>
+      <w:pPr>
         <w:pStyle w:val="ListParagraph"/>
         <w:numPr>
           <w:ilvl w:val="0"/>
@@ -657,224 +813,6 @@
         <w:rPr>
           <w:rFonts w:ascii="Garamond" w:hAnsi="Garamond" w:cs="Times New Roman"/>
         </w:rPr>
-        <w:t>Contacted potential cus</w:t>
-      </w:r>
-      <w:r>
-        <w:rPr>
-          <w:rFonts w:ascii="Garamond" w:hAnsi="Garamond" w:cs="Times New Roman"/>
-        </w:rPr>
-        <w:t>tomers to help cut their processing rates</w:t>
-      </w:r>
-      <w:r>
-        <w:rPr>
-          <w:rFonts w:ascii="Garamond" w:hAnsi="Garamond" w:cs="Times New Roman"/>
-        </w:rPr>
-        <w:t xml:space="preserve"> to interchange</w:t>
-      </w:r>
-    </w:p>
-    <w:p>
-      <w:pPr>
-        <w:spacing w:after="0" w:line="240" w:lineRule="auto"/>
-        <w:rPr>
-          <w:rFonts w:ascii="Garamond" w:hAnsi="Garamond" w:cs="Times New Roman"/>
-        </w:rPr>
-      </w:pPr>
-      <w:r>
-        <w:rPr>
-          <w:rFonts w:ascii="Garamond" w:hAnsi="Garamond" w:cs="Times New Roman"/>
-          <w:b/>
-          <w:bCs/>
-        </w:rPr>
-        <w:t>Autonomous Motorsports Purdue</w:t>
-      </w:r>
-      <w:r>
-        <w:rPr>
-          <w:rFonts w:ascii="Garamond" w:hAnsi="Garamond" w:cs="Times New Roman"/>
-        </w:rPr>
-        <w:t xml:space="preserve"> | West Lafayette, IN</w:t>
-      </w:r>
-      <w:r>
-        <w:rPr>
-          <w:rFonts w:ascii="Garamond" w:hAnsi="Garamond" w:cs="Times New Roman"/>
-        </w:rPr>
-        <w:ptab w:relativeTo="margin" w:alignment="right" w:leader="none"/>
-      </w:r>
-      <w:r>
-        <w:rPr>
-          <w:rFonts w:ascii="Garamond" w:hAnsi="Garamond" w:cs="Times New Roman"/>
-          <w:b/>
-          <w:bCs/>
-        </w:rPr>
-        <w:t xml:space="preserve">May 2019 </w:t>
-      </w:r>
-      <w:r>
-        <w:rPr>
-          <w:rFonts w:ascii="Garamond" w:hAnsi="Garamond" w:cs="Times New Roman"/>
-          <w:b/>
-          <w:bCs/>
-        </w:rPr>
-        <w:t>–</w:t>
-      </w:r>
-      <w:r>
-        <w:rPr>
-          <w:rFonts w:ascii="Garamond" w:hAnsi="Garamond" w:cs="Times New Roman"/>
-          <w:b/>
-          <w:bCs/>
-        </w:rPr>
-        <w:t xml:space="preserve"> Present</w:t>
-      </w:r>
-    </w:p>
-    <w:p>
-      <w:pPr>
-        <w:spacing w:after="0" w:line="240" w:lineRule="auto"/>
-        <w:rPr>
-          <w:rFonts w:ascii="Garamond" w:hAnsi="Garamond" w:cs="Times New Roman"/>
-          <w:i/>
-          <w:iCs/>
-        </w:rPr>
-      </w:pPr>
-      <w:r>
-        <w:rPr>
-          <w:rFonts w:ascii="Garamond" w:hAnsi="Garamond" w:cs="Times New Roman"/>
-        </w:rPr>
-        <w:tab/>
-      </w:r>
-      <w:r>
-        <w:rPr>
-          <w:rFonts w:ascii="Garamond" w:hAnsi="Garamond" w:cs="Times New Roman"/>
-          <w:i/>
-          <w:iCs/>
-        </w:rPr>
-        <w:t>Electrica</w:t>
-      </w:r>
-      <w:r>
-        <w:rPr>
-          <w:rFonts w:ascii="Garamond" w:hAnsi="Garamond" w:cs="Times New Roman"/>
-          <w:i/>
-          <w:iCs/>
-        </w:rPr>
-        <w:t>l Lead</w:t>
-      </w:r>
-      <w:bookmarkStart w:id="0" w:name="_GoBack"/>
-      <w:bookmarkEnd w:id="0"/>
-    </w:p>
-    <w:p>
-      <w:pPr>
-        <w:pStyle w:val="ListParagraph"/>
-        <w:numPr>
-          <w:ilvl w:val="0"/>
-          <w:numId w:val="2"/>
-        </w:numPr>
-        <w:spacing w:line="240" w:lineRule="auto"/>
-        <w:ind w:left="810"/>
-        <w:rPr>
-          <w:rFonts w:ascii="Garamond" w:hAnsi="Garamond" w:cs="Times New Roman"/>
-        </w:rPr>
-      </w:pPr>
-      <w:r>
-        <w:rPr>
-          <w:rFonts w:ascii="Garamond" w:hAnsi="Garamond" w:cs="Times New Roman"/>
-        </w:rPr>
-        <w:t xml:space="preserve">Designed </w:t>
-      </w:r>
-      <w:r>
-        <w:rPr>
-          <w:rFonts w:ascii="Garamond" w:hAnsi="Garamond" w:cs="Times New Roman"/>
-        </w:rPr>
-        <w:t>self-driving</w:t>
-      </w:r>
-      <w:r>
-        <w:rPr>
-          <w:rFonts w:ascii="Garamond" w:hAnsi="Garamond" w:cs="Times New Roman"/>
-        </w:rPr>
-        <w:t xml:space="preserve"> race car to compete at the Indy 500</w:t>
-      </w:r>
-    </w:p>
-    <w:p>
-      <w:pPr>
-        <w:spacing w:after="0" w:line="240" w:lineRule="auto"/>
-        <w:rPr>
-          <w:rFonts w:ascii="Garamond" w:hAnsi="Garamond" w:cs="Times New Roman"/>
-        </w:rPr>
-      </w:pPr>
-      <w:r>
-        <w:rPr>
-          <w:rFonts w:ascii="Garamond" w:hAnsi="Garamond" w:cs="Times New Roman"/>
-          <w:b/>
-          <w:bCs/>
-        </w:rPr>
-        <w:t>Autonomous Robot Team – Honors Engineering</w:t>
-      </w:r>
-      <w:r>
-        <w:rPr>
-          <w:rFonts w:ascii="Garamond" w:hAnsi="Garamond" w:cs="Times New Roman"/>
-        </w:rPr>
-        <w:t xml:space="preserve"> | West Lafayette, IN</w:t>
-      </w:r>
-      <w:r>
-        <w:rPr>
-          <w:rFonts w:ascii="Garamond" w:hAnsi="Garamond" w:cs="Times New Roman"/>
-        </w:rPr>
-        <w:ptab w:relativeTo="margin" w:alignment="right" w:leader="none"/>
-      </w:r>
-      <w:r>
-        <w:rPr>
-          <w:rFonts w:ascii="Garamond" w:hAnsi="Garamond" w:cs="Times New Roman"/>
-          <w:b/>
-          <w:bCs/>
-        </w:rPr>
-        <w:t>A</w:t>
-      </w:r>
-      <w:r>
-        <w:rPr>
-          <w:rFonts w:ascii="Garamond" w:hAnsi="Garamond" w:cs="Times New Roman"/>
-          <w:b/>
-          <w:bCs/>
-        </w:rPr>
-        <w:t>ug 2018 – May 2019</w:t>
-      </w:r>
-    </w:p>
-    <w:p>
-      <w:pPr>
-        <w:spacing w:after="0" w:line="240" w:lineRule="auto"/>
-        <w:rPr>
-          <w:rFonts w:ascii="Garamond" w:hAnsi="Garamond" w:cs="Times New Roman"/>
-          <w:i/>
-          <w:iCs/>
-        </w:rPr>
-      </w:pPr>
-      <w:r>
-        <w:rPr>
-          <w:rFonts w:ascii="Garamond" w:hAnsi="Garamond" w:cs="Times New Roman"/>
-        </w:rPr>
-        <w:tab/>
-      </w:r>
-      <w:r>
-        <w:rPr>
-          <w:rFonts w:ascii="Garamond" w:hAnsi="Garamond" w:cs="Times New Roman"/>
-          <w:i/>
-          <w:iCs/>
-        </w:rPr>
-        <w:t>Software Design Lead</w:t>
-      </w:r>
-    </w:p>
-    <w:p>
-      <w:pPr>
-        <w:pStyle w:val="ListParagraph"/>
-        <w:numPr>
-          <w:ilvl w:val="0"/>
-          <w:numId w:val="2"/>
-        </w:numPr>
-        <w:spacing w:line="240" w:lineRule="auto"/>
-        <w:ind w:left="810"/>
-        <w:rPr>
-          <w:rFonts w:ascii="Garamond" w:hAnsi="Garamond" w:cs="Times New Roman"/>
-        </w:rPr>
-      </w:pPr>
-      <w:r>
-        <w:rPr>
-          <w:rFonts w:ascii="Garamond" w:hAnsi="Garamond" w:cs="Times New Roman"/>
-        </w:rPr>
         <w:t xml:space="preserve">Worked with Python </w:t>
       </w:r>
       <w:r>
@@ -1323,22 +1261,22 @@
         <w:rPr>
           <w:rFonts w:ascii="Garamond" w:hAnsi="Garamond" w:cs="Times New Roman"/>
         </w:rPr>
-        <w:t xml:space="preserve"> Java, C, Python, MatLab</w:t>
-      </w:r>
-      <w:r>
-        <w:rPr>
-          <w:rFonts w:ascii="Garamond" w:hAnsi="Garamond" w:cs="Times New Roman"/>
-        </w:rPr>
-        <w:t xml:space="preserve">, </w:t>
-      </w:r>
-      <w:proofErr w:type="spellStart"/>
-      <w:r>
-        <w:rPr>
-          <w:rFonts w:ascii="Garamond" w:hAnsi="Garamond" w:cs="Times New Roman"/>
-        </w:rPr>
-        <w:t>LTspice</w:t>
-      </w:r>
-      <w:proofErr w:type="spellEnd"/>
+        <w:t xml:space="preserve"> Java,</w:t>
+      </w:r>
+      <w:r>
+        <w:rPr>
+          <w:rFonts w:ascii="Garamond" w:hAnsi="Garamond" w:cs="Times New Roman"/>
+        </w:rPr>
+        <w:t xml:space="preserve"> JavaFX,</w:t>
+      </w:r>
+      <w:bookmarkStart w:id="0" w:name="_GoBack"/>
+      <w:bookmarkEnd w:id="0"/>
+      <w:r>
+        <w:rPr>
+          <w:rFonts w:ascii="Garamond" w:hAnsi="Garamond" w:cs="Times New Roman"/>
+        </w:rPr>
+        <w:t xml:space="preserve"> C, Python, MatLab</w:t>
+      </w:r>
     </w:p>
     <w:p>
       <w:pPr>
@@ -1353,27 +1291,19 @@
           <w:b/>
           <w:bCs/>
         </w:rPr>
-        <w:t>Spoken Language:</w:t>
-      </w:r>
-      <w:r>
-        <w:rPr>
-          <w:rFonts w:ascii="Garamond" w:hAnsi="Garamond" w:cs="Times New Roman"/>
-        </w:rPr>
-        <w:t xml:space="preserve"> Proficient in Spanish – Seal of </w:t>
-      </w:r>
-      <w:proofErr w:type="spellStart"/>
-      <w:r>
-        <w:rPr>
-          <w:rFonts w:ascii="Garamond" w:hAnsi="Garamond" w:cs="Times New Roman"/>
-        </w:rPr>
-        <w:t>Biliteracy</w:t>
-      </w:r>
-      <w:proofErr w:type="spellEnd"/>
-      <w:r>
-        <w:rPr>
-          <w:rFonts w:ascii="Garamond" w:hAnsi="Garamond" w:cs="Times New Roman"/>
-        </w:rPr>
-        <w:t xml:space="preserve"> in Spanish (2018)</w:t>
+        <w:t>Technical Skills</w:t>
+      </w:r>
+      <w:r>
+        <w:rPr>
+          <w:rFonts w:ascii="Garamond" w:hAnsi="Garamond" w:cs="Times New Roman"/>
+        </w:rPr>
+        <w:t>: LTspice, KiCad, git</w:t>
+      </w:r>
+      <w:r>
+        <w:rPr>
+          <w:rFonts w:ascii="Garamond" w:hAnsi="Garamond" w:cs="Times New Roman"/>
+        </w:rPr>
+        <w:t>/github</w:t>
       </w:r>
     </w:p>
     <w:p>
@@ -1395,35 +1325,7 @@
         <w:rPr>
           <w:rFonts w:ascii="Garamond" w:hAnsi="Garamond" w:cs="Times New Roman"/>
         </w:rPr>
-        <w:t xml:space="preserve">: </w:t>
-      </w:r>
-      <w:proofErr w:type="spellStart"/>
-      <w:r>
-        <w:rPr>
-          <w:rFonts w:ascii="Garamond" w:hAnsi="Garamond" w:cs="Times New Roman"/>
-        </w:rPr>
-        <w:t>Biotility</w:t>
-      </w:r>
-      <w:proofErr w:type="spellEnd"/>
-      <w:r>
-        <w:rPr>
-          <w:rFonts w:ascii="Garamond" w:hAnsi="Garamond" w:cs="Times New Roman"/>
-        </w:rPr>
-        <w:t xml:space="preserve"> National Certification for </w:t>
-      </w:r>
-      <w:proofErr w:type="spellStart"/>
-      <w:r>
-        <w:rPr>
-          <w:rFonts w:ascii="Garamond" w:hAnsi="Garamond" w:cs="Times New Roman"/>
-        </w:rPr>
-        <w:t>Biotechnician</w:t>
-      </w:r>
-      <w:proofErr w:type="spellEnd"/>
-      <w:r>
-        <w:rPr>
-          <w:rFonts w:ascii="Garamond" w:hAnsi="Garamond" w:cs="Times New Roman"/>
-        </w:rPr>
-        <w:t xml:space="preserve"> Assistant (2018)</w:t>
+        <w:t>: Biotility National Certification for Biotechnician Assistant (2018)</w:t>
       </w:r>
       <w:r>
         <w:rPr>

</xml_diff>

<commit_message>
updated with fall 2019 GPA
</commit_message>
<xml_diff>
--- a/Mitchell-Arndt-Resume.docx
+++ b/Mitchell-Arndt-Resume.docx
@@ -209,6 +209,54 @@
         </w:rPr>
         <w:t xml:space="preserve"> Minor</w:t>
       </w:r>
+      <w:r>
+        <w:rPr>
+          <w:rFonts w:ascii="Garamond" w:hAnsi="Garamond" w:cs="Times New Roman"/>
+          <w:i/>
+          <w:iCs/>
+        </w:rPr>
+        <w:t xml:space="preserve">, </w:t>
+      </w:r>
+      <w:r>
+        <w:rPr>
+          <w:rFonts w:ascii="Garamond" w:hAnsi="Garamond" w:cs="Times New Roman"/>
+          <w:i/>
+          <w:iCs/>
+        </w:rPr>
+        <w:t>Certificate</w:t>
+      </w:r>
+      <w:r>
+        <w:rPr>
+          <w:rFonts w:ascii="Garamond" w:hAnsi="Garamond" w:cs="Times New Roman"/>
+          <w:i/>
+          <w:iCs/>
+        </w:rPr>
+        <w:t xml:space="preserve"> of </w:t>
+      </w:r>
+      <w:r>
+        <w:rPr>
+          <w:rFonts w:ascii="Garamond" w:hAnsi="Garamond" w:cs="Times New Roman"/>
+          <w:i/>
+          <w:iCs/>
+        </w:rPr>
+        <w:t>Entrepreneurs</w:t>
+      </w:r>
+      <w:r>
+        <w:rPr>
+          <w:rFonts w:ascii="Garamond" w:hAnsi="Garamond" w:cs="Times New Roman"/>
+          <w:i/>
+          <w:iCs/>
+        </w:rPr>
+        <w:t>hip and Innovation</w:t>
+      </w:r>
+      <w:r>
+        <w:rPr>
+          <w:rFonts w:ascii="Garamond" w:hAnsi="Garamond" w:cs="Times New Roman"/>
+          <w:i/>
+          <w:iCs/>
+        </w:rPr>
+        <w:t xml:space="preserve"> </w:t>
+      </w:r>
     </w:p>
     <w:p>
       <w:pPr>
@@ -226,7 +274,15 @@
           <w:i/>
           <w:iCs/>
         </w:rPr>
-        <w:t>GPA: 3.93</w:t>
+        <w:t>GPA: 3.9</w:t>
+      </w:r>
+      <w:r>
+        <w:rPr>
+          <w:rFonts w:ascii="Garamond" w:hAnsi="Garamond" w:cs="Times New Roman"/>
+          <w:i/>
+          <w:iCs/>
+        </w:rPr>
+        <w:t>5</w:t>
       </w:r>
     </w:p>
     <w:p>
@@ -391,7 +447,21 @@
         <w:rPr>
           <w:rFonts w:ascii="Garamond" w:hAnsi="Garamond" w:cs="Times New Roman"/>
         </w:rPr>
-        <w:t>Designed C code on TI microcontroller to interpret serial commands and output digital and analog signals</w:t>
+        <w:t xml:space="preserve">Designed C code on TI microcontroller to interpret serial commands and output digital and analog </w:t>
+      </w:r>
+      <w:r>
+        <w:rPr>
+          <w:rFonts w:ascii="Garamond" w:hAnsi="Garamond" w:cs="Times New Roman"/>
+        </w:rPr>
+        <w:t xml:space="preserve">control </w:t>
+      </w:r>
+      <w:bookmarkStart w:id="0" w:name="_GoBack"/>
+      <w:bookmarkEnd w:id="0"/>
+      <w:r>
+        <w:rPr>
+          <w:rFonts w:ascii="Garamond" w:hAnsi="Garamond" w:cs="Times New Roman"/>
+        </w:rPr>
+        <w:t>signals</w:t>
       </w:r>
     </w:p>
     <w:p>
@@ -1269,8 +1339,6 @@
         </w:rPr>
         <w:t xml:space="preserve"> JavaFX,</w:t>
       </w:r>
-      <w:bookmarkStart w:id="0" w:name="_GoBack"/>
-      <w:bookmarkEnd w:id="0"/>
       <w:r>
         <w:rPr>
           <w:rFonts w:ascii="Garamond" w:hAnsi="Garamond" w:cs="Times New Roman"/>
@@ -1297,13 +1365,37 @@
         <w:rPr>
           <w:rFonts w:ascii="Garamond" w:hAnsi="Garamond" w:cs="Times New Roman"/>
         </w:rPr>
-        <w:t>: LTspice, KiCad, git</w:t>
-      </w:r>
-      <w:r>
-        <w:rPr>
-          <w:rFonts w:ascii="Garamond" w:hAnsi="Garamond" w:cs="Times New Roman"/>
-        </w:rPr>
-        <w:t>/github</w:t>
+        <w:t xml:space="preserve">: LTspice, KiCad, </w:t>
+      </w:r>
+      <w:r>
+        <w:rPr>
+          <w:rFonts w:ascii="Garamond" w:hAnsi="Garamond" w:cs="Times New Roman"/>
+        </w:rPr>
+        <w:t>G</w:t>
+      </w:r>
+      <w:r>
+        <w:rPr>
+          <w:rFonts w:ascii="Garamond" w:hAnsi="Garamond" w:cs="Times New Roman"/>
+        </w:rPr>
+        <w:t>it</w:t>
+      </w:r>
+      <w:r>
+        <w:rPr>
+          <w:rFonts w:ascii="Garamond" w:hAnsi="Garamond" w:cs="Times New Roman"/>
+        </w:rPr>
+        <w:t>/</w:t>
+      </w:r>
+      <w:r>
+        <w:rPr>
+          <w:rFonts w:ascii="Garamond" w:hAnsi="Garamond" w:cs="Times New Roman"/>
+        </w:rPr>
+        <w:t>G</w:t>
+      </w:r>
+      <w:r>
+        <w:rPr>
+          <w:rFonts w:ascii="Garamond" w:hAnsi="Garamond" w:cs="Times New Roman"/>
+        </w:rPr>
+        <w:t>ithub</w:t>
       </w:r>
     </w:p>
     <w:p>
@@ -1434,7 +1526,13 @@
               <w:rPr>
                 <w:rFonts w:ascii="Garamond" w:hAnsi="Garamond" w:cs="Times New Roman"/>
               </w:rPr>
-              <w:t>Fall 2018, Spring 2019</w:t>
+              <w:t>3</w:t>
+            </w:r>
+            <w:r>
+              <w:rPr>
+                <w:rFonts w:ascii="Garamond" w:hAnsi="Garamond" w:cs="Times New Roman"/>
+              </w:rPr>
+              <w:t xml:space="preserve"> Semesters</w:t>
             </w:r>
             <w:r>
               <w:rPr>

</xml_diff>

<commit_message>
added png research, removed football, baseball
</commit_message>
<xml_diff>
--- a/Mitchell-Arndt-Resume.docx
+++ b/Mitchell-Arndt-Resume.docx
@@ -427,7 +427,21 @@
         <w:rPr>
           <w:rFonts w:ascii="Garamond" w:hAnsi="Garamond" w:cs="Times New Roman"/>
         </w:rPr>
-        <w:t>Created custom PCB using KiCad to route control signals from TI microprocessor to servo motors</w:t>
+        <w:t xml:space="preserve">Created custom PCB using </w:t>
+      </w:r>
+      <w:proofErr w:type="spellStart"/>
+      <w:r>
+        <w:rPr>
+          <w:rFonts w:ascii="Garamond" w:hAnsi="Garamond" w:cs="Times New Roman"/>
+        </w:rPr>
+        <w:t>KiCad</w:t>
+      </w:r>
+      <w:proofErr w:type="spellEnd"/>
+      <w:r>
+        <w:rPr>
+          <w:rFonts w:ascii="Garamond" w:hAnsi="Garamond" w:cs="Times New Roman"/>
+        </w:rPr>
+        <w:t xml:space="preserve"> to route control signals from TI microprocessor to servo motors</w:t>
       </w:r>
     </w:p>
     <w:p>
@@ -455,8 +469,6 @@
         </w:rPr>
         <w:t xml:space="preserve">control </w:t>
       </w:r>
-      <w:bookmarkStart w:id="0" w:name="_GoBack"/>
-      <w:bookmarkEnd w:id="0"/>
       <w:r>
         <w:rPr>
           <w:rFonts w:ascii="Garamond" w:hAnsi="Garamond" w:cs="Times New Roman"/>
@@ -477,13 +489,47 @@
           <w:b/>
           <w:bCs/>
         </w:rPr>
-        <w:t>Card Connect</w:t>
-      </w:r>
-      <w:r>
-        <w:rPr>
-          <w:rFonts w:ascii="Garamond" w:hAnsi="Garamond" w:cs="Times New Roman"/>
-        </w:rPr>
-        <w:t xml:space="preserve"> | Phoenix, AZ</w:t>
+        <w:t>Purdue Neurological</w:t>
+      </w:r>
+      <w:r>
+        <w:rPr>
+          <w:rFonts w:ascii="Garamond" w:hAnsi="Garamond" w:cs="Times New Roman"/>
+          <w:b/>
+          <w:bCs/>
+        </w:rPr>
+        <w:t xml:space="preserve"> </w:t>
+      </w:r>
+      <w:r>
+        <w:rPr>
+          <w:rFonts w:ascii="Garamond" w:hAnsi="Garamond" w:cs="Times New Roman"/>
+          <w:b/>
+          <w:bCs/>
+        </w:rPr>
+        <w:t>Group</w:t>
+      </w:r>
+      <w:r>
+        <w:rPr>
+          <w:rFonts w:ascii="Garamond" w:hAnsi="Garamond" w:cs="Times New Roman"/>
+        </w:rPr>
+        <w:t xml:space="preserve"> | </w:t>
+      </w:r>
+      <w:r>
+        <w:rPr>
+          <w:rFonts w:ascii="Garamond" w:hAnsi="Garamond" w:cs="Times New Roman"/>
+        </w:rPr>
+        <w:t>West Lafayette</w:t>
+      </w:r>
+      <w:r>
+        <w:rPr>
+          <w:rFonts w:ascii="Garamond" w:hAnsi="Garamond" w:cs="Times New Roman"/>
+        </w:rPr>
+        <w:t xml:space="preserve">, </w:t>
+      </w:r>
+      <w:r>
+        <w:rPr>
+          <w:rFonts w:ascii="Garamond" w:hAnsi="Garamond" w:cs="Times New Roman"/>
+        </w:rPr>
+        <w:t>IN</w:t>
       </w:r>
       <w:r>
         <w:rPr>
@@ -499,7 +545,15 @@
           <w:b/>
           <w:bCs/>
         </w:rPr>
-        <w:t xml:space="preserve">May 2019 </w:t>
+        <w:t>Dec</w:t>
+      </w:r>
+      <w:r>
+        <w:rPr>
+          <w:rFonts w:ascii="Garamond" w:hAnsi="Garamond" w:cs="Times New Roman"/>
+          <w:b/>
+          <w:bCs/>
+        </w:rPr>
+        <w:t xml:space="preserve"> 2019 </w:t>
       </w:r>
       <w:r>
         <w:rPr>
@@ -534,7 +588,7 @@
           <w:i/>
           <w:iCs/>
         </w:rPr>
-        <w:t>Software Development Intern</w:t>
+        <w:t>Undergraduate Research Assistant</w:t>
       </w:r>
     </w:p>
     <w:p>
@@ -554,6 +608,133 @@
         <w:rPr>
           <w:rFonts w:ascii="Garamond" w:hAnsi="Garamond" w:cs="Times New Roman"/>
         </w:rPr>
+        <w:t xml:space="preserve">Designed/Programmed </w:t>
+      </w:r>
+      <w:r>
+        <w:rPr>
+          <w:rFonts w:ascii="Garamond" w:hAnsi="Garamond" w:cs="Times New Roman"/>
+        </w:rPr>
+        <w:t xml:space="preserve">data collection circuitry </w:t>
+      </w:r>
+      <w:r>
+        <w:rPr>
+          <w:rFonts w:ascii="Garamond" w:hAnsi="Garamond" w:cs="Times New Roman"/>
+        </w:rPr>
+        <w:t xml:space="preserve">for measuring the </w:t>
+      </w:r>
+      <w:r>
+        <w:rPr>
+          <w:rFonts w:ascii="Garamond" w:hAnsi="Garamond" w:cs="Times New Roman"/>
+        </w:rPr>
+        <w:t xml:space="preserve">forces of a football </w:t>
+      </w:r>
+      <w:r>
+        <w:rPr>
+          <w:rFonts w:ascii="Garamond" w:hAnsi="Garamond" w:cs="Times New Roman"/>
+        </w:rPr>
+        <w:t>tackle</w:t>
+      </w:r>
+    </w:p>
+    <w:p>
+      <w:pPr>
+        <w:spacing w:after="0" w:line="240" w:lineRule="auto"/>
+        <w:rPr>
+          <w:rFonts w:ascii="Garamond" w:hAnsi="Garamond" w:cs="Times New Roman"/>
+        </w:rPr>
+      </w:pPr>
+      <w:bookmarkStart w:id="0" w:name="_GoBack"/>
+      <w:bookmarkEnd w:id="0"/>
+    </w:p>
+    <w:p>
+      <w:pPr>
+        <w:spacing w:after="0" w:line="240" w:lineRule="auto"/>
+        <w:rPr>
+          <w:rFonts w:ascii="Garamond" w:hAnsi="Garamond" w:cs="Times New Roman"/>
+        </w:rPr>
+      </w:pPr>
+      <w:r>
+        <w:rPr>
+          <w:rFonts w:ascii="Garamond" w:hAnsi="Garamond" w:cs="Times New Roman"/>
+          <w:b/>
+          <w:bCs/>
+        </w:rPr>
+        <w:t>Card Connect</w:t>
+      </w:r>
+      <w:r>
+        <w:rPr>
+          <w:rFonts w:ascii="Garamond" w:hAnsi="Garamond" w:cs="Times New Roman"/>
+        </w:rPr>
+        <w:t xml:space="preserve"> | Phoenix, AZ</w:t>
+      </w:r>
+      <w:r>
+        <w:rPr>
+          <w:rFonts w:ascii="Garamond" w:hAnsi="Garamond" w:cs="Times New Roman"/>
+          <w:i/>
+          <w:iCs/>
+        </w:rPr>
+        <w:ptab w:relativeTo="margin" w:alignment="right" w:leader="none"/>
+      </w:r>
+      <w:r>
+        <w:rPr>
+          <w:rFonts w:ascii="Garamond" w:hAnsi="Garamond" w:cs="Times New Roman"/>
+          <w:b/>
+          <w:bCs/>
+        </w:rPr>
+        <w:t xml:space="preserve">May 2019 </w:t>
+      </w:r>
+      <w:r>
+        <w:rPr>
+          <w:rFonts w:ascii="Garamond" w:hAnsi="Garamond" w:cs="Times New Roman"/>
+          <w:b/>
+          <w:bCs/>
+        </w:rPr>
+        <w:t>–</w:t>
+      </w:r>
+      <w:r>
+        <w:rPr>
+          <w:rFonts w:ascii="Garamond" w:hAnsi="Garamond" w:cs="Times New Roman"/>
+          <w:b/>
+          <w:bCs/>
+        </w:rPr>
+        <w:t xml:space="preserve"> Present</w:t>
+      </w:r>
+    </w:p>
+    <w:p>
+      <w:pPr>
+        <w:spacing w:after="0" w:line="240" w:lineRule="auto"/>
+        <w:ind w:firstLine="432"/>
+        <w:rPr>
+          <w:rFonts w:ascii="Garamond" w:hAnsi="Garamond" w:cs="Times New Roman"/>
+          <w:i/>
+          <w:iCs/>
+        </w:rPr>
+      </w:pPr>
+      <w:r>
+        <w:rPr>
+          <w:rFonts w:ascii="Garamond" w:hAnsi="Garamond" w:cs="Times New Roman"/>
+          <w:i/>
+          <w:iCs/>
+        </w:rPr>
+        <w:t>Software Development Intern</w:t>
+      </w:r>
+    </w:p>
+    <w:p>
+      <w:pPr>
+        <w:pStyle w:val="ListParagraph"/>
+        <w:numPr>
+          <w:ilvl w:val="0"/>
+          <w:numId w:val="1"/>
+        </w:numPr>
+        <w:spacing w:after="0" w:line="240" w:lineRule="auto"/>
+        <w:ind w:left="810"/>
+        <w:rPr>
+          <w:rFonts w:ascii="Garamond" w:hAnsi="Garamond" w:cs="Times New Roman"/>
+        </w:rPr>
+      </w:pPr>
+      <w:r>
+        <w:rPr>
+          <w:rFonts w:ascii="Garamond" w:hAnsi="Garamond" w:cs="Times New Roman"/>
+        </w:rPr>
         <w:t>Automated payroll system</w:t>
       </w:r>
       <w:r>
@@ -1185,98 +1366,6 @@
     </w:p>
     <w:p>
       <w:pPr>
-        <w:spacing w:after="0" w:line="240" w:lineRule="auto"/>
-        <w:rPr>
-          <w:rFonts w:ascii="Garamond" w:hAnsi="Garamond" w:cs="Times New Roman"/>
-        </w:rPr>
-      </w:pPr>
-      <w:r>
-        <w:rPr>
-          <w:rFonts w:ascii="Garamond" w:hAnsi="Garamond" w:cs="Times New Roman"/>
-          <w:b/>
-          <w:bCs/>
-        </w:rPr>
-        <w:t>Varsity Baseball</w:t>
-      </w:r>
-      <w:r>
-        <w:rPr>
-          <w:rFonts w:ascii="Garamond" w:hAnsi="Garamond" w:cs="Times New Roman"/>
-        </w:rPr>
-        <w:t xml:space="preserve"> — Leadership Council</w:t>
-      </w:r>
-      <w:r>
-        <w:rPr>
-          <w:rFonts w:ascii="Garamond" w:hAnsi="Garamond" w:cs="Times New Roman"/>
-        </w:rPr>
-        <w:ptab w:relativeTo="margin" w:alignment="right" w:leader="none"/>
-      </w:r>
-      <w:r>
-        <w:rPr>
-          <w:rFonts w:ascii="Garamond" w:hAnsi="Garamond" w:cs="Times New Roman"/>
-          <w:b/>
-          <w:bCs/>
-        </w:rPr>
-        <w:t>2015 – 2018</w:t>
-      </w:r>
-    </w:p>
-    <w:p>
-      <w:pPr>
-        <w:pStyle w:val="ListParagraph"/>
-        <w:numPr>
-          <w:ilvl w:val="0"/>
-          <w:numId w:val="2"/>
-        </w:numPr>
-        <w:spacing w:line="240" w:lineRule="auto"/>
-        <w:ind w:left="990"/>
-        <w:rPr>
-          <w:rFonts w:ascii="Garamond" w:hAnsi="Garamond" w:cs="Times New Roman"/>
-        </w:rPr>
-      </w:pPr>
-      <w:r>
-        <w:rPr>
-          <w:rFonts w:ascii="Garamond" w:hAnsi="Garamond" w:cs="Times New Roman"/>
-        </w:rPr>
-        <w:t>Welcome to America Organization</w:t>
-      </w:r>
-    </w:p>
-    <w:p>
-      <w:pPr>
-        <w:spacing w:line="240" w:lineRule="auto"/>
-        <w:rPr>
-          <w:rFonts w:ascii="Garamond" w:hAnsi="Garamond" w:cs="Times New Roman"/>
-        </w:rPr>
-      </w:pPr>
-      <w:r>
-        <w:rPr>
-          <w:rFonts w:ascii="Garamond" w:hAnsi="Garamond" w:cs="Times New Roman"/>
-          <w:b/>
-          <w:bCs/>
-        </w:rPr>
-        <w:t>Varsity Football</w:t>
-      </w:r>
-      <w:r>
-        <w:rPr>
-          <w:rFonts w:ascii="Garamond" w:hAnsi="Garamond" w:cs="Times New Roman"/>
-        </w:rPr>
-        <w:t xml:space="preserve"> — Team Captain, Safety</w:t>
-      </w:r>
-      <w:r>
-        <w:rPr>
-          <w:rFonts w:ascii="Garamond" w:hAnsi="Garamond" w:cs="Times New Roman"/>
-        </w:rPr>
-        <w:ptab w:relativeTo="margin" w:alignment="right" w:leader="none"/>
-      </w:r>
-      <w:r>
-        <w:rPr>
-          <w:rFonts w:ascii="Garamond" w:hAnsi="Garamond" w:cs="Times New Roman"/>
-          <w:b/>
-          <w:bCs/>
-        </w:rPr>
-        <w:t>2014 – 2017</w:t>
-      </w:r>
-    </w:p>
-    <w:p>
-      <w:pPr>
         <w:pBdr>
           <w:bottom w:val="single" w:sz="8" w:space="1" w:color="auto"/>
         </w:pBdr>
@@ -1343,8 +1432,16 @@
         <w:rPr>
           <w:rFonts w:ascii="Garamond" w:hAnsi="Garamond" w:cs="Times New Roman"/>
         </w:rPr>
-        <w:t xml:space="preserve"> C, Python, MatLab</w:t>
-      </w:r>
+        <w:t xml:space="preserve"> C, Python, </w:t>
+      </w:r>
+      <w:proofErr w:type="spellStart"/>
+      <w:r>
+        <w:rPr>
+          <w:rFonts w:ascii="Garamond" w:hAnsi="Garamond" w:cs="Times New Roman"/>
+        </w:rPr>
+        <w:t>MatLab</w:t>
+      </w:r>
+      <w:proofErr w:type="spellEnd"/>
     </w:p>
     <w:p>
       <w:pPr>
@@ -1365,7 +1462,35 @@
         <w:rPr>
           <w:rFonts w:ascii="Garamond" w:hAnsi="Garamond" w:cs="Times New Roman"/>
         </w:rPr>
-        <w:t xml:space="preserve">: LTspice, KiCad, </w:t>
+        <w:t xml:space="preserve">: </w:t>
+      </w:r>
+      <w:proofErr w:type="spellStart"/>
+      <w:r>
+        <w:rPr>
+          <w:rFonts w:ascii="Garamond" w:hAnsi="Garamond" w:cs="Times New Roman"/>
+        </w:rPr>
+        <w:t>LTspice</w:t>
+      </w:r>
+      <w:proofErr w:type="spellEnd"/>
+      <w:r>
+        <w:rPr>
+          <w:rFonts w:ascii="Garamond" w:hAnsi="Garamond" w:cs="Times New Roman"/>
+        </w:rPr>
+        <w:t xml:space="preserve">, </w:t>
+      </w:r>
+      <w:proofErr w:type="spellStart"/>
+      <w:r>
+        <w:rPr>
+          <w:rFonts w:ascii="Garamond" w:hAnsi="Garamond" w:cs="Times New Roman"/>
+        </w:rPr>
+        <w:t>KiCad</w:t>
+      </w:r>
+      <w:proofErr w:type="spellEnd"/>
+      <w:r>
+        <w:rPr>
+          <w:rFonts w:ascii="Garamond" w:hAnsi="Garamond" w:cs="Times New Roman"/>
+        </w:rPr>
+        <w:t xml:space="preserve">, </w:t>
       </w:r>
       <w:r>
         <w:rPr>
@@ -1385,6 +1510,7 @@
         </w:rPr>
         <w:t>/</w:t>
       </w:r>
+      <w:proofErr w:type="spellStart"/>
       <w:r>
         <w:rPr>
           <w:rFonts w:ascii="Garamond" w:hAnsi="Garamond" w:cs="Times New Roman"/>
@@ -1397,6 +1523,13 @@
         </w:rPr>
         <w:t>ithub</w:t>
       </w:r>
+      <w:proofErr w:type="spellEnd"/>
+      <w:r>
+        <w:rPr>
+          <w:rFonts w:ascii="Garamond" w:hAnsi="Garamond" w:cs="Times New Roman"/>
+        </w:rPr>
+        <w:t>, Verilog</w:t>
+      </w:r>
     </w:p>
     <w:p>
       <w:pPr>
@@ -1417,7 +1550,21 @@
         <w:rPr>
           <w:rFonts w:ascii="Garamond" w:hAnsi="Garamond" w:cs="Times New Roman"/>
         </w:rPr>
-        <w:t>: Biotility National Certification for Biotechnician Assistant (2018)</w:t>
+        <w:t xml:space="preserve">: </w:t>
+      </w:r>
+      <w:proofErr w:type="spellStart"/>
+      <w:r>
+        <w:rPr>
+          <w:rFonts w:ascii="Garamond" w:hAnsi="Garamond" w:cs="Times New Roman"/>
+        </w:rPr>
+        <w:t>Biotility</w:t>
+      </w:r>
+      <w:proofErr w:type="spellEnd"/>
+      <w:r>
+        <w:rPr>
+          <w:rFonts w:ascii="Garamond" w:hAnsi="Garamond" w:cs="Times New Roman"/>
+        </w:rPr>
+        <w:t xml:space="preserve"> National Certification for Biotechnician Assistant (2018)</w:t>
       </w:r>
       <w:r>
         <w:rPr>

</xml_diff>

<commit_message>
updated png and added e3
</commit_message>
<xml_diff>
--- a/Mitchell-Arndt-Resume.docx
+++ b/Mitchell-Arndt-Resume.docx
@@ -1,6 +1,6 @@
 
 <file path=word/document.xml><?xml version="1.0" encoding="utf-8"?>
-<w:document xmlns:wpc="http://schemas.microsoft.com/office/word/2010/wordprocessingCanvas" xmlns:cx="http://schemas.microsoft.com/office/drawing/2014/chartex" xmlns:cx1="http://schemas.microsoft.com/office/drawing/2015/9/8/chartex" xmlns:cx2="http://schemas.microsoft.com/office/drawing/2015/10/21/chartex" xmlns:cx3="http://schemas.microsoft.com/office/drawing/2016/5/9/chartex" xmlns:cx4="http://schemas.microsoft.com/office/drawing/2016/5/10/chartex" xmlns:cx5="http://schemas.microsoft.com/office/drawing/2016/5/11/chartex" xmlns:cx6="http://schemas.microsoft.com/office/drawing/2016/5/12/chartex" xmlns:cx7="http://schemas.microsoft.com/office/drawing/2016/5/13/chartex" xmlns:cx8="http://schemas.microsoft.com/office/drawing/2016/5/14/chartex" xmlns:mc="http://schemas.openxmlformats.org/markup-compatibility/2006" xmlns:aink="http://schemas.microsoft.com/office/drawing/2016/ink" xmlns:am3d="http://schemas.microsoft.com/office/drawing/2017/model3d" xmlns:o="urn:schemas-microsoft-com:office:office" xmlns:r="http://schemas.openxmlformats.org/officeDocument/2006/relationships" xmlns:m="http://schemas.openxmlformats.org/officeDocument/2006/math" xmlns:v="urn:schemas-microsoft-com:vml" xmlns:wp14="http://schemas.microsoft.com/office/word/2010/wordprocessingDrawing" xmlns:wp="http://schemas.openxmlformats.org/drawingml/2006/wordprocessingDrawing" xmlns:w10="urn:schemas-microsoft-com:office:word" xmlns:w="http://schemas.openxmlformats.org/wordprocessingml/2006/main" xmlns:w14="http://schemas.microsoft.com/office/word/2010/wordml" xmlns:w15="http://schemas.microsoft.com/office/word/2012/wordml" xmlns:w16cid="http://schemas.microsoft.com/office/word/2016/wordml/cid" xmlns:w16se="http://schemas.microsoft.com/office/word/2015/wordml/symex" xmlns:wpg="http://schemas.microsoft.com/office/word/2010/wordprocessingGroup" xmlns:wpi="http://schemas.microsoft.com/office/word/2010/wordprocessingInk" xmlns:wne="http://schemas.microsoft.com/office/word/2006/wordml" xmlns:wps="http://schemas.microsoft.com/office/word/2010/wordprocessingShape" mc:Ignorable="w14 w15 w16se w16cid wp14">
+<w:document xmlns:wpc="http://schemas.microsoft.com/office/word/2010/wordprocessingCanvas" xmlns:cx="http://schemas.microsoft.com/office/drawing/2014/chartex" xmlns:cx1="http://schemas.microsoft.com/office/drawing/2015/9/8/chartex" xmlns:cx2="http://schemas.microsoft.com/office/drawing/2015/10/21/chartex" xmlns:cx3="http://schemas.microsoft.com/office/drawing/2016/5/9/chartex" xmlns:cx4="http://schemas.microsoft.com/office/drawing/2016/5/10/chartex" xmlns:cx5="http://schemas.microsoft.com/office/drawing/2016/5/11/chartex" xmlns:cx6="http://schemas.microsoft.com/office/drawing/2016/5/12/chartex" xmlns:cx7="http://schemas.microsoft.com/office/drawing/2016/5/13/chartex" xmlns:cx8="http://schemas.microsoft.com/office/drawing/2016/5/14/chartex" xmlns:mc="http://schemas.openxmlformats.org/markup-compatibility/2006" xmlns:aink="http://schemas.microsoft.com/office/drawing/2016/ink" xmlns:am3d="http://schemas.microsoft.com/office/drawing/2017/model3d" xmlns:o="urn:schemas-microsoft-com:office:office" xmlns:r="http://schemas.openxmlformats.org/officeDocument/2006/relationships" xmlns:m="http://schemas.openxmlformats.org/officeDocument/2006/math" xmlns:v="urn:schemas-microsoft-com:vml" xmlns:wp14="http://schemas.microsoft.com/office/word/2010/wordprocessingDrawing" xmlns:wp="http://schemas.openxmlformats.org/drawingml/2006/wordprocessingDrawing" xmlns:w10="urn:schemas-microsoft-com:office:word" xmlns:w="http://schemas.openxmlformats.org/wordprocessingml/2006/main" xmlns:w14="http://schemas.microsoft.com/office/word/2010/wordml" xmlns:w15="http://schemas.microsoft.com/office/word/2012/wordml" xmlns:w16cex="http://schemas.microsoft.com/office/word/2018/wordml/cex" xmlns:w16cid="http://schemas.microsoft.com/office/word/2016/wordml/cid" xmlns:w16="http://schemas.microsoft.com/office/word/2018/wordml" xmlns:w16se="http://schemas.microsoft.com/office/word/2015/wordml/symex" xmlns:wpg="http://schemas.microsoft.com/office/word/2010/wordprocessingGroup" xmlns:wpi="http://schemas.microsoft.com/office/word/2010/wordprocessingInk" xmlns:wne="http://schemas.microsoft.com/office/word/2006/wordml" xmlns:wps="http://schemas.microsoft.com/office/word/2010/wordprocessingShape" mc:Ignorable="w14 w15 w16se w16cid w16 w16cex wp14">
   <w:body>
     <w:p>
       <w:pPr>
@@ -427,21 +427,7 @@
         <w:rPr>
           <w:rFonts w:ascii="Garamond" w:hAnsi="Garamond" w:cs="Times New Roman"/>
         </w:rPr>
-        <w:t xml:space="preserve">Created custom PCB using </w:t>
-      </w:r>
-      <w:proofErr w:type="spellStart"/>
-      <w:r>
-        <w:rPr>
-          <w:rFonts w:ascii="Garamond" w:hAnsi="Garamond" w:cs="Times New Roman"/>
-        </w:rPr>
-        <w:t>KiCad</w:t>
-      </w:r>
-      <w:proofErr w:type="spellEnd"/>
-      <w:r>
-        <w:rPr>
-          <w:rFonts w:ascii="Garamond" w:hAnsi="Garamond" w:cs="Times New Roman"/>
-        </w:rPr>
-        <w:t xml:space="preserve"> to route control signals from TI microprocessor to servo motors</w:t>
+        <w:t>Created custom PCB using KiCad to route control signals from TI microprocessor to servo motors</w:t>
       </w:r>
     </w:p>
     <w:p>
@@ -461,7 +447,7 @@
         <w:rPr>
           <w:rFonts w:ascii="Garamond" w:hAnsi="Garamond" w:cs="Times New Roman"/>
         </w:rPr>
-        <w:t xml:space="preserve">Designed C code on TI microcontroller to interpret serial commands and output digital and analog </w:t>
+        <w:t xml:space="preserve">Designed C code on microcontroller to interpret serial commands and output digital and analog </w:t>
       </w:r>
       <w:r>
         <w:rPr>
@@ -589,6 +575,213 @@
           <w:iCs/>
         </w:rPr>
         <w:t>Undergraduate Research Assistant</w:t>
+      </w:r>
+    </w:p>
+    <w:p>
+      <w:pPr>
+        <w:pStyle w:val="ListParagraph"/>
+        <w:numPr>
+          <w:ilvl w:val="0"/>
+          <w:numId w:val="1"/>
+        </w:numPr>
+        <w:spacing w:line="240" w:lineRule="auto"/>
+        <w:ind w:left="810"/>
+        <w:rPr>
+          <w:rFonts w:ascii="Garamond" w:hAnsi="Garamond" w:cs="Times New Roman"/>
+        </w:rPr>
+      </w:pPr>
+      <w:r>
+        <w:rPr>
+          <w:rFonts w:ascii="Garamond" w:hAnsi="Garamond" w:cs="Times New Roman"/>
+        </w:rPr>
+        <w:t xml:space="preserve">Designed </w:t>
+      </w:r>
+      <w:r>
+        <w:rPr>
+          <w:rFonts w:ascii="Garamond" w:hAnsi="Garamond" w:cs="Times New Roman"/>
+        </w:rPr>
+        <w:t xml:space="preserve">data collection circuitry </w:t>
+      </w:r>
+      <w:r>
+        <w:rPr>
+          <w:rFonts w:ascii="Garamond" w:hAnsi="Garamond" w:cs="Times New Roman"/>
+        </w:rPr>
+        <w:t xml:space="preserve">for measuring the </w:t>
+      </w:r>
+      <w:r>
+        <w:rPr>
+          <w:rFonts w:ascii="Garamond" w:hAnsi="Garamond" w:cs="Times New Roman"/>
+        </w:rPr>
+        <w:t xml:space="preserve">forces of a football </w:t>
+      </w:r>
+      <w:r>
+        <w:rPr>
+          <w:rFonts w:ascii="Garamond" w:hAnsi="Garamond" w:cs="Times New Roman"/>
+        </w:rPr>
+        <w:t>tackle</w:t>
+      </w:r>
+    </w:p>
+    <w:p>
+      <w:pPr>
+        <w:pStyle w:val="ListParagraph"/>
+        <w:numPr>
+          <w:ilvl w:val="0"/>
+          <w:numId w:val="1"/>
+        </w:numPr>
+        <w:spacing w:line="240" w:lineRule="auto"/>
+        <w:ind w:left="810"/>
+        <w:rPr>
+          <w:rFonts w:ascii="Garamond" w:hAnsi="Garamond" w:cs="Times New Roman"/>
+        </w:rPr>
+      </w:pPr>
+      <w:r>
+        <w:rPr>
+          <w:rFonts w:ascii="Garamond" w:hAnsi="Garamond" w:cs="Times New Roman"/>
+        </w:rPr>
+        <w:t xml:space="preserve">Programmed microcontroller </w:t>
+      </w:r>
+      <w:r>
+        <w:rPr>
+          <w:rFonts w:ascii="Garamond" w:hAnsi="Garamond" w:cs="Times New Roman"/>
+        </w:rPr>
+        <w:t>to collect</w:t>
+      </w:r>
+      <w:r>
+        <w:rPr>
+          <w:rFonts w:ascii="Garamond" w:hAnsi="Garamond" w:cs="Times New Roman"/>
+        </w:rPr>
+        <w:t xml:space="preserve"> 60 channel</w:t>
+      </w:r>
+      <w:r>
+        <w:rPr>
+          <w:rFonts w:ascii="Garamond" w:hAnsi="Garamond" w:cs="Times New Roman"/>
+        </w:rPr>
+        <w:t xml:space="preserve"> analog data with </w:t>
+      </w:r>
+      <w:r>
+        <w:rPr>
+          <w:rFonts w:ascii="Garamond" w:hAnsi="Garamond" w:cs="Times New Roman"/>
+        </w:rPr>
+        <w:t xml:space="preserve">a 1kHz sampling rate </w:t>
+      </w:r>
+      <w:r>
+        <w:rPr>
+          <w:rFonts w:ascii="Garamond" w:hAnsi="Garamond" w:cs="Times New Roman"/>
+        </w:rPr>
+        <w:t>and write to SD card</w:t>
+      </w:r>
+    </w:p>
+    <w:p>
+      <w:pPr>
+        <w:spacing w:after="0" w:line="240" w:lineRule="auto"/>
+        <w:rPr>
+          <w:rFonts w:ascii="Garamond" w:hAnsi="Garamond" w:cs="Times New Roman"/>
+        </w:rPr>
+      </w:pPr>
+      <w:r>
+        <w:rPr>
+          <w:rFonts w:ascii="Garamond" w:hAnsi="Garamond" w:cs="Times New Roman"/>
+          <w:b/>
+          <w:bCs/>
+        </w:rPr>
+        <w:t>E3 Displays</w:t>
+      </w:r>
+      <w:r>
+        <w:rPr>
+          <w:rFonts w:ascii="Garamond" w:hAnsi="Garamond" w:cs="Times New Roman"/>
+        </w:rPr>
+        <w:t xml:space="preserve"> | Phoenix, AZ</w:t>
+      </w:r>
+      <w:r>
+        <w:rPr>
+          <w:rFonts w:ascii="Garamond" w:hAnsi="Garamond" w:cs="Times New Roman"/>
+          <w:i/>
+          <w:iCs/>
+        </w:rPr>
+        <w:ptab w:relativeTo="margin" w:alignment="right" w:leader="none"/>
+      </w:r>
+      <w:r>
+        <w:rPr>
+          <w:rFonts w:ascii="Garamond" w:hAnsi="Garamond" w:cs="Times New Roman"/>
+          <w:b/>
+          <w:bCs/>
+        </w:rPr>
+        <w:t xml:space="preserve">May </w:t>
+      </w:r>
+      <w:r>
+        <w:rPr>
+          <w:rFonts w:ascii="Garamond" w:hAnsi="Garamond" w:cs="Times New Roman"/>
+          <w:b/>
+          <w:bCs/>
+        </w:rPr>
+        <w:t>2020</w:t>
+      </w:r>
+      <w:r>
+        <w:rPr>
+          <w:rFonts w:ascii="Garamond" w:hAnsi="Garamond" w:cs="Times New Roman"/>
+          <w:b/>
+          <w:bCs/>
+        </w:rPr>
+        <w:t xml:space="preserve"> </w:t>
+      </w:r>
+      <w:r>
+        <w:rPr>
+          <w:rFonts w:ascii="Garamond" w:hAnsi="Garamond" w:cs="Times New Roman"/>
+          <w:b/>
+          <w:bCs/>
+        </w:rPr>
+        <w:t>–</w:t>
+      </w:r>
+      <w:r>
+        <w:rPr>
+          <w:rFonts w:ascii="Garamond" w:hAnsi="Garamond" w:cs="Times New Roman"/>
+          <w:b/>
+          <w:bCs/>
+        </w:rPr>
+        <w:t xml:space="preserve"> </w:t>
+      </w:r>
+      <w:r>
+        <w:rPr>
+          <w:rFonts w:ascii="Garamond" w:hAnsi="Garamond" w:cs="Times New Roman"/>
+          <w:b/>
+          <w:bCs/>
+        </w:rPr>
+        <w:t>August 2020</w:t>
+      </w:r>
+    </w:p>
+    <w:p>
+      <w:pPr>
+        <w:spacing w:after="0" w:line="240" w:lineRule="auto"/>
+        <w:ind w:firstLine="432"/>
+        <w:rPr>
+          <w:rFonts w:ascii="Garamond" w:hAnsi="Garamond" w:cs="Times New Roman"/>
+          <w:i/>
+          <w:iCs/>
+        </w:rPr>
+      </w:pPr>
+      <w:r>
+        <w:rPr>
+          <w:rFonts w:ascii="Garamond" w:hAnsi="Garamond" w:cs="Times New Roman"/>
+          <w:i/>
+          <w:iCs/>
+        </w:rPr>
+        <w:t>Elec</w:t>
+      </w:r>
+      <w:r>
+        <w:rPr>
+          <w:rFonts w:ascii="Garamond" w:hAnsi="Garamond" w:cs="Times New Roman"/>
+          <w:i/>
+          <w:iCs/>
+        </w:rPr>
+        <w:t>trical Engineering</w:t>
+      </w:r>
+      <w:r>
+        <w:rPr>
+          <w:rFonts w:ascii="Garamond" w:hAnsi="Garamond" w:cs="Times New Roman"/>
+          <w:i/>
+          <w:iCs/>
+        </w:rPr>
+        <w:t xml:space="preserve"> Intern</w:t>
       </w:r>
     </w:p>
     <w:p>
@@ -608,114 +801,55 @@
         <w:rPr>
           <w:rFonts w:ascii="Garamond" w:hAnsi="Garamond" w:cs="Times New Roman"/>
         </w:rPr>
-        <w:t xml:space="preserve">Designed/Programmed </w:t>
-      </w:r>
-      <w:r>
-        <w:rPr>
-          <w:rFonts w:ascii="Garamond" w:hAnsi="Garamond" w:cs="Times New Roman"/>
-        </w:rPr>
-        <w:t xml:space="preserve">data collection circuitry </w:t>
-      </w:r>
-      <w:r>
-        <w:rPr>
-          <w:rFonts w:ascii="Garamond" w:hAnsi="Garamond" w:cs="Times New Roman"/>
-        </w:rPr>
-        <w:t xml:space="preserve">for measuring the </w:t>
-      </w:r>
-      <w:r>
-        <w:rPr>
-          <w:rFonts w:ascii="Garamond" w:hAnsi="Garamond" w:cs="Times New Roman"/>
-        </w:rPr>
-        <w:t xml:space="preserve">forces of a football </w:t>
-      </w:r>
-      <w:r>
-        <w:rPr>
-          <w:rFonts w:ascii="Garamond" w:hAnsi="Garamond" w:cs="Times New Roman"/>
-        </w:rPr>
-        <w:t>tackle</w:t>
-      </w:r>
-    </w:p>
-    <w:p>
-      <w:pPr>
-        <w:spacing w:after="0" w:line="240" w:lineRule="auto"/>
-        <w:rPr>
-          <w:rFonts w:ascii="Garamond" w:hAnsi="Garamond" w:cs="Times New Roman"/>
-        </w:rPr>
-      </w:pPr>
-      <w:bookmarkStart w:id="0" w:name="_GoBack"/>
-      <w:bookmarkEnd w:id="0"/>
-    </w:p>
-    <w:p>
-      <w:pPr>
-        <w:spacing w:after="0" w:line="240" w:lineRule="auto"/>
-        <w:rPr>
-          <w:rFonts w:ascii="Garamond" w:hAnsi="Garamond" w:cs="Times New Roman"/>
-        </w:rPr>
-      </w:pPr>
-      <w:r>
-        <w:rPr>
-          <w:rFonts w:ascii="Garamond" w:hAnsi="Garamond" w:cs="Times New Roman"/>
-          <w:b/>
-          <w:bCs/>
-        </w:rPr>
-        <w:t>Card Connect</w:t>
-      </w:r>
-      <w:r>
-        <w:rPr>
-          <w:rFonts w:ascii="Garamond" w:hAnsi="Garamond" w:cs="Times New Roman"/>
-        </w:rPr>
-        <w:t xml:space="preserve"> | Phoenix, AZ</w:t>
-      </w:r>
-      <w:r>
-        <w:rPr>
-          <w:rFonts w:ascii="Garamond" w:hAnsi="Garamond" w:cs="Times New Roman"/>
-          <w:i/>
-          <w:iCs/>
-        </w:rPr>
-        <w:ptab w:relativeTo="margin" w:alignment="right" w:leader="none"/>
-      </w:r>
-      <w:r>
-        <w:rPr>
-          <w:rFonts w:ascii="Garamond" w:hAnsi="Garamond" w:cs="Times New Roman"/>
-          <w:b/>
-          <w:bCs/>
-        </w:rPr>
-        <w:t xml:space="preserve">May 2019 </w:t>
-      </w:r>
-      <w:r>
-        <w:rPr>
-          <w:rFonts w:ascii="Garamond" w:hAnsi="Garamond" w:cs="Times New Roman"/>
-          <w:b/>
-          <w:bCs/>
-        </w:rPr>
-        <w:t>–</w:t>
-      </w:r>
-      <w:r>
-        <w:rPr>
-          <w:rFonts w:ascii="Garamond" w:hAnsi="Garamond" w:cs="Times New Roman"/>
-          <w:b/>
-          <w:bCs/>
-        </w:rPr>
-        <w:t xml:space="preserve"> Present</w:t>
-      </w:r>
-    </w:p>
-    <w:p>
-      <w:pPr>
-        <w:spacing w:after="0" w:line="240" w:lineRule="auto"/>
-        <w:ind w:firstLine="432"/>
-        <w:rPr>
-          <w:rFonts w:ascii="Garamond" w:hAnsi="Garamond" w:cs="Times New Roman"/>
-          <w:i/>
-          <w:iCs/>
-        </w:rPr>
-      </w:pPr>
-      <w:r>
-        <w:rPr>
-          <w:rFonts w:ascii="Garamond" w:hAnsi="Garamond" w:cs="Times New Roman"/>
-          <w:i/>
-          <w:iCs/>
-        </w:rPr>
-        <w:t>Software Development Intern</w:t>
+        <w:t>Designed and implemented v</w:t>
+      </w:r>
+      <w:r>
+        <w:rPr>
+          <w:rFonts w:ascii="Garamond" w:hAnsi="Garamond" w:cs="Times New Roman"/>
+        </w:rPr>
+        <w:t>entila</w:t>
+      </w:r>
+      <w:r>
+        <w:rPr>
+          <w:rFonts w:ascii="Garamond" w:hAnsi="Garamond" w:cs="Times New Roman"/>
+        </w:rPr>
+        <w:t>t</w:t>
+      </w:r>
+      <w:r>
+        <w:rPr>
+          <w:rFonts w:ascii="Garamond" w:hAnsi="Garamond" w:cs="Times New Roman"/>
+        </w:rPr>
+        <w:t xml:space="preserve">or </w:t>
+      </w:r>
+      <w:r>
+        <w:rPr>
+          <w:rFonts w:ascii="Garamond" w:hAnsi="Garamond" w:cs="Times New Roman"/>
+        </w:rPr>
+        <w:t xml:space="preserve">touch </w:t>
+      </w:r>
+      <w:r>
+        <w:rPr>
+          <w:rFonts w:ascii="Garamond" w:hAnsi="Garamond" w:cs="Times New Roman"/>
+        </w:rPr>
+        <w:t>d</w:t>
+      </w:r>
+      <w:r>
+        <w:rPr>
+          <w:rFonts w:ascii="Garamond" w:hAnsi="Garamond" w:cs="Times New Roman"/>
+        </w:rPr>
+        <w:t xml:space="preserve">isplay </w:t>
+      </w:r>
+      <w:r>
+        <w:rPr>
+          <w:rFonts w:ascii="Garamond" w:hAnsi="Garamond" w:cs="Times New Roman"/>
+        </w:rPr>
+        <w:t xml:space="preserve">manufacturing </w:t>
+      </w:r>
+      <w:r>
+        <w:rPr>
+          <w:rFonts w:ascii="Garamond" w:hAnsi="Garamond" w:cs="Times New Roman"/>
+        </w:rPr>
+        <w:t>test bench</w:t>
       </w:r>
     </w:p>
     <w:p>
@@ -735,6 +869,136 @@
         <w:rPr>
           <w:rFonts w:ascii="Garamond" w:hAnsi="Garamond" w:cs="Times New Roman"/>
         </w:rPr>
+        <w:t xml:space="preserve">Designed </w:t>
+      </w:r>
+      <w:r>
+        <w:rPr>
+          <w:rFonts w:ascii="Garamond" w:hAnsi="Garamond" w:cs="Times New Roman"/>
+        </w:rPr>
+        <w:t>a</w:t>
+      </w:r>
+      <w:r>
+        <w:rPr>
+          <w:rFonts w:ascii="Garamond" w:hAnsi="Garamond" w:cs="Times New Roman"/>
+        </w:rPr>
+        <w:t xml:space="preserve">utomated </w:t>
+      </w:r>
+      <w:r>
+        <w:rPr>
+          <w:rFonts w:ascii="Garamond" w:hAnsi="Garamond" w:cs="Times New Roman"/>
+        </w:rPr>
+        <w:t>display a</w:t>
+      </w:r>
+      <w:r>
+        <w:rPr>
+          <w:rFonts w:ascii="Garamond" w:hAnsi="Garamond" w:cs="Times New Roman"/>
+        </w:rPr>
+        <w:t xml:space="preserve">dhesive </w:t>
+      </w:r>
+      <w:r>
+        <w:rPr>
+          <w:rFonts w:ascii="Garamond" w:hAnsi="Garamond" w:cs="Times New Roman"/>
+        </w:rPr>
+        <w:t>d</w:t>
+      </w:r>
+      <w:r>
+        <w:rPr>
+          <w:rFonts w:ascii="Garamond" w:hAnsi="Garamond" w:cs="Times New Roman"/>
+        </w:rPr>
+        <w:t>ispenser</w:t>
+      </w:r>
+      <w:r>
+        <w:rPr>
+          <w:rFonts w:ascii="Garamond" w:hAnsi="Garamond" w:cs="Times New Roman"/>
+        </w:rPr>
+        <w:t xml:space="preserve"> </w:t>
+      </w:r>
+      <w:r>
+        <w:rPr>
+          <w:rFonts w:ascii="Garamond" w:hAnsi="Garamond" w:cs="Times New Roman"/>
+        </w:rPr>
+        <w:t xml:space="preserve">user control box </w:t>
+      </w:r>
+      <w:r>
+        <w:rPr>
+          <w:rFonts w:ascii="Garamond" w:hAnsi="Garamond" w:cs="Times New Roman"/>
+        </w:rPr>
+        <w:t>using an Arduino Microcontroller</w:t>
+      </w:r>
+    </w:p>
+    <w:p>
+      <w:pPr>
+        <w:spacing w:after="0" w:line="240" w:lineRule="auto"/>
+        <w:rPr>
+          <w:rFonts w:ascii="Garamond" w:hAnsi="Garamond" w:cs="Times New Roman"/>
+        </w:rPr>
+      </w:pPr>
+      <w:r>
+        <w:rPr>
+          <w:rFonts w:ascii="Garamond" w:hAnsi="Garamond" w:cs="Times New Roman"/>
+          <w:b/>
+          <w:bCs/>
+        </w:rPr>
+        <w:t>Card Connect</w:t>
+      </w:r>
+      <w:r>
+        <w:rPr>
+          <w:rFonts w:ascii="Garamond" w:hAnsi="Garamond" w:cs="Times New Roman"/>
+        </w:rPr>
+        <w:t xml:space="preserve"> | Phoenix, AZ</w:t>
+      </w:r>
+      <w:r>
+        <w:rPr>
+          <w:i/>
+          <w:iCs/>
+        </w:rPr>
+        <w:ptab w:relativeTo="margin" w:alignment="right" w:leader="none"/>
+      </w:r>
+      <w:r>
+        <w:rPr>
+          <w:rFonts w:ascii="Garamond" w:hAnsi="Garamond" w:cs="Times New Roman"/>
+          <w:b/>
+          <w:bCs/>
+        </w:rPr>
+        <w:t>May 2019 – Present</w:t>
+      </w:r>
+    </w:p>
+    <w:p>
+      <w:pPr>
+        <w:spacing w:after="0" w:line="240" w:lineRule="auto"/>
+        <w:ind w:firstLine="432"/>
+        <w:rPr>
+          <w:rFonts w:ascii="Garamond" w:hAnsi="Garamond" w:cs="Times New Roman"/>
+          <w:i/>
+          <w:iCs/>
+        </w:rPr>
+      </w:pPr>
+      <w:r>
+        <w:rPr>
+          <w:rFonts w:ascii="Garamond" w:hAnsi="Garamond" w:cs="Times New Roman"/>
+          <w:i/>
+          <w:iCs/>
+        </w:rPr>
+        <w:t>Software Development Intern</w:t>
+      </w:r>
+    </w:p>
+    <w:p>
+      <w:pPr>
+        <w:pStyle w:val="ListParagraph"/>
+        <w:numPr>
+          <w:ilvl w:val="0"/>
+          <w:numId w:val="1"/>
+        </w:numPr>
+        <w:spacing w:after="0" w:line="240" w:lineRule="auto"/>
+        <w:ind w:left="810"/>
+        <w:rPr>
+          <w:rFonts w:ascii="Garamond" w:hAnsi="Garamond" w:cs="Times New Roman"/>
+        </w:rPr>
+      </w:pPr>
+      <w:r>
+        <w:rPr>
+          <w:rFonts w:ascii="Garamond" w:hAnsi="Garamond" w:cs="Times New Roman"/>
+        </w:rPr>
         <w:t>Automated payroll system</w:t>
       </w:r>
       <w:r>
@@ -1238,134 +1502,6 @@
     </w:p>
     <w:p>
       <w:pPr>
-        <w:spacing w:line="240" w:lineRule="auto"/>
-        <w:rPr>
-          <w:rFonts w:ascii="Garamond" w:hAnsi="Garamond" w:cs="Times New Roman"/>
-        </w:rPr>
-      </w:pPr>
-      <w:r>
-        <w:rPr>
-          <w:rFonts w:ascii="Garamond" w:hAnsi="Garamond" w:cs="Times New Roman"/>
-          <w:b/>
-          <w:bCs/>
-        </w:rPr>
-        <w:t>Boys Team Charity</w:t>
-      </w:r>
-      <w:r>
-        <w:rPr>
-          <w:rFonts w:ascii="Garamond" w:hAnsi="Garamond" w:cs="Times New Roman"/>
-          <w:b/>
-          <w:bCs/>
-        </w:rPr>
-        <w:t xml:space="preserve"> </w:t>
-      </w:r>
-      <w:r>
-        <w:rPr>
-          <w:rFonts w:ascii="Garamond" w:hAnsi="Garamond"/>
-        </w:rPr>
-        <w:t>—</w:t>
-      </w:r>
-      <w:r>
-        <w:rPr>
-          <w:rFonts w:ascii="Garamond" w:hAnsi="Garamond" w:cs="Times New Roman"/>
-        </w:rPr>
-        <w:t xml:space="preserve"> </w:t>
-      </w:r>
-      <w:r>
-        <w:rPr>
-          <w:rFonts w:ascii="Garamond" w:hAnsi="Garamond" w:cs="Times New Roman"/>
-        </w:rPr>
-        <w:t>President, Secretary, Achieved Above and Beyond</w:t>
-      </w:r>
-      <w:r>
-        <w:rPr>
-          <w:rFonts w:ascii="Garamond" w:hAnsi="Garamond" w:cs="Times New Roman"/>
-        </w:rPr>
-        <w:ptab w:relativeTo="margin" w:alignment="right" w:leader="none"/>
-      </w:r>
-      <w:r>
-        <w:rPr>
-          <w:rFonts w:ascii="Garamond" w:hAnsi="Garamond" w:cs="Times New Roman"/>
-          <w:b/>
-          <w:bCs/>
-        </w:rPr>
-        <w:t>2012 – 2018</w:t>
-      </w:r>
-    </w:p>
-    <w:p>
-      <w:pPr>
-        <w:spacing w:line="240" w:lineRule="auto"/>
-        <w:rPr>
-          <w:rFonts w:ascii="Garamond" w:hAnsi="Garamond" w:cs="Times New Roman"/>
-        </w:rPr>
-      </w:pPr>
-      <w:r>
-        <w:rPr>
-          <w:rFonts w:ascii="Garamond" w:hAnsi="Garamond" w:cs="Times New Roman"/>
-          <w:b/>
-          <w:bCs/>
-        </w:rPr>
-        <w:t>National Honor Society</w:t>
-      </w:r>
-      <w:r>
-        <w:rPr>
-          <w:rFonts w:ascii="Garamond" w:hAnsi="Garamond" w:cs="Times New Roman"/>
-        </w:rPr>
-        <w:t xml:space="preserve"> — Treasurer</w:t>
-      </w:r>
-      <w:r>
-        <w:rPr>
-          <w:rFonts w:ascii="Garamond" w:hAnsi="Garamond" w:cs="Times New Roman"/>
-        </w:rPr>
-        <w:ptab w:relativeTo="margin" w:alignment="right" w:leader="none"/>
-      </w:r>
-      <w:r>
-        <w:rPr>
-          <w:rFonts w:ascii="Garamond" w:hAnsi="Garamond" w:cs="Times New Roman"/>
-          <w:b/>
-          <w:bCs/>
-        </w:rPr>
-        <w:t>2017 – 2018</w:t>
-      </w:r>
-    </w:p>
-    <w:p>
-      <w:pPr>
-        <w:spacing w:line="240" w:lineRule="auto"/>
-        <w:rPr>
-          <w:rFonts w:ascii="Garamond" w:hAnsi="Garamond" w:cs="Times New Roman"/>
-        </w:rPr>
-      </w:pPr>
-      <w:r>
-        <w:rPr>
-          <w:rFonts w:ascii="Garamond" w:hAnsi="Garamond" w:cs="Times New Roman"/>
-          <w:b/>
-          <w:bCs/>
-        </w:rPr>
-        <w:t>Student Ambassador</w:t>
-      </w:r>
-      <w:r>
-        <w:rPr>
-          <w:rFonts w:ascii="Garamond" w:hAnsi="Garamond" w:cs="Times New Roman"/>
-        </w:rPr>
-        <w:t xml:space="preserve"> — Co-President</w:t>
-      </w:r>
-      <w:r>
-        <w:rPr>
-          <w:rFonts w:ascii="Garamond" w:hAnsi="Garamond" w:cs="Times New Roman"/>
-        </w:rPr>
-        <w:ptab w:relativeTo="margin" w:alignment="right" w:leader="none"/>
-      </w:r>
-      <w:r>
-        <w:rPr>
-          <w:rFonts w:ascii="Garamond" w:hAnsi="Garamond" w:cs="Times New Roman"/>
-          <w:b/>
-          <w:bCs/>
-        </w:rPr>
-        <w:t>2017 – 2018</w:t>
-      </w:r>
-    </w:p>
-    <w:p>
-      <w:pPr>
         <w:pBdr>
           <w:bottom w:val="single" w:sz="8" w:space="1" w:color="auto"/>
         </w:pBdr>
@@ -1432,16 +1568,32 @@
         <w:rPr>
           <w:rFonts w:ascii="Garamond" w:hAnsi="Garamond" w:cs="Times New Roman"/>
         </w:rPr>
-        <w:t xml:space="preserve"> C, Python, </w:t>
-      </w:r>
-      <w:proofErr w:type="spellStart"/>
-      <w:r>
-        <w:rPr>
-          <w:rFonts w:ascii="Garamond" w:hAnsi="Garamond" w:cs="Times New Roman"/>
-        </w:rPr>
-        <w:t>MatLab</w:t>
-      </w:r>
-      <w:proofErr w:type="spellEnd"/>
+        <w:t xml:space="preserve"> C,</w:t>
+      </w:r>
+      <w:r>
+        <w:rPr>
+          <w:rFonts w:ascii="Garamond" w:hAnsi="Garamond" w:cs="Times New Roman"/>
+        </w:rPr>
+        <w:t xml:space="preserve"> C++, Nodejs,</w:t>
+      </w:r>
+      <w:r>
+        <w:rPr>
+          <w:rFonts w:ascii="Garamond" w:hAnsi="Garamond" w:cs="Times New Roman"/>
+        </w:rPr>
+        <w:t xml:space="preserve"> </w:t>
+      </w:r>
+      <w:r>
+        <w:rPr>
+          <w:rFonts w:ascii="Garamond" w:hAnsi="Garamond" w:cs="Times New Roman"/>
+        </w:rPr>
+        <w:t xml:space="preserve">Arduino, </w:t>
+      </w:r>
+      <w:r>
+        <w:rPr>
+          <w:rFonts w:ascii="Garamond" w:hAnsi="Garamond" w:cs="Times New Roman"/>
+        </w:rPr>
+        <w:t>Python, MatLab</w:t>
+      </w:r>
     </w:p>
     <w:p>
       <w:pPr>
@@ -1462,73 +1614,73 @@
         <w:rPr>
           <w:rFonts w:ascii="Garamond" w:hAnsi="Garamond" w:cs="Times New Roman"/>
         </w:rPr>
-        <w:t xml:space="preserve">: </w:t>
-      </w:r>
-      <w:proofErr w:type="spellStart"/>
-      <w:r>
-        <w:rPr>
-          <w:rFonts w:ascii="Garamond" w:hAnsi="Garamond" w:cs="Times New Roman"/>
-        </w:rPr>
-        <w:t>LTspice</w:t>
-      </w:r>
-      <w:proofErr w:type="spellEnd"/>
+        <w:t xml:space="preserve">: LTspice, KiCad, </w:t>
+      </w:r>
+      <w:r>
+        <w:rPr>
+          <w:rFonts w:ascii="Garamond" w:hAnsi="Garamond" w:cs="Times New Roman"/>
+        </w:rPr>
+        <w:t>G</w:t>
+      </w:r>
+      <w:r>
+        <w:rPr>
+          <w:rFonts w:ascii="Garamond" w:hAnsi="Garamond" w:cs="Times New Roman"/>
+        </w:rPr>
+        <w:t>it</w:t>
+      </w:r>
+      <w:r>
+        <w:rPr>
+          <w:rFonts w:ascii="Garamond" w:hAnsi="Garamond" w:cs="Times New Roman"/>
+        </w:rPr>
+        <w:t>/</w:t>
+      </w:r>
+      <w:r>
+        <w:rPr>
+          <w:rFonts w:ascii="Garamond" w:hAnsi="Garamond" w:cs="Times New Roman"/>
+        </w:rPr>
+        <w:t>G</w:t>
+      </w:r>
+      <w:r>
+        <w:rPr>
+          <w:rFonts w:ascii="Garamond" w:hAnsi="Garamond" w:cs="Times New Roman"/>
+        </w:rPr>
+        <w:t>ithub</w:t>
+      </w:r>
+      <w:r>
+        <w:rPr>
+          <w:rFonts w:ascii="Garamond" w:hAnsi="Garamond" w:cs="Times New Roman"/>
+        </w:rPr>
+        <w:t>,</w:t>
+      </w:r>
+      <w:r>
+        <w:rPr>
+          <w:rFonts w:ascii="Garamond" w:hAnsi="Garamond" w:cs="Times New Roman"/>
+        </w:rPr>
+        <w:t xml:space="preserve"> System</w:t>
+      </w:r>
+      <w:r>
+        <w:rPr>
+          <w:rFonts w:ascii="Garamond" w:hAnsi="Garamond" w:cs="Times New Roman"/>
+        </w:rPr>
+        <w:t xml:space="preserve"> Verilog</w:t>
+      </w:r>
+      <w:r>
+        <w:rPr>
+          <w:rFonts w:ascii="Garamond" w:hAnsi="Garamond" w:cs="Times New Roman"/>
+        </w:rPr>
+        <w:t>, QuestaSim, Design Compiler</w:t>
+      </w:r>
       <w:r>
         <w:rPr>
           <w:rFonts w:ascii="Garamond" w:hAnsi="Garamond" w:cs="Times New Roman"/>
         </w:rPr>
         <w:t xml:space="preserve">, </w:t>
       </w:r>
-      <w:proofErr w:type="spellStart"/>
-      <w:r>
-        <w:rPr>
-          <w:rFonts w:ascii="Garamond" w:hAnsi="Garamond" w:cs="Times New Roman"/>
-        </w:rPr>
-        <w:t>KiCad</w:t>
-      </w:r>
-      <w:proofErr w:type="spellEnd"/>
-      <w:r>
-        <w:rPr>
-          <w:rFonts w:ascii="Garamond" w:hAnsi="Garamond" w:cs="Times New Roman"/>
-        </w:rPr>
-        <w:t xml:space="preserve">, </w:t>
-      </w:r>
-      <w:r>
-        <w:rPr>
-          <w:rFonts w:ascii="Garamond" w:hAnsi="Garamond" w:cs="Times New Roman"/>
-        </w:rPr>
-        <w:t>G</w:t>
-      </w:r>
-      <w:r>
-        <w:rPr>
-          <w:rFonts w:ascii="Garamond" w:hAnsi="Garamond" w:cs="Times New Roman"/>
-        </w:rPr>
-        <w:t>it</w:t>
-      </w:r>
-      <w:r>
-        <w:rPr>
-          <w:rFonts w:ascii="Garamond" w:hAnsi="Garamond" w:cs="Times New Roman"/>
-        </w:rPr>
-        <w:t>/</w:t>
-      </w:r>
-      <w:proofErr w:type="spellStart"/>
-      <w:r>
-        <w:rPr>
-          <w:rFonts w:ascii="Garamond" w:hAnsi="Garamond" w:cs="Times New Roman"/>
-        </w:rPr>
-        <w:t>G</w:t>
-      </w:r>
-      <w:r>
-        <w:rPr>
-          <w:rFonts w:ascii="Garamond" w:hAnsi="Garamond" w:cs="Times New Roman"/>
-        </w:rPr>
-        <w:t>ithub</w:t>
-      </w:r>
-      <w:proofErr w:type="spellEnd"/>
-      <w:r>
-        <w:rPr>
-          <w:rFonts w:ascii="Garamond" w:hAnsi="Garamond" w:cs="Times New Roman"/>
-        </w:rPr>
-        <w:t>, Verilog</w:t>
+      <w:r>
+        <w:rPr>
+          <w:rFonts w:ascii="Garamond" w:hAnsi="Garamond" w:cs="Times New Roman"/>
+        </w:rPr>
+        <w:t>STM CubeMX</w:t>
       </w:r>
     </w:p>
     <w:p>
@@ -1550,21 +1702,7 @@
         <w:rPr>
           <w:rFonts w:ascii="Garamond" w:hAnsi="Garamond" w:cs="Times New Roman"/>
         </w:rPr>
-        <w:t xml:space="preserve">: </w:t>
-      </w:r>
-      <w:proofErr w:type="spellStart"/>
-      <w:r>
-        <w:rPr>
-          <w:rFonts w:ascii="Garamond" w:hAnsi="Garamond" w:cs="Times New Roman"/>
-        </w:rPr>
-        <w:t>Biotility</w:t>
-      </w:r>
-      <w:proofErr w:type="spellEnd"/>
-      <w:r>
-        <w:rPr>
-          <w:rFonts w:ascii="Garamond" w:hAnsi="Garamond" w:cs="Times New Roman"/>
-        </w:rPr>
-        <w:t xml:space="preserve"> National Certification for Biotechnician Assistant (2018)</w:t>
+        <w:t>: Biotility National Certification for Biotechnician Assistant (2018)</w:t>
       </w:r>
       <w:r>
         <w:rPr>
@@ -1673,7 +1811,7 @@
               <w:rPr>
                 <w:rFonts w:ascii="Garamond" w:hAnsi="Garamond" w:cs="Times New Roman"/>
               </w:rPr>
-              <w:t>3</w:t>
+              <w:t>4</w:t>
             </w:r>
             <w:r>
               <w:rPr>
@@ -1882,7 +2020,7 @@
 </file>
 
 <file path=word/numbering.xml><?xml version="1.0" encoding="utf-8"?>
-<w:numbering xmlns:wpc="http://schemas.microsoft.com/office/word/2010/wordprocessingCanvas" xmlns:cx="http://schemas.microsoft.com/office/drawing/2014/chartex" xmlns:cx1="http://schemas.microsoft.com/office/drawing/2015/9/8/chartex" xmlns:cx2="http://schemas.microsoft.com/office/drawing/2015/10/21/chartex" xmlns:cx3="http://schemas.microsoft.com/office/drawing/2016/5/9/chartex" xmlns:cx4="http://schemas.microsoft.com/office/drawing/2016/5/10/chartex" xmlns:cx5="http://schemas.microsoft.com/office/drawing/2016/5/11/chartex" xmlns:cx6="http://schemas.microsoft.com/office/drawing/2016/5/12/chartex" xmlns:cx7="http://schemas.microsoft.com/office/drawing/2016/5/13/chartex" xmlns:cx8="http://schemas.microsoft.com/office/drawing/2016/5/14/chartex" xmlns:mc="http://schemas.openxmlformats.org/markup-compatibility/2006" xmlns:aink="http://schemas.microsoft.com/office/drawing/2016/ink" xmlns:am3d="http://schemas.microsoft.com/office/drawing/2017/model3d" xmlns:o="urn:schemas-microsoft-com:office:office" xmlns:r="http://schemas.openxmlformats.org/officeDocument/2006/relationships" xmlns:m="http://schemas.openxmlformats.org/officeDocument/2006/math" xmlns:v="urn:schemas-microsoft-com:vml" xmlns:wp14="http://schemas.microsoft.com/office/word/2010/wordprocessingDrawing" xmlns:wp="http://schemas.openxmlformats.org/drawingml/2006/wordprocessingDrawing" xmlns:w10="urn:schemas-microsoft-com:office:word" xmlns:w="http://schemas.openxmlformats.org/wordprocessingml/2006/main" xmlns:w14="http://schemas.microsoft.com/office/word/2010/wordml" xmlns:w15="http://schemas.microsoft.com/office/word/2012/wordml" xmlns:w16cid="http://schemas.microsoft.com/office/word/2016/wordml/cid" xmlns:w16se="http://schemas.microsoft.com/office/word/2015/wordml/symex" xmlns:wpg="http://schemas.microsoft.com/office/word/2010/wordprocessingGroup" xmlns:wpi="http://schemas.microsoft.com/office/word/2010/wordprocessingInk" xmlns:wne="http://schemas.microsoft.com/office/word/2006/wordml" xmlns:wps="http://schemas.microsoft.com/office/word/2010/wordprocessingShape" mc:Ignorable="w14 w15 w16se w16cid wp14">
+<w:numbering xmlns:wpc="http://schemas.microsoft.com/office/word/2010/wordprocessingCanvas" xmlns:cx="http://schemas.microsoft.com/office/drawing/2014/chartex" xmlns:cx1="http://schemas.microsoft.com/office/drawing/2015/9/8/chartex" xmlns:cx2="http://schemas.microsoft.com/office/drawing/2015/10/21/chartex" xmlns:cx3="http://schemas.microsoft.com/office/drawing/2016/5/9/chartex" xmlns:cx4="http://schemas.microsoft.com/office/drawing/2016/5/10/chartex" xmlns:cx5="http://schemas.microsoft.com/office/drawing/2016/5/11/chartex" xmlns:cx6="http://schemas.microsoft.com/office/drawing/2016/5/12/chartex" xmlns:cx7="http://schemas.microsoft.com/office/drawing/2016/5/13/chartex" xmlns:cx8="http://schemas.microsoft.com/office/drawing/2016/5/14/chartex" xmlns:mc="http://schemas.openxmlformats.org/markup-compatibility/2006" xmlns:aink="http://schemas.microsoft.com/office/drawing/2016/ink" xmlns:am3d="http://schemas.microsoft.com/office/drawing/2017/model3d" xmlns:o="urn:schemas-microsoft-com:office:office" xmlns:r="http://schemas.openxmlformats.org/officeDocument/2006/relationships" xmlns:m="http://schemas.openxmlformats.org/officeDocument/2006/math" xmlns:v="urn:schemas-microsoft-com:vml" xmlns:wp14="http://schemas.microsoft.com/office/word/2010/wordprocessingDrawing" xmlns:wp="http://schemas.openxmlformats.org/drawingml/2006/wordprocessingDrawing" xmlns:w10="urn:schemas-microsoft-com:office:word" xmlns:w="http://schemas.openxmlformats.org/wordprocessingml/2006/main" xmlns:w14="http://schemas.microsoft.com/office/word/2010/wordml" xmlns:w15="http://schemas.microsoft.com/office/word/2012/wordml" xmlns:w16cex="http://schemas.microsoft.com/office/word/2018/wordml/cex" xmlns:w16cid="http://schemas.microsoft.com/office/word/2016/wordml/cid" xmlns:w16="http://schemas.microsoft.com/office/word/2018/wordml" xmlns:w16se="http://schemas.microsoft.com/office/word/2015/wordml/symex" xmlns:wpg="http://schemas.microsoft.com/office/word/2010/wordprocessingGroup" xmlns:wpi="http://schemas.microsoft.com/office/word/2010/wordprocessingInk" xmlns:wne="http://schemas.microsoft.com/office/word/2006/wordml" xmlns:wps="http://schemas.microsoft.com/office/word/2010/wordprocessingShape" mc:Ignorable="w14 w15 w16se w16cid w16 w16cex wp14">
   <w:abstractNum w:abstractNumId="0" w15:restartNumberingAfterBreak="0">
     <w:nsid w:val="0E964FBB"/>
     <w:multiLevelType w:val="hybridMultilevel"/>
@@ -2582,7 +2720,7 @@
 </file>
 
 <file path=word/styles.xml><?xml version="1.0" encoding="utf-8"?>
-<w:styles xmlns:mc="http://schemas.openxmlformats.org/markup-compatibility/2006" xmlns:r="http://schemas.openxmlformats.org/officeDocument/2006/relationships" xmlns:w="http://schemas.openxmlformats.org/wordprocessingml/2006/main" xmlns:w14="http://schemas.microsoft.com/office/word/2010/wordml" xmlns:w15="http://schemas.microsoft.com/office/word/2012/wordml" xmlns:w16cid="http://schemas.microsoft.com/office/word/2016/wordml/cid" xmlns:w16se="http://schemas.microsoft.com/office/word/2015/wordml/symex" mc:Ignorable="w14 w15 w16se w16cid">
+<w:styles xmlns:mc="http://schemas.openxmlformats.org/markup-compatibility/2006" xmlns:r="http://schemas.openxmlformats.org/officeDocument/2006/relationships" xmlns:w="http://schemas.openxmlformats.org/wordprocessingml/2006/main" xmlns:w14="http://schemas.microsoft.com/office/word/2010/wordml" xmlns:w15="http://schemas.microsoft.com/office/word/2012/wordml" xmlns:w16cex="http://schemas.microsoft.com/office/word/2018/wordml/cex" xmlns:w16cid="http://schemas.microsoft.com/office/word/2016/wordml/cid" xmlns:w16="http://schemas.microsoft.com/office/word/2018/wordml" xmlns:w16se="http://schemas.microsoft.com/office/word/2015/wordml/symex" mc:Ignorable="w14 w15 w16se w16cid w16 w16cex">
   <w:docDefaults>
     <w:rPrDefault>
       <w:rPr>

</xml_diff>

<commit_message>
updated gpa and added TBP
</commit_message>
<xml_diff>
--- a/Mitchell-Arndt-Resume.docx
+++ b/Mitchell-Arndt-Resume.docx
@@ -185,81 +185,6 @@
     </w:p>
     <w:p>
       <w:pPr>
-        <w:spacing w:after="0" w:line="240" w:lineRule="auto"/>
-        <w:ind w:firstLine="432"/>
-        <w:rPr>
-          <w:rFonts w:ascii="Garamond" w:hAnsi="Garamond" w:cs="Times New Roman"/>
-          <w:i/>
-          <w:iCs/>
-        </w:rPr>
-      </w:pPr>
-      <w:r>
-        <w:rPr>
-          <w:rFonts w:ascii="Garamond" w:hAnsi="Garamond" w:cs="Times New Roman"/>
-          <w:i/>
-          <w:iCs/>
-        </w:rPr>
-        <w:t>Computer Science</w:t>
-      </w:r>
-      <w:r>
-        <w:rPr>
-          <w:rFonts w:ascii="Garamond" w:hAnsi="Garamond" w:cs="Times New Roman"/>
-          <w:i/>
-          <w:iCs/>
-        </w:rPr>
-        <w:t xml:space="preserve"> Minor</w:t>
-      </w:r>
-      <w:r>
-        <w:rPr>
-          <w:rFonts w:ascii="Garamond" w:hAnsi="Garamond" w:cs="Times New Roman"/>
-          <w:i/>
-          <w:iCs/>
-        </w:rPr>
-        <w:t xml:space="preserve">, </w:t>
-      </w:r>
-      <w:r>
-        <w:rPr>
-          <w:rFonts w:ascii="Garamond" w:hAnsi="Garamond" w:cs="Times New Roman"/>
-          <w:i/>
-          <w:iCs/>
-        </w:rPr>
-        <w:t>Certificate</w:t>
-      </w:r>
-      <w:r>
-        <w:rPr>
-          <w:rFonts w:ascii="Garamond" w:hAnsi="Garamond" w:cs="Times New Roman"/>
-          <w:i/>
-          <w:iCs/>
-        </w:rPr>
-        <w:t xml:space="preserve"> of </w:t>
-      </w:r>
-      <w:r>
-        <w:rPr>
-          <w:rFonts w:ascii="Garamond" w:hAnsi="Garamond" w:cs="Times New Roman"/>
-          <w:i/>
-          <w:iCs/>
-        </w:rPr>
-        <w:t>Entrepreneurs</w:t>
-      </w:r>
-      <w:r>
-        <w:rPr>
-          <w:rFonts w:ascii="Garamond" w:hAnsi="Garamond" w:cs="Times New Roman"/>
-          <w:i/>
-          <w:iCs/>
-        </w:rPr>
-        <w:t>hip and Innovation</w:t>
-      </w:r>
-      <w:r>
-        <w:rPr>
-          <w:rFonts w:ascii="Garamond" w:hAnsi="Garamond" w:cs="Times New Roman"/>
-          <w:i/>
-          <w:iCs/>
-        </w:rPr>
-        <w:t xml:space="preserve"> </w:t>
-      </w:r>
-    </w:p>
-    <w:p>
-      <w:pPr>
         <w:spacing w:line="240" w:lineRule="auto"/>
         <w:ind w:firstLine="432"/>
         <w:rPr>
@@ -274,15 +199,146 @@
           <w:i/>
           <w:iCs/>
         </w:rPr>
-        <w:t>GPA: 3.9</w:t>
-      </w:r>
-      <w:r>
-        <w:rPr>
-          <w:rFonts w:ascii="Garamond" w:hAnsi="Garamond" w:cs="Times New Roman"/>
-          <w:i/>
-          <w:iCs/>
-        </w:rPr>
-        <w:t>5</w:t>
+        <w:t>Computer Science</w:t>
+      </w:r>
+      <w:r>
+        <w:rPr>
+          <w:rFonts w:ascii="Garamond" w:hAnsi="Garamond" w:cs="Times New Roman"/>
+          <w:i/>
+          <w:iCs/>
+        </w:rPr>
+        <w:t xml:space="preserve"> Minor</w:t>
+      </w:r>
+      <w:r>
+        <w:rPr>
+          <w:rFonts w:ascii="Garamond" w:hAnsi="Garamond" w:cs="Times New Roman"/>
+          <w:i/>
+          <w:iCs/>
+        </w:rPr>
+        <w:t xml:space="preserve">, </w:t>
+      </w:r>
+      <w:r>
+        <w:rPr>
+          <w:rFonts w:ascii="Garamond" w:hAnsi="Garamond" w:cs="Times New Roman"/>
+          <w:i/>
+          <w:iCs/>
+        </w:rPr>
+        <w:t>Certificate</w:t>
+      </w:r>
+      <w:r>
+        <w:rPr>
+          <w:rFonts w:ascii="Garamond" w:hAnsi="Garamond" w:cs="Times New Roman"/>
+          <w:i/>
+          <w:iCs/>
+        </w:rPr>
+        <w:t xml:space="preserve"> of </w:t>
+      </w:r>
+      <w:r>
+        <w:rPr>
+          <w:rFonts w:ascii="Garamond" w:hAnsi="Garamond" w:cs="Times New Roman"/>
+          <w:i/>
+          <w:iCs/>
+        </w:rPr>
+        <w:t>Entrepreneurs</w:t>
+      </w:r>
+      <w:r>
+        <w:rPr>
+          <w:rFonts w:ascii="Garamond" w:hAnsi="Garamond" w:cs="Times New Roman"/>
+          <w:i/>
+          <w:iCs/>
+        </w:rPr>
+        <w:t>hip and Innovation</w:t>
+      </w:r>
+      <w:r>
+        <w:rPr>
+          <w:rFonts w:ascii="Garamond" w:hAnsi="Garamond" w:cs="Times New Roman"/>
+          <w:i/>
+          <w:iCs/>
+        </w:rPr>
+        <w:t xml:space="preserve"> </w:t>
+      </w:r>
+      <w:r>
+        <w:rPr>
+          <w:rFonts w:ascii="Garamond" w:hAnsi="Garamond" w:cs="Times New Roman"/>
+          <w:i/>
+          <w:iCs/>
+        </w:rPr>
+        <w:tab/>
+      </w:r>
+      <w:r>
+        <w:rPr>
+          <w:rFonts w:ascii="Garamond" w:hAnsi="Garamond" w:cs="Times New Roman"/>
+          <w:i/>
+          <w:iCs/>
+        </w:rPr>
+        <w:tab/>
+      </w:r>
+      <w:r>
+        <w:rPr>
+          <w:rFonts w:ascii="Garamond" w:hAnsi="Garamond" w:cs="Times New Roman"/>
+          <w:i/>
+          <w:iCs/>
+        </w:rPr>
+        <w:tab/>
+      </w:r>
+      <w:r>
+        <w:rPr>
+          <w:rFonts w:ascii="Garamond" w:hAnsi="Garamond" w:cs="Times New Roman"/>
+          <w:i/>
+          <w:iCs/>
+        </w:rPr>
+        <w:tab/>
+      </w:r>
+      <w:r>
+        <w:rPr>
+          <w:rFonts w:ascii="Garamond" w:hAnsi="Garamond" w:cs="Times New Roman"/>
+          <w:i/>
+          <w:iCs/>
+        </w:rPr>
+        <w:tab/>
+      </w:r>
+      <w:r>
+        <w:rPr>
+          <w:rFonts w:ascii="Garamond" w:hAnsi="Garamond" w:cs="Times New Roman"/>
+          <w:i/>
+          <w:iCs/>
+        </w:rPr>
+        <w:tab/>
+      </w:r>
+      <w:r>
+        <w:rPr>
+          <w:rFonts w:ascii="Garamond" w:hAnsi="Garamond" w:cs="Times New Roman"/>
+          <w:i/>
+          <w:iCs/>
+        </w:rPr>
+        <w:tab/>
+      </w:r>
+      <w:r>
+        <w:rPr>
+          <w:rFonts w:ascii="Garamond" w:hAnsi="Garamond" w:cs="Times New Roman"/>
+          <w:i/>
+          <w:iCs/>
+        </w:rPr>
+        <w:tab/>
+      </w:r>
+      <w:r>
+        <w:rPr>
+          <w:rFonts w:ascii="Garamond" w:hAnsi="Garamond" w:cs="Times New Roman"/>
+          <w:i/>
+          <w:iCs/>
+        </w:rPr>
+        <w:tab/>
+        <w:t xml:space="preserve">      </w:t>
+      </w:r>
+      <w:r>
+        <w:rPr>
+          <w:rFonts w:ascii="Garamond" w:hAnsi="Garamond" w:cs="Times New Roman"/>
+          <w:b/>
+          <w:bCs/>
+          <w:i/>
+          <w:iCs/>
+        </w:rPr>
+        <w:t>GPA: 3.97</w:t>
       </w:r>
     </w:p>
     <w:p>
@@ -1422,6 +1478,72 @@
     </w:p>
     <w:p>
       <w:pPr>
+        <w:spacing w:line="240" w:lineRule="auto"/>
+        <w:rPr>
+          <w:rFonts w:ascii="Garamond" w:hAnsi="Garamond" w:cs="Times New Roman"/>
+          <w:b/>
+          <w:bCs/>
+        </w:rPr>
+      </w:pPr>
+      <w:r>
+        <w:rPr>
+          <w:rFonts w:ascii="Garamond" w:hAnsi="Garamond" w:cs="Times New Roman"/>
+          <w:b/>
+          <w:bCs/>
+        </w:rPr>
+        <w:t>Tau Beta Pi Engineering Honor Society</w:t>
+      </w:r>
+      <w:r>
+        <w:rPr>
+          <w:rFonts w:ascii="Garamond" w:hAnsi="Garamond" w:cs="Times New Roman"/>
+          <w:b/>
+          <w:bCs/>
+        </w:rPr>
+        <w:ptab w:relativeTo="margin" w:alignment="right" w:leader="none"/>
+      </w:r>
+      <w:r>
+        <w:rPr>
+          <w:rFonts w:ascii="Garamond" w:hAnsi="Garamond" w:cs="Times New Roman"/>
+          <w:b/>
+          <w:bCs/>
+        </w:rPr>
+        <w:t xml:space="preserve">Spring </w:t>
+      </w:r>
+      <w:r>
+        <w:rPr>
+          <w:rFonts w:ascii="Garamond" w:hAnsi="Garamond" w:cs="Times New Roman"/>
+          <w:b/>
+          <w:bCs/>
+        </w:rPr>
+        <w:t>2</w:t>
+      </w:r>
+      <w:r>
+        <w:rPr>
+          <w:rFonts w:ascii="Garamond" w:hAnsi="Garamond" w:cs="Times New Roman"/>
+          <w:b/>
+          <w:bCs/>
+        </w:rPr>
+        <w:t>0</w:t>
+      </w:r>
+      <w:r>
+        <w:rPr>
+          <w:rFonts w:ascii="Garamond" w:hAnsi="Garamond" w:cs="Times New Roman"/>
+          <w:b/>
+          <w:bCs/>
+        </w:rPr>
+        <w:t>20</w:t>
+      </w:r>
+      <w:r>
+        <w:rPr>
+          <w:rFonts w:ascii="Garamond" w:hAnsi="Garamond" w:cs="Times New Roman"/>
+          <w:b/>
+          <w:bCs/>
+        </w:rPr>
+        <w:t xml:space="preserve"> – Present</w:t>
+      </w:r>
+    </w:p>
+    <w:p>
+      <w:pPr>
         <w:spacing w:after="0" w:line="240" w:lineRule="auto"/>
         <w:rPr>
           <w:rFonts w:ascii="Garamond" w:hAnsi="Garamond" w:cs="Times New Roman"/>
@@ -1498,6 +1620,54 @@
           <w:rFonts w:ascii="Garamond" w:hAnsi="Garamond" w:cs="Times New Roman"/>
         </w:rPr>
         <w:t>Puppies on the porch, Get on the Ball (Riley’s Children Hospital), PUDM</w:t>
+      </w:r>
+      <w:r>
+        <w:rPr>
+          <w:rFonts w:ascii="Garamond" w:hAnsi="Garamond" w:cs="Times New Roman"/>
+        </w:rPr>
+        <w:tab/>
+      </w:r>
+      <w:r>
+        <w:rPr>
+          <w:rFonts w:ascii="Garamond" w:hAnsi="Garamond" w:cs="Times New Roman"/>
+        </w:rPr>
+        <w:tab/>
+      </w:r>
+      <w:r>
+        <w:rPr>
+          <w:rFonts w:ascii="Garamond" w:hAnsi="Garamond" w:cs="Times New Roman"/>
+        </w:rPr>
+        <w:tab/>
+      </w:r>
+      <w:r>
+        <w:rPr>
+          <w:rFonts w:ascii="Garamond" w:hAnsi="Garamond" w:cs="Times New Roman"/>
+        </w:rPr>
+        <w:tab/>
+      </w:r>
+      <w:r>
+        <w:rPr>
+          <w:rFonts w:ascii="Garamond" w:hAnsi="Garamond" w:cs="Times New Roman"/>
+        </w:rPr>
+        <w:tab/>
+      </w:r>
+      <w:r>
+        <w:rPr>
+          <w:rFonts w:ascii="Garamond" w:hAnsi="Garamond" w:cs="Times New Roman"/>
+        </w:rPr>
+        <w:tab/>
+      </w:r>
+      <w:r>
+        <w:rPr>
+          <w:rFonts w:ascii="Garamond" w:hAnsi="Garamond" w:cs="Times New Roman"/>
+        </w:rPr>
+        <w:tab/>
+      </w:r>
+      <w:r>
+        <w:rPr>
+          <w:rFonts w:ascii="Garamond" w:hAnsi="Garamond" w:cs="Times New Roman"/>
+        </w:rPr>
+        <w:tab/>
       </w:r>
     </w:p>
     <w:p>

</xml_diff>

<commit_message>
updated resume for idk what
</commit_message>
<xml_diff>
--- a/Mitchell-Arndt-Resume.docx
+++ b/Mitchell-Arndt-Resume.docx
@@ -531,7 +531,15 @@
           <w:b/>
           <w:bCs/>
         </w:rPr>
-        <w:t>Purdue Neurological</w:t>
+        <w:t>Purdue Neur</w:t>
+      </w:r>
+      <w:r>
+        <w:rPr>
+          <w:rFonts w:ascii="Garamond" w:hAnsi="Garamond" w:cs="Times New Roman"/>
+          <w:b/>
+          <w:bCs/>
+        </w:rPr>
+        <w:t>otrauma</w:t>
       </w:r>
       <w:r>
         <w:rPr>
@@ -1507,15 +1515,7 @@
           <w:b/>
           <w:bCs/>
         </w:rPr>
-        <w:t xml:space="preserve">Spring </w:t>
-      </w:r>
-      <w:r>
-        <w:rPr>
-          <w:rFonts w:ascii="Garamond" w:hAnsi="Garamond" w:cs="Times New Roman"/>
-          <w:b/>
-          <w:bCs/>
-        </w:rPr>
-        <w:t>2</w:t>
+        <w:t>Spring 2</w:t>
       </w:r>
       <w:r>
         <w:rPr>

</xml_diff>

<commit_message>
added reference to gitio portfolio on resume
</commit_message>
<xml_diff>
--- a/Mitchell-Arndt-Resume.docx
+++ b/Mitchell-Arndt-Resume.docx
@@ -70,14 +70,17 @@
         <w:rPr>
           <w:rFonts w:ascii="Garamond" w:hAnsi="Garamond" w:cs="Times New Roman"/>
         </w:rPr>
-        <w:t xml:space="preserve"> | m</w:t>
-      </w:r>
-      <w:r>
-        <w:rPr>
-          <w:rFonts w:ascii="Garamond" w:hAnsi="Garamond" w:cs="Times New Roman"/>
-        </w:rPr>
-        <w:t>itchaarndt@gmail.com</w:t>
-      </w:r>
+        <w:t xml:space="preserve"> | </w:t>
+      </w:r>
+      <w:hyperlink r:id="rId7" w:history="1">
+        <w:r>
+          <w:rPr>
+            <w:rStyle w:val="Hyperlink"/>
+            <w:rFonts w:ascii="Garamond" w:hAnsi="Garamond" w:cs="Times New Roman"/>
+          </w:rPr>
+          <w:t>mitchaarndt@gmail.com</w:t>
+        </w:r>
+      </w:hyperlink>
     </w:p>
     <w:p>
       <w:pPr>
@@ -233,6 +236,7 @@
         </w:rPr>
         <w:t xml:space="preserve"> of </w:t>
       </w:r>
+      <w:proofErr w:type="gramStart"/>
       <w:r>
         <w:rPr>
           <w:rFonts w:ascii="Garamond" w:hAnsi="Garamond" w:cs="Times New Roman"/>
@@ -247,7 +251,16 @@
           <w:i/>
           <w:iCs/>
         </w:rPr>
-        <w:t>hip and Innovation</w:t>
+        <w:t>hip</w:t>
+      </w:r>
+      <w:proofErr w:type="gramEnd"/>
+      <w:r>
+        <w:rPr>
+          <w:rFonts w:ascii="Garamond" w:hAnsi="Garamond" w:cs="Times New Roman"/>
+          <w:i/>
+          <w:iCs/>
+        </w:rPr>
+        <w:t xml:space="preserve"> and Innovation</w:t>
       </w:r>
       <w:r>
         <w:rPr>
@@ -349,8 +362,8 @@
         <w:spacing w:line="240" w:lineRule="auto"/>
         <w:rPr>
           <w:rFonts w:ascii="Garamond" w:hAnsi="Garamond" w:cs="Times New Roman"/>
-          <w:b/>
-          <w:bCs/>
+          <w:sz w:val="20"/>
+          <w:szCs w:val="20"/>
         </w:rPr>
       </w:pPr>
       <w:r>
@@ -361,6 +374,39 @@
         </w:rPr>
         <w:t>EXPERIENCE</w:t>
       </w:r>
+      <w:r>
+        <w:rPr>
+          <w:rFonts w:ascii="Garamond" w:hAnsi="Garamond" w:cs="Times New Roman"/>
+          <w:b/>
+          <w:bCs/>
+        </w:rPr>
+        <w:t xml:space="preserve"> </w:t>
+      </w:r>
+      <w:r>
+        <w:rPr>
+          <w:rFonts w:ascii="Garamond" w:hAnsi="Garamond" w:cs="Times New Roman"/>
+        </w:rPr>
+        <w:t xml:space="preserve">– </w:t>
+      </w:r>
+      <w:r>
+        <w:rPr>
+          <w:rFonts w:ascii="Garamond" w:hAnsi="Garamond" w:cs="Times New Roman"/>
+          <w:sz w:val="20"/>
+          <w:szCs w:val="20"/>
+        </w:rPr>
+        <w:t xml:space="preserve">view online portfolio at </w:t>
+      </w:r>
+      <w:hyperlink r:id="rId8" w:history="1">
+        <w:r>
+          <w:rPr>
+            <w:rStyle w:val="Hyperlink"/>
+            <w:rFonts w:ascii="Garamond" w:hAnsi="Garamond" w:cs="Times New Roman"/>
+            <w:sz w:val="20"/>
+            <w:szCs w:val="20"/>
+          </w:rPr>
+          <w:t>https://marndt26.github.io/</w:t>
+        </w:r>
+      </w:hyperlink>
     </w:p>
     <w:p>
       <w:pPr>
@@ -483,7 +529,21 @@
         <w:rPr>
           <w:rFonts w:ascii="Garamond" w:hAnsi="Garamond" w:cs="Times New Roman"/>
         </w:rPr>
-        <w:t>Created custom PCB using KiCad to route control signals from TI microprocessor to servo motors</w:t>
+        <w:t xml:space="preserve">Created custom PCB using </w:t>
+      </w:r>
+      <w:proofErr w:type="spellStart"/>
+      <w:r>
+        <w:rPr>
+          <w:rFonts w:ascii="Garamond" w:hAnsi="Garamond" w:cs="Times New Roman"/>
+        </w:rPr>
+        <w:t>KiCad</w:t>
+      </w:r>
+      <w:proofErr w:type="spellEnd"/>
+      <w:r>
+        <w:rPr>
+          <w:rFonts w:ascii="Garamond" w:hAnsi="Garamond" w:cs="Times New Roman"/>
+        </w:rPr>
+        <w:t xml:space="preserve"> to route control signals from TI microprocessor to servo motors</w:t>
       </w:r>
     </w:p>
     <w:p>
@@ -1300,11 +1360,19 @@
         </w:rPr>
         <w:t xml:space="preserve">for their POS system </w:t>
       </w:r>
-      <w:r>
-        <w:rPr>
-          <w:rFonts w:ascii="Garamond" w:hAnsi="Garamond" w:cs="Times New Roman"/>
-        </w:rPr>
-        <w:t>in order to eliminate charge backs</w:t>
+      <w:proofErr w:type="gramStart"/>
+      <w:r>
+        <w:rPr>
+          <w:rFonts w:ascii="Garamond" w:hAnsi="Garamond" w:cs="Times New Roman"/>
+        </w:rPr>
+        <w:t>in order to</w:t>
+      </w:r>
+      <w:proofErr w:type="gramEnd"/>
+      <w:r>
+        <w:rPr>
+          <w:rFonts w:ascii="Garamond" w:hAnsi="Garamond" w:cs="Times New Roman"/>
+        </w:rPr>
+        <w:t xml:space="preserve"> eliminate charge backs</w:t>
       </w:r>
     </w:p>
     <w:p>
@@ -1762,8 +1830,16 @@
         <w:rPr>
           <w:rFonts w:ascii="Garamond" w:hAnsi="Garamond" w:cs="Times New Roman"/>
         </w:rPr>
-        <w:t>Python, MatLab</w:t>
-      </w:r>
+        <w:t xml:space="preserve">Python, </w:t>
+      </w:r>
+      <w:proofErr w:type="spellStart"/>
+      <w:r>
+        <w:rPr>
+          <w:rFonts w:ascii="Garamond" w:hAnsi="Garamond" w:cs="Times New Roman"/>
+        </w:rPr>
+        <w:t>MatLab</w:t>
+      </w:r>
+      <w:proofErr w:type="spellEnd"/>
     </w:p>
     <w:p>
       <w:pPr>
@@ -1784,7 +1860,35 @@
         <w:rPr>
           <w:rFonts w:ascii="Garamond" w:hAnsi="Garamond" w:cs="Times New Roman"/>
         </w:rPr>
-        <w:t xml:space="preserve">: LTspice, KiCad, </w:t>
+        <w:t xml:space="preserve">: </w:t>
+      </w:r>
+      <w:proofErr w:type="spellStart"/>
+      <w:r>
+        <w:rPr>
+          <w:rFonts w:ascii="Garamond" w:hAnsi="Garamond" w:cs="Times New Roman"/>
+        </w:rPr>
+        <w:t>LTspice</w:t>
+      </w:r>
+      <w:proofErr w:type="spellEnd"/>
+      <w:r>
+        <w:rPr>
+          <w:rFonts w:ascii="Garamond" w:hAnsi="Garamond" w:cs="Times New Roman"/>
+        </w:rPr>
+        <w:t xml:space="preserve">, </w:t>
+      </w:r>
+      <w:proofErr w:type="spellStart"/>
+      <w:r>
+        <w:rPr>
+          <w:rFonts w:ascii="Garamond" w:hAnsi="Garamond" w:cs="Times New Roman"/>
+        </w:rPr>
+        <w:t>KiCad</w:t>
+      </w:r>
+      <w:proofErr w:type="spellEnd"/>
+      <w:r>
+        <w:rPr>
+          <w:rFonts w:ascii="Garamond" w:hAnsi="Garamond" w:cs="Times New Roman"/>
+        </w:rPr>
+        <w:t xml:space="preserve">, </w:t>
       </w:r>
       <w:r>
         <w:rPr>
@@ -1804,6 +1908,7 @@
         </w:rPr>
         <w:t>/</w:t>
       </w:r>
+      <w:proofErr w:type="spellStart"/>
       <w:r>
         <w:rPr>
           <w:rFonts w:ascii="Garamond" w:hAnsi="Garamond" w:cs="Times New Roman"/>
@@ -1816,6 +1921,7 @@
         </w:rPr>
         <w:t>ithub</w:t>
       </w:r>
+      <w:proofErr w:type="spellEnd"/>
       <w:r>
         <w:rPr>
           <w:rFonts w:ascii="Garamond" w:hAnsi="Garamond" w:cs="Times New Roman"/>
@@ -1838,20 +1944,42 @@
         <w:rPr>
           <w:rFonts w:ascii="Garamond" w:hAnsi="Garamond" w:cs="Times New Roman"/>
         </w:rPr>
-        <w:t>, QuestaSim, Design Compiler</w:t>
-      </w:r>
-      <w:r>
-        <w:rPr>
-          <w:rFonts w:ascii="Garamond" w:hAnsi="Garamond" w:cs="Times New Roman"/>
-        </w:rPr>
         <w:t xml:space="preserve">, </w:t>
       </w:r>
-      <w:r>
-        <w:rPr>
-          <w:rFonts w:ascii="Garamond" w:hAnsi="Garamond" w:cs="Times New Roman"/>
-        </w:rPr>
-        <w:t>STM CubeMX</w:t>
-      </w:r>
+      <w:proofErr w:type="spellStart"/>
+      <w:r>
+        <w:rPr>
+          <w:rFonts w:ascii="Garamond" w:hAnsi="Garamond" w:cs="Times New Roman"/>
+        </w:rPr>
+        <w:t>QuestaSim</w:t>
+      </w:r>
+      <w:proofErr w:type="spellEnd"/>
+      <w:r>
+        <w:rPr>
+          <w:rFonts w:ascii="Garamond" w:hAnsi="Garamond" w:cs="Times New Roman"/>
+        </w:rPr>
+        <w:t>, Design Compiler</w:t>
+      </w:r>
+      <w:r>
+        <w:rPr>
+          <w:rFonts w:ascii="Garamond" w:hAnsi="Garamond" w:cs="Times New Roman"/>
+        </w:rPr>
+        <w:t xml:space="preserve">, </w:t>
+      </w:r>
+      <w:r>
+        <w:rPr>
+          <w:rFonts w:ascii="Garamond" w:hAnsi="Garamond" w:cs="Times New Roman"/>
+        </w:rPr>
+        <w:t xml:space="preserve">STM </w:t>
+      </w:r>
+      <w:proofErr w:type="spellStart"/>
+      <w:r>
+        <w:rPr>
+          <w:rFonts w:ascii="Garamond" w:hAnsi="Garamond" w:cs="Times New Roman"/>
+        </w:rPr>
+        <w:t>CubeMX</w:t>
+      </w:r>
+      <w:proofErr w:type="spellEnd"/>
     </w:p>
     <w:p>
       <w:pPr>
@@ -1872,7 +2000,21 @@
         <w:rPr>
           <w:rFonts w:ascii="Garamond" w:hAnsi="Garamond" w:cs="Times New Roman"/>
         </w:rPr>
-        <w:t>: Biotility National Certification for Biotechnician Assistant (2018)</w:t>
+        <w:t xml:space="preserve">: </w:t>
+      </w:r>
+      <w:proofErr w:type="spellStart"/>
+      <w:r>
+        <w:rPr>
+          <w:rFonts w:ascii="Garamond" w:hAnsi="Garamond" w:cs="Times New Roman"/>
+        </w:rPr>
+        <w:t>Biotility</w:t>
+      </w:r>
+      <w:proofErr w:type="spellEnd"/>
+      <w:r>
+        <w:rPr>
+          <w:rFonts w:ascii="Garamond" w:hAnsi="Garamond" w:cs="Times New Roman"/>
+        </w:rPr>
+        <w:t xml:space="preserve"> National Certification for Biotechnician Assistant (2018)</w:t>
       </w:r>
       <w:r>
         <w:rPr>
@@ -1981,7 +2123,7 @@
               <w:rPr>
                 <w:rFonts w:ascii="Garamond" w:hAnsi="Garamond" w:cs="Times New Roman"/>
               </w:rPr>
-              <w:t>4</w:t>
+              <w:t>5</w:t>
             </w:r>
             <w:r>
               <w:rPr>
@@ -2181,12 +2323,62 @@
     </w:p>
     <w:sectPr>
       <w:pgSz w:w="12240" w:h="15840"/>
-      <w:pgMar w:top="720" w:right="720" w:bottom="360" w:left="720" w:header="720" w:footer="720" w:gutter="0"/>
+      <w:pgMar w:top="432" w:right="720" w:bottom="360" w:left="720" w:header="720" w:footer="720" w:gutter="0"/>
       <w:cols w:space="720"/>
       <w:docGrid w:linePitch="360"/>
     </w:sectPr>
   </w:body>
 </w:document>
+</file>
+
+<file path=word/endnotes.xml><?xml version="1.0" encoding="utf-8"?>
+<w:endnotes xmlns:wpc="http://schemas.microsoft.com/office/word/2010/wordprocessingCanvas" xmlns:cx="http://schemas.microsoft.com/office/drawing/2014/chartex" xmlns:cx1="http://schemas.microsoft.com/office/drawing/2015/9/8/chartex" xmlns:cx2="http://schemas.microsoft.com/office/drawing/2015/10/21/chartex" xmlns:cx3="http://schemas.microsoft.com/office/drawing/2016/5/9/chartex" xmlns:cx4="http://schemas.microsoft.com/office/drawing/2016/5/10/chartex" xmlns:cx5="http://schemas.microsoft.com/office/drawing/2016/5/11/chartex" xmlns:cx6="http://schemas.microsoft.com/office/drawing/2016/5/12/chartex" xmlns:cx7="http://schemas.microsoft.com/office/drawing/2016/5/13/chartex" xmlns:cx8="http://schemas.microsoft.com/office/drawing/2016/5/14/chartex" xmlns:mc="http://schemas.openxmlformats.org/markup-compatibility/2006" xmlns:aink="http://schemas.microsoft.com/office/drawing/2016/ink" xmlns:am3d="http://schemas.microsoft.com/office/drawing/2017/model3d" xmlns:o="urn:schemas-microsoft-com:office:office" xmlns:r="http://schemas.openxmlformats.org/officeDocument/2006/relationships" xmlns:m="http://schemas.openxmlformats.org/officeDocument/2006/math" xmlns:v="urn:schemas-microsoft-com:vml" xmlns:wp14="http://schemas.microsoft.com/office/word/2010/wordprocessingDrawing" xmlns:wp="http://schemas.openxmlformats.org/drawingml/2006/wordprocessingDrawing" xmlns:w10="urn:schemas-microsoft-com:office:word" xmlns:w="http://schemas.openxmlformats.org/wordprocessingml/2006/main" xmlns:w14="http://schemas.microsoft.com/office/word/2010/wordml" xmlns:w15="http://schemas.microsoft.com/office/word/2012/wordml" xmlns:w16cex="http://schemas.microsoft.com/office/word/2018/wordml/cex" xmlns:w16cid="http://schemas.microsoft.com/office/word/2016/wordml/cid" xmlns:w16="http://schemas.microsoft.com/office/word/2018/wordml" xmlns:w16se="http://schemas.microsoft.com/office/word/2015/wordml/symex" xmlns:wpg="http://schemas.microsoft.com/office/word/2010/wordprocessingGroup" xmlns:wpi="http://schemas.microsoft.com/office/word/2010/wordprocessingInk" xmlns:wne="http://schemas.microsoft.com/office/word/2006/wordml" xmlns:wps="http://schemas.microsoft.com/office/word/2010/wordprocessingShape" mc:Ignorable="w14 w15 w16se w16cid w16 w16cex wp14">
+  <w:endnote w:type="separator" w:id="-1">
+    <w:p>
+      <w:pPr>
+        <w:spacing w:after="0" w:line="240" w:lineRule="auto"/>
+      </w:pPr>
+      <w:r>
+        <w:separator/>
+      </w:r>
+    </w:p>
+  </w:endnote>
+  <w:endnote w:type="continuationSeparator" w:id="0">
+    <w:p>
+      <w:pPr>
+        <w:spacing w:after="0" w:line="240" w:lineRule="auto"/>
+      </w:pPr>
+      <w:r>
+        <w:continuationSeparator/>
+      </w:r>
+    </w:p>
+  </w:endnote>
+</w:endnotes>
+</file>
+
+<file path=word/footnotes.xml><?xml version="1.0" encoding="utf-8"?>
+<w:footnotes xmlns:wpc="http://schemas.microsoft.com/office/word/2010/wordprocessingCanvas" xmlns:cx="http://schemas.microsoft.com/office/drawing/2014/chartex" xmlns:cx1="http://schemas.microsoft.com/office/drawing/2015/9/8/chartex" xmlns:cx2="http://schemas.microsoft.com/office/drawing/2015/10/21/chartex" xmlns:cx3="http://schemas.microsoft.com/office/drawing/2016/5/9/chartex" xmlns:cx4="http://schemas.microsoft.com/office/drawing/2016/5/10/chartex" xmlns:cx5="http://schemas.microsoft.com/office/drawing/2016/5/11/chartex" xmlns:cx6="http://schemas.microsoft.com/office/drawing/2016/5/12/chartex" xmlns:cx7="http://schemas.microsoft.com/office/drawing/2016/5/13/chartex" xmlns:cx8="http://schemas.microsoft.com/office/drawing/2016/5/14/chartex" xmlns:mc="http://schemas.openxmlformats.org/markup-compatibility/2006" xmlns:aink="http://schemas.microsoft.com/office/drawing/2016/ink" xmlns:am3d="http://schemas.microsoft.com/office/drawing/2017/model3d" xmlns:o="urn:schemas-microsoft-com:office:office" xmlns:r="http://schemas.openxmlformats.org/officeDocument/2006/relationships" xmlns:m="http://schemas.openxmlformats.org/officeDocument/2006/math" xmlns:v="urn:schemas-microsoft-com:vml" xmlns:wp14="http://schemas.microsoft.com/office/word/2010/wordprocessingDrawing" xmlns:wp="http://schemas.openxmlformats.org/drawingml/2006/wordprocessingDrawing" xmlns:w10="urn:schemas-microsoft-com:office:word" xmlns:w="http://schemas.openxmlformats.org/wordprocessingml/2006/main" xmlns:w14="http://schemas.microsoft.com/office/word/2010/wordml" xmlns:w15="http://schemas.microsoft.com/office/word/2012/wordml" xmlns:w16cex="http://schemas.microsoft.com/office/word/2018/wordml/cex" xmlns:w16cid="http://schemas.microsoft.com/office/word/2016/wordml/cid" xmlns:w16="http://schemas.microsoft.com/office/word/2018/wordml" xmlns:w16se="http://schemas.microsoft.com/office/word/2015/wordml/symex" xmlns:wpg="http://schemas.microsoft.com/office/word/2010/wordprocessingGroup" xmlns:wpi="http://schemas.microsoft.com/office/word/2010/wordprocessingInk" xmlns:wne="http://schemas.microsoft.com/office/word/2006/wordml" xmlns:wps="http://schemas.microsoft.com/office/word/2010/wordprocessingShape" mc:Ignorable="w14 w15 w16se w16cid w16 w16cex wp14">
+  <w:footnote w:type="separator" w:id="-1">
+    <w:p>
+      <w:pPr>
+        <w:spacing w:after="0" w:line="240" w:lineRule="auto"/>
+      </w:pPr>
+      <w:r>
+        <w:separator/>
+      </w:r>
+    </w:p>
+  </w:footnote>
+  <w:footnote w:type="continuationSeparator" w:id="0">
+    <w:p>
+      <w:pPr>
+        <w:spacing w:after="0" w:line="240" w:lineRule="auto"/>
+      </w:pPr>
+      <w:r>
+        <w:continuationSeparator/>
+      </w:r>
+    </w:p>
+  </w:footnote>
+</w:footnotes>
 </file>
 
 <file path=word/numbering.xml><?xml version="1.0" encoding="utf-8"?>
@@ -3368,6 +3560,62 @@
       <w:shd w:val="clear" w:color="auto" w:fill="E1DFDD"/>
     </w:rPr>
   </w:style>
+  <w:style w:type="paragraph" w:styleId="Header">
+    <w:name w:val="header"/>
+    <w:basedOn w:val="Normal"/>
+    <w:link w:val="HeaderChar"/>
+    <w:uiPriority w:val="99"/>
+    <w:unhideWhenUsed/>
+    <w:rsid w:val="00B266C5"/>
+    <w:pPr>
+      <w:tabs>
+        <w:tab w:val="center" w:pos="4680"/>
+        <w:tab w:val="right" w:pos="9360"/>
+      </w:tabs>
+      <w:spacing w:after="0" w:line="240" w:lineRule="auto"/>
+    </w:pPr>
+  </w:style>
+  <w:style w:type="character" w:customStyle="1" w:styleId="HeaderChar">
+    <w:name w:val="Header Char"/>
+    <w:basedOn w:val="DefaultParagraphFont"/>
+    <w:link w:val="Header"/>
+    <w:uiPriority w:val="99"/>
+    <w:rsid w:val="00B266C5"/>
+  </w:style>
+  <w:style w:type="paragraph" w:styleId="Footer">
+    <w:name w:val="footer"/>
+    <w:basedOn w:val="Normal"/>
+    <w:link w:val="FooterChar"/>
+    <w:uiPriority w:val="99"/>
+    <w:unhideWhenUsed/>
+    <w:rsid w:val="00B266C5"/>
+    <w:pPr>
+      <w:tabs>
+        <w:tab w:val="center" w:pos="4680"/>
+        <w:tab w:val="right" w:pos="9360"/>
+      </w:tabs>
+      <w:spacing w:after="0" w:line="240" w:lineRule="auto"/>
+    </w:pPr>
+  </w:style>
+  <w:style w:type="character" w:customStyle="1" w:styleId="FooterChar">
+    <w:name w:val="Footer Char"/>
+    <w:basedOn w:val="DefaultParagraphFont"/>
+    <w:link w:val="Footer"/>
+    <w:uiPriority w:val="99"/>
+    <w:rsid w:val="00B266C5"/>
+  </w:style>
+  <w:style w:type="character" w:styleId="FollowedHyperlink">
+    <w:name w:val="FollowedHyperlink"/>
+    <w:basedOn w:val="DefaultParagraphFont"/>
+    <w:uiPriority w:val="99"/>
+    <w:semiHidden/>
+    <w:unhideWhenUsed/>
+    <w:rsid w:val="00567CBC"/>
+    <w:rPr>
+      <w:color w:val="954F72" w:themeColor="followedHyperlink"/>
+      <w:u w:val="single"/>
+    </w:rPr>
+  </w:style>
 </w:styles>
 </file>
 

</xml_diff>

<commit_message>
updated for ngc and new gpa
</commit_message>
<xml_diff>
--- a/Mitchell-Arndt-Resume.docx
+++ b/Mitchell-Arndt-Resume.docx
@@ -1,6 +1,6 @@
 
 <file path=word/document.xml><?xml version="1.0" encoding="utf-8"?>
-<w:document xmlns:wpc="http://schemas.microsoft.com/office/word/2010/wordprocessingCanvas" xmlns:cx="http://schemas.microsoft.com/office/drawing/2014/chartex" xmlns:cx1="http://schemas.microsoft.com/office/drawing/2015/9/8/chartex" xmlns:cx2="http://schemas.microsoft.com/office/drawing/2015/10/21/chartex" xmlns:cx3="http://schemas.microsoft.com/office/drawing/2016/5/9/chartex" xmlns:cx4="http://schemas.microsoft.com/office/drawing/2016/5/10/chartex" xmlns:cx5="http://schemas.microsoft.com/office/drawing/2016/5/11/chartex" xmlns:cx6="http://schemas.microsoft.com/office/drawing/2016/5/12/chartex" xmlns:cx7="http://schemas.microsoft.com/office/drawing/2016/5/13/chartex" xmlns:cx8="http://schemas.microsoft.com/office/drawing/2016/5/14/chartex" xmlns:mc="http://schemas.openxmlformats.org/markup-compatibility/2006" xmlns:aink="http://schemas.microsoft.com/office/drawing/2016/ink" xmlns:am3d="http://schemas.microsoft.com/office/drawing/2017/model3d" xmlns:o="urn:schemas-microsoft-com:office:office" xmlns:r="http://schemas.openxmlformats.org/officeDocument/2006/relationships" xmlns:m="http://schemas.openxmlformats.org/officeDocument/2006/math" xmlns:v="urn:schemas-microsoft-com:vml" xmlns:wp14="http://schemas.microsoft.com/office/word/2010/wordprocessingDrawing" xmlns:wp="http://schemas.openxmlformats.org/drawingml/2006/wordprocessingDrawing" xmlns:w10="urn:schemas-microsoft-com:office:word" xmlns:w="http://schemas.openxmlformats.org/wordprocessingml/2006/main" xmlns:w14="http://schemas.microsoft.com/office/word/2010/wordml" xmlns:w15="http://schemas.microsoft.com/office/word/2012/wordml" xmlns:w16cex="http://schemas.microsoft.com/office/word/2018/wordml/cex" xmlns:w16cid="http://schemas.microsoft.com/office/word/2016/wordml/cid" xmlns:w16="http://schemas.microsoft.com/office/word/2018/wordml" xmlns:w16se="http://schemas.microsoft.com/office/word/2015/wordml/symex" xmlns:wpg="http://schemas.microsoft.com/office/word/2010/wordprocessingGroup" xmlns:wpi="http://schemas.microsoft.com/office/word/2010/wordprocessingInk" xmlns:wne="http://schemas.microsoft.com/office/word/2006/wordml" xmlns:wps="http://schemas.microsoft.com/office/word/2010/wordprocessingShape" mc:Ignorable="w14 w15 w16se w16cid w16 w16cex wp14">
+<w:document xmlns:wpc="http://schemas.microsoft.com/office/word/2010/wordprocessingCanvas" xmlns:cx="http://schemas.microsoft.com/office/drawing/2014/chartex" xmlns:cx1="http://schemas.microsoft.com/office/drawing/2015/9/8/chartex" xmlns:cx2="http://schemas.microsoft.com/office/drawing/2015/10/21/chartex" xmlns:cx3="http://schemas.microsoft.com/office/drawing/2016/5/9/chartex" xmlns:cx4="http://schemas.microsoft.com/office/drawing/2016/5/10/chartex" xmlns:cx5="http://schemas.microsoft.com/office/drawing/2016/5/11/chartex" xmlns:cx6="http://schemas.microsoft.com/office/drawing/2016/5/12/chartex" xmlns:cx7="http://schemas.microsoft.com/office/drawing/2016/5/13/chartex" xmlns:cx8="http://schemas.microsoft.com/office/drawing/2016/5/14/chartex" xmlns:mc="http://schemas.openxmlformats.org/markup-compatibility/2006" xmlns:aink="http://schemas.microsoft.com/office/drawing/2016/ink" xmlns:am3d="http://schemas.microsoft.com/office/drawing/2017/model3d" xmlns:o="urn:schemas-microsoft-com:office:office" xmlns:r="http://schemas.openxmlformats.org/officeDocument/2006/relationships" xmlns:m="http://schemas.openxmlformats.org/officeDocument/2006/math" xmlns:v="urn:schemas-microsoft-com:vml" xmlns:wp14="http://schemas.microsoft.com/office/word/2010/wordprocessingDrawing" xmlns:wp="http://schemas.openxmlformats.org/drawingml/2006/wordprocessingDrawing" xmlns:w10="urn:schemas-microsoft-com:office:word" xmlns:w="http://schemas.openxmlformats.org/wordprocessingml/2006/main" xmlns:w14="http://schemas.microsoft.com/office/word/2010/wordml" xmlns:w15="http://schemas.microsoft.com/office/word/2012/wordml" xmlns:w16cex="http://schemas.microsoft.com/office/word/2018/wordml/cex" xmlns:w16cid="http://schemas.microsoft.com/office/word/2016/wordml/cid" xmlns:w16="http://schemas.microsoft.com/office/word/2018/wordml" xmlns:w16sdtdh="http://schemas.microsoft.com/office/word/2020/wordml/sdtdatahash" xmlns:w16se="http://schemas.microsoft.com/office/word/2015/wordml/symex" xmlns:wpg="http://schemas.microsoft.com/office/word/2010/wordprocessingGroup" xmlns:wpi="http://schemas.microsoft.com/office/word/2010/wordprocessingInk" xmlns:wne="http://schemas.microsoft.com/office/word/2006/wordml" xmlns:wps="http://schemas.microsoft.com/office/word/2010/wordprocessingShape" mc:Ignorable="w14 w15 w16se w16cid w16 w16cex w16sdtdh wp14">
   <w:body>
     <w:p>
       <w:pPr>
@@ -236,7 +236,6 @@
         </w:rPr>
         <w:t xml:space="preserve"> of </w:t>
       </w:r>
-      <w:proofErr w:type="gramStart"/>
       <w:r>
         <w:rPr>
           <w:rFonts w:ascii="Garamond" w:hAnsi="Garamond" w:cs="Times New Roman"/>
@@ -251,16 +250,7 @@
           <w:i/>
           <w:iCs/>
         </w:rPr>
-        <w:t>hip</w:t>
-      </w:r>
-      <w:proofErr w:type="gramEnd"/>
-      <w:r>
-        <w:rPr>
-          <w:rFonts w:ascii="Garamond" w:hAnsi="Garamond" w:cs="Times New Roman"/>
-          <w:i/>
-          <w:iCs/>
-        </w:rPr>
-        <w:t xml:space="preserve"> and Innovation</w:t>
+        <w:t>hip and Innovation</w:t>
       </w:r>
       <w:r>
         <w:rPr>
@@ -351,7 +341,17 @@
           <w:i/>
           <w:iCs/>
         </w:rPr>
-        <w:t>GPA: 3.97</w:t>
+        <w:t>GPA: 3.9</w:t>
+      </w:r>
+      <w:r>
+        <w:rPr>
+          <w:rFonts w:ascii="Garamond" w:hAnsi="Garamond" w:cs="Times New Roman"/>
+          <w:b/>
+          <w:bCs/>
+          <w:i/>
+          <w:iCs/>
+        </w:rPr>
+        <w:t>5</w:t>
       </w:r>
     </w:p>
     <w:p>
@@ -800,6 +800,172 @@
         <w:spacing w:after="0" w:line="240" w:lineRule="auto"/>
         <w:rPr>
           <w:rFonts w:ascii="Garamond" w:hAnsi="Garamond" w:cs="Times New Roman"/>
+          <w:b/>
+          <w:bCs/>
+        </w:rPr>
+      </w:pPr>
+      <w:r>
+        <w:rPr>
+          <w:rFonts w:ascii="Garamond" w:hAnsi="Garamond" w:cs="Times New Roman"/>
+          <w:b/>
+          <w:bCs/>
+        </w:rPr>
+        <w:t>Northrop Grumman</w:t>
+      </w:r>
+      <w:r>
+        <w:rPr>
+          <w:rFonts w:ascii="Garamond" w:hAnsi="Garamond" w:cs="Times New Roman"/>
+        </w:rPr>
+        <w:t xml:space="preserve"> | </w:t>
+      </w:r>
+      <w:r>
+        <w:rPr>
+          <w:rFonts w:ascii="Garamond" w:hAnsi="Garamond" w:cs="Times New Roman"/>
+        </w:rPr>
+        <w:t>Chandler</w:t>
+      </w:r>
+      <w:r>
+        <w:rPr>
+          <w:rFonts w:ascii="Garamond" w:hAnsi="Garamond" w:cs="Times New Roman"/>
+        </w:rPr>
+        <w:t>, AZ</w:t>
+      </w:r>
+      <w:r>
+        <w:rPr>
+          <w:i/>
+          <w:iCs/>
+        </w:rPr>
+        <w:ptab w:relativeTo="margin" w:alignment="right" w:leader="none"/>
+      </w:r>
+      <w:r>
+        <w:rPr>
+          <w:rFonts w:ascii="Garamond" w:hAnsi="Garamond" w:cs="Times New Roman"/>
+          <w:b/>
+          <w:bCs/>
+        </w:rPr>
+        <w:t>June</w:t>
+      </w:r>
+      <w:r>
+        <w:rPr>
+          <w:rFonts w:ascii="Garamond" w:hAnsi="Garamond" w:cs="Times New Roman"/>
+          <w:b/>
+          <w:bCs/>
+        </w:rPr>
+        <w:t xml:space="preserve"> 202</w:t>
+      </w:r>
+      <w:r>
+        <w:rPr>
+          <w:rFonts w:ascii="Garamond" w:hAnsi="Garamond" w:cs="Times New Roman"/>
+          <w:b/>
+          <w:bCs/>
+        </w:rPr>
+        <w:t>1</w:t>
+      </w:r>
+      <w:r>
+        <w:rPr>
+          <w:rFonts w:ascii="Garamond" w:hAnsi="Garamond" w:cs="Times New Roman"/>
+          <w:b/>
+          <w:bCs/>
+        </w:rPr>
+        <w:t xml:space="preserve"> – August 202</w:t>
+      </w:r>
+      <w:r>
+        <w:rPr>
+          <w:rFonts w:ascii="Garamond" w:hAnsi="Garamond" w:cs="Times New Roman"/>
+          <w:b/>
+          <w:bCs/>
+        </w:rPr>
+        <w:t>1</w:t>
+      </w:r>
+    </w:p>
+    <w:p>
+      <w:pPr>
+        <w:spacing w:after="0" w:line="240" w:lineRule="auto"/>
+        <w:ind w:firstLine="432"/>
+        <w:rPr>
+          <w:rFonts w:ascii="Garamond" w:hAnsi="Garamond" w:cs="Times New Roman"/>
+          <w:i/>
+          <w:iCs/>
+        </w:rPr>
+      </w:pPr>
+      <w:r>
+        <w:rPr>
+          <w:rFonts w:ascii="Garamond" w:hAnsi="Garamond" w:cs="Times New Roman"/>
+          <w:i/>
+          <w:iCs/>
+        </w:rPr>
+        <w:t>Electrical Engineering Intern</w:t>
+      </w:r>
+      <w:r>
+        <w:rPr>
+          <w:rFonts w:ascii="Garamond" w:hAnsi="Garamond" w:cs="Times New Roman"/>
+          <w:i/>
+          <w:iCs/>
+        </w:rPr>
+        <w:t xml:space="preserve"> in Launch Vehicles Division</w:t>
+      </w:r>
+    </w:p>
+    <w:p>
+      <w:pPr>
+        <w:pStyle w:val="ListParagraph"/>
+        <w:numPr>
+          <w:ilvl w:val="0"/>
+          <w:numId w:val="1"/>
+        </w:numPr>
+        <w:spacing w:line="240" w:lineRule="auto"/>
+        <w:ind w:left="810"/>
+        <w:rPr>
+          <w:rFonts w:ascii="Garamond" w:hAnsi="Garamond" w:cs="Times New Roman"/>
+        </w:rPr>
+      </w:pPr>
+      <w:r>
+        <w:rPr>
+          <w:rFonts w:ascii="Garamond" w:hAnsi="Garamond" w:cs="Times New Roman"/>
+        </w:rPr>
+        <w:t xml:space="preserve">Designed </w:t>
+      </w:r>
+      <w:r>
+        <w:rPr>
+          <w:rFonts w:ascii="Garamond" w:hAnsi="Garamond" w:cs="Times New Roman"/>
+        </w:rPr>
+        <w:t>graphical</w:t>
+      </w:r>
+      <w:r>
+        <w:rPr>
+          <w:rFonts w:ascii="Garamond" w:hAnsi="Garamond" w:cs="Times New Roman"/>
+        </w:rPr>
+        <w:t xml:space="preserve"> RSS Error </w:t>
+      </w:r>
+      <w:r>
+        <w:rPr>
+          <w:rFonts w:ascii="Garamond" w:hAnsi="Garamond" w:cs="Times New Roman"/>
+        </w:rPr>
+        <w:t xml:space="preserve">Budget </w:t>
+      </w:r>
+      <w:r>
+        <w:rPr>
+          <w:rFonts w:ascii="Garamond" w:hAnsi="Garamond" w:cs="Times New Roman"/>
+        </w:rPr>
+        <w:t xml:space="preserve">Analysis Tool for </w:t>
+      </w:r>
+      <w:r>
+        <w:rPr>
+          <w:rFonts w:ascii="Garamond" w:hAnsi="Garamond" w:cs="Times New Roman"/>
+        </w:rPr>
+        <w:t xml:space="preserve">analog </w:t>
+      </w:r>
+      <w:r>
+        <w:rPr>
+          <w:rFonts w:ascii="Garamond" w:hAnsi="Garamond" w:cs="Times New Roman"/>
+        </w:rPr>
+        <w:t>avionics sensors</w:t>
+      </w:r>
+    </w:p>
+    <w:p>
+      <w:pPr>
+        <w:spacing w:after="0" w:line="240" w:lineRule="auto"/>
+        <w:rPr>
+          <w:rFonts w:ascii="Garamond" w:hAnsi="Garamond" w:cs="Times New Roman"/>
         </w:rPr>
       </w:pPr>
       <w:r>
@@ -1360,167 +1526,11 @@
         </w:rPr>
         <w:t xml:space="preserve">for their POS system </w:t>
       </w:r>
-      <w:proofErr w:type="gramStart"/>
-      <w:r>
-        <w:rPr>
-          <w:rFonts w:ascii="Garamond" w:hAnsi="Garamond" w:cs="Times New Roman"/>
-        </w:rPr>
-        <w:t>in order to</w:t>
-      </w:r>
-      <w:proofErr w:type="gramEnd"/>
-      <w:r>
-        <w:rPr>
-          <w:rFonts w:ascii="Garamond" w:hAnsi="Garamond" w:cs="Times New Roman"/>
-        </w:rPr>
-        <w:t xml:space="preserve"> eliminate charge backs</w:t>
-      </w:r>
-    </w:p>
-    <w:p>
-      <w:pPr>
-        <w:spacing w:after="0" w:line="240" w:lineRule="auto"/>
-        <w:rPr>
-          <w:rFonts w:ascii="Garamond" w:hAnsi="Garamond" w:cs="Times New Roman"/>
-        </w:rPr>
-      </w:pPr>
-      <w:r>
-        <w:rPr>
-          <w:rFonts w:ascii="Garamond" w:hAnsi="Garamond" w:cs="Times New Roman"/>
-          <w:b/>
-          <w:bCs/>
-        </w:rPr>
-        <w:t>Autonomous Robot Team – Honors Engineering</w:t>
-      </w:r>
-      <w:r>
-        <w:rPr>
-          <w:rFonts w:ascii="Garamond" w:hAnsi="Garamond" w:cs="Times New Roman"/>
-        </w:rPr>
-        <w:t xml:space="preserve"> | West Lafayette, IN</w:t>
-      </w:r>
-      <w:r>
-        <w:rPr>
-          <w:rFonts w:ascii="Garamond" w:hAnsi="Garamond" w:cs="Times New Roman"/>
-        </w:rPr>
-        <w:ptab w:relativeTo="margin" w:alignment="right" w:leader="none"/>
-      </w:r>
-      <w:r>
-        <w:rPr>
-          <w:rFonts w:ascii="Garamond" w:hAnsi="Garamond" w:cs="Times New Roman"/>
-          <w:b/>
-          <w:bCs/>
-        </w:rPr>
-        <w:t>A</w:t>
-      </w:r>
-      <w:r>
-        <w:rPr>
-          <w:rFonts w:ascii="Garamond" w:hAnsi="Garamond" w:cs="Times New Roman"/>
-          <w:b/>
-          <w:bCs/>
-        </w:rPr>
-        <w:t>ug 2018 – May 2019</w:t>
-      </w:r>
-    </w:p>
-    <w:p>
-      <w:pPr>
-        <w:spacing w:after="0" w:line="240" w:lineRule="auto"/>
-        <w:rPr>
-          <w:rFonts w:ascii="Garamond" w:hAnsi="Garamond" w:cs="Times New Roman"/>
-          <w:i/>
-          <w:iCs/>
-        </w:rPr>
-      </w:pPr>
-      <w:r>
-        <w:rPr>
-          <w:rFonts w:ascii="Garamond" w:hAnsi="Garamond" w:cs="Times New Roman"/>
-        </w:rPr>
-        <w:tab/>
-      </w:r>
-      <w:r>
-        <w:rPr>
-          <w:rFonts w:ascii="Garamond" w:hAnsi="Garamond" w:cs="Times New Roman"/>
-          <w:i/>
-          <w:iCs/>
-        </w:rPr>
-        <w:t>Software Design Lead</w:t>
-      </w:r>
-    </w:p>
-    <w:p>
-      <w:pPr>
-        <w:pStyle w:val="ListParagraph"/>
-        <w:numPr>
-          <w:ilvl w:val="0"/>
-          <w:numId w:val="2"/>
-        </w:numPr>
-        <w:spacing w:line="240" w:lineRule="auto"/>
-        <w:ind w:left="810"/>
-        <w:rPr>
-          <w:rFonts w:ascii="Garamond" w:hAnsi="Garamond" w:cs="Times New Roman"/>
-        </w:rPr>
-      </w:pPr>
-      <w:r>
-        <w:rPr>
-          <w:rFonts w:ascii="Garamond" w:hAnsi="Garamond" w:cs="Times New Roman"/>
-        </w:rPr>
-        <w:t xml:space="preserve">Worked with Python </w:t>
-      </w:r>
-      <w:r>
-        <w:rPr>
-          <w:rFonts w:ascii="Garamond" w:hAnsi="Garamond" w:cs="Times New Roman"/>
-        </w:rPr>
-        <w:t xml:space="preserve">to develop autonomous algorithm </w:t>
-      </w:r>
-      <w:r>
-        <w:rPr>
-          <w:rFonts w:ascii="Garamond" w:hAnsi="Garamond" w:cs="Times New Roman"/>
-        </w:rPr>
-        <w:t xml:space="preserve">to guide robot through </w:t>
-      </w:r>
-      <w:r>
-        <w:rPr>
-          <w:rFonts w:ascii="Garamond" w:hAnsi="Garamond" w:cs="Times New Roman"/>
-        </w:rPr>
-        <w:t xml:space="preserve">maze, map </w:t>
-      </w:r>
-      <w:r>
-        <w:rPr>
-          <w:rFonts w:ascii="Garamond" w:hAnsi="Garamond" w:cs="Times New Roman"/>
-        </w:rPr>
-        <w:t>surrounding</w:t>
-      </w:r>
-      <w:r>
-        <w:rPr>
-          <w:rFonts w:ascii="Garamond" w:hAnsi="Garamond" w:cs="Times New Roman"/>
-        </w:rPr>
-        <w:t xml:space="preserve"> environment for electrical</w:t>
-      </w:r>
-      <w:r>
-        <w:rPr>
-          <w:rFonts w:ascii="Garamond" w:hAnsi="Garamond" w:cs="Times New Roman"/>
-        </w:rPr>
-        <w:t xml:space="preserve"> and</w:t>
-      </w:r>
-      <w:r>
-        <w:rPr>
-          <w:rFonts w:ascii="Garamond" w:hAnsi="Garamond" w:cs="Times New Roman"/>
-        </w:rPr>
-        <w:t xml:space="preserve"> </w:t>
-      </w:r>
-      <w:r>
-        <w:rPr>
-          <w:rFonts w:ascii="Garamond" w:hAnsi="Garamond" w:cs="Times New Roman"/>
-        </w:rPr>
-        <w:t>thermal hazards,</w:t>
-      </w:r>
-      <w:r>
-        <w:rPr>
-          <w:rFonts w:ascii="Garamond" w:hAnsi="Garamond" w:cs="Times New Roman"/>
-        </w:rPr>
-        <w:t xml:space="preserve"> and avoid physical obstacles</w:t>
-      </w:r>
-      <w:r>
-        <w:rPr>
-          <w:rFonts w:ascii="Garamond" w:hAnsi="Garamond" w:cs="Times New Roman"/>
-        </w:rPr>
-        <w:t xml:space="preserve"> </w:t>
+      <w:r>
+        <w:rPr>
+          <w:rFonts w:ascii="Garamond" w:hAnsi="Garamond" w:cs="Times New Roman"/>
+        </w:rPr>
+        <w:t>in order to eliminate charge backs</w:t>
       </w:r>
     </w:p>
     <w:p>
@@ -1794,25 +1804,31 @@
         <w:rPr>
           <w:rFonts w:ascii="Garamond" w:hAnsi="Garamond" w:cs="Times New Roman"/>
         </w:rPr>
-        <w:t xml:space="preserve"> Java,</w:t>
-      </w:r>
-      <w:r>
-        <w:rPr>
-          <w:rFonts w:ascii="Garamond" w:hAnsi="Garamond" w:cs="Times New Roman"/>
-        </w:rPr>
-        <w:t xml:space="preserve"> JavaFX,</w:t>
-      </w:r>
-      <w:r>
-        <w:rPr>
-          <w:rFonts w:ascii="Garamond" w:hAnsi="Garamond" w:cs="Times New Roman"/>
-        </w:rPr>
         <w:t xml:space="preserve"> C,</w:t>
       </w:r>
       <w:r>
         <w:rPr>
           <w:rFonts w:ascii="Garamond" w:hAnsi="Garamond" w:cs="Times New Roman"/>
         </w:rPr>
-        <w:t xml:space="preserve"> C++, Nodejs,</w:t>
+        <w:t xml:space="preserve"> C++, </w:t>
+      </w:r>
+      <w:r>
+        <w:rPr>
+          <w:rFonts w:ascii="Garamond" w:hAnsi="Garamond" w:cs="Times New Roman"/>
+        </w:rPr>
+        <w:t xml:space="preserve">Java, JavaFX, Python, </w:t>
+      </w:r>
+      <w:r>
+        <w:rPr>
+          <w:rFonts w:ascii="Garamond" w:hAnsi="Garamond" w:cs="Times New Roman"/>
+        </w:rPr>
+        <w:t>Nodejs</w:t>
+      </w:r>
+      <w:r>
+        <w:rPr>
+          <w:rFonts w:ascii="Garamond" w:hAnsi="Garamond" w:cs="Times New Roman"/>
+        </w:rPr>
+        <w:t>, Vue,</w:t>
       </w:r>
       <w:r>
         <w:rPr>
@@ -1824,13 +1840,13 @@
         <w:rPr>
           <w:rFonts w:ascii="Garamond" w:hAnsi="Garamond" w:cs="Times New Roman"/>
         </w:rPr>
-        <w:t xml:space="preserve">Arduino, </w:t>
-      </w:r>
-      <w:r>
-        <w:rPr>
-          <w:rFonts w:ascii="Garamond" w:hAnsi="Garamond" w:cs="Times New Roman"/>
-        </w:rPr>
-        <w:t xml:space="preserve">Python, </w:t>
+        <w:t>Arduino</w:t>
+      </w:r>
+      <w:r>
+        <w:rPr>
+          <w:rFonts w:ascii="Garamond" w:hAnsi="Garamond" w:cs="Times New Roman"/>
+        </w:rPr>
+        <w:t xml:space="preserve">, </w:t>
       </w:r>
       <w:proofErr w:type="spellStart"/>
       <w:r>
@@ -2123,7 +2139,7 @@
               <w:rPr>
                 <w:rFonts w:ascii="Garamond" w:hAnsi="Garamond" w:cs="Times New Roman"/>
               </w:rPr>
-              <w:t>5</w:t>
+              <w:t>6</w:t>
             </w:r>
             <w:r>
               <w:rPr>
@@ -2332,7 +2348,7 @@
 </file>
 
 <file path=word/endnotes.xml><?xml version="1.0" encoding="utf-8"?>
-<w:endnotes xmlns:wpc="http://schemas.microsoft.com/office/word/2010/wordprocessingCanvas" xmlns:cx="http://schemas.microsoft.com/office/drawing/2014/chartex" xmlns:cx1="http://schemas.microsoft.com/office/drawing/2015/9/8/chartex" xmlns:cx2="http://schemas.microsoft.com/office/drawing/2015/10/21/chartex" xmlns:cx3="http://schemas.microsoft.com/office/drawing/2016/5/9/chartex" xmlns:cx4="http://schemas.microsoft.com/office/drawing/2016/5/10/chartex" xmlns:cx5="http://schemas.microsoft.com/office/drawing/2016/5/11/chartex" xmlns:cx6="http://schemas.microsoft.com/office/drawing/2016/5/12/chartex" xmlns:cx7="http://schemas.microsoft.com/office/drawing/2016/5/13/chartex" xmlns:cx8="http://schemas.microsoft.com/office/drawing/2016/5/14/chartex" xmlns:mc="http://schemas.openxmlformats.org/markup-compatibility/2006" xmlns:aink="http://schemas.microsoft.com/office/drawing/2016/ink" xmlns:am3d="http://schemas.microsoft.com/office/drawing/2017/model3d" xmlns:o="urn:schemas-microsoft-com:office:office" xmlns:r="http://schemas.openxmlformats.org/officeDocument/2006/relationships" xmlns:m="http://schemas.openxmlformats.org/officeDocument/2006/math" xmlns:v="urn:schemas-microsoft-com:vml" xmlns:wp14="http://schemas.microsoft.com/office/word/2010/wordprocessingDrawing" xmlns:wp="http://schemas.openxmlformats.org/drawingml/2006/wordprocessingDrawing" xmlns:w10="urn:schemas-microsoft-com:office:word" xmlns:w="http://schemas.openxmlformats.org/wordprocessingml/2006/main" xmlns:w14="http://schemas.microsoft.com/office/word/2010/wordml" xmlns:w15="http://schemas.microsoft.com/office/word/2012/wordml" xmlns:w16cex="http://schemas.microsoft.com/office/word/2018/wordml/cex" xmlns:w16cid="http://schemas.microsoft.com/office/word/2016/wordml/cid" xmlns:w16="http://schemas.microsoft.com/office/word/2018/wordml" xmlns:w16se="http://schemas.microsoft.com/office/word/2015/wordml/symex" xmlns:wpg="http://schemas.microsoft.com/office/word/2010/wordprocessingGroup" xmlns:wpi="http://schemas.microsoft.com/office/word/2010/wordprocessingInk" xmlns:wne="http://schemas.microsoft.com/office/word/2006/wordml" xmlns:wps="http://schemas.microsoft.com/office/word/2010/wordprocessingShape" mc:Ignorable="w14 w15 w16se w16cid w16 w16cex wp14">
+<w:endnotes xmlns:wpc="http://schemas.microsoft.com/office/word/2010/wordprocessingCanvas" xmlns:cx="http://schemas.microsoft.com/office/drawing/2014/chartex" xmlns:cx1="http://schemas.microsoft.com/office/drawing/2015/9/8/chartex" xmlns:cx2="http://schemas.microsoft.com/office/drawing/2015/10/21/chartex" xmlns:cx3="http://schemas.microsoft.com/office/drawing/2016/5/9/chartex" xmlns:cx4="http://schemas.microsoft.com/office/drawing/2016/5/10/chartex" xmlns:cx5="http://schemas.microsoft.com/office/drawing/2016/5/11/chartex" xmlns:cx6="http://schemas.microsoft.com/office/drawing/2016/5/12/chartex" xmlns:cx7="http://schemas.microsoft.com/office/drawing/2016/5/13/chartex" xmlns:cx8="http://schemas.microsoft.com/office/drawing/2016/5/14/chartex" xmlns:mc="http://schemas.openxmlformats.org/markup-compatibility/2006" xmlns:aink="http://schemas.microsoft.com/office/drawing/2016/ink" xmlns:am3d="http://schemas.microsoft.com/office/drawing/2017/model3d" xmlns:o="urn:schemas-microsoft-com:office:office" xmlns:r="http://schemas.openxmlformats.org/officeDocument/2006/relationships" xmlns:m="http://schemas.openxmlformats.org/officeDocument/2006/math" xmlns:v="urn:schemas-microsoft-com:vml" xmlns:wp14="http://schemas.microsoft.com/office/word/2010/wordprocessingDrawing" xmlns:wp="http://schemas.openxmlformats.org/drawingml/2006/wordprocessingDrawing" xmlns:w10="urn:schemas-microsoft-com:office:word" xmlns:w="http://schemas.openxmlformats.org/wordprocessingml/2006/main" xmlns:w14="http://schemas.microsoft.com/office/word/2010/wordml" xmlns:w15="http://schemas.microsoft.com/office/word/2012/wordml" xmlns:w16cex="http://schemas.microsoft.com/office/word/2018/wordml/cex" xmlns:w16cid="http://schemas.microsoft.com/office/word/2016/wordml/cid" xmlns:w16="http://schemas.microsoft.com/office/word/2018/wordml" xmlns:w16sdtdh="http://schemas.microsoft.com/office/word/2020/wordml/sdtdatahash" xmlns:w16se="http://schemas.microsoft.com/office/word/2015/wordml/symex" xmlns:wpg="http://schemas.microsoft.com/office/word/2010/wordprocessingGroup" xmlns:wpi="http://schemas.microsoft.com/office/word/2010/wordprocessingInk" xmlns:wne="http://schemas.microsoft.com/office/word/2006/wordml" xmlns:wps="http://schemas.microsoft.com/office/word/2010/wordprocessingShape" mc:Ignorable="w14 w15 w16se w16cid w16 w16cex w16sdtdh wp14">
   <w:endnote w:type="separator" w:id="-1">
     <w:p>
       <w:pPr>
@@ -2357,7 +2373,7 @@
 </file>
 
 <file path=word/footnotes.xml><?xml version="1.0" encoding="utf-8"?>
-<w:footnotes xmlns:wpc="http://schemas.microsoft.com/office/word/2010/wordprocessingCanvas" xmlns:cx="http://schemas.microsoft.com/office/drawing/2014/chartex" xmlns:cx1="http://schemas.microsoft.com/office/drawing/2015/9/8/chartex" xmlns:cx2="http://schemas.microsoft.com/office/drawing/2015/10/21/chartex" xmlns:cx3="http://schemas.microsoft.com/office/drawing/2016/5/9/chartex" xmlns:cx4="http://schemas.microsoft.com/office/drawing/2016/5/10/chartex" xmlns:cx5="http://schemas.microsoft.com/office/drawing/2016/5/11/chartex" xmlns:cx6="http://schemas.microsoft.com/office/drawing/2016/5/12/chartex" xmlns:cx7="http://schemas.microsoft.com/office/drawing/2016/5/13/chartex" xmlns:cx8="http://schemas.microsoft.com/office/drawing/2016/5/14/chartex" xmlns:mc="http://schemas.openxmlformats.org/markup-compatibility/2006" xmlns:aink="http://schemas.microsoft.com/office/drawing/2016/ink" xmlns:am3d="http://schemas.microsoft.com/office/drawing/2017/model3d" xmlns:o="urn:schemas-microsoft-com:office:office" xmlns:r="http://schemas.openxmlformats.org/officeDocument/2006/relationships" xmlns:m="http://schemas.openxmlformats.org/officeDocument/2006/math" xmlns:v="urn:schemas-microsoft-com:vml" xmlns:wp14="http://schemas.microsoft.com/office/word/2010/wordprocessingDrawing" xmlns:wp="http://schemas.openxmlformats.org/drawingml/2006/wordprocessingDrawing" xmlns:w10="urn:schemas-microsoft-com:office:word" xmlns:w="http://schemas.openxmlformats.org/wordprocessingml/2006/main" xmlns:w14="http://schemas.microsoft.com/office/word/2010/wordml" xmlns:w15="http://schemas.microsoft.com/office/word/2012/wordml" xmlns:w16cex="http://schemas.microsoft.com/office/word/2018/wordml/cex" xmlns:w16cid="http://schemas.microsoft.com/office/word/2016/wordml/cid" xmlns:w16="http://schemas.microsoft.com/office/word/2018/wordml" xmlns:w16se="http://schemas.microsoft.com/office/word/2015/wordml/symex" xmlns:wpg="http://schemas.microsoft.com/office/word/2010/wordprocessingGroup" xmlns:wpi="http://schemas.microsoft.com/office/word/2010/wordprocessingInk" xmlns:wne="http://schemas.microsoft.com/office/word/2006/wordml" xmlns:wps="http://schemas.microsoft.com/office/word/2010/wordprocessingShape" mc:Ignorable="w14 w15 w16se w16cid w16 w16cex wp14">
+<w:footnotes xmlns:wpc="http://schemas.microsoft.com/office/word/2010/wordprocessingCanvas" xmlns:cx="http://schemas.microsoft.com/office/drawing/2014/chartex" xmlns:cx1="http://schemas.microsoft.com/office/drawing/2015/9/8/chartex" xmlns:cx2="http://schemas.microsoft.com/office/drawing/2015/10/21/chartex" xmlns:cx3="http://schemas.microsoft.com/office/drawing/2016/5/9/chartex" xmlns:cx4="http://schemas.microsoft.com/office/drawing/2016/5/10/chartex" xmlns:cx5="http://schemas.microsoft.com/office/drawing/2016/5/11/chartex" xmlns:cx6="http://schemas.microsoft.com/office/drawing/2016/5/12/chartex" xmlns:cx7="http://schemas.microsoft.com/office/drawing/2016/5/13/chartex" xmlns:cx8="http://schemas.microsoft.com/office/drawing/2016/5/14/chartex" xmlns:mc="http://schemas.openxmlformats.org/markup-compatibility/2006" xmlns:aink="http://schemas.microsoft.com/office/drawing/2016/ink" xmlns:am3d="http://schemas.microsoft.com/office/drawing/2017/model3d" xmlns:o="urn:schemas-microsoft-com:office:office" xmlns:r="http://schemas.openxmlformats.org/officeDocument/2006/relationships" xmlns:m="http://schemas.openxmlformats.org/officeDocument/2006/math" xmlns:v="urn:schemas-microsoft-com:vml" xmlns:wp14="http://schemas.microsoft.com/office/word/2010/wordprocessingDrawing" xmlns:wp="http://schemas.openxmlformats.org/drawingml/2006/wordprocessingDrawing" xmlns:w10="urn:schemas-microsoft-com:office:word" xmlns:w="http://schemas.openxmlformats.org/wordprocessingml/2006/main" xmlns:w14="http://schemas.microsoft.com/office/word/2010/wordml" xmlns:w15="http://schemas.microsoft.com/office/word/2012/wordml" xmlns:w16cex="http://schemas.microsoft.com/office/word/2018/wordml/cex" xmlns:w16cid="http://schemas.microsoft.com/office/word/2016/wordml/cid" xmlns:w16="http://schemas.microsoft.com/office/word/2018/wordml" xmlns:w16sdtdh="http://schemas.microsoft.com/office/word/2020/wordml/sdtdatahash" xmlns:w16se="http://schemas.microsoft.com/office/word/2015/wordml/symex" xmlns:wpg="http://schemas.microsoft.com/office/word/2010/wordprocessingGroup" xmlns:wpi="http://schemas.microsoft.com/office/word/2010/wordprocessingInk" xmlns:wne="http://schemas.microsoft.com/office/word/2006/wordml" xmlns:wps="http://schemas.microsoft.com/office/word/2010/wordprocessingShape" mc:Ignorable="w14 w15 w16se w16cid w16 w16cex w16sdtdh wp14">
   <w:footnote w:type="separator" w:id="-1">
     <w:p>
       <w:pPr>
@@ -2382,7 +2398,7 @@
 </file>
 
 <file path=word/numbering.xml><?xml version="1.0" encoding="utf-8"?>
-<w:numbering xmlns:wpc="http://schemas.microsoft.com/office/word/2010/wordprocessingCanvas" xmlns:cx="http://schemas.microsoft.com/office/drawing/2014/chartex" xmlns:cx1="http://schemas.microsoft.com/office/drawing/2015/9/8/chartex" xmlns:cx2="http://schemas.microsoft.com/office/drawing/2015/10/21/chartex" xmlns:cx3="http://schemas.microsoft.com/office/drawing/2016/5/9/chartex" xmlns:cx4="http://schemas.microsoft.com/office/drawing/2016/5/10/chartex" xmlns:cx5="http://schemas.microsoft.com/office/drawing/2016/5/11/chartex" xmlns:cx6="http://schemas.microsoft.com/office/drawing/2016/5/12/chartex" xmlns:cx7="http://schemas.microsoft.com/office/drawing/2016/5/13/chartex" xmlns:cx8="http://schemas.microsoft.com/office/drawing/2016/5/14/chartex" xmlns:mc="http://schemas.openxmlformats.org/markup-compatibility/2006" xmlns:aink="http://schemas.microsoft.com/office/drawing/2016/ink" xmlns:am3d="http://schemas.microsoft.com/office/drawing/2017/model3d" xmlns:o="urn:schemas-microsoft-com:office:office" xmlns:r="http://schemas.openxmlformats.org/officeDocument/2006/relationships" xmlns:m="http://schemas.openxmlformats.org/officeDocument/2006/math" xmlns:v="urn:schemas-microsoft-com:vml" xmlns:wp14="http://schemas.microsoft.com/office/word/2010/wordprocessingDrawing" xmlns:wp="http://schemas.openxmlformats.org/drawingml/2006/wordprocessingDrawing" xmlns:w10="urn:schemas-microsoft-com:office:word" xmlns:w="http://schemas.openxmlformats.org/wordprocessingml/2006/main" xmlns:w14="http://schemas.microsoft.com/office/word/2010/wordml" xmlns:w15="http://schemas.microsoft.com/office/word/2012/wordml" xmlns:w16cex="http://schemas.microsoft.com/office/word/2018/wordml/cex" xmlns:w16cid="http://schemas.microsoft.com/office/word/2016/wordml/cid" xmlns:w16="http://schemas.microsoft.com/office/word/2018/wordml" xmlns:w16se="http://schemas.microsoft.com/office/word/2015/wordml/symex" xmlns:wpg="http://schemas.microsoft.com/office/word/2010/wordprocessingGroup" xmlns:wpi="http://schemas.microsoft.com/office/word/2010/wordprocessingInk" xmlns:wne="http://schemas.microsoft.com/office/word/2006/wordml" xmlns:wps="http://schemas.microsoft.com/office/word/2010/wordprocessingShape" mc:Ignorable="w14 w15 w16se w16cid w16 w16cex wp14">
+<w:numbering xmlns:wpc="http://schemas.microsoft.com/office/word/2010/wordprocessingCanvas" xmlns:cx="http://schemas.microsoft.com/office/drawing/2014/chartex" xmlns:cx1="http://schemas.microsoft.com/office/drawing/2015/9/8/chartex" xmlns:cx2="http://schemas.microsoft.com/office/drawing/2015/10/21/chartex" xmlns:cx3="http://schemas.microsoft.com/office/drawing/2016/5/9/chartex" xmlns:cx4="http://schemas.microsoft.com/office/drawing/2016/5/10/chartex" xmlns:cx5="http://schemas.microsoft.com/office/drawing/2016/5/11/chartex" xmlns:cx6="http://schemas.microsoft.com/office/drawing/2016/5/12/chartex" xmlns:cx7="http://schemas.microsoft.com/office/drawing/2016/5/13/chartex" xmlns:cx8="http://schemas.microsoft.com/office/drawing/2016/5/14/chartex" xmlns:mc="http://schemas.openxmlformats.org/markup-compatibility/2006" xmlns:aink="http://schemas.microsoft.com/office/drawing/2016/ink" xmlns:am3d="http://schemas.microsoft.com/office/drawing/2017/model3d" xmlns:o="urn:schemas-microsoft-com:office:office" xmlns:r="http://schemas.openxmlformats.org/officeDocument/2006/relationships" xmlns:m="http://schemas.openxmlformats.org/officeDocument/2006/math" xmlns:v="urn:schemas-microsoft-com:vml" xmlns:wp14="http://schemas.microsoft.com/office/word/2010/wordprocessingDrawing" xmlns:wp="http://schemas.openxmlformats.org/drawingml/2006/wordprocessingDrawing" xmlns:w10="urn:schemas-microsoft-com:office:word" xmlns:w="http://schemas.openxmlformats.org/wordprocessingml/2006/main" xmlns:w14="http://schemas.microsoft.com/office/word/2010/wordml" xmlns:w15="http://schemas.microsoft.com/office/word/2012/wordml" xmlns:w16cex="http://schemas.microsoft.com/office/word/2018/wordml/cex" xmlns:w16cid="http://schemas.microsoft.com/office/word/2016/wordml/cid" xmlns:w16="http://schemas.microsoft.com/office/word/2018/wordml" xmlns:w16sdtdh="http://schemas.microsoft.com/office/word/2020/wordml/sdtdatahash" xmlns:w16se="http://schemas.microsoft.com/office/word/2015/wordml/symex" xmlns:wpg="http://schemas.microsoft.com/office/word/2010/wordprocessingGroup" xmlns:wpi="http://schemas.microsoft.com/office/word/2010/wordprocessingInk" xmlns:wne="http://schemas.microsoft.com/office/word/2006/wordml" xmlns:wps="http://schemas.microsoft.com/office/word/2010/wordprocessingShape" mc:Ignorable="w14 w15 w16se w16cid w16 w16cex w16sdtdh wp14">
   <w:abstractNum w:abstractNumId="0" w15:restartNumberingAfterBreak="0">
     <w:nsid w:val="0E964FBB"/>
     <w:multiLevelType w:val="hybridMultilevel"/>
@@ -3082,7 +3098,7 @@
 </file>
 
 <file path=word/styles.xml><?xml version="1.0" encoding="utf-8"?>
-<w:styles xmlns:mc="http://schemas.openxmlformats.org/markup-compatibility/2006" xmlns:r="http://schemas.openxmlformats.org/officeDocument/2006/relationships" xmlns:w="http://schemas.openxmlformats.org/wordprocessingml/2006/main" xmlns:w14="http://schemas.microsoft.com/office/word/2010/wordml" xmlns:w15="http://schemas.microsoft.com/office/word/2012/wordml" xmlns:w16cex="http://schemas.microsoft.com/office/word/2018/wordml/cex" xmlns:w16cid="http://schemas.microsoft.com/office/word/2016/wordml/cid" xmlns:w16="http://schemas.microsoft.com/office/word/2018/wordml" xmlns:w16se="http://schemas.microsoft.com/office/word/2015/wordml/symex" mc:Ignorable="w14 w15 w16se w16cid w16 w16cex">
+<w:styles xmlns:mc="http://schemas.openxmlformats.org/markup-compatibility/2006" xmlns:r="http://schemas.openxmlformats.org/officeDocument/2006/relationships" xmlns:w="http://schemas.openxmlformats.org/wordprocessingml/2006/main" xmlns:w14="http://schemas.microsoft.com/office/word/2010/wordml" xmlns:w15="http://schemas.microsoft.com/office/word/2012/wordml" xmlns:w16cex="http://schemas.microsoft.com/office/word/2018/wordml/cex" xmlns:w16cid="http://schemas.microsoft.com/office/word/2016/wordml/cid" xmlns:w16="http://schemas.microsoft.com/office/word/2018/wordml" xmlns:w16sdtdh="http://schemas.microsoft.com/office/word/2020/wordml/sdtdatahash" xmlns:w16se="http://schemas.microsoft.com/office/word/2015/wordml/symex" mc:Ignorable="w14 w15 w16se w16cid w16 w16cex w16sdtdh">
   <w:docDefaults>
     <w:rPrDefault>
       <w:rPr>

</xml_diff>

<commit_message>
changed some wording of work experiences
</commit_message>
<xml_diff>
--- a/Mitchell-Arndt-Resume.docx
+++ b/Mitchell-Arndt-Resume.docx
@@ -894,15 +894,7 @@
           <w:i/>
           <w:iCs/>
         </w:rPr>
-        <w:t>Electrical Engineering Intern</w:t>
-      </w:r>
-      <w:r>
-        <w:rPr>
-          <w:rFonts w:ascii="Garamond" w:hAnsi="Garamond" w:cs="Times New Roman"/>
-          <w:i/>
-          <w:iCs/>
-        </w:rPr>
-        <w:t xml:space="preserve"> in Launch Vehicles Division</w:t>
+        <w:t>Electrical Engineering Intern in Launch Vehicles Division</w:t>
       </w:r>
     </w:p>
     <w:p>
@@ -960,6 +952,36 @@
         </w:rPr>
         <w:t>avionics sensors</w:t>
       </w:r>
+      <w:r>
+        <w:rPr>
+          <w:rFonts w:ascii="Garamond" w:hAnsi="Garamond" w:cs="Times New Roman"/>
+        </w:rPr>
+        <w:t xml:space="preserve"> </w:t>
+      </w:r>
+      <w:r>
+        <w:rPr>
+          <w:rFonts w:ascii="Garamond" w:hAnsi="Garamond" w:cs="Times New Roman"/>
+        </w:rPr>
+        <w:t xml:space="preserve">using </w:t>
+      </w:r>
+      <w:r>
+        <w:rPr>
+          <w:rFonts w:ascii="Garamond" w:hAnsi="Garamond" w:cs="Times New Roman"/>
+        </w:rPr>
+        <w:t>P</w:t>
+      </w:r>
+      <w:r>
+        <w:rPr>
+          <w:rFonts w:ascii="Garamond" w:hAnsi="Garamond" w:cs="Times New Roman"/>
+        </w:rPr>
+        <w:t xml:space="preserve">ython and </w:t>
+      </w:r>
+      <w:r>
+        <w:rPr>
+          <w:rFonts w:ascii="Garamond" w:hAnsi="Garamond" w:cs="Times New Roman"/>
+        </w:rPr>
+        <w:t>JavaScript</w:t>
+      </w:r>
     </w:p>
     <w:p>
       <w:pPr>
@@ -1271,6 +1293,14 @@
         </w:rPr>
         <w:t>Software Development Intern</w:t>
       </w:r>
+      <w:r>
+        <w:rPr>
+          <w:rFonts w:ascii="Garamond" w:hAnsi="Garamond" w:cs="Times New Roman"/>
+          <w:i/>
+          <w:iCs/>
+        </w:rPr>
+        <w:t xml:space="preserve"> / Current Software Consultant</w:t>
+      </w:r>
     </w:p>
     <w:p>
       <w:pPr>
@@ -1289,6 +1319,62 @@
         <w:rPr>
           <w:rFonts w:ascii="Garamond" w:hAnsi="Garamond" w:cs="Times New Roman"/>
         </w:rPr>
+        <w:t xml:space="preserve">Currently, a consultant software engineer </w:t>
+      </w:r>
+      <w:r>
+        <w:rPr>
+          <w:rFonts w:ascii="Garamond" w:hAnsi="Garamond" w:cs="Times New Roman"/>
+        </w:rPr>
+        <w:t>to</w:t>
+      </w:r>
+      <w:r>
+        <w:rPr>
+          <w:rFonts w:ascii="Garamond" w:hAnsi="Garamond" w:cs="Times New Roman"/>
+        </w:rPr>
+        <w:t xml:space="preserve"> produc</w:t>
+      </w:r>
+      <w:r>
+        <w:rPr>
+          <w:rFonts w:ascii="Garamond" w:hAnsi="Garamond" w:cs="Times New Roman"/>
+        </w:rPr>
+        <w:t>e</w:t>
+      </w:r>
+      <w:r>
+        <w:rPr>
+          <w:rFonts w:ascii="Garamond" w:hAnsi="Garamond" w:cs="Times New Roman"/>
+        </w:rPr>
+        <w:t xml:space="preserve"> new applications based on </w:t>
+      </w:r>
+      <w:r>
+        <w:rPr>
+          <w:rFonts w:ascii="Garamond" w:hAnsi="Garamond" w:cs="Times New Roman"/>
+        </w:rPr>
+        <w:t xml:space="preserve">their </w:t>
+      </w:r>
+      <w:r>
+        <w:rPr>
+          <w:rFonts w:ascii="Garamond" w:hAnsi="Garamond" w:cs="Times New Roman"/>
+        </w:rPr>
+        <w:t>growing and changing needs</w:t>
+      </w:r>
+    </w:p>
+    <w:p>
+      <w:pPr>
+        <w:pStyle w:val="ListParagraph"/>
+        <w:numPr>
+          <w:ilvl w:val="0"/>
+          <w:numId w:val="1"/>
+        </w:numPr>
+        <w:spacing w:after="0" w:line="240" w:lineRule="auto"/>
+        <w:ind w:left="810"/>
+        <w:rPr>
+          <w:rFonts w:ascii="Garamond" w:hAnsi="Garamond" w:cs="Times New Roman"/>
+        </w:rPr>
+      </w:pPr>
+      <w:r>
+        <w:rPr>
+          <w:rFonts w:ascii="Garamond" w:hAnsi="Garamond" w:cs="Times New Roman"/>
+        </w:rPr>
         <w:t>Automated payroll system</w:t>
       </w:r>
       <w:r>
@@ -1375,7 +1461,31 @@
         <w:rPr>
           <w:rFonts w:ascii="Garamond" w:hAnsi="Garamond" w:cs="Times New Roman"/>
         </w:rPr>
-        <w:t>pay per click lead bidding</w:t>
+        <w:t>pay</w:t>
+      </w:r>
+      <w:r>
+        <w:rPr>
+          <w:rFonts w:ascii="Garamond" w:hAnsi="Garamond" w:cs="Times New Roman"/>
+        </w:rPr>
+        <w:t>-</w:t>
+      </w:r>
+      <w:r>
+        <w:rPr>
+          <w:rFonts w:ascii="Garamond" w:hAnsi="Garamond" w:cs="Times New Roman"/>
+        </w:rPr>
+        <w:t>per</w:t>
+      </w:r>
+      <w:r>
+        <w:rPr>
+          <w:rFonts w:ascii="Garamond" w:hAnsi="Garamond" w:cs="Times New Roman"/>
+        </w:rPr>
+        <w:t>-</w:t>
+      </w:r>
+      <w:r>
+        <w:rPr>
+          <w:rFonts w:ascii="Garamond" w:hAnsi="Garamond" w:cs="Times New Roman"/>
+        </w:rPr>
+        <w:t>click lead bidding</w:t>
       </w:r>
     </w:p>
     <w:p>
@@ -1878,122 +1988,122 @@
         </w:rPr>
         <w:t xml:space="preserve">: </w:t>
       </w:r>
+      <w:r>
+        <w:rPr>
+          <w:rFonts w:ascii="Garamond" w:hAnsi="Garamond" w:cs="Times New Roman"/>
+        </w:rPr>
+        <w:t xml:space="preserve">System Verilog, </w:t>
+      </w:r>
       <w:proofErr w:type="spellStart"/>
       <w:r>
         <w:rPr>
           <w:rFonts w:ascii="Garamond" w:hAnsi="Garamond" w:cs="Times New Roman"/>
         </w:rPr>
+        <w:t>QuestaSim</w:t>
+      </w:r>
+      <w:proofErr w:type="spellEnd"/>
+      <w:r>
+        <w:rPr>
+          <w:rFonts w:ascii="Garamond" w:hAnsi="Garamond" w:cs="Times New Roman"/>
+        </w:rPr>
+        <w:t>, Design Compiler,</w:t>
+      </w:r>
+      <w:r>
+        <w:rPr>
+          <w:rFonts w:ascii="Garamond" w:hAnsi="Garamond" w:cs="Times New Roman"/>
+        </w:rPr>
+        <w:t xml:space="preserve"> </w:t>
+      </w:r>
+      <w:r>
+        <w:rPr>
+          <w:rFonts w:ascii="Garamond" w:hAnsi="Garamond" w:cs="Times New Roman"/>
+        </w:rPr>
+        <w:t>G</w:t>
+      </w:r>
+      <w:r>
+        <w:rPr>
+          <w:rFonts w:ascii="Garamond" w:hAnsi="Garamond" w:cs="Times New Roman"/>
+        </w:rPr>
+        <w:t>it</w:t>
+      </w:r>
+      <w:r>
+        <w:rPr>
+          <w:rFonts w:ascii="Garamond" w:hAnsi="Garamond" w:cs="Times New Roman"/>
+        </w:rPr>
+        <w:t>/</w:t>
+      </w:r>
+      <w:proofErr w:type="spellStart"/>
+      <w:r>
+        <w:rPr>
+          <w:rFonts w:ascii="Garamond" w:hAnsi="Garamond" w:cs="Times New Roman"/>
+        </w:rPr>
+        <w:t>G</w:t>
+      </w:r>
+      <w:r>
+        <w:rPr>
+          <w:rFonts w:ascii="Garamond" w:hAnsi="Garamond" w:cs="Times New Roman"/>
+        </w:rPr>
+        <w:t>ithub</w:t>
+      </w:r>
+      <w:proofErr w:type="spellEnd"/>
+      <w:r>
+        <w:rPr>
+          <w:rFonts w:ascii="Garamond" w:hAnsi="Garamond" w:cs="Times New Roman"/>
+        </w:rPr>
+        <w:t>,</w:t>
+      </w:r>
+      <w:r>
+        <w:rPr>
+          <w:rFonts w:ascii="Garamond" w:hAnsi="Garamond" w:cs="Times New Roman"/>
+        </w:rPr>
+        <w:t xml:space="preserve"> </w:t>
+      </w:r>
+      <w:proofErr w:type="spellStart"/>
+      <w:r>
+        <w:rPr>
+          <w:rFonts w:ascii="Garamond" w:hAnsi="Garamond" w:cs="Times New Roman"/>
+        </w:rPr>
+        <w:t>KiCad</w:t>
+      </w:r>
+      <w:proofErr w:type="spellEnd"/>
+      <w:r>
+        <w:rPr>
+          <w:rFonts w:ascii="Garamond" w:hAnsi="Garamond" w:cs="Times New Roman"/>
+        </w:rPr>
+        <w:t xml:space="preserve">, </w:t>
+      </w:r>
+      <w:r>
+        <w:rPr>
+          <w:rFonts w:ascii="Garamond" w:hAnsi="Garamond" w:cs="Times New Roman"/>
+        </w:rPr>
+        <w:t xml:space="preserve">STM </w:t>
+      </w:r>
+      <w:proofErr w:type="spellStart"/>
+      <w:r>
+        <w:rPr>
+          <w:rFonts w:ascii="Garamond" w:hAnsi="Garamond" w:cs="Times New Roman"/>
+        </w:rPr>
+        <w:t>CubeMX</w:t>
+      </w:r>
+      <w:proofErr w:type="spellEnd"/>
+      <w:r>
+        <w:rPr>
+          <w:rFonts w:ascii="Garamond" w:hAnsi="Garamond" w:cs="Times New Roman"/>
+        </w:rPr>
+        <w:t>,</w:t>
+      </w:r>
+      <w:r>
+        <w:rPr>
+          <w:rFonts w:ascii="Garamond" w:hAnsi="Garamond" w:cs="Times New Roman"/>
+        </w:rPr>
+        <w:t xml:space="preserve"> </w:t>
+      </w:r>
+      <w:proofErr w:type="spellStart"/>
+      <w:r>
+        <w:rPr>
+          <w:rFonts w:ascii="Garamond" w:hAnsi="Garamond" w:cs="Times New Roman"/>
+        </w:rPr>
         <w:t>LTspice</w:t>
-      </w:r>
-      <w:proofErr w:type="spellEnd"/>
-      <w:r>
-        <w:rPr>
-          <w:rFonts w:ascii="Garamond" w:hAnsi="Garamond" w:cs="Times New Roman"/>
-        </w:rPr>
-        <w:t xml:space="preserve">, </w:t>
-      </w:r>
-      <w:proofErr w:type="spellStart"/>
-      <w:r>
-        <w:rPr>
-          <w:rFonts w:ascii="Garamond" w:hAnsi="Garamond" w:cs="Times New Roman"/>
-        </w:rPr>
-        <w:t>KiCad</w:t>
-      </w:r>
-      <w:proofErr w:type="spellEnd"/>
-      <w:r>
-        <w:rPr>
-          <w:rFonts w:ascii="Garamond" w:hAnsi="Garamond" w:cs="Times New Roman"/>
-        </w:rPr>
-        <w:t xml:space="preserve">, </w:t>
-      </w:r>
-      <w:r>
-        <w:rPr>
-          <w:rFonts w:ascii="Garamond" w:hAnsi="Garamond" w:cs="Times New Roman"/>
-        </w:rPr>
-        <w:t>G</w:t>
-      </w:r>
-      <w:r>
-        <w:rPr>
-          <w:rFonts w:ascii="Garamond" w:hAnsi="Garamond" w:cs="Times New Roman"/>
-        </w:rPr>
-        <w:t>it</w:t>
-      </w:r>
-      <w:r>
-        <w:rPr>
-          <w:rFonts w:ascii="Garamond" w:hAnsi="Garamond" w:cs="Times New Roman"/>
-        </w:rPr>
-        <w:t>/</w:t>
-      </w:r>
-      <w:proofErr w:type="spellStart"/>
-      <w:r>
-        <w:rPr>
-          <w:rFonts w:ascii="Garamond" w:hAnsi="Garamond" w:cs="Times New Roman"/>
-        </w:rPr>
-        <w:t>G</w:t>
-      </w:r>
-      <w:r>
-        <w:rPr>
-          <w:rFonts w:ascii="Garamond" w:hAnsi="Garamond" w:cs="Times New Roman"/>
-        </w:rPr>
-        <w:t>ithub</w:t>
-      </w:r>
-      <w:proofErr w:type="spellEnd"/>
-      <w:r>
-        <w:rPr>
-          <w:rFonts w:ascii="Garamond" w:hAnsi="Garamond" w:cs="Times New Roman"/>
-        </w:rPr>
-        <w:t>,</w:t>
-      </w:r>
-      <w:r>
-        <w:rPr>
-          <w:rFonts w:ascii="Garamond" w:hAnsi="Garamond" w:cs="Times New Roman"/>
-        </w:rPr>
-        <w:t xml:space="preserve"> System</w:t>
-      </w:r>
-      <w:r>
-        <w:rPr>
-          <w:rFonts w:ascii="Garamond" w:hAnsi="Garamond" w:cs="Times New Roman"/>
-        </w:rPr>
-        <w:t xml:space="preserve"> Verilog</w:t>
-      </w:r>
-      <w:r>
-        <w:rPr>
-          <w:rFonts w:ascii="Garamond" w:hAnsi="Garamond" w:cs="Times New Roman"/>
-        </w:rPr>
-        <w:t xml:space="preserve">, </w:t>
-      </w:r>
-      <w:proofErr w:type="spellStart"/>
-      <w:r>
-        <w:rPr>
-          <w:rFonts w:ascii="Garamond" w:hAnsi="Garamond" w:cs="Times New Roman"/>
-        </w:rPr>
-        <w:t>QuestaSim</w:t>
-      </w:r>
-      <w:proofErr w:type="spellEnd"/>
-      <w:r>
-        <w:rPr>
-          <w:rFonts w:ascii="Garamond" w:hAnsi="Garamond" w:cs="Times New Roman"/>
-        </w:rPr>
-        <w:t>, Design Compiler</w:t>
-      </w:r>
-      <w:r>
-        <w:rPr>
-          <w:rFonts w:ascii="Garamond" w:hAnsi="Garamond" w:cs="Times New Roman"/>
-        </w:rPr>
-        <w:t xml:space="preserve">, </w:t>
-      </w:r>
-      <w:r>
-        <w:rPr>
-          <w:rFonts w:ascii="Garamond" w:hAnsi="Garamond" w:cs="Times New Roman"/>
-        </w:rPr>
-        <w:t xml:space="preserve">STM </w:t>
-      </w:r>
-      <w:proofErr w:type="spellStart"/>
-      <w:r>
-        <w:rPr>
-          <w:rFonts w:ascii="Garamond" w:hAnsi="Garamond" w:cs="Times New Roman"/>
-        </w:rPr>
-        <w:t>CubeMX</w:t>
       </w:r>
       <w:proofErr w:type="spellEnd"/>
     </w:p>

</xml_diff>

<commit_message>
updated resume with MS edu info
</commit_message>
<xml_diff>
--- a/Mitchell-Arndt-Resume.docx
+++ b/Mitchell-Arndt-Resume.docx
@@ -148,7 +148,31 @@
           <w:b/>
           <w:bCs/>
         </w:rPr>
-        <w:t>Class of 2022</w:t>
+        <w:t xml:space="preserve">Class of </w:t>
+      </w:r>
+      <w:r>
+        <w:rPr>
+          <w:rFonts w:ascii="Garamond" w:hAnsi="Garamond" w:cs="Times New Roman"/>
+          <w:b/>
+          <w:bCs/>
+        </w:rPr>
+        <w:t xml:space="preserve">Fall </w:t>
+      </w:r>
+      <w:r>
+        <w:rPr>
+          <w:rFonts w:ascii="Garamond" w:hAnsi="Garamond" w:cs="Times New Roman"/>
+          <w:b/>
+          <w:bCs/>
+        </w:rPr>
+        <w:t>202</w:t>
+      </w:r>
+      <w:r>
+        <w:rPr>
+          <w:rFonts w:ascii="Garamond" w:hAnsi="Garamond" w:cs="Times New Roman"/>
+          <w:b/>
+          <w:bCs/>
+        </w:rPr>
+        <w:t>1</w:t>
       </w:r>
     </w:p>
     <w:p>
@@ -188,7 +212,7 @@
     </w:p>
     <w:p>
       <w:pPr>
-        <w:spacing w:line="240" w:lineRule="auto"/>
+        <w:spacing w:after="0" w:line="240" w:lineRule="auto"/>
         <w:ind w:firstLine="432"/>
         <w:rPr>
           <w:rFonts w:ascii="Garamond" w:hAnsi="Garamond" w:cs="Times New Roman"/>
@@ -212,14 +236,17 @@
         </w:rPr>
         <w:t xml:space="preserve"> Minor</w:t>
       </w:r>
-      <w:r>
+    </w:p>
+    <w:p>
+      <w:pPr>
+        <w:spacing w:after="120" w:line="240" w:lineRule="auto"/>
+        <w:ind w:firstLine="432"/>
         <w:rPr>
           <w:rFonts w:ascii="Garamond" w:hAnsi="Garamond" w:cs="Times New Roman"/>
           <w:i/>
           <w:iCs/>
         </w:rPr>
-        <w:t xml:space="preserve">, </w:t>
-      </w:r>
+      </w:pPr>
       <w:r>
         <w:rPr>
           <w:rFonts w:ascii="Garamond" w:hAnsi="Garamond" w:cs="Times New Roman"/>
@@ -255,18 +282,91 @@
       <w:r>
         <w:rPr>
           <w:rFonts w:ascii="Garamond" w:hAnsi="Garamond" w:cs="Times New Roman"/>
+        </w:rPr>
+        <w:ptab w:relativeTo="margin" w:alignment="right" w:leader="none"/>
+      </w:r>
+      <w:r>
+        <w:rPr>
+          <w:rFonts w:ascii="Garamond" w:hAnsi="Garamond" w:cs="Times New Roman"/>
+        </w:rPr>
+        <w:t>GPA: 3.9</w:t>
+      </w:r>
+      <w:r>
+        <w:rPr>
+          <w:rFonts w:ascii="Garamond" w:hAnsi="Garamond" w:cs="Times New Roman"/>
+        </w:rPr>
+        <w:t>5</w:t>
+      </w:r>
+    </w:p>
+    <w:p>
+      <w:pPr>
+        <w:spacing w:after="0" w:line="240" w:lineRule="auto"/>
+        <w:rPr>
+          <w:rFonts w:ascii="Garamond" w:hAnsi="Garamond" w:cs="Times New Roman"/>
+        </w:rPr>
+      </w:pPr>
+      <w:r>
+        <w:rPr>
+          <w:rFonts w:ascii="Garamond" w:hAnsi="Garamond" w:cs="Times New Roman"/>
+          <w:b/>
+          <w:bCs/>
+        </w:rPr>
+        <w:t>Purdue University</w:t>
+      </w:r>
+      <w:r>
+        <w:rPr>
+          <w:rFonts w:ascii="Garamond" w:hAnsi="Garamond" w:cs="Times New Roman"/>
+        </w:rPr>
+        <w:t xml:space="preserve"> | West Lafayette, IN</w:t>
+      </w:r>
+      <w:r>
+        <w:rPr>
+          <w:rFonts w:ascii="Garamond" w:hAnsi="Garamond" w:cs="Times New Roman"/>
+        </w:rPr>
+        <w:ptab w:relativeTo="margin" w:alignment="right" w:leader="none"/>
+      </w:r>
+      <w:r>
+        <w:rPr>
+          <w:rFonts w:ascii="Garamond" w:hAnsi="Garamond" w:cs="Times New Roman"/>
+          <w:b/>
+          <w:bCs/>
+        </w:rPr>
+        <w:t xml:space="preserve">Class of </w:t>
+      </w:r>
+      <w:r>
+        <w:rPr>
+          <w:rFonts w:ascii="Garamond" w:hAnsi="Garamond" w:cs="Times New Roman"/>
+          <w:b/>
+          <w:bCs/>
+        </w:rPr>
+        <w:t xml:space="preserve">Fall </w:t>
+      </w:r>
+      <w:r>
+        <w:rPr>
+          <w:rFonts w:ascii="Garamond" w:hAnsi="Garamond" w:cs="Times New Roman"/>
+          <w:b/>
+          <w:bCs/>
+        </w:rPr>
+        <w:t>2022</w:t>
+      </w:r>
+    </w:p>
+    <w:p>
+      <w:pPr>
+        <w:spacing w:after="240" w:line="240" w:lineRule="auto"/>
+        <w:ind w:firstLine="432"/>
+        <w:rPr>
+          <w:rFonts w:ascii="Garamond" w:hAnsi="Garamond" w:cs="Times New Roman"/>
           <w:i/>
           <w:iCs/>
         </w:rPr>
-        <w:t xml:space="preserve"> </w:t>
-      </w:r>
+      </w:pPr>
       <w:r>
         <w:rPr>
           <w:rFonts w:ascii="Garamond" w:hAnsi="Garamond" w:cs="Times New Roman"/>
           <w:i/>
           <w:iCs/>
         </w:rPr>
-        <w:tab/>
+        <w:t>Master</w:t>
       </w:r>
       <w:r>
         <w:rPr>
@@ -274,7 +374,7 @@
           <w:i/>
           <w:iCs/>
         </w:rPr>
-        <w:tab/>
+        <w:t xml:space="preserve"> of Science in </w:t>
       </w:r>
       <w:r>
         <w:rPr>
@@ -282,76 +382,7 @@
           <w:i/>
           <w:iCs/>
         </w:rPr>
-        <w:tab/>
-      </w:r>
-      <w:r>
-        <w:rPr>
-          <w:rFonts w:ascii="Garamond" w:hAnsi="Garamond" w:cs="Times New Roman"/>
-          <w:i/>
-          <w:iCs/>
-        </w:rPr>
-        <w:tab/>
-      </w:r>
-      <w:r>
-        <w:rPr>
-          <w:rFonts w:ascii="Garamond" w:hAnsi="Garamond" w:cs="Times New Roman"/>
-          <w:i/>
-          <w:iCs/>
-        </w:rPr>
-        <w:tab/>
-      </w:r>
-      <w:r>
-        <w:rPr>
-          <w:rFonts w:ascii="Garamond" w:hAnsi="Garamond" w:cs="Times New Roman"/>
-          <w:i/>
-          <w:iCs/>
-        </w:rPr>
-        <w:tab/>
-      </w:r>
-      <w:r>
-        <w:rPr>
-          <w:rFonts w:ascii="Garamond" w:hAnsi="Garamond" w:cs="Times New Roman"/>
-          <w:i/>
-          <w:iCs/>
-        </w:rPr>
-        <w:tab/>
-      </w:r>
-      <w:r>
-        <w:rPr>
-          <w:rFonts w:ascii="Garamond" w:hAnsi="Garamond" w:cs="Times New Roman"/>
-          <w:i/>
-          <w:iCs/>
-        </w:rPr>
-        <w:tab/>
-      </w:r>
-      <w:r>
-        <w:rPr>
-          <w:rFonts w:ascii="Garamond" w:hAnsi="Garamond" w:cs="Times New Roman"/>
-          <w:i/>
-          <w:iCs/>
-        </w:rPr>
-        <w:tab/>
-        <w:t xml:space="preserve">      </w:t>
-      </w:r>
-      <w:r>
-        <w:rPr>
-          <w:rFonts w:ascii="Garamond" w:hAnsi="Garamond" w:cs="Times New Roman"/>
-          <w:b/>
-          <w:bCs/>
-          <w:i/>
-          <w:iCs/>
-        </w:rPr>
-        <w:t>GPA: 3.9</w:t>
-      </w:r>
-      <w:r>
-        <w:rPr>
-          <w:rFonts w:ascii="Garamond" w:hAnsi="Garamond" w:cs="Times New Roman"/>
-          <w:b/>
-          <w:bCs/>
-          <w:i/>
-          <w:iCs/>
-        </w:rPr>
-        <w:t>5</w:t>
+        <w:t>Computer Architecture</w:t>
       </w:r>
     </w:p>
     <w:p>
@@ -509,7 +540,19 @@
         <w:rPr>
           <w:rFonts w:ascii="Garamond" w:hAnsi="Garamond" w:cs="Times New Roman"/>
         </w:rPr>
-        <w:t>Designed self-driving race car to compete at the Indy 500</w:t>
+        <w:t xml:space="preserve">Designed self-driving race car to </w:t>
+      </w:r>
+      <w:r>
+        <w:rPr>
+          <w:rFonts w:ascii="Garamond" w:hAnsi="Garamond" w:cs="Times New Roman"/>
+        </w:rPr>
+        <w:t xml:space="preserve">autonomously navigate </w:t>
+      </w:r>
+      <w:r>
+        <w:rPr>
+          <w:rFonts w:ascii="Garamond" w:hAnsi="Garamond" w:cs="Times New Roman"/>
+        </w:rPr>
+        <w:t>the track at high speeds</w:t>
       </w:r>
     </w:p>
     <w:p>
@@ -543,7 +586,25 @@
         <w:rPr>
           <w:rFonts w:ascii="Garamond" w:hAnsi="Garamond" w:cs="Times New Roman"/>
         </w:rPr>
-        <w:t xml:space="preserve"> to route control signals from TI microprocessor to servo motors</w:t>
+        <w:t xml:space="preserve"> to route control signals from </w:t>
+      </w:r>
+      <w:r>
+        <w:rPr>
+          <w:rFonts w:ascii="Garamond" w:hAnsi="Garamond" w:cs="Times New Roman"/>
+        </w:rPr>
+        <w:t>microcontroller</w:t>
+      </w:r>
+      <w:r>
+        <w:rPr>
+          <w:rFonts w:ascii="Garamond" w:hAnsi="Garamond" w:cs="Times New Roman"/>
+        </w:rPr>
+        <w:t xml:space="preserve"> to </w:t>
+      </w:r>
+      <w:r>
+        <w:rPr>
+          <w:rFonts w:ascii="Garamond" w:hAnsi="Garamond" w:cs="Times New Roman"/>
+        </w:rPr>
+        <w:t>electrical subsystems</w:t>
       </w:r>
     </w:p>
     <w:p>
@@ -563,7 +624,19 @@
         <w:rPr>
           <w:rFonts w:ascii="Garamond" w:hAnsi="Garamond" w:cs="Times New Roman"/>
         </w:rPr>
-        <w:t xml:space="preserve">Designed C code on microcontroller to interpret serial commands and output digital and analog </w:t>
+        <w:t>Designed C code on microcontroller to interpret serial commands and output analog</w:t>
+      </w:r>
+      <w:r>
+        <w:rPr>
+          <w:rFonts w:ascii="Garamond" w:hAnsi="Garamond" w:cs="Times New Roman"/>
+        </w:rPr>
+        <w:t xml:space="preserve"> and digital</w:t>
+      </w:r>
+      <w:r>
+        <w:rPr>
+          <w:rFonts w:ascii="Garamond" w:hAnsi="Garamond" w:cs="Times New Roman"/>
+        </w:rPr>
+        <w:t xml:space="preserve"> </w:t>
       </w:r>
       <w:r>
         <w:rPr>
@@ -698,7 +771,7 @@
           <w:i/>
           <w:iCs/>
         </w:rPr>
-        <w:t>Undergraduate Research Assistant</w:t>
+        <w:t>Research Assistant</w:t>
       </w:r>
     </w:p>
     <w:p>
@@ -774,25 +847,73 @@
         <w:rPr>
           <w:rFonts w:ascii="Garamond" w:hAnsi="Garamond" w:cs="Times New Roman"/>
         </w:rPr>
-        <w:t xml:space="preserve"> 60 channel</w:t>
-      </w:r>
-      <w:r>
-        <w:rPr>
-          <w:rFonts w:ascii="Garamond" w:hAnsi="Garamond" w:cs="Times New Roman"/>
-        </w:rPr>
-        <w:t xml:space="preserve"> analog data with </w:t>
-      </w:r>
-      <w:r>
-        <w:rPr>
-          <w:rFonts w:ascii="Garamond" w:hAnsi="Garamond" w:cs="Times New Roman"/>
-        </w:rPr>
-        <w:t xml:space="preserve">a 1kHz sampling rate </w:t>
-      </w:r>
-      <w:r>
-        <w:rPr>
-          <w:rFonts w:ascii="Garamond" w:hAnsi="Garamond" w:cs="Times New Roman"/>
-        </w:rPr>
-        <w:t>and write to SD card</w:t>
+        <w:t xml:space="preserve"> </w:t>
+      </w:r>
+      <w:r>
+        <w:rPr>
+          <w:rFonts w:ascii="Garamond" w:hAnsi="Garamond" w:cs="Times New Roman"/>
+        </w:rPr>
+        <w:t>12</w:t>
+      </w:r>
+      <w:r>
+        <w:rPr>
+          <w:rFonts w:ascii="Garamond" w:hAnsi="Garamond" w:cs="Times New Roman"/>
+        </w:rPr>
+        <w:t xml:space="preserve">0 </w:t>
+      </w:r>
+      <w:r>
+        <w:rPr>
+          <w:rFonts w:ascii="Garamond" w:hAnsi="Garamond" w:cs="Times New Roman"/>
+        </w:rPr>
+        <w:t xml:space="preserve">analog </w:t>
+      </w:r>
+      <w:r>
+        <w:rPr>
+          <w:rFonts w:ascii="Garamond" w:hAnsi="Garamond" w:cs="Times New Roman"/>
+        </w:rPr>
+        <w:t>channel</w:t>
+      </w:r>
+      <w:r>
+        <w:rPr>
+          <w:rFonts w:ascii="Garamond" w:hAnsi="Garamond" w:cs="Times New Roman"/>
+        </w:rPr>
+        <w:t xml:space="preserve">s </w:t>
+      </w:r>
+      <w:r>
+        <w:rPr>
+          <w:rFonts w:ascii="Garamond" w:hAnsi="Garamond" w:cs="Times New Roman"/>
+        </w:rPr>
+        <w:t>a</w:t>
+      </w:r>
+      <w:r>
+        <w:rPr>
+          <w:rFonts w:ascii="Garamond" w:hAnsi="Garamond" w:cs="Times New Roman"/>
+        </w:rPr>
+        <w:t>t a</w:t>
+      </w:r>
+      <w:r>
+        <w:rPr>
+          <w:rFonts w:ascii="Garamond" w:hAnsi="Garamond" w:cs="Times New Roman"/>
+        </w:rPr>
+        <w:t xml:space="preserve"> 1kHz sampling rate </w:t>
+      </w:r>
+      <w:r>
+        <w:rPr>
+          <w:rFonts w:ascii="Garamond" w:hAnsi="Garamond" w:cs="Times New Roman"/>
+        </w:rPr>
+        <w:t xml:space="preserve">and </w:t>
+      </w:r>
+      <w:r>
+        <w:rPr>
+          <w:rFonts w:ascii="Garamond" w:hAnsi="Garamond" w:cs="Times New Roman"/>
+        </w:rPr>
+        <w:t>write data</w:t>
+      </w:r>
+      <w:r>
+        <w:rPr>
+          <w:rFonts w:ascii="Garamond" w:hAnsi="Garamond" w:cs="Times New Roman"/>
+        </w:rPr>
+        <w:t xml:space="preserve"> to SD card</w:t>
       </w:r>
     </w:p>
     <w:p>
@@ -1187,25 +1308,31 @@
         <w:rPr>
           <w:rFonts w:ascii="Garamond" w:hAnsi="Garamond" w:cs="Times New Roman"/>
         </w:rPr>
+        <w:t xml:space="preserve">embedded system to </w:t>
+      </w:r>
+      <w:r>
+        <w:rPr>
+          <w:rFonts w:ascii="Garamond" w:hAnsi="Garamond" w:cs="Times New Roman"/>
+        </w:rPr>
         <w:t>a</w:t>
       </w:r>
       <w:r>
         <w:rPr>
           <w:rFonts w:ascii="Garamond" w:hAnsi="Garamond" w:cs="Times New Roman"/>
         </w:rPr>
-        <w:t xml:space="preserve">utomated </w:t>
-      </w:r>
-      <w:r>
-        <w:rPr>
-          <w:rFonts w:ascii="Garamond" w:hAnsi="Garamond" w:cs="Times New Roman"/>
-        </w:rPr>
-        <w:t>display a</w:t>
-      </w:r>
-      <w:r>
-        <w:rPr>
-          <w:rFonts w:ascii="Garamond" w:hAnsi="Garamond" w:cs="Times New Roman"/>
-        </w:rPr>
-        <w:t xml:space="preserve">dhesive </w:t>
+        <w:t xml:space="preserve">utomate </w:t>
+      </w:r>
+      <w:r>
+        <w:rPr>
+          <w:rFonts w:ascii="Garamond" w:hAnsi="Garamond" w:cs="Times New Roman"/>
+        </w:rPr>
+        <w:t>adhesive</w:t>
+      </w:r>
+      <w:r>
+        <w:rPr>
+          <w:rFonts w:ascii="Garamond" w:hAnsi="Garamond" w:cs="Times New Roman"/>
+        </w:rPr>
+        <w:t xml:space="preserve"> </w:t>
       </w:r>
       <w:r>
         <w:rPr>
@@ -1217,25 +1344,25 @@
         <w:rPr>
           <w:rFonts w:ascii="Garamond" w:hAnsi="Garamond" w:cs="Times New Roman"/>
         </w:rPr>
-        <w:t>ispenser</w:t>
-      </w:r>
-      <w:r>
-        <w:rPr>
-          <w:rFonts w:ascii="Garamond" w:hAnsi="Garamond" w:cs="Times New Roman"/>
-        </w:rPr>
-        <w:t xml:space="preserve"> </w:t>
-      </w:r>
-      <w:r>
-        <w:rPr>
-          <w:rFonts w:ascii="Garamond" w:hAnsi="Garamond" w:cs="Times New Roman"/>
-        </w:rPr>
-        <w:t xml:space="preserve">user control box </w:t>
-      </w:r>
-      <w:r>
-        <w:rPr>
-          <w:rFonts w:ascii="Garamond" w:hAnsi="Garamond" w:cs="Times New Roman"/>
-        </w:rPr>
-        <w:t>using an Arduino Microcontroller</w:t>
+        <w:t>ispens</w:t>
+      </w:r>
+      <w:r>
+        <w:rPr>
+          <w:rFonts w:ascii="Garamond" w:hAnsi="Garamond" w:cs="Times New Roman"/>
+        </w:rPr>
+        <w:t>ing</w:t>
+      </w:r>
+      <w:r>
+        <w:rPr>
+          <w:rFonts w:ascii="Garamond" w:hAnsi="Garamond" w:cs="Times New Roman"/>
+        </w:rPr>
+        <w:t xml:space="preserve"> with </w:t>
+      </w:r>
+      <w:r>
+        <w:rPr>
+          <w:rFonts w:ascii="Garamond" w:hAnsi="Garamond" w:cs="Times New Roman"/>
+        </w:rPr>
+        <w:t>precise mass and temperature</w:t>
       </w:r>
     </w:p>
     <w:p>
@@ -1291,15 +1418,74 @@
           <w:i/>
           <w:iCs/>
         </w:rPr>
-        <w:t>Software Development Intern</w:t>
-      </w:r>
+        <w:t>Current Software Consultant</w:t>
+      </w:r>
+    </w:p>
+    <w:p>
+      <w:pPr>
+        <w:pStyle w:val="ListParagraph"/>
+        <w:numPr>
+          <w:ilvl w:val="0"/>
+          <w:numId w:val="1"/>
+        </w:numPr>
+        <w:spacing w:after="120" w:line="240" w:lineRule="auto"/>
+        <w:ind w:left="806"/>
+        <w:rPr>
+          <w:rFonts w:ascii="Garamond" w:hAnsi="Garamond" w:cs="Times New Roman"/>
+        </w:rPr>
+      </w:pPr>
+      <w:r>
+        <w:rPr>
+          <w:rFonts w:ascii="Garamond" w:hAnsi="Garamond" w:cs="Times New Roman"/>
+        </w:rPr>
+        <w:t>P</w:t>
+      </w:r>
+      <w:r>
+        <w:rPr>
+          <w:rFonts w:ascii="Garamond" w:hAnsi="Garamond" w:cs="Times New Roman"/>
+        </w:rPr>
+        <w:t>roduc</w:t>
+      </w:r>
+      <w:r>
+        <w:rPr>
+          <w:rFonts w:ascii="Garamond" w:hAnsi="Garamond" w:cs="Times New Roman"/>
+        </w:rPr>
+        <w:t>e</w:t>
+      </w:r>
+      <w:r>
+        <w:rPr>
+          <w:rFonts w:ascii="Garamond" w:hAnsi="Garamond" w:cs="Times New Roman"/>
+        </w:rPr>
+        <w:t xml:space="preserve"> new </w:t>
+      </w:r>
+      <w:r>
+        <w:rPr>
+          <w:rFonts w:ascii="Garamond" w:hAnsi="Garamond" w:cs="Times New Roman"/>
+        </w:rPr>
+        <w:t xml:space="preserve">business management </w:t>
+      </w:r>
+      <w:r>
+        <w:rPr>
+          <w:rFonts w:ascii="Garamond" w:hAnsi="Garamond" w:cs="Times New Roman"/>
+        </w:rPr>
+        <w:t>applications based on growing and changing needs</w:t>
+      </w:r>
+    </w:p>
+    <w:p>
+      <w:pPr>
+        <w:spacing w:after="0" w:line="240" w:lineRule="auto"/>
+        <w:ind w:left="450"/>
+        <w:rPr>
+          <w:rFonts w:ascii="Garamond" w:hAnsi="Garamond" w:cs="Times New Roman"/>
+        </w:rPr>
+      </w:pPr>
       <w:r>
         <w:rPr>
           <w:rFonts w:ascii="Garamond" w:hAnsi="Garamond" w:cs="Times New Roman"/>
           <w:i/>
           <w:iCs/>
         </w:rPr>
-        <w:t xml:space="preserve"> / Current Software Consultant</w:t>
+        <w:t>Software Development Intern</w:t>
       </w:r>
     </w:p>
     <w:p>
@@ -1319,62 +1505,6 @@
         <w:rPr>
           <w:rFonts w:ascii="Garamond" w:hAnsi="Garamond" w:cs="Times New Roman"/>
         </w:rPr>
-        <w:t xml:space="preserve">Currently, a consultant software engineer </w:t>
-      </w:r>
-      <w:r>
-        <w:rPr>
-          <w:rFonts w:ascii="Garamond" w:hAnsi="Garamond" w:cs="Times New Roman"/>
-        </w:rPr>
-        <w:t>to</w:t>
-      </w:r>
-      <w:r>
-        <w:rPr>
-          <w:rFonts w:ascii="Garamond" w:hAnsi="Garamond" w:cs="Times New Roman"/>
-        </w:rPr>
-        <w:t xml:space="preserve"> produc</w:t>
-      </w:r>
-      <w:r>
-        <w:rPr>
-          <w:rFonts w:ascii="Garamond" w:hAnsi="Garamond" w:cs="Times New Roman"/>
-        </w:rPr>
-        <w:t>e</w:t>
-      </w:r>
-      <w:r>
-        <w:rPr>
-          <w:rFonts w:ascii="Garamond" w:hAnsi="Garamond" w:cs="Times New Roman"/>
-        </w:rPr>
-        <w:t xml:space="preserve"> new applications based on </w:t>
-      </w:r>
-      <w:r>
-        <w:rPr>
-          <w:rFonts w:ascii="Garamond" w:hAnsi="Garamond" w:cs="Times New Roman"/>
-        </w:rPr>
-        <w:t xml:space="preserve">their </w:t>
-      </w:r>
-      <w:r>
-        <w:rPr>
-          <w:rFonts w:ascii="Garamond" w:hAnsi="Garamond" w:cs="Times New Roman"/>
-        </w:rPr>
-        <w:t>growing and changing needs</w:t>
-      </w:r>
-    </w:p>
-    <w:p>
-      <w:pPr>
-        <w:pStyle w:val="ListParagraph"/>
-        <w:numPr>
-          <w:ilvl w:val="0"/>
-          <w:numId w:val="1"/>
-        </w:numPr>
-        <w:spacing w:after="0" w:line="240" w:lineRule="auto"/>
-        <w:ind w:left="810"/>
-        <w:rPr>
-          <w:rFonts w:ascii="Garamond" w:hAnsi="Garamond" w:cs="Times New Roman"/>
-        </w:rPr>
-      </w:pPr>
-      <w:r>
-        <w:rPr>
-          <w:rFonts w:ascii="Garamond" w:hAnsi="Garamond" w:cs="Times New Roman"/>
-        </w:rPr>
         <w:t>Automated payroll system</w:t>
       </w:r>
       <w:r>
@@ -1393,7 +1523,19 @@
         <w:rPr>
           <w:rFonts w:ascii="Garamond" w:hAnsi="Garamond" w:cs="Times New Roman"/>
         </w:rPr>
-        <w:t xml:space="preserve"> to streamline the employee payment process</w:t>
+        <w:t xml:space="preserve"> to streamline the employee </w:t>
+      </w:r>
+      <w:r>
+        <w:rPr>
+          <w:rFonts w:ascii="Garamond" w:hAnsi="Garamond" w:cs="Times New Roman"/>
+        </w:rPr>
+        <w:t>payroll</w:t>
+      </w:r>
+      <w:r>
+        <w:rPr>
+          <w:rFonts w:ascii="Garamond" w:hAnsi="Garamond" w:cs="Times New Roman"/>
+        </w:rPr>
+        <w:t xml:space="preserve"> process</w:t>
       </w:r>
     </w:p>
     <w:p>
@@ -1958,61 +2100,53 @@
         </w:rPr>
         <w:t xml:space="preserve">, </w:t>
       </w:r>
+      <w:r>
+        <w:rPr>
+          <w:rFonts w:ascii="Garamond" w:hAnsi="Garamond" w:cs="Times New Roman"/>
+        </w:rPr>
+        <w:t>MATLAB</w:t>
+      </w:r>
+    </w:p>
+    <w:p>
+      <w:pPr>
+        <w:spacing w:line="240" w:lineRule="auto"/>
+        <w:rPr>
+          <w:rFonts w:ascii="Garamond" w:hAnsi="Garamond" w:cs="Times New Roman"/>
+        </w:rPr>
+      </w:pPr>
+      <w:r>
+        <w:rPr>
+          <w:rFonts w:ascii="Garamond" w:hAnsi="Garamond" w:cs="Times New Roman"/>
+          <w:b/>
+          <w:bCs/>
+        </w:rPr>
+        <w:t>Technical Skills</w:t>
+      </w:r>
+      <w:r>
+        <w:rPr>
+          <w:rFonts w:ascii="Garamond" w:hAnsi="Garamond" w:cs="Times New Roman"/>
+        </w:rPr>
+        <w:t xml:space="preserve">: </w:t>
+      </w:r>
+      <w:r>
+        <w:rPr>
+          <w:rFonts w:ascii="Garamond" w:hAnsi="Garamond" w:cs="Times New Roman"/>
+        </w:rPr>
+        <w:t xml:space="preserve">System Verilog, </w:t>
+      </w:r>
       <w:proofErr w:type="spellStart"/>
       <w:r>
         <w:rPr>
           <w:rFonts w:ascii="Garamond" w:hAnsi="Garamond" w:cs="Times New Roman"/>
         </w:rPr>
-        <w:t>MatLab</w:t>
+        <w:t>QuestaSim</w:t>
       </w:r>
       <w:proofErr w:type="spellEnd"/>
-    </w:p>
-    <w:p>
-      <w:pPr>
-        <w:spacing w:line="240" w:lineRule="auto"/>
-        <w:rPr>
-          <w:rFonts w:ascii="Garamond" w:hAnsi="Garamond" w:cs="Times New Roman"/>
-        </w:rPr>
-      </w:pPr>
-      <w:r>
-        <w:rPr>
-          <w:rFonts w:ascii="Garamond" w:hAnsi="Garamond" w:cs="Times New Roman"/>
-          <w:b/>
-          <w:bCs/>
-        </w:rPr>
-        <w:t>Technical Skills</w:t>
-      </w:r>
-      <w:r>
-        <w:rPr>
-          <w:rFonts w:ascii="Garamond" w:hAnsi="Garamond" w:cs="Times New Roman"/>
-        </w:rPr>
-        <w:t xml:space="preserve">: </w:t>
-      </w:r>
-      <w:r>
-        <w:rPr>
-          <w:rFonts w:ascii="Garamond" w:hAnsi="Garamond" w:cs="Times New Roman"/>
-        </w:rPr>
-        <w:t xml:space="preserve">System Verilog, </w:t>
-      </w:r>
-      <w:proofErr w:type="spellStart"/>
-      <w:r>
-        <w:rPr>
-          <w:rFonts w:ascii="Garamond" w:hAnsi="Garamond" w:cs="Times New Roman"/>
-        </w:rPr>
-        <w:t>QuestaSim</w:t>
-      </w:r>
-      <w:proofErr w:type="spellEnd"/>
-      <w:r>
-        <w:rPr>
-          <w:rFonts w:ascii="Garamond" w:hAnsi="Garamond" w:cs="Times New Roman"/>
-        </w:rPr>
-        <w:t>, Design Compiler,</w:t>
-      </w:r>
-      <w:r>
-        <w:rPr>
-          <w:rFonts w:ascii="Garamond" w:hAnsi="Garamond" w:cs="Times New Roman"/>
-        </w:rPr>
-        <w:t xml:space="preserve"> </w:t>
+      <w:r>
+        <w:rPr>
+          <w:rFonts w:ascii="Garamond" w:hAnsi="Garamond" w:cs="Times New Roman"/>
+        </w:rPr>
+        <w:t xml:space="preserve">, Design Compiler, </w:t>
       </w:r>
       <w:r>
         <w:rPr>
@@ -2032,20 +2166,12 @@
         </w:rPr>
         <w:t>/</w:t>
       </w:r>
-      <w:proofErr w:type="spellStart"/>
-      <w:r>
-        <w:rPr>
-          <w:rFonts w:ascii="Garamond" w:hAnsi="Garamond" w:cs="Times New Roman"/>
-        </w:rPr>
-        <w:t>G</w:t>
-      </w:r>
-      <w:r>
-        <w:rPr>
-          <w:rFonts w:ascii="Garamond" w:hAnsi="Garamond" w:cs="Times New Roman"/>
-        </w:rPr>
-        <w:t>ithub</w:t>
-      </w:r>
-      <w:proofErr w:type="spellEnd"/>
+      <w:r>
+        <w:rPr>
+          <w:rFonts w:ascii="Garamond" w:hAnsi="Garamond" w:cs="Times New Roman"/>
+        </w:rPr>
+        <w:t>GitHub</w:t>
+      </w:r>
       <w:r>
         <w:rPr>
           <w:rFonts w:ascii="Garamond" w:hAnsi="Garamond" w:cs="Times New Roman"/>
@@ -2204,248 +2330,30 @@
         <w:t xml:space="preserve"> AWARDS</w:t>
       </w:r>
     </w:p>
-    <w:tbl>
-      <w:tblPr>
-        <w:tblStyle w:val="TableGrid"/>
-        <w:tblW w:w="0" w:type="auto"/>
-        <w:tblBorders>
-          <w:top w:val="none" w:sz="0" w:space="0" w:color="auto"/>
-          <w:left w:val="none" w:sz="0" w:space="0" w:color="auto"/>
-          <w:bottom w:val="none" w:sz="0" w:space="0" w:color="auto"/>
-          <w:right w:val="none" w:sz="0" w:space="0" w:color="auto"/>
-          <w:insideH w:val="none" w:sz="0" w:space="0" w:color="auto"/>
-          <w:insideV w:val="none" w:sz="0" w:space="0" w:color="auto"/>
-        </w:tblBorders>
-        <w:tblLook w:val="04A0" w:firstRow="1" w:lastRow="0" w:firstColumn="1" w:lastColumn="0" w:noHBand="0" w:noVBand="1"/>
-      </w:tblPr>
-      <w:tblGrid>
-        <w:gridCol w:w="5395"/>
-        <w:gridCol w:w="5395"/>
-      </w:tblGrid>
-      <w:tr>
-        <w:tc>
-          <w:tcPr>
-            <w:tcW w:w="5395" w:type="dxa"/>
-          </w:tcPr>
-          <w:p>
-            <w:pPr>
-              <w:pStyle w:val="ListParagraph"/>
-              <w:numPr>
-                <w:ilvl w:val="0"/>
-                <w:numId w:val="3"/>
-              </w:numPr>
-              <w:ind w:left="345"/>
-              <w:rPr>
-                <w:rFonts w:ascii="Garamond" w:hAnsi="Garamond" w:cs="Times New Roman"/>
-              </w:rPr>
-            </w:pPr>
-            <w:r>
-              <w:rPr>
-                <w:rFonts w:ascii="Garamond" w:hAnsi="Garamond" w:cs="Times New Roman"/>
-              </w:rPr>
-              <w:t>Purdue University Dean’s List (</w:t>
-            </w:r>
-            <w:r>
-              <w:rPr>
-                <w:rFonts w:ascii="Garamond" w:hAnsi="Garamond" w:cs="Times New Roman"/>
-              </w:rPr>
-              <w:t>6</w:t>
-            </w:r>
-            <w:r>
-              <w:rPr>
-                <w:rFonts w:ascii="Garamond" w:hAnsi="Garamond" w:cs="Times New Roman"/>
-              </w:rPr>
-              <w:t xml:space="preserve"> Semesters</w:t>
-            </w:r>
-            <w:r>
-              <w:rPr>
-                <w:rFonts w:ascii="Garamond" w:hAnsi="Garamond" w:cs="Times New Roman"/>
-              </w:rPr>
-              <w:t>)</w:t>
-            </w:r>
-          </w:p>
-          <w:p>
-            <w:pPr>
-              <w:pStyle w:val="ListParagraph"/>
-              <w:numPr>
-                <w:ilvl w:val="0"/>
-                <w:numId w:val="3"/>
-              </w:numPr>
-              <w:ind w:left="345"/>
-              <w:rPr>
-                <w:rFonts w:ascii="Garamond" w:hAnsi="Garamond" w:cs="Times New Roman"/>
-              </w:rPr>
-            </w:pPr>
-            <w:r>
-              <w:rPr>
-                <w:rFonts w:ascii="Garamond" w:hAnsi="Garamond" w:cs="Times New Roman"/>
-              </w:rPr>
-              <w:t>Charros Male Student of the Year (2018)</w:t>
-            </w:r>
-          </w:p>
-          <w:p>
-            <w:pPr>
-              <w:pStyle w:val="ListParagraph"/>
-              <w:numPr>
-                <w:ilvl w:val="0"/>
-                <w:numId w:val="3"/>
-              </w:numPr>
-              <w:ind w:left="345"/>
-              <w:rPr>
-                <w:rFonts w:ascii="Garamond" w:hAnsi="Garamond" w:cs="Times New Roman"/>
-              </w:rPr>
-            </w:pPr>
-            <w:r>
-              <w:rPr>
-                <w:rFonts w:ascii="Garamond" w:hAnsi="Garamond" w:cs="Times New Roman"/>
-              </w:rPr>
-              <w:t xml:space="preserve">First Team </w:t>
-            </w:r>
-            <w:r>
-              <w:rPr>
-                <w:rFonts w:ascii="Garamond" w:hAnsi="Garamond" w:cs="Times New Roman"/>
-              </w:rPr>
-              <w:t xml:space="preserve">National Football Foundation’s Scholar Athlete (2018) </w:t>
-            </w:r>
-          </w:p>
-          <w:p>
-            <w:pPr>
-              <w:pStyle w:val="ListParagraph"/>
-              <w:numPr>
-                <w:ilvl w:val="0"/>
-                <w:numId w:val="3"/>
-              </w:numPr>
-              <w:ind w:left="345"/>
-              <w:rPr>
-                <w:rFonts w:ascii="Garamond" w:hAnsi="Garamond" w:cs="Times New Roman"/>
-              </w:rPr>
-            </w:pPr>
-            <w:r>
-              <w:rPr>
-                <w:rFonts w:ascii="Garamond" w:hAnsi="Garamond" w:cs="Times New Roman"/>
-              </w:rPr>
-              <w:t>Scholarship for Outstanding Student-Athlete (2018)</w:t>
-            </w:r>
-          </w:p>
-        </w:tc>
-        <w:tc>
-          <w:tcPr>
-            <w:tcW w:w="5395" w:type="dxa"/>
-          </w:tcPr>
-          <w:p>
-            <w:pPr>
-              <w:pStyle w:val="ListParagraph"/>
-              <w:numPr>
-                <w:ilvl w:val="0"/>
-                <w:numId w:val="3"/>
-              </w:numPr>
-              <w:ind w:left="344"/>
-              <w:rPr>
-                <w:rFonts w:ascii="Garamond" w:hAnsi="Garamond" w:cs="Times New Roman"/>
-              </w:rPr>
-            </w:pPr>
-            <w:r>
-              <w:rPr>
-                <w:rFonts w:ascii="Garamond" w:hAnsi="Garamond" w:cs="Times New Roman"/>
-              </w:rPr>
-              <w:t>AP Scholar with Distinction Award (2017)</w:t>
-            </w:r>
-          </w:p>
-          <w:p>
-            <w:pPr>
-              <w:pStyle w:val="ListParagraph"/>
-              <w:numPr>
-                <w:ilvl w:val="0"/>
-                <w:numId w:val="3"/>
-              </w:numPr>
-              <w:ind w:left="344"/>
-              <w:rPr>
-                <w:rFonts w:ascii="Garamond" w:hAnsi="Garamond" w:cs="Times New Roman"/>
-              </w:rPr>
-            </w:pPr>
-            <w:r>
-              <w:rPr>
-                <w:rFonts w:ascii="Garamond" w:hAnsi="Garamond"/>
-              </w:rPr>
-              <w:t>Outstanding Student Award:</w:t>
-            </w:r>
-            <w:r>
-              <w:rPr>
-                <w:rFonts w:ascii="Garamond" w:hAnsi="Garamond"/>
-              </w:rPr>
-              <w:t xml:space="preserve"> </w:t>
-            </w:r>
-          </w:p>
-          <w:p>
-            <w:pPr>
-              <w:pStyle w:val="ListParagraph"/>
-              <w:numPr>
-                <w:ilvl w:val="0"/>
-                <w:numId w:val="3"/>
-              </w:numPr>
-              <w:rPr>
-                <w:rFonts w:ascii="Garamond" w:hAnsi="Garamond" w:cs="Times New Roman"/>
-              </w:rPr>
-            </w:pPr>
-            <w:r>
-              <w:rPr>
-                <w:rFonts w:ascii="Garamond" w:hAnsi="Garamond"/>
-              </w:rPr>
-              <w:t>4 Year Math</w:t>
-            </w:r>
-            <w:r>
-              <w:rPr>
-                <w:rFonts w:ascii="Garamond" w:hAnsi="Garamond"/>
-              </w:rPr>
-              <w:t xml:space="preserve"> and Science</w:t>
-            </w:r>
-            <w:r>
-              <w:rPr>
-                <w:rFonts w:ascii="Garamond" w:hAnsi="Garamond"/>
-              </w:rPr>
-              <w:t xml:space="preserve"> (2018)</w:t>
-            </w:r>
-          </w:p>
-          <w:p>
-            <w:pPr>
-              <w:pStyle w:val="ListParagraph"/>
-              <w:numPr>
-                <w:ilvl w:val="0"/>
-                <w:numId w:val="3"/>
-              </w:numPr>
-              <w:rPr>
-                <w:rFonts w:ascii="Garamond" w:hAnsi="Garamond" w:cs="Times New Roman"/>
-              </w:rPr>
-            </w:pPr>
-            <w:r>
-              <w:rPr>
-                <w:rFonts w:ascii="Garamond" w:hAnsi="Garamond"/>
-              </w:rPr>
-              <w:t>BC Calculus (2017)</w:t>
-            </w:r>
-            <w:r>
-              <w:rPr>
-                <w:rFonts w:ascii="Garamond" w:hAnsi="Garamond"/>
-              </w:rPr>
-              <w:t xml:space="preserve">, </w:t>
-            </w:r>
-            <w:r>
-              <w:rPr>
-                <w:rFonts w:ascii="Garamond" w:hAnsi="Garamond"/>
-              </w:rPr>
-              <w:t>Calculus III/Differential Equations (2018)</w:t>
-            </w:r>
-          </w:p>
-        </w:tc>
-      </w:tr>
-    </w:tbl>
-    <w:p>
-      <w:pPr>
-        <w:spacing w:after="0" w:line="240" w:lineRule="auto"/>
-        <w:rPr>
-          <w:rFonts w:ascii="Garamond" w:hAnsi="Garamond" w:cs="Times New Roman"/>
-        </w:rPr>
-      </w:pPr>
+    <w:p>
+      <w:pPr>
+        <w:pStyle w:val="ListParagraph"/>
+        <w:numPr>
+          <w:ilvl w:val="0"/>
+          <w:numId w:val="3"/>
+        </w:numPr>
+        <w:ind w:left="345"/>
+        <w:rPr>
+          <w:rFonts w:ascii="Garamond" w:hAnsi="Garamond" w:cs="Times New Roman"/>
+        </w:rPr>
+      </w:pPr>
+      <w:r>
+        <w:rPr>
+          <w:rFonts w:ascii="Garamond" w:hAnsi="Garamond" w:cs="Times New Roman"/>
+        </w:rPr>
+        <w:t>Purdue University Dean’s List</w:t>
+      </w:r>
+      <w:r>
+        <w:rPr>
+          <w:rFonts w:ascii="Garamond" w:hAnsi="Garamond" w:cs="Times New Roman"/>
+        </w:rPr>
+        <w:t>: Fall 2018, Spring 2019, Fall 2019, Spring 2020, Fall 2020, Spring 2021</w:t>
+      </w:r>
     </w:p>
     <w:sectPr>
       <w:pgSz w:w="12240" w:h="15840"/>

</xml_diff>

<commit_message>
updated resume with ECE 437 microprocessor info
</commit_message>
<xml_diff>
--- a/Mitchell-Arndt-Resume.docx
+++ b/Mitchell-Arndt-Resume.docx
@@ -339,15 +339,7 @@
           <w:b/>
           <w:bCs/>
         </w:rPr>
-        <w:t xml:space="preserve">Fall </w:t>
-      </w:r>
-      <w:r>
-        <w:rPr>
-          <w:rFonts w:ascii="Garamond" w:hAnsi="Garamond" w:cs="Times New Roman"/>
-          <w:b/>
-          <w:bCs/>
-        </w:rPr>
-        <w:t>2022</w:t>
+        <w:t>Fall 2022</w:t>
       </w:r>
     </w:p>
     <w:p>
@@ -417,23 +409,95 @@
         <w:rPr>
           <w:rFonts w:ascii="Garamond" w:hAnsi="Garamond" w:cs="Times New Roman"/>
         </w:rPr>
-        <w:t xml:space="preserve">– </w:t>
-      </w:r>
-      <w:r>
-        <w:rPr>
-          <w:rFonts w:ascii="Garamond" w:hAnsi="Garamond" w:cs="Times New Roman"/>
-          <w:sz w:val="20"/>
-          <w:szCs w:val="20"/>
-        </w:rPr>
-        <w:t xml:space="preserve">view online portfolio at </w:t>
+        <w:t>–</w:t>
+      </w:r>
+      <w:r>
+        <w:rPr>
+          <w:rFonts w:ascii="Garamond" w:hAnsi="Garamond" w:cs="Times New Roman"/>
+          <w:color w:val="538135" w:themeColor="accent6" w:themeShade="BF"/>
+        </w:rPr>
+        <w:t xml:space="preserve"> </w:t>
+      </w:r>
+      <w:r>
+        <w:rPr>
+          <w:rFonts w:ascii="Garamond" w:hAnsi="Garamond" w:cs="Times New Roman"/>
+          <w:b/>
+          <w:bCs/>
+          <w:color w:val="2E74B5" w:themeColor="accent5" w:themeShade="BF"/>
+        </w:rPr>
+        <w:t>V</w:t>
+      </w:r>
+      <w:r>
+        <w:rPr>
+          <w:rFonts w:ascii="Garamond" w:hAnsi="Garamond" w:cs="Times New Roman"/>
+          <w:b/>
+          <w:bCs/>
+          <w:color w:val="2E74B5" w:themeColor="accent5" w:themeShade="BF"/>
+        </w:rPr>
+        <w:t xml:space="preserve">iew </w:t>
+      </w:r>
+      <w:r>
+        <w:rPr>
+          <w:rFonts w:ascii="Garamond" w:hAnsi="Garamond" w:cs="Times New Roman"/>
+          <w:b/>
+          <w:bCs/>
+          <w:color w:val="2E74B5" w:themeColor="accent5" w:themeShade="BF"/>
+        </w:rPr>
+        <w:t>O</w:t>
+      </w:r>
+      <w:r>
+        <w:rPr>
+          <w:rFonts w:ascii="Garamond" w:hAnsi="Garamond" w:cs="Times New Roman"/>
+          <w:b/>
+          <w:bCs/>
+          <w:color w:val="2E74B5" w:themeColor="accent5" w:themeShade="BF"/>
+        </w:rPr>
+        <w:t xml:space="preserve">nline </w:t>
+      </w:r>
+      <w:r>
+        <w:rPr>
+          <w:rFonts w:ascii="Garamond" w:hAnsi="Garamond" w:cs="Times New Roman"/>
+          <w:b/>
+          <w:bCs/>
+          <w:color w:val="2E74B5" w:themeColor="accent5" w:themeShade="BF"/>
+        </w:rPr>
+        <w:t>P</w:t>
+      </w:r>
+      <w:r>
+        <w:rPr>
+          <w:rFonts w:ascii="Garamond" w:hAnsi="Garamond" w:cs="Times New Roman"/>
+          <w:b/>
+          <w:bCs/>
+          <w:color w:val="2E74B5" w:themeColor="accent5" w:themeShade="BF"/>
+        </w:rPr>
+        <w:t xml:space="preserve">ortfolio </w:t>
+      </w:r>
+      <w:r>
+        <w:rPr>
+          <w:rFonts w:ascii="Garamond" w:hAnsi="Garamond" w:cs="Times New Roman"/>
+          <w:b/>
+          <w:bCs/>
+          <w:color w:val="2E74B5" w:themeColor="accent5" w:themeShade="BF"/>
+        </w:rPr>
+        <w:t>A</w:t>
+      </w:r>
+      <w:r>
+        <w:rPr>
+          <w:rFonts w:ascii="Garamond" w:hAnsi="Garamond" w:cs="Times New Roman"/>
+          <w:b/>
+          <w:bCs/>
+          <w:color w:val="2E74B5" w:themeColor="accent5" w:themeShade="BF"/>
+        </w:rPr>
+        <w:t xml:space="preserve">t </w:t>
       </w:r>
       <w:hyperlink r:id="rId8" w:history="1">
         <w:r>
           <w:rPr>
             <w:rStyle w:val="Hyperlink"/>
             <w:rFonts w:ascii="Garamond" w:hAnsi="Garamond" w:cs="Times New Roman"/>
-            <w:sz w:val="20"/>
-            <w:szCs w:val="20"/>
+            <w:b/>
+            <w:bCs/>
+            <w:color w:val="2E74B5" w:themeColor="accent5" w:themeShade="BF"/>
           </w:rPr>
           <w:t>https://marndt26.github.io/</w:t>
         </w:r>
@@ -444,21 +508,23 @@
         <w:spacing w:after="0" w:line="240" w:lineRule="auto"/>
         <w:rPr>
           <w:rFonts w:ascii="Garamond" w:hAnsi="Garamond" w:cs="Times New Roman"/>
-        </w:rPr>
-      </w:pPr>
-      <w:r>
-        <w:rPr>
-          <w:rFonts w:ascii="Garamond" w:hAnsi="Garamond" w:cs="Times New Roman"/>
-          <w:b/>
-          <w:bCs/>
-        </w:rPr>
-        <w:t>Autonomous Motorsports Purdue</w:t>
-      </w:r>
-      <w:r>
-        <w:rPr>
-          <w:rFonts w:ascii="Garamond" w:hAnsi="Garamond" w:cs="Times New Roman"/>
-        </w:rPr>
-        <w:t xml:space="preserve"> | West Lafayette, IN</w:t>
+          <w:b/>
+          <w:bCs/>
+        </w:rPr>
+      </w:pPr>
+      <w:r>
+        <w:rPr>
+          <w:rFonts w:ascii="Garamond" w:hAnsi="Garamond" w:cs="Times New Roman"/>
+          <w:b/>
+          <w:bCs/>
+        </w:rPr>
+        <w:t xml:space="preserve">Computer Design and Prototyping Lab </w:t>
+      </w:r>
+      <w:r>
+        <w:rPr>
+          <w:rFonts w:ascii="Garamond" w:hAnsi="Garamond" w:cs="Times New Roman"/>
+        </w:rPr>
+        <w:t>| West Lafayette, IN</w:t>
       </w:r>
       <w:r>
         <w:rPr>
@@ -472,23 +538,7 @@
           <w:b/>
           <w:bCs/>
         </w:rPr>
-        <w:t xml:space="preserve">May 2019 </w:t>
-      </w:r>
-      <w:r>
-        <w:rPr>
-          <w:rFonts w:ascii="Garamond" w:hAnsi="Garamond" w:cs="Times New Roman"/>
-          <w:b/>
-          <w:bCs/>
-        </w:rPr>
-        <w:t>–</w:t>
-      </w:r>
-      <w:r>
-        <w:rPr>
-          <w:rFonts w:ascii="Garamond" w:hAnsi="Garamond" w:cs="Times New Roman"/>
-          <w:b/>
-          <w:bCs/>
-        </w:rPr>
-        <w:t xml:space="preserve"> Present</w:t>
+        <w:t>August 2019 – December 2019</w:t>
       </w:r>
     </w:p>
     <w:p>
@@ -512,15 +562,7 @@
           <w:i/>
           <w:iCs/>
         </w:rPr>
-        <w:t>Electrica</w:t>
-      </w:r>
-      <w:r>
-        <w:rPr>
-          <w:rFonts w:ascii="Garamond" w:hAnsi="Garamond" w:cs="Times New Roman"/>
-          <w:i/>
-          <w:iCs/>
-        </w:rPr>
-        <w:t>l Lead Engineer</w:t>
+        <w:t xml:space="preserve">Computer Engineering Laboratory </w:t>
       </w:r>
     </w:p>
     <w:p>
@@ -540,19 +582,13 @@
         <w:rPr>
           <w:rFonts w:ascii="Garamond" w:hAnsi="Garamond" w:cs="Times New Roman"/>
         </w:rPr>
-        <w:t xml:space="preserve">Designed self-driving race car to </w:t>
-      </w:r>
-      <w:r>
-        <w:rPr>
-          <w:rFonts w:ascii="Garamond" w:hAnsi="Garamond" w:cs="Times New Roman"/>
-        </w:rPr>
-        <w:t xml:space="preserve">autonomously navigate </w:t>
-      </w:r>
-      <w:r>
-        <w:rPr>
-          <w:rFonts w:ascii="Garamond" w:hAnsi="Garamond" w:cs="Times New Roman"/>
-        </w:rPr>
-        <w:t>the track at high speeds</w:t>
+        <w:t xml:space="preserve">Designed </w:t>
+      </w:r>
+      <w:r>
+        <w:rPr>
+          <w:rFonts w:ascii="Garamond" w:hAnsi="Garamond" w:cs="Times New Roman"/>
+        </w:rPr>
+        <w:t>a dual core, pipelined microprocessor with I &amp; D caches using the MSI coherence protocol</w:t>
       </w:r>
     </w:p>
     <w:p>
@@ -572,39 +608,93 @@
         <w:rPr>
           <w:rFonts w:ascii="Garamond" w:hAnsi="Garamond" w:cs="Times New Roman"/>
         </w:rPr>
-        <w:t xml:space="preserve">Created custom PCB using </w:t>
-      </w:r>
-      <w:proofErr w:type="spellStart"/>
-      <w:r>
-        <w:rPr>
-          <w:rFonts w:ascii="Garamond" w:hAnsi="Garamond" w:cs="Times New Roman"/>
-        </w:rPr>
-        <w:t>KiCad</w:t>
-      </w:r>
-      <w:proofErr w:type="spellEnd"/>
-      <w:r>
-        <w:rPr>
-          <w:rFonts w:ascii="Garamond" w:hAnsi="Garamond" w:cs="Times New Roman"/>
-        </w:rPr>
-        <w:t xml:space="preserve"> to route control signals from </w:t>
-      </w:r>
-      <w:r>
-        <w:rPr>
-          <w:rFonts w:ascii="Garamond" w:hAnsi="Garamond" w:cs="Times New Roman"/>
-        </w:rPr>
-        <w:t>microcontroller</w:t>
-      </w:r>
-      <w:r>
-        <w:rPr>
-          <w:rFonts w:ascii="Garamond" w:hAnsi="Garamond" w:cs="Times New Roman"/>
-        </w:rPr>
-        <w:t xml:space="preserve"> to </w:t>
-      </w:r>
-      <w:r>
-        <w:rPr>
-          <w:rFonts w:ascii="Garamond" w:hAnsi="Garamond" w:cs="Times New Roman"/>
-        </w:rPr>
-        <w:t>electrical subsystems</w:t>
+        <w:t>Created tests for microprocessor design with System Verilog test benches and parallel assembly programs</w:t>
+      </w:r>
+    </w:p>
+    <w:p>
+      <w:pPr>
+        <w:spacing w:after="0" w:line="240" w:lineRule="auto"/>
+        <w:rPr>
+          <w:rFonts w:ascii="Garamond" w:hAnsi="Garamond" w:cs="Times New Roman"/>
+          <w:b/>
+          <w:bCs/>
+        </w:rPr>
+      </w:pPr>
+      <w:r>
+        <w:rPr>
+          <w:rFonts w:ascii="Garamond" w:hAnsi="Garamond" w:cs="Times New Roman"/>
+          <w:b/>
+          <w:bCs/>
+        </w:rPr>
+        <w:t>Autonomous Motorsports Purdue</w:t>
+      </w:r>
+      <w:r>
+        <w:rPr>
+          <w:rFonts w:ascii="Garamond" w:hAnsi="Garamond" w:cs="Times New Roman"/>
+        </w:rPr>
+        <w:t xml:space="preserve"> | West Lafayette, IN</w:t>
+      </w:r>
+      <w:r>
+        <w:rPr>
+          <w:rFonts w:ascii="Garamond" w:hAnsi="Garamond" w:cs="Times New Roman"/>
+        </w:rPr>
+        <w:ptab w:relativeTo="margin" w:alignment="right" w:leader="none"/>
+      </w:r>
+      <w:r>
+        <w:rPr>
+          <w:rFonts w:ascii="Garamond" w:hAnsi="Garamond" w:cs="Times New Roman"/>
+          <w:b/>
+          <w:bCs/>
+        </w:rPr>
+        <w:t xml:space="preserve">May 2019 </w:t>
+      </w:r>
+      <w:r>
+        <w:rPr>
+          <w:rFonts w:ascii="Garamond" w:hAnsi="Garamond" w:cs="Times New Roman"/>
+          <w:b/>
+          <w:bCs/>
+        </w:rPr>
+        <w:t>–</w:t>
+      </w:r>
+      <w:r>
+        <w:rPr>
+          <w:rFonts w:ascii="Garamond" w:hAnsi="Garamond" w:cs="Times New Roman"/>
+          <w:b/>
+          <w:bCs/>
+        </w:rPr>
+        <w:t xml:space="preserve"> Present</w:t>
+      </w:r>
+    </w:p>
+    <w:p>
+      <w:pPr>
+        <w:spacing w:after="0" w:line="240" w:lineRule="auto"/>
+        <w:rPr>
+          <w:rFonts w:ascii="Garamond" w:hAnsi="Garamond" w:cs="Times New Roman"/>
+          <w:i/>
+          <w:iCs/>
+        </w:rPr>
+      </w:pPr>
+      <w:r>
+        <w:rPr>
+          <w:rFonts w:ascii="Garamond" w:hAnsi="Garamond" w:cs="Times New Roman"/>
+        </w:rPr>
+        <w:tab/>
+      </w:r>
+      <w:r>
+        <w:rPr>
+          <w:rFonts w:ascii="Garamond" w:hAnsi="Garamond" w:cs="Times New Roman"/>
+          <w:i/>
+          <w:iCs/>
+        </w:rPr>
+        <w:t>Electrica</w:t>
+      </w:r>
+      <w:r>
+        <w:rPr>
+          <w:rFonts w:ascii="Garamond" w:hAnsi="Garamond" w:cs="Times New Roman"/>
+          <w:i/>
+          <w:iCs/>
+        </w:rPr>
+        <w:t>l Lead Engineer</w:t>
       </w:r>
     </w:p>
     <w:p>
@@ -624,6 +714,90 @@
         <w:rPr>
           <w:rFonts w:ascii="Garamond" w:hAnsi="Garamond" w:cs="Times New Roman"/>
         </w:rPr>
+        <w:t xml:space="preserve">Designed self-driving race car to </w:t>
+      </w:r>
+      <w:r>
+        <w:rPr>
+          <w:rFonts w:ascii="Garamond" w:hAnsi="Garamond" w:cs="Times New Roman"/>
+        </w:rPr>
+        <w:t xml:space="preserve">autonomously navigate </w:t>
+      </w:r>
+      <w:r>
+        <w:rPr>
+          <w:rFonts w:ascii="Garamond" w:hAnsi="Garamond" w:cs="Times New Roman"/>
+        </w:rPr>
+        <w:t>the track at high speeds</w:t>
+      </w:r>
+    </w:p>
+    <w:p>
+      <w:pPr>
+        <w:pStyle w:val="ListParagraph"/>
+        <w:numPr>
+          <w:ilvl w:val="0"/>
+          <w:numId w:val="2"/>
+        </w:numPr>
+        <w:spacing w:line="240" w:lineRule="auto"/>
+        <w:ind w:left="810"/>
+        <w:rPr>
+          <w:rFonts w:ascii="Garamond" w:hAnsi="Garamond" w:cs="Times New Roman"/>
+        </w:rPr>
+      </w:pPr>
+      <w:r>
+        <w:rPr>
+          <w:rFonts w:ascii="Garamond" w:hAnsi="Garamond" w:cs="Times New Roman"/>
+        </w:rPr>
+        <w:t xml:space="preserve">Created custom PCB using </w:t>
+      </w:r>
+      <w:proofErr w:type="spellStart"/>
+      <w:r>
+        <w:rPr>
+          <w:rFonts w:ascii="Garamond" w:hAnsi="Garamond" w:cs="Times New Roman"/>
+        </w:rPr>
+        <w:t>KiCad</w:t>
+      </w:r>
+      <w:proofErr w:type="spellEnd"/>
+      <w:r>
+        <w:rPr>
+          <w:rFonts w:ascii="Garamond" w:hAnsi="Garamond" w:cs="Times New Roman"/>
+        </w:rPr>
+        <w:t xml:space="preserve"> to route control signals from </w:t>
+      </w:r>
+      <w:r>
+        <w:rPr>
+          <w:rFonts w:ascii="Garamond" w:hAnsi="Garamond" w:cs="Times New Roman"/>
+        </w:rPr>
+        <w:t>microcontroller</w:t>
+      </w:r>
+      <w:r>
+        <w:rPr>
+          <w:rFonts w:ascii="Garamond" w:hAnsi="Garamond" w:cs="Times New Roman"/>
+        </w:rPr>
+        <w:t xml:space="preserve"> to </w:t>
+      </w:r>
+      <w:r>
+        <w:rPr>
+          <w:rFonts w:ascii="Garamond" w:hAnsi="Garamond" w:cs="Times New Roman"/>
+        </w:rPr>
+        <w:t>electrical subsystems</w:t>
+      </w:r>
+    </w:p>
+    <w:p>
+      <w:pPr>
+        <w:pStyle w:val="ListParagraph"/>
+        <w:numPr>
+          <w:ilvl w:val="0"/>
+          <w:numId w:val="2"/>
+        </w:numPr>
+        <w:spacing w:line="240" w:lineRule="auto"/>
+        <w:ind w:left="810"/>
+        <w:rPr>
+          <w:rFonts w:ascii="Garamond" w:hAnsi="Garamond" w:cs="Times New Roman"/>
+        </w:rPr>
+      </w:pPr>
+      <w:r>
+        <w:rPr>
+          <w:rFonts w:ascii="Garamond" w:hAnsi="Garamond" w:cs="Times New Roman"/>
+        </w:rPr>
         <w:t>Designed C code on microcontroller to interpret serial commands and output analog</w:t>
       </w:r>
       <w:r>
@@ -1356,13 +1530,7 @@
         <w:rPr>
           <w:rFonts w:ascii="Garamond" w:hAnsi="Garamond" w:cs="Times New Roman"/>
         </w:rPr>
-        <w:t xml:space="preserve"> with </w:t>
-      </w:r>
-      <w:r>
-        <w:rPr>
-          <w:rFonts w:ascii="Garamond" w:hAnsi="Garamond" w:cs="Times New Roman"/>
-        </w:rPr>
-        <w:t>precise mass and temperature</w:t>
+        <w:t xml:space="preserve"> with precise mass and temperature</w:t>
       </w:r>
     </w:p>
     <w:p>
@@ -1628,161 +1796,6 @@
           <w:rFonts w:ascii="Garamond" w:hAnsi="Garamond" w:cs="Times New Roman"/>
         </w:rPr>
         <w:t>click lead bidding</w:t>
-      </w:r>
-    </w:p>
-    <w:p>
-      <w:pPr>
-        <w:spacing w:after="0" w:line="240" w:lineRule="auto"/>
-        <w:rPr>
-          <w:rFonts w:ascii="Garamond" w:hAnsi="Garamond" w:cs="Times New Roman"/>
-        </w:rPr>
-      </w:pPr>
-      <w:r>
-        <w:rPr>
-          <w:rFonts w:ascii="Garamond" w:hAnsi="Garamond" w:cs="Times New Roman"/>
-          <w:b/>
-          <w:bCs/>
-        </w:rPr>
-        <w:t>First Data Independent Sales</w:t>
-      </w:r>
-      <w:r>
-        <w:rPr>
-          <w:rFonts w:ascii="Garamond" w:hAnsi="Garamond" w:cs="Times New Roman"/>
-          <w:b/>
-          <w:bCs/>
-        </w:rPr>
-        <w:t xml:space="preserve"> </w:t>
-      </w:r>
-      <w:r>
-        <w:rPr>
-          <w:rFonts w:ascii="Garamond" w:hAnsi="Garamond" w:cs="Times New Roman"/>
-        </w:rPr>
-        <w:t>| Phoenix, AZ</w:t>
-      </w:r>
-      <w:r>
-        <w:rPr>
-          <w:rFonts w:ascii="Garamond" w:hAnsi="Garamond" w:cs="Times New Roman"/>
-        </w:rPr>
-        <w:ptab w:relativeTo="margin" w:alignment="right" w:leader="none"/>
-      </w:r>
-      <w:r>
-        <w:rPr>
-          <w:rFonts w:ascii="Garamond" w:hAnsi="Garamond" w:cs="Times New Roman"/>
-          <w:b/>
-          <w:bCs/>
-        </w:rPr>
-        <w:t>May</w:t>
-      </w:r>
-      <w:r>
-        <w:rPr>
-          <w:rFonts w:ascii="Garamond" w:hAnsi="Garamond" w:cs="Times New Roman"/>
-          <w:b/>
-          <w:bCs/>
-        </w:rPr>
-        <w:t xml:space="preserve"> – Aug:</w:t>
-      </w:r>
-      <w:r>
-        <w:rPr>
-          <w:rFonts w:ascii="Garamond" w:hAnsi="Garamond" w:cs="Times New Roman"/>
-          <w:b/>
-          <w:bCs/>
-        </w:rPr>
-        <w:t xml:space="preserve"> 201</w:t>
-      </w:r>
-      <w:r>
-        <w:rPr>
-          <w:rFonts w:ascii="Garamond" w:hAnsi="Garamond" w:cs="Times New Roman"/>
-          <w:b/>
-          <w:bCs/>
-        </w:rPr>
-        <w:t>8</w:t>
-      </w:r>
-      <w:r>
-        <w:rPr>
-          <w:rFonts w:ascii="Garamond" w:hAnsi="Garamond" w:cs="Times New Roman"/>
-          <w:b/>
-          <w:bCs/>
-        </w:rPr>
-        <w:t xml:space="preserve"> </w:t>
-      </w:r>
-      <w:r>
-        <w:rPr>
-          <w:rFonts w:ascii="Garamond" w:hAnsi="Garamond" w:cs="Times New Roman"/>
-          <w:b/>
-          <w:bCs/>
-        </w:rPr>
-        <w:t>– 201</w:t>
-      </w:r>
-      <w:r>
-        <w:rPr>
-          <w:rFonts w:ascii="Garamond" w:hAnsi="Garamond" w:cs="Times New Roman"/>
-          <w:b/>
-          <w:bCs/>
-        </w:rPr>
-        <w:t>9</w:t>
-      </w:r>
-    </w:p>
-    <w:p>
-      <w:pPr>
-        <w:spacing w:after="0" w:line="240" w:lineRule="auto"/>
-        <w:ind w:left="432"/>
-        <w:rPr>
-          <w:rFonts w:ascii="Garamond" w:hAnsi="Garamond" w:cs="Times New Roman"/>
-          <w:i/>
-          <w:iCs/>
-        </w:rPr>
-      </w:pPr>
-      <w:r>
-        <w:rPr>
-          <w:rFonts w:ascii="Garamond" w:hAnsi="Garamond" w:cs="Times New Roman"/>
-          <w:i/>
-          <w:iCs/>
-        </w:rPr>
-        <w:t>Sales Agent</w:t>
-      </w:r>
-    </w:p>
-    <w:p>
-      <w:pPr>
-        <w:pStyle w:val="ListParagraph"/>
-        <w:numPr>
-          <w:ilvl w:val="0"/>
-          <w:numId w:val="2"/>
-        </w:numPr>
-        <w:spacing w:line="240" w:lineRule="auto"/>
-        <w:ind w:left="810"/>
-        <w:rPr>
-          <w:rFonts w:ascii="Garamond" w:hAnsi="Garamond" w:cs="Times New Roman"/>
-        </w:rPr>
-      </w:pPr>
-      <w:r>
-        <w:rPr>
-          <w:rFonts w:ascii="Garamond" w:hAnsi="Garamond" w:cs="Times New Roman"/>
-        </w:rPr>
-        <w:t>Assisted</w:t>
-      </w:r>
-      <w:r>
-        <w:rPr>
-          <w:rFonts w:ascii="Garamond" w:hAnsi="Garamond" w:cs="Times New Roman"/>
-        </w:rPr>
-        <w:t xml:space="preserve"> clients with the</w:t>
-      </w:r>
-      <w:r>
-        <w:rPr>
-          <w:rFonts w:ascii="Garamond" w:hAnsi="Garamond" w:cs="Times New Roman"/>
-        </w:rPr>
-        <w:t xml:space="preserve"> EMV chip card setup </w:t>
-      </w:r>
-      <w:r>
-        <w:rPr>
-          <w:rFonts w:ascii="Garamond" w:hAnsi="Garamond" w:cs="Times New Roman"/>
-        </w:rPr>
-        <w:t xml:space="preserve">for their POS system </w:t>
-      </w:r>
-      <w:r>
-        <w:rPr>
-          <w:rFonts w:ascii="Garamond" w:hAnsi="Garamond" w:cs="Times New Roman"/>
-        </w:rPr>
-        <w:t>in order to eliminate charge backs</w:t>
       </w:r>
     </w:p>
     <w:p>

</xml_diff>

<commit_message>
updated resume with final undergrad gpa and init master gpa
</commit_message>
<xml_diff>
--- a/Mitchell-Arndt-Resume.docx
+++ b/Mitchell-Arndt-Resume.docx
@@ -295,7 +295,7 @@
         <w:rPr>
           <w:rFonts w:ascii="Garamond" w:hAnsi="Garamond" w:cs="Times New Roman"/>
         </w:rPr>
-        <w:t>5</w:t>
+        <w:t>6</w:t>
       </w:r>
     </w:p>
     <w:p>
@@ -375,6 +375,24 @@
           <w:iCs/>
         </w:rPr>
         <w:t>Computer Architecture</w:t>
+      </w:r>
+      <w:r>
+        <w:rPr>
+          <w:rFonts w:ascii="Garamond" w:hAnsi="Garamond" w:cs="Times New Roman"/>
+        </w:rPr>
+        <w:ptab w:relativeTo="margin" w:alignment="right" w:leader="none"/>
+      </w:r>
+      <w:r>
+        <w:rPr>
+          <w:rFonts w:ascii="Garamond" w:hAnsi="Garamond" w:cs="Times New Roman"/>
+        </w:rPr>
+        <w:t>GPA: 3.</w:t>
+      </w:r>
+      <w:r>
+        <w:rPr>
+          <w:rFonts w:ascii="Garamond" w:hAnsi="Garamond" w:cs="Times New Roman"/>
+        </w:rPr>
+        <w:t>73</w:t>
       </w:r>
     </w:p>
     <w:p>
@@ -2211,6 +2229,20 @@
         </w:rPr>
         <w:t xml:space="preserve">, </w:t>
       </w:r>
+      <w:proofErr w:type="spellStart"/>
+      <w:r>
+        <w:rPr>
+          <w:rFonts w:ascii="Garamond" w:hAnsi="Garamond" w:cs="Times New Roman"/>
+        </w:rPr>
+        <w:t>Antlr</w:t>
+      </w:r>
+      <w:proofErr w:type="spellEnd"/>
+      <w:r>
+        <w:rPr>
+          <w:rFonts w:ascii="Garamond" w:hAnsi="Garamond" w:cs="Times New Roman"/>
+        </w:rPr>
+        <w:t xml:space="preserve">, </w:t>
+      </w:r>
       <w:r>
         <w:rPr>
           <w:rFonts w:ascii="Garamond" w:hAnsi="Garamond" w:cs="Times New Roman"/>
@@ -2366,6 +2398,12 @@
           <w:rFonts w:ascii="Garamond" w:hAnsi="Garamond" w:cs="Times New Roman"/>
         </w:rPr>
         <w:t>: Fall 2018, Spring 2019, Fall 2019, Spring 2020, Fall 2020, Spring 2021</w:t>
+      </w:r>
+      <w:r>
+        <w:rPr>
+          <w:rFonts w:ascii="Garamond" w:hAnsi="Garamond" w:cs="Times New Roman"/>
+        </w:rPr>
+        <w:t>, Fall 2021</w:t>
       </w:r>
     </w:p>
     <w:sectPr>

</xml_diff>

<commit_message>
updated resume using feedback from first vmock submission
</commit_message>
<xml_diff>
--- a/Mitchell-Arndt-Resume.docx
+++ b/Mitchell-Arndt-Resume.docx
@@ -57,6 +57,7 @@
         <w:spacing w:after="0" w:line="240" w:lineRule="auto"/>
         <w:jc w:val="center"/>
         <w:rPr>
+          <w:rStyle w:val="Hyperlink"/>
           <w:rFonts w:ascii="Garamond" w:hAnsi="Garamond" w:cs="Times New Roman"/>
         </w:rPr>
       </w:pPr>
@@ -84,336 +85,23 @@
     </w:p>
     <w:p>
       <w:pPr>
-        <w:pBdr>
-          <w:bottom w:val="single" w:sz="8" w:space="1" w:color="auto"/>
-        </w:pBdr>
-        <w:spacing w:line="240" w:lineRule="auto"/>
-        <w:rPr>
-          <w:rFonts w:ascii="Garamond" w:hAnsi="Garamond" w:cs="Times New Roman"/>
-          <w:b/>
-          <w:bCs/>
-        </w:rPr>
-      </w:pPr>
-      <w:r>
-        <w:rPr>
-          <w:rFonts w:ascii="Garamond" w:hAnsi="Garamond" w:cs="Times New Roman"/>
-          <w:b/>
-          <w:bCs/>
-        </w:rPr>
-        <w:t>EDUCATION</w:t>
-      </w:r>
-    </w:p>
-    <w:p>
-      <w:pPr>
         <w:spacing w:after="0" w:line="240" w:lineRule="auto"/>
-        <w:rPr>
-          <w:rFonts w:ascii="Garamond" w:hAnsi="Garamond" w:cs="Times New Roman"/>
-        </w:rPr>
-      </w:pPr>
-      <w:r>
-        <w:rPr>
-          <w:rFonts w:ascii="Garamond" w:hAnsi="Garamond" w:cs="Times New Roman"/>
-          <w:b/>
-          <w:bCs/>
-        </w:rPr>
-        <w:t>Purdue University</w:t>
-      </w:r>
-      <w:r>
-        <w:rPr>
-          <w:rFonts w:ascii="Garamond" w:hAnsi="Garamond" w:cs="Times New Roman"/>
-        </w:rPr>
-        <w:t xml:space="preserve"> | West </w:t>
-      </w:r>
-      <w:r>
-        <w:rPr>
-          <w:rFonts w:ascii="Garamond" w:hAnsi="Garamond" w:cs="Times New Roman"/>
-        </w:rPr>
-        <w:t>Lafayette</w:t>
-      </w:r>
-      <w:r>
-        <w:rPr>
-          <w:rFonts w:ascii="Garamond" w:hAnsi="Garamond" w:cs="Times New Roman"/>
-        </w:rPr>
-        <w:t>, IN</w:t>
-      </w:r>
-      <w:r>
-        <w:rPr>
-          <w:rFonts w:ascii="Garamond" w:hAnsi="Garamond" w:cs="Times New Roman"/>
-        </w:rPr>
-        <w:ptab w:relativeTo="margin" w:alignment="right" w:leader="none"/>
-      </w:r>
-      <w:r>
-        <w:rPr>
-          <w:rFonts w:ascii="Garamond" w:hAnsi="Garamond" w:cs="Times New Roman"/>
-          <w:b/>
-          <w:bCs/>
-        </w:rPr>
-        <w:t xml:space="preserve">Class of </w:t>
-      </w:r>
-      <w:r>
-        <w:rPr>
-          <w:rFonts w:ascii="Garamond" w:hAnsi="Garamond" w:cs="Times New Roman"/>
-          <w:b/>
-          <w:bCs/>
-        </w:rPr>
-        <w:t xml:space="preserve">Fall </w:t>
-      </w:r>
-      <w:r>
-        <w:rPr>
-          <w:rFonts w:ascii="Garamond" w:hAnsi="Garamond" w:cs="Times New Roman"/>
-          <w:b/>
-          <w:bCs/>
-        </w:rPr>
-        <w:t>202</w:t>
-      </w:r>
-      <w:r>
-        <w:rPr>
-          <w:rFonts w:ascii="Garamond" w:hAnsi="Garamond" w:cs="Times New Roman"/>
-          <w:b/>
-          <w:bCs/>
-        </w:rPr>
-        <w:t>1</w:t>
-      </w:r>
-    </w:p>
-    <w:p>
-      <w:pPr>
-        <w:spacing w:after="0" w:line="240" w:lineRule="auto"/>
-        <w:ind w:firstLine="432"/>
-        <w:rPr>
-          <w:rFonts w:ascii="Garamond" w:hAnsi="Garamond" w:cs="Times New Roman"/>
-          <w:i/>
-          <w:iCs/>
-        </w:rPr>
-      </w:pPr>
-      <w:r>
-        <w:rPr>
-          <w:rFonts w:ascii="Garamond" w:hAnsi="Garamond" w:cs="Times New Roman"/>
-          <w:i/>
-          <w:iCs/>
-        </w:rPr>
-        <w:t xml:space="preserve">Bachelor of Science </w:t>
-      </w:r>
-      <w:r>
-        <w:rPr>
-          <w:rFonts w:ascii="Garamond" w:hAnsi="Garamond" w:cs="Times New Roman"/>
-          <w:i/>
-          <w:iCs/>
-        </w:rPr>
-        <w:t xml:space="preserve">in </w:t>
-      </w:r>
-      <w:r>
-        <w:rPr>
-          <w:rFonts w:ascii="Garamond" w:hAnsi="Garamond" w:cs="Times New Roman"/>
-          <w:i/>
-          <w:iCs/>
-        </w:rPr>
-        <w:t>Electrical Engineering – Honors College</w:t>
-      </w:r>
-    </w:p>
-    <w:p>
-      <w:pPr>
-        <w:spacing w:after="0" w:line="240" w:lineRule="auto"/>
-        <w:ind w:firstLine="432"/>
-        <w:rPr>
-          <w:rFonts w:ascii="Garamond" w:hAnsi="Garamond" w:cs="Times New Roman"/>
-          <w:i/>
-          <w:iCs/>
-        </w:rPr>
-      </w:pPr>
-      <w:r>
-        <w:rPr>
-          <w:rFonts w:ascii="Garamond" w:hAnsi="Garamond" w:cs="Times New Roman"/>
-          <w:i/>
-          <w:iCs/>
-        </w:rPr>
-        <w:t>Computer Science</w:t>
-      </w:r>
-      <w:r>
-        <w:rPr>
-          <w:rFonts w:ascii="Garamond" w:hAnsi="Garamond" w:cs="Times New Roman"/>
-          <w:i/>
-          <w:iCs/>
-        </w:rPr>
-        <w:t xml:space="preserve"> Minor</w:t>
-      </w:r>
-    </w:p>
-    <w:p>
-      <w:pPr>
-        <w:spacing w:after="120" w:line="240" w:lineRule="auto"/>
-        <w:ind w:firstLine="432"/>
-        <w:rPr>
-          <w:rFonts w:ascii="Garamond" w:hAnsi="Garamond" w:cs="Times New Roman"/>
-          <w:i/>
-          <w:iCs/>
-        </w:rPr>
-      </w:pPr>
-      <w:r>
-        <w:rPr>
-          <w:rFonts w:ascii="Garamond" w:hAnsi="Garamond" w:cs="Times New Roman"/>
-          <w:i/>
-          <w:iCs/>
-        </w:rPr>
-        <w:t>Certificate</w:t>
-      </w:r>
-      <w:r>
-        <w:rPr>
-          <w:rFonts w:ascii="Garamond" w:hAnsi="Garamond" w:cs="Times New Roman"/>
-          <w:i/>
-          <w:iCs/>
-        </w:rPr>
-        <w:t xml:space="preserve"> of </w:t>
-      </w:r>
-      <w:r>
-        <w:rPr>
-          <w:rFonts w:ascii="Garamond" w:hAnsi="Garamond" w:cs="Times New Roman"/>
-          <w:i/>
-          <w:iCs/>
-        </w:rPr>
-        <w:t>Entrepreneurs</w:t>
-      </w:r>
-      <w:r>
-        <w:rPr>
-          <w:rFonts w:ascii="Garamond" w:hAnsi="Garamond" w:cs="Times New Roman"/>
-          <w:i/>
-          <w:iCs/>
-        </w:rPr>
-        <w:t>hip and Innovation</w:t>
-      </w:r>
-      <w:r>
-        <w:rPr>
-          <w:rFonts w:ascii="Garamond" w:hAnsi="Garamond" w:cs="Times New Roman"/>
-        </w:rPr>
-        <w:ptab w:relativeTo="margin" w:alignment="right" w:leader="none"/>
-      </w:r>
-      <w:r>
-        <w:rPr>
-          <w:rFonts w:ascii="Garamond" w:hAnsi="Garamond" w:cs="Times New Roman"/>
-        </w:rPr>
-        <w:t>GPA: 3.9</w:t>
-      </w:r>
-      <w:r>
-        <w:rPr>
-          <w:rFonts w:ascii="Garamond" w:hAnsi="Garamond" w:cs="Times New Roman"/>
-        </w:rPr>
-        <w:t>6</w:t>
-      </w:r>
-    </w:p>
-    <w:p>
-      <w:pPr>
-        <w:spacing w:after="0" w:line="240" w:lineRule="auto"/>
-        <w:rPr>
-          <w:rFonts w:ascii="Garamond" w:hAnsi="Garamond" w:cs="Times New Roman"/>
-        </w:rPr>
-      </w:pPr>
-      <w:r>
-        <w:rPr>
-          <w:rFonts w:ascii="Garamond" w:hAnsi="Garamond" w:cs="Times New Roman"/>
-          <w:b/>
-          <w:bCs/>
-        </w:rPr>
-        <w:t>Purdue University</w:t>
-      </w:r>
-      <w:r>
-        <w:rPr>
-          <w:rFonts w:ascii="Garamond" w:hAnsi="Garamond" w:cs="Times New Roman"/>
-        </w:rPr>
-        <w:t xml:space="preserve"> | West Lafayette, IN</w:t>
-      </w:r>
-      <w:r>
-        <w:rPr>
-          <w:rFonts w:ascii="Garamond" w:hAnsi="Garamond" w:cs="Times New Roman"/>
-        </w:rPr>
-        <w:ptab w:relativeTo="margin" w:alignment="right" w:leader="none"/>
-      </w:r>
-      <w:r>
-        <w:rPr>
-          <w:rFonts w:ascii="Garamond" w:hAnsi="Garamond" w:cs="Times New Roman"/>
-          <w:b/>
-          <w:bCs/>
-        </w:rPr>
-        <w:t xml:space="preserve">Class of </w:t>
-      </w:r>
-      <w:r>
-        <w:rPr>
-          <w:rFonts w:ascii="Garamond" w:hAnsi="Garamond" w:cs="Times New Roman"/>
-          <w:b/>
-          <w:bCs/>
-        </w:rPr>
-        <w:t>Fall 2022</w:t>
-      </w:r>
-    </w:p>
-    <w:p>
-      <w:pPr>
-        <w:spacing w:after="240" w:line="240" w:lineRule="auto"/>
-        <w:ind w:firstLine="432"/>
-        <w:rPr>
-          <w:rFonts w:ascii="Garamond" w:hAnsi="Garamond" w:cs="Times New Roman"/>
-          <w:i/>
-          <w:iCs/>
-        </w:rPr>
-      </w:pPr>
-      <w:r>
-        <w:rPr>
-          <w:rFonts w:ascii="Garamond" w:hAnsi="Garamond" w:cs="Times New Roman"/>
-          <w:i/>
-          <w:iCs/>
-        </w:rPr>
-        <w:t>Master</w:t>
-      </w:r>
-      <w:r>
-        <w:rPr>
-          <w:rFonts w:ascii="Garamond" w:hAnsi="Garamond" w:cs="Times New Roman"/>
-          <w:i/>
-          <w:iCs/>
-        </w:rPr>
-        <w:t xml:space="preserve"> of Science in </w:t>
-      </w:r>
-      <w:r>
-        <w:rPr>
-          <w:rFonts w:ascii="Garamond" w:hAnsi="Garamond" w:cs="Times New Roman"/>
-          <w:i/>
-          <w:iCs/>
-        </w:rPr>
-        <w:t>Computer Architecture</w:t>
-      </w:r>
-      <w:r>
-        <w:rPr>
-          <w:rFonts w:ascii="Garamond" w:hAnsi="Garamond" w:cs="Times New Roman"/>
-        </w:rPr>
-        <w:ptab w:relativeTo="margin" w:alignment="right" w:leader="none"/>
-      </w:r>
-      <w:r>
-        <w:rPr>
-          <w:rFonts w:ascii="Garamond" w:hAnsi="Garamond" w:cs="Times New Roman"/>
-        </w:rPr>
-        <w:t>GPA: 3.</w:t>
-      </w:r>
-      <w:r>
-        <w:rPr>
-          <w:rFonts w:ascii="Garamond" w:hAnsi="Garamond" w:cs="Times New Roman"/>
-        </w:rPr>
-        <w:t>73</w:t>
-      </w:r>
-    </w:p>
-    <w:p>
-      <w:pPr>
-        <w:pBdr>
-          <w:bottom w:val="single" w:sz="8" w:space="1" w:color="auto"/>
-        </w:pBdr>
-        <w:spacing w:line="240" w:lineRule="auto"/>
-        <w:rPr>
-          <w:rFonts w:ascii="Garamond" w:hAnsi="Garamond" w:cs="Times New Roman"/>
-          <w:sz w:val="20"/>
-          <w:szCs w:val="20"/>
-        </w:rPr>
-      </w:pPr>
-      <w:r>
-        <w:rPr>
-          <w:rFonts w:ascii="Garamond" w:hAnsi="Garamond" w:cs="Times New Roman"/>
-          <w:b/>
-          <w:bCs/>
-        </w:rPr>
-        <w:t>EXPERIENCE</w:t>
+        <w:jc w:val="center"/>
+        <w:rPr>
+          <w:rFonts w:ascii="Garamond" w:hAnsi="Garamond" w:cs="Times New Roman"/>
+        </w:rPr>
+      </w:pPr>
+      <w:r>
+        <w:rPr>
+          <w:rFonts w:ascii="Garamond" w:hAnsi="Garamond" w:cs="Times New Roman"/>
+        </w:rPr>
+        <w:t>View Online Portfolio</w:t>
+      </w:r>
+      <w:r>
+        <w:rPr>
+          <w:rFonts w:ascii="Garamond" w:hAnsi="Garamond" w:cs="Times New Roman"/>
+        </w:rPr>
+        <w:t>:</w:t>
       </w:r>
       <w:r>
         <w:rPr>
@@ -422,104 +110,383 @@
           <w:bCs/>
         </w:rPr>
         <w:t xml:space="preserve"> </w:t>
-      </w:r>
-      <w:r>
-        <w:rPr>
-          <w:rFonts w:ascii="Garamond" w:hAnsi="Garamond" w:cs="Times New Roman"/>
-        </w:rPr>
-        <w:t>–</w:t>
-      </w:r>
-      <w:r>
-        <w:rPr>
-          <w:rFonts w:ascii="Garamond" w:hAnsi="Garamond" w:cs="Times New Roman"/>
-          <w:color w:val="538135" w:themeColor="accent6" w:themeShade="BF"/>
-        </w:rPr>
-        <w:t xml:space="preserve"> </w:t>
-      </w:r>
-      <w:r>
-        <w:rPr>
-          <w:rFonts w:ascii="Garamond" w:hAnsi="Garamond" w:cs="Times New Roman"/>
-          <w:b/>
-          <w:bCs/>
-          <w:color w:val="2E74B5" w:themeColor="accent5" w:themeShade="BF"/>
-        </w:rPr>
-        <w:t>V</w:t>
-      </w:r>
-      <w:r>
-        <w:rPr>
-          <w:rFonts w:ascii="Garamond" w:hAnsi="Garamond" w:cs="Times New Roman"/>
-          <w:b/>
-          <w:bCs/>
-          <w:color w:val="2E74B5" w:themeColor="accent5" w:themeShade="BF"/>
-        </w:rPr>
-        <w:t xml:space="preserve">iew </w:t>
-      </w:r>
-      <w:r>
-        <w:rPr>
-          <w:rFonts w:ascii="Garamond" w:hAnsi="Garamond" w:cs="Times New Roman"/>
-          <w:b/>
-          <w:bCs/>
-          <w:color w:val="2E74B5" w:themeColor="accent5" w:themeShade="BF"/>
-        </w:rPr>
-        <w:t>O</w:t>
-      </w:r>
-      <w:r>
-        <w:rPr>
-          <w:rFonts w:ascii="Garamond" w:hAnsi="Garamond" w:cs="Times New Roman"/>
-          <w:b/>
-          <w:bCs/>
-          <w:color w:val="2E74B5" w:themeColor="accent5" w:themeShade="BF"/>
-        </w:rPr>
-        <w:t xml:space="preserve">nline </w:t>
-      </w:r>
-      <w:r>
-        <w:rPr>
-          <w:rFonts w:ascii="Garamond" w:hAnsi="Garamond" w:cs="Times New Roman"/>
-          <w:b/>
-          <w:bCs/>
-          <w:color w:val="2E74B5" w:themeColor="accent5" w:themeShade="BF"/>
-        </w:rPr>
-        <w:t>P</w:t>
-      </w:r>
-      <w:r>
-        <w:rPr>
-          <w:rFonts w:ascii="Garamond" w:hAnsi="Garamond" w:cs="Times New Roman"/>
-          <w:b/>
-          <w:bCs/>
-          <w:color w:val="2E74B5" w:themeColor="accent5" w:themeShade="BF"/>
-        </w:rPr>
-        <w:t xml:space="preserve">ortfolio </w:t>
-      </w:r>
-      <w:r>
-        <w:rPr>
-          <w:rFonts w:ascii="Garamond" w:hAnsi="Garamond" w:cs="Times New Roman"/>
-          <w:b/>
-          <w:bCs/>
-          <w:color w:val="2E74B5" w:themeColor="accent5" w:themeShade="BF"/>
-        </w:rPr>
-        <w:t>A</w:t>
-      </w:r>
-      <w:r>
-        <w:rPr>
-          <w:rFonts w:ascii="Garamond" w:hAnsi="Garamond" w:cs="Times New Roman"/>
-          <w:b/>
-          <w:bCs/>
-          <w:color w:val="2E74B5" w:themeColor="accent5" w:themeShade="BF"/>
-        </w:rPr>
-        <w:t xml:space="preserve">t </w:t>
       </w:r>
       <w:hyperlink r:id="rId8" w:history="1">
         <w:r>
           <w:rPr>
             <w:rStyle w:val="Hyperlink"/>
             <w:rFonts w:ascii="Garamond" w:hAnsi="Garamond" w:cs="Times New Roman"/>
-            <w:b/>
-            <w:bCs/>
             <w:color w:val="2E74B5" w:themeColor="accent5" w:themeShade="BF"/>
           </w:rPr>
-          <w:t>https://marndt26.github.io/</w:t>
+          <w:t>https://marndt26.githu</w:t>
+        </w:r>
+        <w:r>
+          <w:rPr>
+            <w:rStyle w:val="Hyperlink"/>
+            <w:rFonts w:ascii="Garamond" w:hAnsi="Garamond" w:cs="Times New Roman"/>
+            <w:color w:val="2E74B5" w:themeColor="accent5" w:themeShade="BF"/>
+          </w:rPr>
+          <w:t>b</w:t>
+        </w:r>
+        <w:r>
+          <w:rPr>
+            <w:rStyle w:val="Hyperlink"/>
+            <w:rFonts w:ascii="Garamond" w:hAnsi="Garamond" w:cs="Times New Roman"/>
+            <w:color w:val="2E74B5" w:themeColor="accent5" w:themeShade="BF"/>
+          </w:rPr>
+          <w:t>.io/</w:t>
         </w:r>
       </w:hyperlink>
+    </w:p>
+    <w:p>
+      <w:pPr>
+        <w:pBdr>
+          <w:bottom w:val="single" w:sz="8" w:space="1" w:color="auto"/>
+        </w:pBdr>
+        <w:spacing w:line="240" w:lineRule="auto"/>
+        <w:rPr>
+          <w:rFonts w:ascii="Garamond" w:hAnsi="Garamond" w:cs="Times New Roman"/>
+          <w:b/>
+          <w:bCs/>
+        </w:rPr>
+      </w:pPr>
+      <w:r>
+        <w:rPr>
+          <w:rFonts w:ascii="Garamond" w:hAnsi="Garamond" w:cs="Times New Roman"/>
+          <w:b/>
+          <w:bCs/>
+        </w:rPr>
+        <w:t>EDUCATION</w:t>
+      </w:r>
+    </w:p>
+    <w:p>
+      <w:pPr>
+        <w:spacing w:after="0" w:line="240" w:lineRule="auto"/>
+        <w:rPr>
+          <w:rFonts w:ascii="Garamond" w:hAnsi="Garamond" w:cs="Times New Roman"/>
+        </w:rPr>
+      </w:pPr>
+      <w:r>
+        <w:rPr>
+          <w:rFonts w:ascii="Garamond" w:hAnsi="Garamond" w:cs="Times New Roman"/>
+          <w:b/>
+          <w:bCs/>
+        </w:rPr>
+        <w:t>Purdue University</w:t>
+      </w:r>
+      <w:r>
+        <w:rPr>
+          <w:rFonts w:ascii="Garamond" w:hAnsi="Garamond" w:cs="Times New Roman"/>
+        </w:rPr>
+        <w:t xml:space="preserve"> | West </w:t>
+      </w:r>
+      <w:r>
+        <w:rPr>
+          <w:rFonts w:ascii="Garamond" w:hAnsi="Garamond" w:cs="Times New Roman"/>
+        </w:rPr>
+        <w:t>Lafayette</w:t>
+      </w:r>
+      <w:r>
+        <w:rPr>
+          <w:rFonts w:ascii="Garamond" w:hAnsi="Garamond" w:cs="Times New Roman"/>
+        </w:rPr>
+        <w:t>, IN</w:t>
+      </w:r>
+      <w:r>
+        <w:rPr>
+          <w:rFonts w:ascii="Garamond" w:hAnsi="Garamond" w:cs="Times New Roman"/>
+        </w:rPr>
+        <w:ptab w:relativeTo="margin" w:alignment="right" w:leader="none"/>
+      </w:r>
+      <w:r>
+        <w:rPr>
+          <w:rFonts w:ascii="Garamond" w:hAnsi="Garamond" w:cs="Times New Roman"/>
+          <w:b/>
+          <w:bCs/>
+        </w:rPr>
+        <w:t xml:space="preserve">Class of </w:t>
+      </w:r>
+      <w:r>
+        <w:rPr>
+          <w:rFonts w:ascii="Garamond" w:hAnsi="Garamond" w:cs="Times New Roman"/>
+          <w:b/>
+          <w:bCs/>
+        </w:rPr>
+        <w:t xml:space="preserve">Fall </w:t>
+      </w:r>
+      <w:r>
+        <w:rPr>
+          <w:rFonts w:ascii="Garamond" w:hAnsi="Garamond" w:cs="Times New Roman"/>
+          <w:b/>
+          <w:bCs/>
+        </w:rPr>
+        <w:t>202</w:t>
+      </w:r>
+      <w:r>
+        <w:rPr>
+          <w:rFonts w:ascii="Garamond" w:hAnsi="Garamond" w:cs="Times New Roman"/>
+          <w:b/>
+          <w:bCs/>
+        </w:rPr>
+        <w:t>1</w:t>
+      </w:r>
+    </w:p>
+    <w:p>
+      <w:pPr>
+        <w:spacing w:after="0" w:line="240" w:lineRule="auto"/>
+        <w:ind w:firstLine="432"/>
+        <w:rPr>
+          <w:rFonts w:ascii="Garamond" w:hAnsi="Garamond" w:cs="Times New Roman"/>
+          <w:i/>
+          <w:iCs/>
+        </w:rPr>
+      </w:pPr>
+      <w:r>
+        <w:rPr>
+          <w:rFonts w:ascii="Garamond" w:hAnsi="Garamond" w:cs="Times New Roman"/>
+          <w:i/>
+          <w:iCs/>
+        </w:rPr>
+        <w:t xml:space="preserve">Bachelor of Science </w:t>
+      </w:r>
+      <w:r>
+        <w:rPr>
+          <w:rFonts w:ascii="Garamond" w:hAnsi="Garamond" w:cs="Times New Roman"/>
+          <w:i/>
+          <w:iCs/>
+        </w:rPr>
+        <w:t xml:space="preserve">in </w:t>
+      </w:r>
+      <w:r>
+        <w:rPr>
+          <w:rFonts w:ascii="Garamond" w:hAnsi="Garamond" w:cs="Times New Roman"/>
+          <w:i/>
+          <w:iCs/>
+        </w:rPr>
+        <w:t>Electrical Engineering – Honors College</w:t>
+      </w:r>
+    </w:p>
+    <w:p>
+      <w:pPr>
+        <w:spacing w:after="0" w:line="240" w:lineRule="auto"/>
+        <w:ind w:firstLine="432"/>
+        <w:rPr>
+          <w:rFonts w:ascii="Garamond" w:hAnsi="Garamond" w:cs="Times New Roman"/>
+          <w:i/>
+          <w:iCs/>
+        </w:rPr>
+      </w:pPr>
+      <w:r>
+        <w:rPr>
+          <w:rFonts w:ascii="Garamond" w:hAnsi="Garamond" w:cs="Times New Roman"/>
+          <w:i/>
+          <w:iCs/>
+        </w:rPr>
+        <w:t>Computer Science</w:t>
+      </w:r>
+      <w:r>
+        <w:rPr>
+          <w:rFonts w:ascii="Garamond" w:hAnsi="Garamond" w:cs="Times New Roman"/>
+          <w:i/>
+          <w:iCs/>
+        </w:rPr>
+        <w:t xml:space="preserve"> Minor</w:t>
+      </w:r>
+    </w:p>
+    <w:p>
+      <w:pPr>
+        <w:spacing w:after="120" w:line="240" w:lineRule="auto"/>
+        <w:ind w:firstLine="432"/>
+        <w:rPr>
+          <w:rFonts w:ascii="Garamond" w:hAnsi="Garamond" w:cs="Times New Roman"/>
+          <w:i/>
+          <w:iCs/>
+        </w:rPr>
+      </w:pPr>
+      <w:r>
+        <w:rPr>
+          <w:rFonts w:ascii="Garamond" w:hAnsi="Garamond" w:cs="Times New Roman"/>
+          <w:i/>
+          <w:iCs/>
+        </w:rPr>
+        <w:t>Certificate</w:t>
+      </w:r>
+      <w:r>
+        <w:rPr>
+          <w:rFonts w:ascii="Garamond" w:hAnsi="Garamond" w:cs="Times New Roman"/>
+          <w:i/>
+          <w:iCs/>
+        </w:rPr>
+        <w:t xml:space="preserve"> of </w:t>
+      </w:r>
+      <w:r>
+        <w:rPr>
+          <w:rFonts w:ascii="Garamond" w:hAnsi="Garamond" w:cs="Times New Roman"/>
+          <w:i/>
+          <w:iCs/>
+        </w:rPr>
+        <w:t>Entrepreneurs</w:t>
+      </w:r>
+      <w:r>
+        <w:rPr>
+          <w:rFonts w:ascii="Garamond" w:hAnsi="Garamond" w:cs="Times New Roman"/>
+          <w:i/>
+          <w:iCs/>
+        </w:rPr>
+        <w:t>hip and Innovation</w:t>
+      </w:r>
+      <w:r>
+        <w:rPr>
+          <w:rFonts w:ascii="Garamond" w:hAnsi="Garamond" w:cs="Times New Roman"/>
+        </w:rPr>
+        <w:ptab w:relativeTo="margin" w:alignment="right" w:leader="none"/>
+      </w:r>
+      <w:r>
+        <w:rPr>
+          <w:rFonts w:ascii="Garamond" w:hAnsi="Garamond" w:cs="Times New Roman"/>
+        </w:rPr>
+        <w:t>GPA: 3.9</w:t>
+      </w:r>
+      <w:r>
+        <w:rPr>
+          <w:rFonts w:ascii="Garamond" w:hAnsi="Garamond" w:cs="Times New Roman"/>
+        </w:rPr>
+        <w:t>6</w:t>
+      </w:r>
+    </w:p>
+    <w:p>
+      <w:pPr>
+        <w:spacing w:after="0" w:line="240" w:lineRule="auto"/>
+        <w:rPr>
+          <w:rFonts w:ascii="Garamond" w:hAnsi="Garamond" w:cs="Times New Roman"/>
+        </w:rPr>
+      </w:pPr>
+      <w:r>
+        <w:rPr>
+          <w:rFonts w:ascii="Garamond" w:hAnsi="Garamond" w:cs="Times New Roman"/>
+          <w:b/>
+          <w:bCs/>
+        </w:rPr>
+        <w:t>Purdue University</w:t>
+      </w:r>
+      <w:r>
+        <w:rPr>
+          <w:rFonts w:ascii="Garamond" w:hAnsi="Garamond" w:cs="Times New Roman"/>
+        </w:rPr>
+        <w:t xml:space="preserve"> | West Lafayette, IN</w:t>
+      </w:r>
+      <w:r>
+        <w:rPr>
+          <w:rFonts w:ascii="Garamond" w:hAnsi="Garamond" w:cs="Times New Roman"/>
+        </w:rPr>
+        <w:ptab w:relativeTo="margin" w:alignment="right" w:leader="none"/>
+      </w:r>
+      <w:r>
+        <w:rPr>
+          <w:rFonts w:ascii="Garamond" w:hAnsi="Garamond" w:cs="Times New Roman"/>
+          <w:b/>
+          <w:bCs/>
+        </w:rPr>
+        <w:t xml:space="preserve">Class of </w:t>
+      </w:r>
+      <w:r>
+        <w:rPr>
+          <w:rFonts w:ascii="Garamond" w:hAnsi="Garamond" w:cs="Times New Roman"/>
+          <w:b/>
+          <w:bCs/>
+        </w:rPr>
+        <w:t>Fall 2022</w:t>
+      </w:r>
+    </w:p>
+    <w:p>
+      <w:pPr>
+        <w:spacing w:after="120" w:line="240" w:lineRule="auto"/>
+        <w:ind w:firstLine="432"/>
+        <w:rPr>
+          <w:rFonts w:ascii="Garamond" w:hAnsi="Garamond" w:cs="Times New Roman"/>
+        </w:rPr>
+      </w:pPr>
+      <w:r>
+        <w:rPr>
+          <w:rFonts w:ascii="Garamond" w:hAnsi="Garamond" w:cs="Times New Roman"/>
+          <w:i/>
+          <w:iCs/>
+        </w:rPr>
+        <w:t>Master</w:t>
+      </w:r>
+      <w:r>
+        <w:rPr>
+          <w:rFonts w:ascii="Garamond" w:hAnsi="Garamond" w:cs="Times New Roman"/>
+          <w:i/>
+          <w:iCs/>
+        </w:rPr>
+        <w:t xml:space="preserve"> of Science in </w:t>
+      </w:r>
+      <w:r>
+        <w:rPr>
+          <w:rFonts w:ascii="Garamond" w:hAnsi="Garamond" w:cs="Times New Roman"/>
+          <w:i/>
+          <w:iCs/>
+        </w:rPr>
+        <w:t>Computer Architecture</w:t>
+      </w:r>
+      <w:r>
+        <w:rPr>
+          <w:rFonts w:ascii="Garamond" w:hAnsi="Garamond" w:cs="Times New Roman"/>
+        </w:rPr>
+        <w:ptab w:relativeTo="margin" w:alignment="right" w:leader="none"/>
+      </w:r>
+      <w:r>
+        <w:rPr>
+          <w:rFonts w:ascii="Garamond" w:hAnsi="Garamond" w:cs="Times New Roman"/>
+        </w:rPr>
+        <w:t>GPA: 3.</w:t>
+      </w:r>
+      <w:r>
+        <w:rPr>
+          <w:rFonts w:ascii="Garamond" w:hAnsi="Garamond" w:cs="Times New Roman"/>
+        </w:rPr>
+        <w:t>73</w:t>
+      </w:r>
+    </w:p>
+    <w:p>
+      <w:pPr>
+        <w:spacing w:before="80" w:after="120"/>
+        <w:rPr>
+          <w:rFonts w:ascii="Garamond" w:hAnsi="Garamond" w:cs="Times New Roman"/>
+          <w:i/>
+          <w:iCs/>
+        </w:rPr>
+      </w:pPr>
+      <w:r>
+        <w:rPr>
+          <w:rFonts w:ascii="Garamond" w:hAnsi="Garamond" w:cs="Times New Roman"/>
+          <w:i/>
+          <w:iCs/>
+        </w:rPr>
+        <w:t>Dean’s List: Fall 2018, Spring 2019, Fall 2019, Spring 2020, Fall 2020, Spring 2021, Fall 2021</w:t>
+      </w:r>
+    </w:p>
+    <w:p>
+      <w:pPr>
+        <w:pBdr>
+          <w:bottom w:val="single" w:sz="8" w:space="1" w:color="auto"/>
+        </w:pBdr>
+        <w:spacing w:line="240" w:lineRule="auto"/>
+        <w:rPr>
+          <w:rFonts w:ascii="Garamond" w:hAnsi="Garamond" w:cs="Times New Roman"/>
+          <w:sz w:val="20"/>
+          <w:szCs w:val="20"/>
+        </w:rPr>
+      </w:pPr>
+      <w:r>
+        <w:rPr>
+          <w:rFonts w:ascii="Garamond" w:hAnsi="Garamond" w:cs="Times New Roman"/>
+          <w:b/>
+          <w:bCs/>
+        </w:rPr>
+        <w:t>EXPERIENCE</w:t>
+      </w:r>
     </w:p>
     <w:p>
       <w:pPr>
@@ -600,13 +567,149 @@
         <w:rPr>
           <w:rFonts w:ascii="Garamond" w:hAnsi="Garamond" w:cs="Times New Roman"/>
         </w:rPr>
-        <w:t xml:space="preserve">Designed </w:t>
-      </w:r>
-      <w:r>
-        <w:rPr>
-          <w:rFonts w:ascii="Garamond" w:hAnsi="Garamond" w:cs="Times New Roman"/>
-        </w:rPr>
-        <w:t>a dual core, pipelined microprocessor with I &amp; D caches using the MSI coherence protocol</w:t>
+        <w:t xml:space="preserve">Collaborated </w:t>
+      </w:r>
+      <w:r>
+        <w:rPr>
+          <w:rFonts w:ascii="Garamond" w:hAnsi="Garamond" w:cs="Times New Roman"/>
+        </w:rPr>
+        <w:t>with a partner to create</w:t>
+      </w:r>
+      <w:r>
+        <w:rPr>
+          <w:rFonts w:ascii="Garamond" w:hAnsi="Garamond" w:cs="Times New Roman"/>
+        </w:rPr>
+        <w:t xml:space="preserve"> </w:t>
+      </w:r>
+      <w:r>
+        <w:rPr>
+          <w:rFonts w:ascii="Garamond" w:hAnsi="Garamond" w:cs="Times New Roman"/>
+        </w:rPr>
+        <w:t xml:space="preserve">a </w:t>
+      </w:r>
+      <w:r>
+        <w:rPr>
+          <w:rFonts w:ascii="Garamond" w:hAnsi="Garamond" w:cs="Times New Roman"/>
+        </w:rPr>
+        <w:t>dual-core</w:t>
+      </w:r>
+      <w:r>
+        <w:rPr>
+          <w:rFonts w:ascii="Garamond" w:hAnsi="Garamond" w:cs="Times New Roman"/>
+        </w:rPr>
+        <w:t>, pipelined microprocessor with I &amp; D caches using the MSI coherence protocol</w:t>
+      </w:r>
+    </w:p>
+    <w:p>
+      <w:pPr>
+        <w:pStyle w:val="ListParagraph"/>
+        <w:numPr>
+          <w:ilvl w:val="0"/>
+          <w:numId w:val="2"/>
+        </w:numPr>
+        <w:spacing w:after="120" w:line="240" w:lineRule="auto"/>
+        <w:ind w:left="810"/>
+        <w:rPr>
+          <w:rFonts w:ascii="Garamond" w:hAnsi="Garamond" w:cs="Times New Roman"/>
+        </w:rPr>
+      </w:pPr>
+      <w:r>
+        <w:rPr>
+          <w:rFonts w:ascii="Garamond" w:hAnsi="Garamond" w:cs="Times New Roman"/>
+        </w:rPr>
+        <w:t>Generated</w:t>
+      </w:r>
+      <w:r>
+        <w:rPr>
+          <w:rFonts w:ascii="Garamond" w:hAnsi="Garamond" w:cs="Times New Roman"/>
+        </w:rPr>
+        <w:t xml:space="preserve"> tests for microprocessor design with System Verilog test benches and parallel assembly programs</w:t>
+      </w:r>
+    </w:p>
+    <w:p>
+      <w:pPr>
+        <w:spacing w:after="0" w:line="240" w:lineRule="auto"/>
+        <w:rPr>
+          <w:rFonts w:ascii="Garamond" w:hAnsi="Garamond" w:cs="Times New Roman"/>
+          <w:b/>
+          <w:bCs/>
+        </w:rPr>
+      </w:pPr>
+      <w:r>
+        <w:rPr>
+          <w:rFonts w:ascii="Garamond" w:hAnsi="Garamond" w:cs="Times New Roman"/>
+          <w:b/>
+          <w:bCs/>
+        </w:rPr>
+        <w:t>Autonomous Motorsports Purdue</w:t>
+      </w:r>
+      <w:r>
+        <w:rPr>
+          <w:rFonts w:ascii="Garamond" w:hAnsi="Garamond" w:cs="Times New Roman"/>
+        </w:rPr>
+        <w:t xml:space="preserve"> | West Lafayette, IN</w:t>
+      </w:r>
+      <w:r>
+        <w:rPr>
+          <w:rFonts w:ascii="Garamond" w:hAnsi="Garamond" w:cs="Times New Roman"/>
+        </w:rPr>
+        <w:ptab w:relativeTo="margin" w:alignment="right" w:leader="none"/>
+      </w:r>
+      <w:r>
+        <w:rPr>
+          <w:rFonts w:ascii="Garamond" w:hAnsi="Garamond" w:cs="Times New Roman"/>
+          <w:b/>
+          <w:bCs/>
+        </w:rPr>
+        <w:t xml:space="preserve">May 2019 </w:t>
+      </w:r>
+      <w:r>
+        <w:rPr>
+          <w:rFonts w:ascii="Garamond" w:hAnsi="Garamond" w:cs="Times New Roman"/>
+          <w:b/>
+          <w:bCs/>
+        </w:rPr>
+        <w:t>–</w:t>
+      </w:r>
+      <w:r>
+        <w:rPr>
+          <w:rFonts w:ascii="Garamond" w:hAnsi="Garamond" w:cs="Times New Roman"/>
+          <w:b/>
+          <w:bCs/>
+        </w:rPr>
+        <w:t xml:space="preserve"> Present</w:t>
+      </w:r>
+    </w:p>
+    <w:p>
+      <w:pPr>
+        <w:spacing w:after="0" w:line="240" w:lineRule="auto"/>
+        <w:rPr>
+          <w:rFonts w:ascii="Garamond" w:hAnsi="Garamond" w:cs="Times New Roman"/>
+          <w:i/>
+          <w:iCs/>
+        </w:rPr>
+      </w:pPr>
+      <w:r>
+        <w:rPr>
+          <w:rFonts w:ascii="Garamond" w:hAnsi="Garamond" w:cs="Times New Roman"/>
+        </w:rPr>
+        <w:tab/>
+      </w:r>
+      <w:r>
+        <w:rPr>
+          <w:rFonts w:ascii="Garamond" w:hAnsi="Garamond" w:cs="Times New Roman"/>
+          <w:i/>
+          <w:iCs/>
+        </w:rPr>
+        <w:t>Electrica</w:t>
+      </w:r>
+      <w:r>
+        <w:rPr>
+          <w:rFonts w:ascii="Garamond" w:hAnsi="Garamond" w:cs="Times New Roman"/>
+          <w:i/>
+          <w:iCs/>
+        </w:rPr>
+        <w:t>l Lead Engineer</w:t>
       </w:r>
     </w:p>
     <w:p>
@@ -626,93 +729,7 @@
         <w:rPr>
           <w:rFonts w:ascii="Garamond" w:hAnsi="Garamond" w:cs="Times New Roman"/>
         </w:rPr>
-        <w:t>Created tests for microprocessor design with System Verilog test benches and parallel assembly programs</w:t>
-      </w:r>
-    </w:p>
-    <w:p>
-      <w:pPr>
-        <w:spacing w:after="0" w:line="240" w:lineRule="auto"/>
-        <w:rPr>
-          <w:rFonts w:ascii="Garamond" w:hAnsi="Garamond" w:cs="Times New Roman"/>
-          <w:b/>
-          <w:bCs/>
-        </w:rPr>
-      </w:pPr>
-      <w:r>
-        <w:rPr>
-          <w:rFonts w:ascii="Garamond" w:hAnsi="Garamond" w:cs="Times New Roman"/>
-          <w:b/>
-          <w:bCs/>
-        </w:rPr>
-        <w:t>Autonomous Motorsports Purdue</w:t>
-      </w:r>
-      <w:r>
-        <w:rPr>
-          <w:rFonts w:ascii="Garamond" w:hAnsi="Garamond" w:cs="Times New Roman"/>
-        </w:rPr>
-        <w:t xml:space="preserve"> | West Lafayette, IN</w:t>
-      </w:r>
-      <w:r>
-        <w:rPr>
-          <w:rFonts w:ascii="Garamond" w:hAnsi="Garamond" w:cs="Times New Roman"/>
-        </w:rPr>
-        <w:ptab w:relativeTo="margin" w:alignment="right" w:leader="none"/>
-      </w:r>
-      <w:r>
-        <w:rPr>
-          <w:rFonts w:ascii="Garamond" w:hAnsi="Garamond" w:cs="Times New Roman"/>
-          <w:b/>
-          <w:bCs/>
-        </w:rPr>
-        <w:t xml:space="preserve">May 2019 </w:t>
-      </w:r>
-      <w:r>
-        <w:rPr>
-          <w:rFonts w:ascii="Garamond" w:hAnsi="Garamond" w:cs="Times New Roman"/>
-          <w:b/>
-          <w:bCs/>
-        </w:rPr>
-        <w:t>–</w:t>
-      </w:r>
-      <w:r>
-        <w:rPr>
-          <w:rFonts w:ascii="Garamond" w:hAnsi="Garamond" w:cs="Times New Roman"/>
-          <w:b/>
-          <w:bCs/>
-        </w:rPr>
-        <w:t xml:space="preserve"> Present</w:t>
-      </w:r>
-    </w:p>
-    <w:p>
-      <w:pPr>
-        <w:spacing w:after="0" w:line="240" w:lineRule="auto"/>
-        <w:rPr>
-          <w:rFonts w:ascii="Garamond" w:hAnsi="Garamond" w:cs="Times New Roman"/>
-          <w:i/>
-          <w:iCs/>
-        </w:rPr>
-      </w:pPr>
-      <w:r>
-        <w:rPr>
-          <w:rFonts w:ascii="Garamond" w:hAnsi="Garamond" w:cs="Times New Roman"/>
-        </w:rPr>
-        <w:tab/>
-      </w:r>
-      <w:r>
-        <w:rPr>
-          <w:rFonts w:ascii="Garamond" w:hAnsi="Garamond" w:cs="Times New Roman"/>
-          <w:i/>
-          <w:iCs/>
-        </w:rPr>
-        <w:t>Electrica</w:t>
-      </w:r>
-      <w:r>
-        <w:rPr>
-          <w:rFonts w:ascii="Garamond" w:hAnsi="Garamond" w:cs="Times New Roman"/>
-          <w:i/>
-          <w:iCs/>
-        </w:rPr>
-        <w:t>l Lead Engineer</w:t>
+        <w:t xml:space="preserve">Lead team members to integrate drive control systems for self-driving race car by generating embedded C firmware to interpret serial commands and output PWM, analog, and digital drive control signals for high-speed navigation </w:t>
       </w:r>
     </w:p>
     <w:p>
@@ -722,7 +739,7 @@
           <w:ilvl w:val="0"/>
           <w:numId w:val="2"/>
         </w:numPr>
-        <w:spacing w:line="240" w:lineRule="auto"/>
+        <w:spacing w:after="120" w:line="240" w:lineRule="auto"/>
         <w:ind w:left="810"/>
         <w:rPr>
           <w:rFonts w:ascii="Garamond" w:hAnsi="Garamond" w:cs="Times New Roman"/>
@@ -732,38 +749,6 @@
         <w:rPr>
           <w:rFonts w:ascii="Garamond" w:hAnsi="Garamond" w:cs="Times New Roman"/>
         </w:rPr>
-        <w:t xml:space="preserve">Designed self-driving race car to </w:t>
-      </w:r>
-      <w:r>
-        <w:rPr>
-          <w:rFonts w:ascii="Garamond" w:hAnsi="Garamond" w:cs="Times New Roman"/>
-        </w:rPr>
-        <w:t xml:space="preserve">autonomously navigate </w:t>
-      </w:r>
-      <w:r>
-        <w:rPr>
-          <w:rFonts w:ascii="Garamond" w:hAnsi="Garamond" w:cs="Times New Roman"/>
-        </w:rPr>
-        <w:t>the track at high speeds</w:t>
-      </w:r>
-    </w:p>
-    <w:p>
-      <w:pPr>
-        <w:pStyle w:val="ListParagraph"/>
-        <w:numPr>
-          <w:ilvl w:val="0"/>
-          <w:numId w:val="2"/>
-        </w:numPr>
-        <w:spacing w:line="240" w:lineRule="auto"/>
-        <w:ind w:left="810"/>
-        <w:rPr>
-          <w:rFonts w:ascii="Garamond" w:hAnsi="Garamond" w:cs="Times New Roman"/>
-        </w:rPr>
-      </w:pPr>
-      <w:r>
-        <w:rPr>
-          <w:rFonts w:ascii="Garamond" w:hAnsi="Garamond" w:cs="Times New Roman"/>
-        </w:rPr>
         <w:t xml:space="preserve">Created custom PCB using </w:t>
       </w:r>
       <w:proofErr w:type="spellStart"/>
@@ -797,50 +782,6 @@
           <w:rFonts w:ascii="Garamond" w:hAnsi="Garamond" w:cs="Times New Roman"/>
         </w:rPr>
         <w:t>electrical subsystems</w:t>
-      </w:r>
-    </w:p>
-    <w:p>
-      <w:pPr>
-        <w:pStyle w:val="ListParagraph"/>
-        <w:numPr>
-          <w:ilvl w:val="0"/>
-          <w:numId w:val="2"/>
-        </w:numPr>
-        <w:spacing w:line="240" w:lineRule="auto"/>
-        <w:ind w:left="810"/>
-        <w:rPr>
-          <w:rFonts w:ascii="Garamond" w:hAnsi="Garamond" w:cs="Times New Roman"/>
-        </w:rPr>
-      </w:pPr>
-      <w:r>
-        <w:rPr>
-          <w:rFonts w:ascii="Garamond" w:hAnsi="Garamond" w:cs="Times New Roman"/>
-        </w:rPr>
-        <w:t>Designed C code on microcontroller to interpret serial commands and output analog</w:t>
-      </w:r>
-      <w:r>
-        <w:rPr>
-          <w:rFonts w:ascii="Garamond" w:hAnsi="Garamond" w:cs="Times New Roman"/>
-        </w:rPr>
-        <w:t xml:space="preserve"> and digital</w:t>
-      </w:r>
-      <w:r>
-        <w:rPr>
-          <w:rFonts w:ascii="Garamond" w:hAnsi="Garamond" w:cs="Times New Roman"/>
-        </w:rPr>
-        <w:t xml:space="preserve"> </w:t>
-      </w:r>
-      <w:r>
-        <w:rPr>
-          <w:rFonts w:ascii="Garamond" w:hAnsi="Garamond" w:cs="Times New Roman"/>
-        </w:rPr>
-        <w:t xml:space="preserve">control </w:t>
-      </w:r>
-      <w:r>
-        <w:rPr>
-          <w:rFonts w:ascii="Garamond" w:hAnsi="Garamond" w:cs="Times New Roman"/>
-        </w:rPr>
-        <w:t>signals</w:t>
       </w:r>
     </w:p>
     <w:p>
@@ -983,31 +924,25 @@
         <w:rPr>
           <w:rFonts w:ascii="Garamond" w:hAnsi="Garamond" w:cs="Times New Roman"/>
         </w:rPr>
-        <w:t xml:space="preserve">Designed </w:t>
-      </w:r>
-      <w:r>
-        <w:rPr>
-          <w:rFonts w:ascii="Garamond" w:hAnsi="Garamond" w:cs="Times New Roman"/>
-        </w:rPr>
-        <w:t xml:space="preserve">data collection circuitry </w:t>
-      </w:r>
-      <w:r>
-        <w:rPr>
-          <w:rFonts w:ascii="Garamond" w:hAnsi="Garamond" w:cs="Times New Roman"/>
-        </w:rPr>
-        <w:t xml:space="preserve">for measuring the </w:t>
-      </w:r>
-      <w:r>
-        <w:rPr>
-          <w:rFonts w:ascii="Garamond" w:hAnsi="Garamond" w:cs="Times New Roman"/>
-        </w:rPr>
-        <w:t xml:space="preserve">forces of a football </w:t>
-      </w:r>
-      <w:r>
-        <w:rPr>
-          <w:rFonts w:ascii="Garamond" w:hAnsi="Garamond" w:cs="Times New Roman"/>
-        </w:rPr>
-        <w:t>tackle</w:t>
+        <w:t>Collaborated with interdisciplinary team to</w:t>
+      </w:r>
+      <w:r>
+        <w:rPr>
+          <w:rFonts w:ascii="Garamond" w:hAnsi="Garamond" w:cs="Times New Roman"/>
+        </w:rPr>
+        <w:t xml:space="preserve"> precisely</w:t>
+      </w:r>
+      <w:r>
+        <w:rPr>
+          <w:rFonts w:ascii="Garamond" w:hAnsi="Garamond" w:cs="Times New Roman"/>
+        </w:rPr>
+        <w:t xml:space="preserve"> measure and analyze football tackle</w:t>
+      </w:r>
+      <w:r>
+        <w:rPr>
+          <w:rFonts w:ascii="Garamond" w:hAnsi="Garamond" w:cs="Times New Roman"/>
+        </w:rPr>
+        <w:t xml:space="preserve"> forces on a player’s head</w:t>
       </w:r>
     </w:p>
     <w:p>
@@ -1110,114 +1045,12 @@
     </w:p>
     <w:p>
       <w:pPr>
-        <w:spacing w:after="0" w:line="240" w:lineRule="auto"/>
-        <w:rPr>
-          <w:rFonts w:ascii="Garamond" w:hAnsi="Garamond" w:cs="Times New Roman"/>
-          <w:b/>
-          <w:bCs/>
-        </w:rPr>
-      </w:pPr>
-      <w:r>
-        <w:rPr>
-          <w:rFonts w:ascii="Garamond" w:hAnsi="Garamond" w:cs="Times New Roman"/>
-          <w:b/>
-          <w:bCs/>
-        </w:rPr>
-        <w:t>Northrop Grumman</w:t>
-      </w:r>
-      <w:r>
-        <w:rPr>
-          <w:rFonts w:ascii="Garamond" w:hAnsi="Garamond" w:cs="Times New Roman"/>
-        </w:rPr>
-        <w:t xml:space="preserve"> | </w:t>
-      </w:r>
-      <w:r>
-        <w:rPr>
-          <w:rFonts w:ascii="Garamond" w:hAnsi="Garamond" w:cs="Times New Roman"/>
-        </w:rPr>
-        <w:t>Chandler</w:t>
-      </w:r>
-      <w:r>
-        <w:rPr>
-          <w:rFonts w:ascii="Garamond" w:hAnsi="Garamond" w:cs="Times New Roman"/>
-        </w:rPr>
-        <w:t>, AZ</w:t>
-      </w:r>
-      <w:r>
-        <w:rPr>
-          <w:i/>
-          <w:iCs/>
-        </w:rPr>
-        <w:ptab w:relativeTo="margin" w:alignment="right" w:leader="none"/>
-      </w:r>
-      <w:r>
-        <w:rPr>
-          <w:rFonts w:ascii="Garamond" w:hAnsi="Garamond" w:cs="Times New Roman"/>
-          <w:b/>
-          <w:bCs/>
-        </w:rPr>
-        <w:t>June</w:t>
-      </w:r>
-      <w:r>
-        <w:rPr>
-          <w:rFonts w:ascii="Garamond" w:hAnsi="Garamond" w:cs="Times New Roman"/>
-          <w:b/>
-          <w:bCs/>
-        </w:rPr>
-        <w:t xml:space="preserve"> 202</w:t>
-      </w:r>
-      <w:r>
-        <w:rPr>
-          <w:rFonts w:ascii="Garamond" w:hAnsi="Garamond" w:cs="Times New Roman"/>
-          <w:b/>
-          <w:bCs/>
-        </w:rPr>
-        <w:t>1</w:t>
-      </w:r>
-      <w:r>
-        <w:rPr>
-          <w:rFonts w:ascii="Garamond" w:hAnsi="Garamond" w:cs="Times New Roman"/>
-          <w:b/>
-          <w:bCs/>
-        </w:rPr>
-        <w:t xml:space="preserve"> – August 202</w:t>
-      </w:r>
-      <w:r>
-        <w:rPr>
-          <w:rFonts w:ascii="Garamond" w:hAnsi="Garamond" w:cs="Times New Roman"/>
-          <w:b/>
-          <w:bCs/>
-        </w:rPr>
-        <w:t>1</w:t>
-      </w:r>
-    </w:p>
-    <w:p>
-      <w:pPr>
-        <w:spacing w:after="0" w:line="240" w:lineRule="auto"/>
-        <w:ind w:firstLine="432"/>
-        <w:rPr>
-          <w:rFonts w:ascii="Garamond" w:hAnsi="Garamond" w:cs="Times New Roman"/>
-          <w:i/>
-          <w:iCs/>
-        </w:rPr>
-      </w:pPr>
-      <w:r>
-        <w:rPr>
-          <w:rFonts w:ascii="Garamond" w:hAnsi="Garamond" w:cs="Times New Roman"/>
-          <w:i/>
-          <w:iCs/>
-        </w:rPr>
-        <w:t>Electrical Engineering Intern in Launch Vehicles Division</w:t>
-      </w:r>
-    </w:p>
-    <w:p>
-      <w:pPr>
         <w:pStyle w:val="ListParagraph"/>
         <w:numPr>
           <w:ilvl w:val="0"/>
           <w:numId w:val="1"/>
         </w:numPr>
-        <w:spacing w:line="240" w:lineRule="auto"/>
+        <w:spacing w:after="120" w:line="240" w:lineRule="auto"/>
         <w:ind w:left="810"/>
         <w:rPr>
           <w:rFonts w:ascii="Garamond" w:hAnsi="Garamond" w:cs="Times New Roman"/>
@@ -1227,7 +1060,183 @@
         <w:rPr>
           <w:rFonts w:ascii="Garamond" w:hAnsi="Garamond" w:cs="Times New Roman"/>
         </w:rPr>
-        <w:t xml:space="preserve">Designed </w:t>
+        <w:t xml:space="preserve">Presented </w:t>
+      </w:r>
+      <w:r>
+        <w:rPr>
+          <w:rFonts w:ascii="Garamond" w:hAnsi="Garamond" w:cs="Times New Roman"/>
+        </w:rPr>
+        <w:t xml:space="preserve">force collection device </w:t>
+      </w:r>
+      <w:r>
+        <w:rPr>
+          <w:rFonts w:ascii="Garamond" w:hAnsi="Garamond" w:cs="Times New Roman"/>
+        </w:rPr>
+        <w:t>at Purdue Under</w:t>
+      </w:r>
+      <w:r>
+        <w:rPr>
+          <w:rFonts w:ascii="Garamond" w:hAnsi="Garamond" w:cs="Times New Roman"/>
+        </w:rPr>
+        <w:t>graduate</w:t>
+      </w:r>
+      <w:r>
+        <w:rPr>
+          <w:rFonts w:ascii="Garamond" w:hAnsi="Garamond" w:cs="Times New Roman"/>
+        </w:rPr>
+        <w:t xml:space="preserve"> Research </w:t>
+      </w:r>
+      <w:r>
+        <w:rPr>
+          <w:rFonts w:ascii="Garamond" w:hAnsi="Garamond" w:cs="Times New Roman"/>
+        </w:rPr>
+        <w:t>Expo</w:t>
+      </w:r>
+      <w:r>
+        <w:rPr>
+          <w:rFonts w:ascii="Garamond" w:hAnsi="Garamond" w:cs="Times New Roman"/>
+        </w:rPr>
+        <w:t>, receiving top scores from</w:t>
+      </w:r>
+      <w:r>
+        <w:rPr>
+          <w:rFonts w:ascii="Garamond" w:hAnsi="Garamond" w:cs="Times New Roman"/>
+        </w:rPr>
+        <w:t xml:space="preserve"> judg</w:t>
+      </w:r>
+      <w:r>
+        <w:rPr>
+          <w:rFonts w:ascii="Garamond" w:hAnsi="Garamond" w:cs="Times New Roman"/>
+        </w:rPr>
+        <w:t>ing panel</w:t>
+      </w:r>
+    </w:p>
+    <w:p>
+      <w:pPr>
+        <w:spacing w:after="0" w:line="240" w:lineRule="auto"/>
+        <w:rPr>
+          <w:rFonts w:ascii="Garamond" w:hAnsi="Garamond" w:cs="Times New Roman"/>
+          <w:b/>
+          <w:bCs/>
+        </w:rPr>
+      </w:pPr>
+      <w:r>
+        <w:rPr>
+          <w:rFonts w:ascii="Garamond" w:hAnsi="Garamond" w:cs="Times New Roman"/>
+          <w:b/>
+          <w:bCs/>
+        </w:rPr>
+        <w:t>Northrop Grumman</w:t>
+      </w:r>
+      <w:r>
+        <w:rPr>
+          <w:rFonts w:ascii="Garamond" w:hAnsi="Garamond" w:cs="Times New Roman"/>
+        </w:rPr>
+        <w:t xml:space="preserve"> | </w:t>
+      </w:r>
+      <w:r>
+        <w:rPr>
+          <w:rFonts w:ascii="Garamond" w:hAnsi="Garamond" w:cs="Times New Roman"/>
+        </w:rPr>
+        <w:t>Chandler</w:t>
+      </w:r>
+      <w:r>
+        <w:rPr>
+          <w:rFonts w:ascii="Garamond" w:hAnsi="Garamond" w:cs="Times New Roman"/>
+        </w:rPr>
+        <w:t>, AZ</w:t>
+      </w:r>
+      <w:r>
+        <w:rPr>
+          <w:i/>
+          <w:iCs/>
+        </w:rPr>
+        <w:ptab w:relativeTo="margin" w:alignment="right" w:leader="none"/>
+      </w:r>
+      <w:r>
+        <w:rPr>
+          <w:rFonts w:ascii="Garamond" w:hAnsi="Garamond" w:cs="Times New Roman"/>
+          <w:b/>
+          <w:bCs/>
+        </w:rPr>
+        <w:t>June</w:t>
+      </w:r>
+      <w:r>
+        <w:rPr>
+          <w:rFonts w:ascii="Garamond" w:hAnsi="Garamond" w:cs="Times New Roman"/>
+          <w:b/>
+          <w:bCs/>
+        </w:rPr>
+        <w:t xml:space="preserve"> 202</w:t>
+      </w:r>
+      <w:r>
+        <w:rPr>
+          <w:rFonts w:ascii="Garamond" w:hAnsi="Garamond" w:cs="Times New Roman"/>
+          <w:b/>
+          <w:bCs/>
+        </w:rPr>
+        <w:t>1</w:t>
+      </w:r>
+      <w:r>
+        <w:rPr>
+          <w:rFonts w:ascii="Garamond" w:hAnsi="Garamond" w:cs="Times New Roman"/>
+          <w:b/>
+          <w:bCs/>
+        </w:rPr>
+        <w:t xml:space="preserve"> – August 202</w:t>
+      </w:r>
+      <w:r>
+        <w:rPr>
+          <w:rFonts w:ascii="Garamond" w:hAnsi="Garamond" w:cs="Times New Roman"/>
+          <w:b/>
+          <w:bCs/>
+        </w:rPr>
+        <w:t>1</w:t>
+      </w:r>
+    </w:p>
+    <w:p>
+      <w:pPr>
+        <w:spacing w:after="0" w:line="240" w:lineRule="auto"/>
+        <w:ind w:firstLine="432"/>
+        <w:rPr>
+          <w:rFonts w:ascii="Garamond" w:hAnsi="Garamond" w:cs="Times New Roman"/>
+          <w:i/>
+          <w:iCs/>
+        </w:rPr>
+      </w:pPr>
+      <w:r>
+        <w:rPr>
+          <w:rFonts w:ascii="Garamond" w:hAnsi="Garamond" w:cs="Times New Roman"/>
+          <w:i/>
+          <w:iCs/>
+        </w:rPr>
+        <w:t>Electrical Engineering Intern in Launch Vehicles Division</w:t>
+      </w:r>
+    </w:p>
+    <w:p>
+      <w:pPr>
+        <w:pStyle w:val="ListParagraph"/>
+        <w:numPr>
+          <w:ilvl w:val="0"/>
+          <w:numId w:val="1"/>
+        </w:numPr>
+        <w:spacing w:after="120" w:line="240" w:lineRule="auto"/>
+        <w:ind w:left="810"/>
+        <w:rPr>
+          <w:rFonts w:ascii="Garamond" w:hAnsi="Garamond" w:cs="Times New Roman"/>
+        </w:rPr>
+      </w:pPr>
+      <w:r>
+        <w:rPr>
+          <w:rFonts w:ascii="Garamond" w:hAnsi="Garamond" w:cs="Times New Roman"/>
+        </w:rPr>
+        <w:t>Developed</w:t>
+      </w:r>
+      <w:r>
+        <w:rPr>
+          <w:rFonts w:ascii="Garamond" w:hAnsi="Garamond" w:cs="Times New Roman"/>
+        </w:rPr>
+        <w:t xml:space="preserve"> </w:t>
       </w:r>
       <w:r>
         <w:rPr>
@@ -1275,7 +1284,13 @@
         <w:rPr>
           <w:rFonts w:ascii="Garamond" w:hAnsi="Garamond" w:cs="Times New Roman"/>
         </w:rPr>
-        <w:t xml:space="preserve">using </w:t>
+        <w:t>with</w:t>
+      </w:r>
+      <w:r>
+        <w:rPr>
+          <w:rFonts w:ascii="Garamond" w:hAnsi="Garamond" w:cs="Times New Roman"/>
+        </w:rPr>
+        <w:t xml:space="preserve"> </w:t>
       </w:r>
       <w:r>
         <w:rPr>
@@ -1426,7 +1441,25 @@
         <w:rPr>
           <w:rFonts w:ascii="Garamond" w:hAnsi="Garamond" w:cs="Times New Roman"/>
         </w:rPr>
-        <w:t>Designed and implemented v</w:t>
+        <w:t>Created</w:t>
+      </w:r>
+      <w:r>
+        <w:rPr>
+          <w:rFonts w:ascii="Garamond" w:hAnsi="Garamond" w:cs="Times New Roman"/>
+        </w:rPr>
+        <w:t xml:space="preserve"> </w:t>
+      </w:r>
+      <w:r>
+        <w:rPr>
+          <w:rFonts w:ascii="Garamond" w:hAnsi="Garamond" w:cs="Times New Roman"/>
+        </w:rPr>
+        <w:t xml:space="preserve">test bench for </w:t>
+      </w:r>
+      <w:r>
+        <w:rPr>
+          <w:rFonts w:ascii="Garamond" w:hAnsi="Garamond" w:cs="Times New Roman"/>
+        </w:rPr>
+        <w:t>v</w:t>
       </w:r>
       <w:r>
         <w:rPr>
@@ -1468,13 +1501,25 @@
         <w:rPr>
           <w:rFonts w:ascii="Garamond" w:hAnsi="Garamond" w:cs="Times New Roman"/>
         </w:rPr>
-        <w:t xml:space="preserve">manufacturing </w:t>
-      </w:r>
-      <w:r>
-        <w:rPr>
-          <w:rFonts w:ascii="Garamond" w:hAnsi="Garamond" w:cs="Times New Roman"/>
-        </w:rPr>
-        <w:t>test bench</w:t>
+        <w:t>for pos</w:t>
+      </w:r>
+      <w:r>
+        <w:rPr>
+          <w:rFonts w:ascii="Garamond" w:hAnsi="Garamond" w:cs="Times New Roman"/>
+        </w:rPr>
+        <w:t xml:space="preserve">t-op </w:t>
+      </w:r>
+      <w:r>
+        <w:rPr>
+          <w:rFonts w:ascii="Garamond" w:hAnsi="Garamond" w:cs="Times New Roman"/>
+        </w:rPr>
+        <w:t>quality analysis</w:t>
+      </w:r>
+      <w:r>
+        <w:rPr>
+          <w:rFonts w:ascii="Garamond" w:hAnsi="Garamond" w:cs="Times New Roman"/>
+        </w:rPr>
+        <w:t>, incorporating suggestions from operators</w:t>
       </w:r>
     </w:p>
     <w:p>
@@ -1484,7 +1529,7 @@
           <w:ilvl w:val="0"/>
           <w:numId w:val="1"/>
         </w:numPr>
-        <w:spacing w:after="0" w:line="240" w:lineRule="auto"/>
+        <w:spacing w:after="120" w:line="240" w:lineRule="auto"/>
         <w:ind w:left="810"/>
         <w:rPr>
           <w:rFonts w:ascii="Garamond" w:hAnsi="Garamond" w:cs="Times New Roman"/>
@@ -1494,25 +1539,25 @@
         <w:rPr>
           <w:rFonts w:ascii="Garamond" w:hAnsi="Garamond" w:cs="Times New Roman"/>
         </w:rPr>
-        <w:t xml:space="preserve">Designed </w:t>
-      </w:r>
-      <w:r>
-        <w:rPr>
-          <w:rFonts w:ascii="Garamond" w:hAnsi="Garamond" w:cs="Times New Roman"/>
-        </w:rPr>
-        <w:t xml:space="preserve">embedded system to </w:t>
-      </w:r>
-      <w:r>
-        <w:rPr>
-          <w:rFonts w:ascii="Garamond" w:hAnsi="Garamond" w:cs="Times New Roman"/>
-        </w:rPr>
-        <w:t>a</w:t>
-      </w:r>
-      <w:r>
-        <w:rPr>
-          <w:rFonts w:ascii="Garamond" w:hAnsi="Garamond" w:cs="Times New Roman"/>
-        </w:rPr>
-        <w:t xml:space="preserve">utomate </w:t>
+        <w:t>Automated</w:t>
+      </w:r>
+      <w:r>
+        <w:rPr>
+          <w:rFonts w:ascii="Garamond" w:hAnsi="Garamond" w:cs="Times New Roman"/>
+        </w:rPr>
+        <w:t xml:space="preserve"> </w:t>
+      </w:r>
+      <w:r>
+        <w:rPr>
+          <w:rFonts w:ascii="Garamond" w:hAnsi="Garamond" w:cs="Times New Roman"/>
+        </w:rPr>
+        <w:t>precise mass and temperature</w:t>
+      </w:r>
+      <w:r>
+        <w:rPr>
+          <w:rFonts w:ascii="Garamond" w:hAnsi="Garamond" w:cs="Times New Roman"/>
+        </w:rPr>
+        <w:t xml:space="preserve"> </w:t>
       </w:r>
       <w:r>
         <w:rPr>
@@ -1548,7 +1593,37 @@
         <w:rPr>
           <w:rFonts w:ascii="Garamond" w:hAnsi="Garamond" w:cs="Times New Roman"/>
         </w:rPr>
-        <w:t xml:space="preserve"> with precise mass and temperature</w:t>
+        <w:t xml:space="preserve"> </w:t>
+      </w:r>
+      <w:r>
+        <w:rPr>
+          <w:rFonts w:ascii="Garamond" w:hAnsi="Garamond" w:cs="Times New Roman"/>
+        </w:rPr>
+        <w:t xml:space="preserve">process </w:t>
+      </w:r>
+      <w:r>
+        <w:rPr>
+          <w:rFonts w:ascii="Garamond" w:hAnsi="Garamond" w:cs="Times New Roman"/>
+        </w:rPr>
+        <w:t>by building an</w:t>
+      </w:r>
+      <w:r>
+        <w:rPr>
+          <w:rFonts w:ascii="Garamond" w:hAnsi="Garamond" w:cs="Times New Roman"/>
+        </w:rPr>
+        <w:t xml:space="preserve"> </w:t>
+      </w:r>
+      <w:r>
+        <w:rPr>
+          <w:rFonts w:ascii="Garamond" w:hAnsi="Garamond" w:cs="Times New Roman"/>
+        </w:rPr>
+        <w:t>embedded s</w:t>
+      </w:r>
+      <w:r>
+        <w:rPr>
+          <w:rFonts w:ascii="Garamond" w:hAnsi="Garamond" w:cs="Times New Roman"/>
+        </w:rPr>
+        <w:t>ystem</w:t>
       </w:r>
     </w:p>
     <w:p>
@@ -1604,7 +1679,15 @@
           <w:i/>
           <w:iCs/>
         </w:rPr>
-        <w:t>Current Software Consultant</w:t>
+        <w:t>S</w:t>
+      </w:r>
+      <w:r>
+        <w:rPr>
+          <w:rFonts w:ascii="Garamond" w:hAnsi="Garamond" w:cs="Times New Roman"/>
+          <w:i/>
+          <w:iCs/>
+        </w:rPr>
+        <w:t>oftware Consultant</w:t>
       </w:r>
     </w:p>
     <w:p>
@@ -1624,19 +1707,13 @@
         <w:rPr>
           <w:rFonts w:ascii="Garamond" w:hAnsi="Garamond" w:cs="Times New Roman"/>
         </w:rPr>
-        <w:t>P</w:t>
-      </w:r>
-      <w:r>
-        <w:rPr>
-          <w:rFonts w:ascii="Garamond" w:hAnsi="Garamond" w:cs="Times New Roman"/>
-        </w:rPr>
-        <w:t>roduc</w:t>
-      </w:r>
-      <w:r>
-        <w:rPr>
-          <w:rFonts w:ascii="Garamond" w:hAnsi="Garamond" w:cs="Times New Roman"/>
-        </w:rPr>
-        <w:t>e</w:t>
+        <w:t xml:space="preserve">Work with CEO to </w:t>
+      </w:r>
+      <w:r>
+        <w:rPr>
+          <w:rFonts w:ascii="Garamond" w:hAnsi="Garamond" w:cs="Times New Roman"/>
+        </w:rPr>
+        <w:t>produce</w:t>
       </w:r>
       <w:r>
         <w:rPr>
@@ -1655,23 +1732,6 @@
           <w:rFonts w:ascii="Garamond" w:hAnsi="Garamond" w:cs="Times New Roman"/>
         </w:rPr>
         <w:t>applications based on growing and changing needs</w:t>
-      </w:r>
-    </w:p>
-    <w:p>
-      <w:pPr>
-        <w:spacing w:after="0" w:line="240" w:lineRule="auto"/>
-        <w:ind w:left="450"/>
-        <w:rPr>
-          <w:rFonts w:ascii="Garamond" w:hAnsi="Garamond" w:cs="Times New Roman"/>
-        </w:rPr>
-      </w:pPr>
-      <w:r>
-        <w:rPr>
-          <w:rFonts w:ascii="Garamond" w:hAnsi="Garamond" w:cs="Times New Roman"/>
-          <w:i/>
-          <w:iCs/>
-        </w:rPr>
-        <w:t>Software Development Intern</w:t>
       </w:r>
     </w:p>
     <w:p>
@@ -1681,7 +1741,7 @@
           <w:ilvl w:val="0"/>
           <w:numId w:val="1"/>
         </w:numPr>
-        <w:spacing w:after="0" w:line="240" w:lineRule="auto"/>
+        <w:spacing w:after="120" w:line="240" w:lineRule="auto"/>
         <w:ind w:left="810"/>
         <w:rPr>
           <w:rFonts w:ascii="Garamond" w:hAnsi="Garamond" w:cs="Times New Roman"/>
@@ -1691,13 +1751,37 @@
         <w:rPr>
           <w:rFonts w:ascii="Garamond" w:hAnsi="Garamond" w:cs="Times New Roman"/>
         </w:rPr>
-        <w:t>Automated payroll system</w:t>
-      </w:r>
-      <w:r>
-        <w:rPr>
-          <w:rFonts w:ascii="Garamond" w:hAnsi="Garamond" w:cs="Times New Roman"/>
-        </w:rPr>
-        <w:t xml:space="preserve"> using Java</w:t>
+        <w:t>Automated</w:t>
+      </w:r>
+      <w:r>
+        <w:rPr>
+          <w:rFonts w:ascii="Garamond" w:hAnsi="Garamond" w:cs="Times New Roman"/>
+        </w:rPr>
+        <w:t xml:space="preserve"> </w:t>
+      </w:r>
+      <w:r>
+        <w:rPr>
+          <w:rFonts w:ascii="Garamond" w:hAnsi="Garamond" w:cs="Times New Roman"/>
+        </w:rPr>
+        <w:t>payroll system</w:t>
+      </w:r>
+      <w:r>
+        <w:rPr>
+          <w:rFonts w:ascii="Garamond" w:hAnsi="Garamond" w:cs="Times New Roman"/>
+        </w:rPr>
+        <w:t xml:space="preserve"> </w:t>
+      </w:r>
+      <w:r>
+        <w:rPr>
+          <w:rFonts w:ascii="Garamond" w:hAnsi="Garamond" w:cs="Times New Roman"/>
+        </w:rPr>
+        <w:t>with</w:t>
+      </w:r>
+      <w:r>
+        <w:rPr>
+          <w:rFonts w:ascii="Garamond" w:hAnsi="Garamond" w:cs="Times New Roman"/>
+        </w:rPr>
+        <w:t xml:space="preserve"> Java</w:t>
       </w:r>
       <w:r>
         <w:rPr>
@@ -1709,7 +1793,19 @@
         <w:rPr>
           <w:rFonts w:ascii="Garamond" w:hAnsi="Garamond" w:cs="Times New Roman"/>
         </w:rPr>
-        <w:t xml:space="preserve"> to streamline the employee </w:t>
+        <w:t xml:space="preserve"> to streamline the </w:t>
+      </w:r>
+      <w:r>
+        <w:rPr>
+          <w:rFonts w:ascii="Garamond" w:hAnsi="Garamond" w:cs="Times New Roman"/>
+        </w:rPr>
+        <w:t xml:space="preserve">2-hr. </w:t>
+      </w:r>
+      <w:r>
+        <w:rPr>
+          <w:rFonts w:ascii="Garamond" w:hAnsi="Garamond" w:cs="Times New Roman"/>
+        </w:rPr>
+        <w:t xml:space="preserve">employee </w:t>
       </w:r>
       <w:r>
         <w:rPr>
@@ -1723,97 +1819,17 @@
         </w:rPr>
         <w:t xml:space="preserve"> process</w:t>
       </w:r>
-    </w:p>
-    <w:p>
-      <w:pPr>
-        <w:pStyle w:val="ListParagraph"/>
-        <w:numPr>
-          <w:ilvl w:val="0"/>
-          <w:numId w:val="1"/>
-        </w:numPr>
-        <w:spacing w:line="240" w:lineRule="auto"/>
-        <w:ind w:left="810"/>
-        <w:rPr>
-          <w:rFonts w:ascii="Garamond" w:hAnsi="Garamond" w:cs="Times New Roman"/>
-        </w:rPr>
-      </w:pPr>
-      <w:r>
-        <w:rPr>
-          <w:rFonts w:ascii="Garamond" w:hAnsi="Garamond" w:cs="Times New Roman"/>
-        </w:rPr>
-        <w:t xml:space="preserve">Developed </w:t>
-      </w:r>
-      <w:r>
-        <w:rPr>
-          <w:rFonts w:ascii="Garamond" w:hAnsi="Garamond" w:cs="Times New Roman"/>
-        </w:rPr>
-        <w:t xml:space="preserve">program </w:t>
-      </w:r>
-      <w:r>
-        <w:rPr>
-          <w:rFonts w:ascii="Garamond" w:hAnsi="Garamond" w:cs="Times New Roman"/>
-        </w:rPr>
-        <w:t>to</w:t>
-      </w:r>
-      <w:r>
-        <w:rPr>
-          <w:rFonts w:ascii="Garamond" w:hAnsi="Garamond" w:cs="Times New Roman"/>
-        </w:rPr>
-        <w:t xml:space="preserve"> </w:t>
-      </w:r>
-      <w:r>
-        <w:rPr>
-          <w:rFonts w:ascii="Garamond" w:hAnsi="Garamond" w:cs="Times New Roman"/>
-        </w:rPr>
-        <w:t xml:space="preserve">analyze Google </w:t>
-      </w:r>
-      <w:r>
-        <w:rPr>
-          <w:rFonts w:ascii="Garamond" w:hAnsi="Garamond" w:cs="Times New Roman"/>
-        </w:rPr>
-        <w:t>Ad</w:t>
-      </w:r>
-      <w:r>
-        <w:rPr>
-          <w:rFonts w:ascii="Garamond" w:hAnsi="Garamond" w:cs="Times New Roman"/>
-        </w:rPr>
-        <w:t>Words</w:t>
-      </w:r>
-      <w:r>
-        <w:rPr>
-          <w:rFonts w:ascii="Garamond" w:hAnsi="Garamond" w:cs="Times New Roman"/>
-        </w:rPr>
-        <w:t xml:space="preserve"> for efficient </w:t>
-      </w:r>
-      <w:r>
-        <w:rPr>
-          <w:rFonts w:ascii="Garamond" w:hAnsi="Garamond" w:cs="Times New Roman"/>
-        </w:rPr>
-        <w:t>pay</w:t>
-      </w:r>
-      <w:r>
-        <w:rPr>
-          <w:rFonts w:ascii="Garamond" w:hAnsi="Garamond" w:cs="Times New Roman"/>
-        </w:rPr>
-        <w:t>-</w:t>
-      </w:r>
-      <w:r>
-        <w:rPr>
-          <w:rFonts w:ascii="Garamond" w:hAnsi="Garamond" w:cs="Times New Roman"/>
-        </w:rPr>
-        <w:t>per</w:t>
-      </w:r>
-      <w:r>
-        <w:rPr>
-          <w:rFonts w:ascii="Garamond" w:hAnsi="Garamond" w:cs="Times New Roman"/>
-        </w:rPr>
-        <w:t>-</w:t>
-      </w:r>
-      <w:r>
-        <w:rPr>
-          <w:rFonts w:ascii="Garamond" w:hAnsi="Garamond" w:cs="Times New Roman"/>
-        </w:rPr>
-        <w:t>click lead bidding</w:t>
+      <w:r>
+        <w:rPr>
+          <w:rFonts w:ascii="Garamond" w:hAnsi="Garamond" w:cs="Times New Roman"/>
+        </w:rPr>
+        <w:t xml:space="preserve"> to </w:t>
+      </w:r>
+      <w:r>
+        <w:rPr>
+          <w:rFonts w:ascii="Garamond" w:hAnsi="Garamond" w:cs="Times New Roman"/>
+        </w:rPr>
+        <w:t>one button click</w:t>
       </w:r>
     </w:p>
     <w:p>
@@ -1847,7 +1863,7 @@
     </w:p>
     <w:p>
       <w:pPr>
-        <w:spacing w:line="240" w:lineRule="auto"/>
+        <w:spacing w:after="120" w:line="240" w:lineRule="auto"/>
         <w:rPr>
           <w:rFonts w:ascii="Garamond" w:hAnsi="Garamond" w:cs="Times New Roman"/>
           <w:b/>
@@ -1970,7 +1986,7 @@
           <w:ilvl w:val="0"/>
           <w:numId w:val="2"/>
         </w:numPr>
-        <w:spacing w:line="240" w:lineRule="auto"/>
+        <w:spacing w:after="120" w:line="240" w:lineRule="auto"/>
         <w:ind w:left="900"/>
         <w:rPr>
           <w:rFonts w:ascii="Garamond" w:hAnsi="Garamond" w:cs="Times New Roman"/>
@@ -1980,55 +1996,61 @@
         <w:rPr>
           <w:rFonts w:ascii="Garamond" w:hAnsi="Garamond" w:cs="Times New Roman"/>
         </w:rPr>
-        <w:t>Puppies on the porch, Get on the Ball (Riley’s Children Hospital), PUDM</w:t>
-      </w:r>
-      <w:r>
-        <w:rPr>
-          <w:rFonts w:ascii="Garamond" w:hAnsi="Garamond" w:cs="Times New Roman"/>
-        </w:rPr>
-        <w:tab/>
-      </w:r>
-      <w:r>
-        <w:rPr>
-          <w:rFonts w:ascii="Garamond" w:hAnsi="Garamond" w:cs="Times New Roman"/>
-        </w:rPr>
-        <w:tab/>
-      </w:r>
-      <w:r>
-        <w:rPr>
-          <w:rFonts w:ascii="Garamond" w:hAnsi="Garamond" w:cs="Times New Roman"/>
-        </w:rPr>
-        <w:tab/>
-      </w:r>
-      <w:r>
-        <w:rPr>
-          <w:rFonts w:ascii="Garamond" w:hAnsi="Garamond" w:cs="Times New Roman"/>
-        </w:rPr>
-        <w:tab/>
-      </w:r>
-      <w:r>
-        <w:rPr>
-          <w:rFonts w:ascii="Garamond" w:hAnsi="Garamond" w:cs="Times New Roman"/>
-        </w:rPr>
-        <w:tab/>
-      </w:r>
-      <w:r>
-        <w:rPr>
-          <w:rFonts w:ascii="Garamond" w:hAnsi="Garamond" w:cs="Times New Roman"/>
-        </w:rPr>
-        <w:tab/>
-      </w:r>
-      <w:r>
-        <w:rPr>
-          <w:rFonts w:ascii="Garamond" w:hAnsi="Garamond" w:cs="Times New Roman"/>
-        </w:rPr>
-        <w:tab/>
-      </w:r>
-      <w:r>
-        <w:rPr>
-          <w:rFonts w:ascii="Garamond" w:hAnsi="Garamond" w:cs="Times New Roman"/>
-        </w:rPr>
-        <w:tab/>
+        <w:t xml:space="preserve">Puppies on the </w:t>
+      </w:r>
+      <w:r>
+        <w:rPr>
+          <w:rFonts w:ascii="Garamond" w:hAnsi="Garamond" w:cs="Times New Roman"/>
+        </w:rPr>
+        <w:t>P</w:t>
+      </w:r>
+      <w:r>
+        <w:rPr>
+          <w:rFonts w:ascii="Garamond" w:hAnsi="Garamond" w:cs="Times New Roman"/>
+        </w:rPr>
+        <w:t>orch, Get on the Ball (Riley’s Children Hospital), PUDM</w:t>
+      </w:r>
+    </w:p>
+    <w:p>
+      <w:pPr>
+        <w:spacing w:after="120" w:line="240" w:lineRule="auto"/>
+        <w:rPr>
+          <w:rFonts w:ascii="Garamond" w:hAnsi="Garamond" w:cs="Times New Roman"/>
+          <w:b/>
+          <w:bCs/>
+        </w:rPr>
+      </w:pPr>
+      <w:r>
+        <w:rPr>
+          <w:rFonts w:ascii="Garamond" w:hAnsi="Garamond" w:cs="Times New Roman"/>
+          <w:b/>
+          <w:bCs/>
+        </w:rPr>
+        <w:t>Engineering Honors Peer Mentor</w:t>
+      </w:r>
+      <w:r>
+        <w:rPr>
+          <w:rFonts w:ascii="Garamond" w:hAnsi="Garamond" w:cs="Times New Roman"/>
+          <w:b/>
+          <w:bCs/>
+        </w:rPr>
+        <w:ptab w:relativeTo="margin" w:alignment="right" w:leader="none"/>
+      </w:r>
+      <w:r>
+        <w:rPr>
+          <w:rFonts w:ascii="Garamond" w:hAnsi="Garamond" w:cs="Times New Roman"/>
+          <w:b/>
+          <w:bCs/>
+        </w:rPr>
+        <w:t>Fall 2019</w:t>
+      </w:r>
+      <w:r>
+        <w:rPr>
+          <w:rFonts w:ascii="Garamond" w:hAnsi="Garamond" w:cs="Times New Roman"/>
+          <w:b/>
+          <w:bCs/>
+        </w:rPr>
+        <w:t xml:space="preserve"> – Fall 2020</w:t>
       </w:r>
     </w:p>
     <w:p>
@@ -2070,7 +2092,7 @@
     </w:p>
     <w:p>
       <w:pPr>
-        <w:spacing w:line="240" w:lineRule="auto"/>
+        <w:spacing w:after="120" w:line="240" w:lineRule="auto"/>
         <w:rPr>
           <w:rFonts w:ascii="Garamond" w:hAnsi="Garamond" w:cs="Times New Roman"/>
         </w:rPr>
@@ -2099,19 +2121,13 @@
         <w:rPr>
           <w:rFonts w:ascii="Garamond" w:hAnsi="Garamond" w:cs="Times New Roman"/>
         </w:rPr>
-        <w:t xml:space="preserve">Java, JavaFX, Python, </w:t>
-      </w:r>
-      <w:r>
-        <w:rPr>
-          <w:rFonts w:ascii="Garamond" w:hAnsi="Garamond" w:cs="Times New Roman"/>
-        </w:rPr>
-        <w:t>Nodejs</w:t>
-      </w:r>
-      <w:r>
-        <w:rPr>
-          <w:rFonts w:ascii="Garamond" w:hAnsi="Garamond" w:cs="Times New Roman"/>
-        </w:rPr>
-        <w:t>, Vue,</w:t>
+        <w:t xml:space="preserve">Java, JavaFX, </w:t>
+      </w:r>
+      <w:r>
+        <w:rPr>
+          <w:rFonts w:ascii="Garamond" w:hAnsi="Garamond" w:cs="Times New Roman"/>
+        </w:rPr>
+        <w:t>Full</w:t>
       </w:r>
       <w:r>
         <w:rPr>
@@ -2123,8 +2139,142 @@
         <w:rPr>
           <w:rFonts w:ascii="Garamond" w:hAnsi="Garamond" w:cs="Times New Roman"/>
         </w:rPr>
-        <w:t>Arduino</w:t>
-      </w:r>
+        <w:t>Stack Java</w:t>
+      </w:r>
+      <w:r>
+        <w:rPr>
+          <w:rFonts w:ascii="Garamond" w:hAnsi="Garamond" w:cs="Times New Roman"/>
+        </w:rPr>
+        <w:t>S</w:t>
+      </w:r>
+      <w:r>
+        <w:rPr>
+          <w:rFonts w:ascii="Garamond" w:hAnsi="Garamond" w:cs="Times New Roman"/>
+        </w:rPr>
+        <w:t>cript</w:t>
+      </w:r>
+      <w:r>
+        <w:rPr>
+          <w:rFonts w:ascii="Garamond" w:hAnsi="Garamond" w:cs="Times New Roman"/>
+        </w:rPr>
+        <w:t>,</w:t>
+      </w:r>
+      <w:r>
+        <w:rPr>
+          <w:rFonts w:ascii="Garamond" w:hAnsi="Garamond" w:cs="Times New Roman"/>
+        </w:rPr>
+        <w:t xml:space="preserve"> </w:t>
+      </w:r>
+      <w:r>
+        <w:rPr>
+          <w:rFonts w:ascii="Garamond" w:hAnsi="Garamond" w:cs="Times New Roman"/>
+        </w:rPr>
+        <w:t>Python</w:t>
+      </w:r>
+      <w:r>
+        <w:rPr>
+          <w:rFonts w:ascii="Garamond" w:hAnsi="Garamond" w:cs="Times New Roman"/>
+        </w:rPr>
+        <w:t>,</w:t>
+      </w:r>
+      <w:r>
+        <w:rPr>
+          <w:rFonts w:ascii="Garamond" w:hAnsi="Garamond" w:cs="Times New Roman"/>
+        </w:rPr>
+        <w:t xml:space="preserve"> </w:t>
+      </w:r>
+      <w:r>
+        <w:rPr>
+          <w:rFonts w:ascii="Garamond" w:hAnsi="Garamond" w:cs="Times New Roman"/>
+        </w:rPr>
+        <w:t>MATLAB</w:t>
+      </w:r>
+    </w:p>
+    <w:p>
+      <w:pPr>
+        <w:spacing w:after="120" w:line="240" w:lineRule="auto"/>
+        <w:rPr>
+          <w:rFonts w:ascii="Garamond" w:hAnsi="Garamond" w:cs="Times New Roman"/>
+        </w:rPr>
+      </w:pPr>
+      <w:r>
+        <w:rPr>
+          <w:rFonts w:ascii="Garamond" w:hAnsi="Garamond" w:cs="Times New Roman"/>
+          <w:b/>
+          <w:bCs/>
+        </w:rPr>
+        <w:t>Technical Skills</w:t>
+      </w:r>
+      <w:r>
+        <w:rPr>
+          <w:rFonts w:ascii="Garamond" w:hAnsi="Garamond" w:cs="Times New Roman"/>
+        </w:rPr>
+        <w:t xml:space="preserve">: </w:t>
+      </w:r>
+      <w:r>
+        <w:rPr>
+          <w:rFonts w:ascii="Garamond" w:hAnsi="Garamond" w:cs="Times New Roman"/>
+        </w:rPr>
+        <w:t xml:space="preserve">System Verilog, </w:t>
+      </w:r>
+      <w:proofErr w:type="spellStart"/>
+      <w:r>
+        <w:rPr>
+          <w:rFonts w:ascii="Garamond" w:hAnsi="Garamond" w:cs="Times New Roman"/>
+        </w:rPr>
+        <w:t>QuestaSim</w:t>
+      </w:r>
+      <w:proofErr w:type="spellEnd"/>
+      <w:r>
+        <w:rPr>
+          <w:rFonts w:ascii="Garamond" w:hAnsi="Garamond" w:cs="Times New Roman"/>
+        </w:rPr>
+        <w:t xml:space="preserve">, Design Compiler, </w:t>
+      </w:r>
+      <w:r>
+        <w:rPr>
+          <w:rFonts w:ascii="Garamond" w:hAnsi="Garamond" w:cs="Times New Roman"/>
+        </w:rPr>
+        <w:t>G</w:t>
+      </w:r>
+      <w:r>
+        <w:rPr>
+          <w:rFonts w:ascii="Garamond" w:hAnsi="Garamond" w:cs="Times New Roman"/>
+        </w:rPr>
+        <w:t>it</w:t>
+      </w:r>
+      <w:r>
+        <w:rPr>
+          <w:rFonts w:ascii="Garamond" w:hAnsi="Garamond" w:cs="Times New Roman"/>
+        </w:rPr>
+        <w:t>/</w:t>
+      </w:r>
+      <w:r>
+        <w:rPr>
+          <w:rFonts w:ascii="Garamond" w:hAnsi="Garamond" w:cs="Times New Roman"/>
+        </w:rPr>
+        <w:t>GitHub</w:t>
+      </w:r>
+      <w:r>
+        <w:rPr>
+          <w:rFonts w:ascii="Garamond" w:hAnsi="Garamond" w:cs="Times New Roman"/>
+        </w:rPr>
+        <w:t>,</w:t>
+      </w:r>
+      <w:r>
+        <w:rPr>
+          <w:rFonts w:ascii="Garamond" w:hAnsi="Garamond" w:cs="Times New Roman"/>
+        </w:rPr>
+        <w:t xml:space="preserve"> </w:t>
+      </w:r>
+      <w:proofErr w:type="spellStart"/>
+      <w:r>
+        <w:rPr>
+          <w:rFonts w:ascii="Garamond" w:hAnsi="Garamond" w:cs="Times New Roman"/>
+        </w:rPr>
+        <w:t>KiCad</w:t>
+      </w:r>
+      <w:proofErr w:type="spellEnd"/>
       <w:r>
         <w:rPr>
           <w:rFonts w:ascii="Garamond" w:hAnsi="Garamond" w:cs="Times New Roman"/>
@@ -2135,78 +2285,32 @@
         <w:rPr>
           <w:rFonts w:ascii="Garamond" w:hAnsi="Garamond" w:cs="Times New Roman"/>
         </w:rPr>
-        <w:t>MATLAB</w:t>
-      </w:r>
-    </w:p>
-    <w:p>
-      <w:pPr>
-        <w:spacing w:line="240" w:lineRule="auto"/>
-        <w:rPr>
-          <w:rFonts w:ascii="Garamond" w:hAnsi="Garamond" w:cs="Times New Roman"/>
-        </w:rPr>
-      </w:pPr>
-      <w:r>
-        <w:rPr>
-          <w:rFonts w:ascii="Garamond" w:hAnsi="Garamond" w:cs="Times New Roman"/>
-          <w:b/>
-          <w:bCs/>
-        </w:rPr>
-        <w:t>Technical Skills</w:t>
-      </w:r>
-      <w:r>
-        <w:rPr>
-          <w:rFonts w:ascii="Garamond" w:hAnsi="Garamond" w:cs="Times New Roman"/>
-        </w:rPr>
-        <w:t xml:space="preserve">: </w:t>
-      </w:r>
-      <w:r>
-        <w:rPr>
-          <w:rFonts w:ascii="Garamond" w:hAnsi="Garamond" w:cs="Times New Roman"/>
-        </w:rPr>
-        <w:t xml:space="preserve">System Verilog, </w:t>
+        <w:t>ANTLR</w:t>
+      </w:r>
+      <w:r>
+        <w:rPr>
+          <w:rFonts w:ascii="Garamond" w:hAnsi="Garamond" w:cs="Times New Roman"/>
+        </w:rPr>
+        <w:t xml:space="preserve">, </w:t>
+      </w:r>
+      <w:r>
+        <w:rPr>
+          <w:rFonts w:ascii="Garamond" w:hAnsi="Garamond" w:cs="Times New Roman"/>
+        </w:rPr>
+        <w:t xml:space="preserve">STM </w:t>
       </w:r>
       <w:proofErr w:type="spellStart"/>
       <w:r>
         <w:rPr>
           <w:rFonts w:ascii="Garamond" w:hAnsi="Garamond" w:cs="Times New Roman"/>
         </w:rPr>
-        <w:t>QuestaSim</w:t>
+        <w:t>CubeMX</w:t>
       </w:r>
       <w:proofErr w:type="spellEnd"/>
       <w:r>
         <w:rPr>
           <w:rFonts w:ascii="Garamond" w:hAnsi="Garamond" w:cs="Times New Roman"/>
         </w:rPr>
-        <w:t xml:space="preserve">, Design Compiler, </w:t>
-      </w:r>
-      <w:r>
-        <w:rPr>
-          <w:rFonts w:ascii="Garamond" w:hAnsi="Garamond" w:cs="Times New Roman"/>
-        </w:rPr>
-        <w:t>G</w:t>
-      </w:r>
-      <w:r>
-        <w:rPr>
-          <w:rFonts w:ascii="Garamond" w:hAnsi="Garamond" w:cs="Times New Roman"/>
-        </w:rPr>
-        <w:t>it</w:t>
-      </w:r>
-      <w:r>
-        <w:rPr>
-          <w:rFonts w:ascii="Garamond" w:hAnsi="Garamond" w:cs="Times New Roman"/>
-        </w:rPr>
-        <w:t>/</w:t>
-      </w:r>
-      <w:r>
-        <w:rPr>
-          <w:rFonts w:ascii="Garamond" w:hAnsi="Garamond" w:cs="Times New Roman"/>
-        </w:rPr>
-        <w:t>GitHub</w:t>
-      </w:r>
-      <w:r>
-        <w:rPr>
-          <w:rFonts w:ascii="Garamond" w:hAnsi="Garamond" w:cs="Times New Roman"/>
-        </w:rPr>
         <w:t>,</w:t>
       </w:r>
       <w:r>
@@ -2220,195 +2324,13 @@
         <w:rPr>
           <w:rFonts w:ascii="Garamond" w:hAnsi="Garamond" w:cs="Times New Roman"/>
         </w:rPr>
-        <w:t>KiCad</w:t>
+        <w:t>LTspice</w:t>
       </w:r>
       <w:proofErr w:type="spellEnd"/>
-      <w:r>
-        <w:rPr>
-          <w:rFonts w:ascii="Garamond" w:hAnsi="Garamond" w:cs="Times New Roman"/>
-        </w:rPr>
-        <w:t xml:space="preserve">, </w:t>
-      </w:r>
-      <w:proofErr w:type="spellStart"/>
-      <w:r>
-        <w:rPr>
-          <w:rFonts w:ascii="Garamond" w:hAnsi="Garamond" w:cs="Times New Roman"/>
-        </w:rPr>
-        <w:t>Antlr</w:t>
-      </w:r>
-      <w:proofErr w:type="spellEnd"/>
-      <w:r>
-        <w:rPr>
-          <w:rFonts w:ascii="Garamond" w:hAnsi="Garamond" w:cs="Times New Roman"/>
-        </w:rPr>
-        <w:t xml:space="preserve">, </w:t>
-      </w:r>
-      <w:r>
-        <w:rPr>
-          <w:rFonts w:ascii="Garamond" w:hAnsi="Garamond" w:cs="Times New Roman"/>
-        </w:rPr>
-        <w:t xml:space="preserve">STM </w:t>
-      </w:r>
-      <w:proofErr w:type="spellStart"/>
-      <w:r>
-        <w:rPr>
-          <w:rFonts w:ascii="Garamond" w:hAnsi="Garamond" w:cs="Times New Roman"/>
-        </w:rPr>
-        <w:t>CubeMX</w:t>
-      </w:r>
-      <w:proofErr w:type="spellEnd"/>
-      <w:r>
-        <w:rPr>
-          <w:rFonts w:ascii="Garamond" w:hAnsi="Garamond" w:cs="Times New Roman"/>
-        </w:rPr>
-        <w:t>,</w:t>
-      </w:r>
-      <w:r>
-        <w:rPr>
-          <w:rFonts w:ascii="Garamond" w:hAnsi="Garamond" w:cs="Times New Roman"/>
-        </w:rPr>
-        <w:t xml:space="preserve"> </w:t>
-      </w:r>
-      <w:proofErr w:type="spellStart"/>
-      <w:r>
-        <w:rPr>
-          <w:rFonts w:ascii="Garamond" w:hAnsi="Garamond" w:cs="Times New Roman"/>
-        </w:rPr>
-        <w:t>LTspice</w:t>
-      </w:r>
-      <w:proofErr w:type="spellEnd"/>
-    </w:p>
-    <w:p>
-      <w:pPr>
-        <w:spacing w:line="240" w:lineRule="auto"/>
-        <w:rPr>
-          <w:rFonts w:ascii="Garamond" w:hAnsi="Garamond" w:cs="Times New Roman"/>
-        </w:rPr>
-      </w:pPr>
-      <w:r>
-        <w:rPr>
-          <w:rFonts w:ascii="Garamond" w:hAnsi="Garamond" w:cs="Times New Roman"/>
-          <w:b/>
-          <w:bCs/>
-        </w:rPr>
-        <w:t>Lab Certification</w:t>
-      </w:r>
-      <w:r>
-        <w:rPr>
-          <w:rFonts w:ascii="Garamond" w:hAnsi="Garamond" w:cs="Times New Roman"/>
-        </w:rPr>
-        <w:t xml:space="preserve">: </w:t>
-      </w:r>
-      <w:proofErr w:type="spellStart"/>
-      <w:r>
-        <w:rPr>
-          <w:rFonts w:ascii="Garamond" w:hAnsi="Garamond" w:cs="Times New Roman"/>
-        </w:rPr>
-        <w:t>Biotility</w:t>
-      </w:r>
-      <w:proofErr w:type="spellEnd"/>
-      <w:r>
-        <w:rPr>
-          <w:rFonts w:ascii="Garamond" w:hAnsi="Garamond" w:cs="Times New Roman"/>
-        </w:rPr>
-        <w:t xml:space="preserve"> National Certification for Biotechnician Assistant (2018)</w:t>
-      </w:r>
-      <w:r>
-        <w:rPr>
-          <w:rFonts w:ascii="Garamond" w:hAnsi="Garamond" w:cs="Times New Roman"/>
-        </w:rPr>
-        <w:t xml:space="preserve"> – </w:t>
-      </w:r>
-      <w:r>
-        <w:rPr>
-          <w:rFonts w:ascii="Garamond" w:hAnsi="Garamond" w:cs="Times New Roman"/>
-        </w:rPr>
-        <w:t>Certified</w:t>
-      </w:r>
-      <w:r>
-        <w:rPr>
-          <w:rFonts w:ascii="Garamond" w:hAnsi="Garamond" w:cs="Times New Roman"/>
-        </w:rPr>
-        <w:t xml:space="preserve"> </w:t>
-      </w:r>
-      <w:r>
-        <w:rPr>
-          <w:rFonts w:ascii="Garamond" w:hAnsi="Garamond" w:cs="Times New Roman"/>
-        </w:rPr>
-        <w:t>from Florida St. University</w:t>
-      </w:r>
-    </w:p>
-    <w:p>
-      <w:pPr>
-        <w:pBdr>
-          <w:bottom w:val="single" w:sz="8" w:space="1" w:color="auto"/>
-        </w:pBdr>
-        <w:spacing w:line="240" w:lineRule="auto"/>
-        <w:rPr>
-          <w:rFonts w:ascii="Garamond" w:hAnsi="Garamond" w:cs="Times New Roman"/>
-          <w:b/>
-          <w:bCs/>
-        </w:rPr>
-      </w:pPr>
-      <w:r>
-        <w:rPr>
-          <w:rFonts w:ascii="Garamond" w:hAnsi="Garamond" w:cs="Times New Roman"/>
-          <w:b/>
-          <w:bCs/>
-        </w:rPr>
-        <w:t xml:space="preserve">ACADEMIC HONORS </w:t>
-      </w:r>
-      <w:r>
-        <w:rPr>
-          <w:rFonts w:ascii="Garamond" w:hAnsi="Garamond" w:cs="Times New Roman"/>
-          <w:b/>
-          <w:bCs/>
-        </w:rPr>
-        <w:t>&amp;</w:t>
-      </w:r>
-      <w:r>
-        <w:rPr>
-          <w:rFonts w:ascii="Garamond" w:hAnsi="Garamond" w:cs="Times New Roman"/>
-          <w:b/>
-          <w:bCs/>
-        </w:rPr>
-        <w:t xml:space="preserve"> AWARDS</w:t>
-      </w:r>
-    </w:p>
-    <w:p>
-      <w:pPr>
-        <w:pStyle w:val="ListParagraph"/>
-        <w:numPr>
-          <w:ilvl w:val="0"/>
-          <w:numId w:val="3"/>
-        </w:numPr>
-        <w:ind w:left="345"/>
-        <w:rPr>
-          <w:rFonts w:ascii="Garamond" w:hAnsi="Garamond" w:cs="Times New Roman"/>
-        </w:rPr>
-      </w:pPr>
-      <w:r>
-        <w:rPr>
-          <w:rFonts w:ascii="Garamond" w:hAnsi="Garamond" w:cs="Times New Roman"/>
-        </w:rPr>
-        <w:t>Purdue University Dean’s List</w:t>
-      </w:r>
-      <w:r>
-        <w:rPr>
-          <w:rFonts w:ascii="Garamond" w:hAnsi="Garamond" w:cs="Times New Roman"/>
-        </w:rPr>
-        <w:t>: Fall 2018, Spring 2019, Fall 2019, Spring 2020, Fall 2020, Spring 2021</w:t>
-      </w:r>
-      <w:r>
-        <w:rPr>
-          <w:rFonts w:ascii="Garamond" w:hAnsi="Garamond" w:cs="Times New Roman"/>
-        </w:rPr>
-        <w:t>, Fall 2021</w:t>
-      </w:r>
     </w:p>
     <w:sectPr>
       <w:pgSz w:w="12240" w:h="15840"/>
-      <w:pgMar w:top="432" w:right="720" w:bottom="360" w:left="720" w:header="720" w:footer="720" w:gutter="0"/>
+      <w:pgMar w:top="720" w:right="720" w:bottom="720" w:left="720" w:header="720" w:footer="720" w:gutter="0"/>
       <w:cols w:space="720"/>
       <w:docGrid w:linePitch="360"/>
     </w:sectPr>
@@ -3997,4 +3919,24 @@
     </a:ext>
   </a:extLst>
 </a:theme>
+</file>
+
+<file path=word/webextensions/taskpanes.xml><?xml version="1.0" encoding="utf-8"?>
+<wetp:taskpanes xmlns:wetp="http://schemas.microsoft.com/office/webextensions/taskpanes/2010/11">
+  <wetp:taskpane dockstate="right" visibility="0" width="350" row="0">
+    <wetp:webextensionref xmlns:r="http://schemas.openxmlformats.org/officeDocument/2006/relationships" r:id="rId1"/>
+  </wetp:taskpane>
+</wetp:taskpanes>
+</file>
+
+<file path=word/webextensions/webextension1.xml><?xml version="1.0" encoding="utf-8"?>
+<we:webextension xmlns:we="http://schemas.microsoft.com/office/webextensions/webextension/2010/11" id="{47CF383E-D161-4B43-8435-5C94F7DE650F}">
+  <we:reference id="f518cb36-c901-4d52-a9e7-4331342e485d" version="1.2.0.0" store="EXCatalog" storeType="EXCatalog"/>
+  <we:alternateReferences>
+    <we:reference id="WA200001011" version="1.2.0.0" store="en-US" storeType="OMEX"/>
+  </we:alternateReferences>
+  <we:properties/>
+  <we:bindings/>
+  <we:snapshot xmlns:r="http://schemas.openxmlformats.org/officeDocument/2006/relationships"/>
+</we:webextension>
 </file>
</xml_diff>

<commit_message>
second vmock submision (for class)
</commit_message>
<xml_diff>
--- a/Mitchell-Arndt-Resume.docx
+++ b/Mitchell-Arndt-Resume.docx
@@ -116,25 +116,9 @@
           <w:rPr>
             <w:rStyle w:val="Hyperlink"/>
             <w:rFonts w:ascii="Garamond" w:hAnsi="Garamond" w:cs="Times New Roman"/>
-            <w:color w:val="2E74B5" w:themeColor="accent5" w:themeShade="BF"/>
+            <w:color w:val="auto"/>
           </w:rPr>
-          <w:t>https://marndt26.githu</w:t>
-        </w:r>
-        <w:r>
-          <w:rPr>
-            <w:rStyle w:val="Hyperlink"/>
-            <w:rFonts w:ascii="Garamond" w:hAnsi="Garamond" w:cs="Times New Roman"/>
-            <w:color w:val="2E74B5" w:themeColor="accent5" w:themeShade="BF"/>
-          </w:rPr>
-          <w:t>b</w:t>
-        </w:r>
-        <w:r>
-          <w:rPr>
-            <w:rStyle w:val="Hyperlink"/>
-            <w:rFonts w:ascii="Garamond" w:hAnsi="Garamond" w:cs="Times New Roman"/>
-            <w:color w:val="2E74B5" w:themeColor="accent5" w:themeShade="BF"/>
-          </w:rPr>
-          <w:t>.io/</w:t>
+          <w:t>https://marndt26.github.io/</w:t>
         </w:r>
       </w:hyperlink>
     </w:p>
@@ -204,15 +188,23 @@
           <w:b/>
           <w:bCs/>
         </w:rPr>
-        <w:t xml:space="preserve">Class of </w:t>
-      </w:r>
-      <w:r>
-        <w:rPr>
-          <w:rFonts w:ascii="Garamond" w:hAnsi="Garamond" w:cs="Times New Roman"/>
-          <w:b/>
-          <w:bCs/>
-        </w:rPr>
-        <w:t xml:space="preserve">Fall </w:t>
+        <w:t>August</w:t>
+      </w:r>
+      <w:r>
+        <w:rPr>
+          <w:rFonts w:ascii="Garamond" w:hAnsi="Garamond" w:cs="Times New Roman"/>
+          <w:b/>
+          <w:bCs/>
+        </w:rPr>
+        <w:t xml:space="preserve"> </w:t>
+      </w:r>
+      <w:r>
+        <w:rPr>
+          <w:rFonts w:ascii="Garamond" w:hAnsi="Garamond" w:cs="Times New Roman"/>
+          <w:b/>
+          <w:bCs/>
+        </w:rPr>
+        <w:t xml:space="preserve">2018 – December </w:t>
       </w:r>
       <w:r>
         <w:rPr>
@@ -387,15 +379,31 @@
           <w:b/>
           <w:bCs/>
         </w:rPr>
-        <w:t xml:space="preserve">Class of </w:t>
-      </w:r>
-      <w:r>
-        <w:rPr>
-          <w:rFonts w:ascii="Garamond" w:hAnsi="Garamond" w:cs="Times New Roman"/>
-          <w:b/>
-          <w:bCs/>
-        </w:rPr>
-        <w:t>Fall 2022</w:t>
+        <w:t>August</w:t>
+      </w:r>
+      <w:r>
+        <w:rPr>
+          <w:rFonts w:ascii="Garamond" w:hAnsi="Garamond" w:cs="Times New Roman"/>
+          <w:b/>
+          <w:bCs/>
+        </w:rPr>
+        <w:t xml:space="preserve"> 202</w:t>
+      </w:r>
+      <w:r>
+        <w:rPr>
+          <w:rFonts w:ascii="Garamond" w:hAnsi="Garamond" w:cs="Times New Roman"/>
+          <w:b/>
+          <w:bCs/>
+        </w:rPr>
+        <w:t>1</w:t>
+      </w:r>
+      <w:r>
+        <w:rPr>
+          <w:rFonts w:ascii="Garamond" w:hAnsi="Garamond" w:cs="Times New Roman"/>
+          <w:b/>
+          <w:bCs/>
+        </w:rPr>
+        <w:t xml:space="preserve"> - Present</w:t>
       </w:r>
     </w:p>
     <w:p>
@@ -573,7 +581,13 @@
         <w:rPr>
           <w:rFonts w:ascii="Garamond" w:hAnsi="Garamond" w:cs="Times New Roman"/>
         </w:rPr>
-        <w:t>with a partner to create</w:t>
+        <w:t xml:space="preserve">with a partner to </w:t>
+      </w:r>
+      <w:r>
+        <w:rPr>
+          <w:rFonts w:ascii="Garamond" w:hAnsi="Garamond" w:cs="Times New Roman"/>
+        </w:rPr>
+        <w:t>design</w:t>
       </w:r>
       <w:r>
         <w:rPr>
@@ -597,7 +611,31 @@
         <w:rPr>
           <w:rFonts w:ascii="Garamond" w:hAnsi="Garamond" w:cs="Times New Roman"/>
         </w:rPr>
-        <w:t>, pipelined microprocessor with I &amp; D caches using the MSI coherence protocol</w:t>
+        <w:t>, pipelined microprocessor with I</w:t>
+      </w:r>
+      <w:r>
+        <w:rPr>
+          <w:rFonts w:ascii="Garamond" w:hAnsi="Garamond" w:cs="Times New Roman"/>
+        </w:rPr>
+        <w:t>nstruction</w:t>
+      </w:r>
+      <w:r>
+        <w:rPr>
+          <w:rFonts w:ascii="Garamond" w:hAnsi="Garamond" w:cs="Times New Roman"/>
+        </w:rPr>
+        <w:t xml:space="preserve"> &amp; D</w:t>
+      </w:r>
+      <w:r>
+        <w:rPr>
+          <w:rFonts w:ascii="Garamond" w:hAnsi="Garamond" w:cs="Times New Roman"/>
+        </w:rPr>
+        <w:t>ata</w:t>
+      </w:r>
+      <w:r>
+        <w:rPr>
+          <w:rFonts w:ascii="Garamond" w:hAnsi="Garamond" w:cs="Times New Roman"/>
+        </w:rPr>
+        <w:t xml:space="preserve"> caches using the MSI coherence protocol</w:t>
       </w:r>
     </w:p>
     <w:p>
@@ -623,7 +661,7 @@
         <w:rPr>
           <w:rFonts w:ascii="Garamond" w:hAnsi="Garamond" w:cs="Times New Roman"/>
         </w:rPr>
-        <w:t xml:space="preserve"> tests for microprocessor design with System Verilog test benches and parallel assembly programs</w:t>
+        <w:t xml:space="preserve"> tests for microprocessor with System Verilog test benches and parallel assembly programs</w:t>
       </w:r>
     </w:p>
     <w:p>
@@ -1453,13 +1491,13 @@
         <w:rPr>
           <w:rFonts w:ascii="Garamond" w:hAnsi="Garamond" w:cs="Times New Roman"/>
         </w:rPr>
-        <w:t xml:space="preserve">test bench for </w:t>
-      </w:r>
-      <w:r>
-        <w:rPr>
-          <w:rFonts w:ascii="Garamond" w:hAnsi="Garamond" w:cs="Times New Roman"/>
-        </w:rPr>
-        <w:t>v</w:t>
+        <w:t xml:space="preserve">testbench for </w:t>
+      </w:r>
+      <w:r>
+        <w:rPr>
+          <w:rFonts w:ascii="Garamond" w:hAnsi="Garamond" w:cs="Times New Roman"/>
+        </w:rPr>
+        <w:t>V</w:t>
       </w:r>
       <w:r>
         <w:rPr>
@@ -1501,13 +1539,7 @@
         <w:rPr>
           <w:rFonts w:ascii="Garamond" w:hAnsi="Garamond" w:cs="Times New Roman"/>
         </w:rPr>
-        <w:t>for pos</w:t>
-      </w:r>
-      <w:r>
-        <w:rPr>
-          <w:rFonts w:ascii="Garamond" w:hAnsi="Garamond" w:cs="Times New Roman"/>
-        </w:rPr>
-        <w:t xml:space="preserve">t-op </w:t>
+        <w:t xml:space="preserve">for </w:t>
       </w:r>
       <w:r>
         <w:rPr>
@@ -1551,7 +1583,7 @@
         <w:rPr>
           <w:rFonts w:ascii="Garamond" w:hAnsi="Garamond" w:cs="Times New Roman"/>
         </w:rPr>
-        <w:t>precise mass and temperature</w:t>
+        <w:t>adhesive</w:t>
       </w:r>
       <w:r>
         <w:rPr>
@@ -1563,7 +1595,19 @@
         <w:rPr>
           <w:rFonts w:ascii="Garamond" w:hAnsi="Garamond" w:cs="Times New Roman"/>
         </w:rPr>
-        <w:t>adhesive</w:t>
+        <w:t>d</w:t>
+      </w:r>
+      <w:r>
+        <w:rPr>
+          <w:rFonts w:ascii="Garamond" w:hAnsi="Garamond" w:cs="Times New Roman"/>
+        </w:rPr>
+        <w:t>ispens</w:t>
+      </w:r>
+      <w:r>
+        <w:rPr>
+          <w:rFonts w:ascii="Garamond" w:hAnsi="Garamond" w:cs="Times New Roman"/>
+        </w:rPr>
+        <w:t>ing</w:t>
       </w:r>
       <w:r>
         <w:rPr>
@@ -1575,19 +1619,13 @@
         <w:rPr>
           <w:rFonts w:ascii="Garamond" w:hAnsi="Garamond" w:cs="Times New Roman"/>
         </w:rPr>
-        <w:t>d</w:t>
-      </w:r>
-      <w:r>
-        <w:rPr>
-          <w:rFonts w:ascii="Garamond" w:hAnsi="Garamond" w:cs="Times New Roman"/>
-        </w:rPr>
-        <w:t>ispens</w:t>
-      </w:r>
-      <w:r>
-        <w:rPr>
-          <w:rFonts w:ascii="Garamond" w:hAnsi="Garamond" w:cs="Times New Roman"/>
-        </w:rPr>
-        <w:t>ing</w:t>
+        <w:t xml:space="preserve">process </w:t>
+      </w:r>
+      <w:r>
+        <w:rPr>
+          <w:rFonts w:ascii="Garamond" w:hAnsi="Garamond" w:cs="Times New Roman"/>
+        </w:rPr>
+        <w:t>with</w:t>
       </w:r>
       <w:r>
         <w:rPr>
@@ -1599,31 +1637,13 @@
         <w:rPr>
           <w:rFonts w:ascii="Garamond" w:hAnsi="Garamond" w:cs="Times New Roman"/>
         </w:rPr>
-        <w:t xml:space="preserve">process </w:t>
-      </w:r>
-      <w:r>
-        <w:rPr>
-          <w:rFonts w:ascii="Garamond" w:hAnsi="Garamond" w:cs="Times New Roman"/>
-        </w:rPr>
-        <w:t>by building an</w:t>
-      </w:r>
-      <w:r>
-        <w:rPr>
-          <w:rFonts w:ascii="Garamond" w:hAnsi="Garamond" w:cs="Times New Roman"/>
-        </w:rPr>
-        <w:t xml:space="preserve"> </w:t>
-      </w:r>
-      <w:r>
-        <w:rPr>
-          <w:rFonts w:ascii="Garamond" w:hAnsi="Garamond" w:cs="Times New Roman"/>
-        </w:rPr>
-        <w:t>embedded s</w:t>
-      </w:r>
-      <w:r>
-        <w:rPr>
-          <w:rFonts w:ascii="Garamond" w:hAnsi="Garamond" w:cs="Times New Roman"/>
-        </w:rPr>
-        <w:t>ystem</w:t>
+        <w:t>embedded system</w:t>
+      </w:r>
+      <w:r>
+        <w:rPr>
+          <w:rFonts w:ascii="Garamond" w:hAnsi="Garamond" w:cs="Times New Roman"/>
+        </w:rPr>
+        <w:t xml:space="preserve"> to ensure precise temperature and </w:t>
       </w:r>
     </w:p>
     <w:p>
@@ -1793,7 +1813,7 @@
         <w:rPr>
           <w:rFonts w:ascii="Garamond" w:hAnsi="Garamond" w:cs="Times New Roman"/>
         </w:rPr>
-        <w:t xml:space="preserve"> to streamline the </w:t>
+        <w:t xml:space="preserve"> to streamline </w:t>
       </w:r>
       <w:r>
         <w:rPr>
@@ -2163,19 +2183,7 @@
         <w:rPr>
           <w:rFonts w:ascii="Garamond" w:hAnsi="Garamond" w:cs="Times New Roman"/>
         </w:rPr>
-        <w:t xml:space="preserve"> </w:t>
-      </w:r>
-      <w:r>
-        <w:rPr>
-          <w:rFonts w:ascii="Garamond" w:hAnsi="Garamond" w:cs="Times New Roman"/>
-        </w:rPr>
-        <w:t>Python</w:t>
-      </w:r>
-      <w:r>
-        <w:rPr>
-          <w:rFonts w:ascii="Garamond" w:hAnsi="Garamond" w:cs="Times New Roman"/>
-        </w:rPr>
-        <w:t>,</w:t>
+        <w:t xml:space="preserve"> Python,</w:t>
       </w:r>
       <w:r>
         <w:rPr>

</xml_diff>

<commit_message>
submit to vmock again to fix issues with date formatting
</commit_message>
<xml_diff>
--- a/Mitchell-Arndt-Resume.docx
+++ b/Mitchell-Arndt-Resume.docx
@@ -162,6 +162,93 @@
         <w:rPr>
           <w:rFonts w:ascii="Garamond" w:hAnsi="Garamond" w:cs="Times New Roman"/>
         </w:rPr>
+        <w:t xml:space="preserve"> | West Lafayette, IN</w:t>
+      </w:r>
+      <w:r>
+        <w:rPr>
+          <w:rFonts w:ascii="Garamond" w:hAnsi="Garamond" w:cs="Times New Roman"/>
+        </w:rPr>
+        <w:ptab w:relativeTo="margin" w:alignment="right" w:leader="none"/>
+      </w:r>
+      <w:r>
+        <w:rPr>
+          <w:rFonts w:ascii="Garamond" w:hAnsi="Garamond" w:cs="Times New Roman"/>
+          <w:b/>
+          <w:bCs/>
+        </w:rPr>
+        <w:t>August 2021 – Present</w:t>
+      </w:r>
+    </w:p>
+    <w:p>
+      <w:pPr>
+        <w:spacing w:after="120" w:line="240" w:lineRule="auto"/>
+        <w:ind w:firstLine="432"/>
+        <w:rPr>
+          <w:rFonts w:ascii="Garamond" w:hAnsi="Garamond" w:cs="Times New Roman"/>
+        </w:rPr>
+      </w:pPr>
+      <w:r>
+        <w:rPr>
+          <w:rFonts w:ascii="Garamond" w:hAnsi="Garamond" w:cs="Times New Roman"/>
+          <w:i/>
+          <w:iCs/>
+        </w:rPr>
+        <w:t>Master</w:t>
+      </w:r>
+      <w:r>
+        <w:rPr>
+          <w:rFonts w:ascii="Garamond" w:hAnsi="Garamond" w:cs="Times New Roman"/>
+          <w:i/>
+          <w:iCs/>
+        </w:rPr>
+        <w:t xml:space="preserve"> of Science in </w:t>
+      </w:r>
+      <w:r>
+        <w:rPr>
+          <w:rFonts w:ascii="Garamond" w:hAnsi="Garamond" w:cs="Times New Roman"/>
+          <w:i/>
+          <w:iCs/>
+        </w:rPr>
+        <w:t>Computer Architecture</w:t>
+      </w:r>
+      <w:r>
+        <w:rPr>
+          <w:rFonts w:ascii="Garamond" w:hAnsi="Garamond" w:cs="Times New Roman"/>
+        </w:rPr>
+        <w:ptab w:relativeTo="margin" w:alignment="right" w:leader="none"/>
+      </w:r>
+      <w:r>
+        <w:rPr>
+          <w:rFonts w:ascii="Garamond" w:hAnsi="Garamond" w:cs="Times New Roman"/>
+        </w:rPr>
+        <w:t>GPA: 3.</w:t>
+      </w:r>
+      <w:r>
+        <w:rPr>
+          <w:rFonts w:ascii="Garamond" w:hAnsi="Garamond" w:cs="Times New Roman"/>
+        </w:rPr>
+        <w:t>73</w:t>
+      </w:r>
+    </w:p>
+    <w:p>
+      <w:pPr>
+        <w:spacing w:after="0" w:line="240" w:lineRule="auto"/>
+        <w:rPr>
+          <w:rFonts w:ascii="Garamond" w:hAnsi="Garamond" w:cs="Times New Roman"/>
+        </w:rPr>
+      </w:pPr>
+      <w:r>
+        <w:rPr>
+          <w:rFonts w:ascii="Garamond" w:hAnsi="Garamond" w:cs="Times New Roman"/>
+          <w:b/>
+          <w:bCs/>
+        </w:rPr>
+        <w:t>Purdue University</w:t>
+      </w:r>
+      <w:r>
+        <w:rPr>
+          <w:rFonts w:ascii="Garamond" w:hAnsi="Garamond" w:cs="Times New Roman"/>
+        </w:rPr>
         <w:t xml:space="preserve"> | West </w:t>
       </w:r>
       <w:r>
@@ -344,117 +431,6 @@
           <w:rFonts w:ascii="Garamond" w:hAnsi="Garamond" w:cs="Times New Roman"/>
         </w:rPr>
         <w:t>6</w:t>
-      </w:r>
-    </w:p>
-    <w:p>
-      <w:pPr>
-        <w:spacing w:after="0" w:line="240" w:lineRule="auto"/>
-        <w:rPr>
-          <w:rFonts w:ascii="Garamond" w:hAnsi="Garamond" w:cs="Times New Roman"/>
-        </w:rPr>
-      </w:pPr>
-      <w:r>
-        <w:rPr>
-          <w:rFonts w:ascii="Garamond" w:hAnsi="Garamond" w:cs="Times New Roman"/>
-          <w:b/>
-          <w:bCs/>
-        </w:rPr>
-        <w:t>Purdue University</w:t>
-      </w:r>
-      <w:r>
-        <w:rPr>
-          <w:rFonts w:ascii="Garamond" w:hAnsi="Garamond" w:cs="Times New Roman"/>
-        </w:rPr>
-        <w:t xml:space="preserve"> | West Lafayette, IN</w:t>
-      </w:r>
-      <w:r>
-        <w:rPr>
-          <w:rFonts w:ascii="Garamond" w:hAnsi="Garamond" w:cs="Times New Roman"/>
-        </w:rPr>
-        <w:ptab w:relativeTo="margin" w:alignment="right" w:leader="none"/>
-      </w:r>
-      <w:r>
-        <w:rPr>
-          <w:rFonts w:ascii="Garamond" w:hAnsi="Garamond" w:cs="Times New Roman"/>
-          <w:b/>
-          <w:bCs/>
-        </w:rPr>
-        <w:t>August</w:t>
-      </w:r>
-      <w:r>
-        <w:rPr>
-          <w:rFonts w:ascii="Garamond" w:hAnsi="Garamond" w:cs="Times New Roman"/>
-          <w:b/>
-          <w:bCs/>
-        </w:rPr>
-        <w:t xml:space="preserve"> 202</w:t>
-      </w:r>
-      <w:r>
-        <w:rPr>
-          <w:rFonts w:ascii="Garamond" w:hAnsi="Garamond" w:cs="Times New Roman"/>
-          <w:b/>
-          <w:bCs/>
-        </w:rPr>
-        <w:t>1</w:t>
-      </w:r>
-      <w:r>
-        <w:rPr>
-          <w:rFonts w:ascii="Garamond" w:hAnsi="Garamond" w:cs="Times New Roman"/>
-          <w:b/>
-          <w:bCs/>
-        </w:rPr>
-        <w:t xml:space="preserve"> - Present</w:t>
-      </w:r>
-    </w:p>
-    <w:p>
-      <w:pPr>
-        <w:spacing w:after="120" w:line="240" w:lineRule="auto"/>
-        <w:ind w:firstLine="432"/>
-        <w:rPr>
-          <w:rFonts w:ascii="Garamond" w:hAnsi="Garamond" w:cs="Times New Roman"/>
-        </w:rPr>
-      </w:pPr>
-      <w:r>
-        <w:rPr>
-          <w:rFonts w:ascii="Garamond" w:hAnsi="Garamond" w:cs="Times New Roman"/>
-          <w:i/>
-          <w:iCs/>
-        </w:rPr>
-        <w:t>Master</w:t>
-      </w:r>
-      <w:r>
-        <w:rPr>
-          <w:rFonts w:ascii="Garamond" w:hAnsi="Garamond" w:cs="Times New Roman"/>
-          <w:i/>
-          <w:iCs/>
-        </w:rPr>
-        <w:t xml:space="preserve"> of Science in </w:t>
-      </w:r>
-      <w:r>
-        <w:rPr>
-          <w:rFonts w:ascii="Garamond" w:hAnsi="Garamond" w:cs="Times New Roman"/>
-          <w:i/>
-          <w:iCs/>
-        </w:rPr>
-        <w:t>Computer Architecture</w:t>
-      </w:r>
-      <w:r>
-        <w:rPr>
-          <w:rFonts w:ascii="Garamond" w:hAnsi="Garamond" w:cs="Times New Roman"/>
-        </w:rPr>
-        <w:ptab w:relativeTo="margin" w:alignment="right" w:leader="none"/>
-      </w:r>
-      <w:r>
-        <w:rPr>
-          <w:rFonts w:ascii="Garamond" w:hAnsi="Garamond" w:cs="Times New Roman"/>
-        </w:rPr>
-        <w:t>GPA: 3.</w:t>
-      </w:r>
-      <w:r>
-        <w:rPr>
-          <w:rFonts w:ascii="Garamond" w:hAnsi="Garamond" w:cs="Times New Roman"/>
-        </w:rPr>
-        <w:t>73</w:t>
       </w:r>
     </w:p>
     <w:p>
@@ -511,7 +487,25 @@
           <w:b/>
           <w:bCs/>
         </w:rPr>
-        <w:t xml:space="preserve">Computer Design and Prototyping Lab </w:t>
+        <w:t xml:space="preserve">Purdue </w:t>
+      </w:r>
+      <w:proofErr w:type="spellStart"/>
+      <w:r>
+        <w:rPr>
+          <w:rFonts w:ascii="Garamond" w:hAnsi="Garamond" w:cs="Times New Roman"/>
+          <w:b/>
+          <w:bCs/>
+        </w:rPr>
+        <w:t>SoCET</w:t>
+      </w:r>
+      <w:proofErr w:type="spellEnd"/>
+      <w:r>
+        <w:rPr>
+          <w:rFonts w:ascii="Garamond" w:hAnsi="Garamond" w:cs="Times New Roman"/>
+          <w:b/>
+          <w:bCs/>
+        </w:rPr>
+        <w:t xml:space="preserve"> </w:t>
       </w:r>
       <w:r>
         <w:rPr>
@@ -531,7 +525,47 @@
           <w:b/>
           <w:bCs/>
         </w:rPr>
-        <w:t>August 2019 – December 2019</w:t>
+        <w:t xml:space="preserve">January </w:t>
+      </w:r>
+      <w:r>
+        <w:rPr>
+          <w:rFonts w:ascii="Garamond" w:hAnsi="Garamond" w:cs="Times New Roman"/>
+          <w:b/>
+          <w:bCs/>
+        </w:rPr>
+        <w:t>20</w:t>
+      </w:r>
+      <w:r>
+        <w:rPr>
+          <w:rFonts w:ascii="Garamond" w:hAnsi="Garamond" w:cs="Times New Roman"/>
+          <w:b/>
+          <w:bCs/>
+        </w:rPr>
+        <w:t>2</w:t>
+      </w:r>
+      <w:r>
+        <w:rPr>
+          <w:rFonts w:ascii="Garamond" w:hAnsi="Garamond" w:cs="Times New Roman"/>
+          <w:b/>
+          <w:bCs/>
+        </w:rPr>
+        <w:t>2</w:t>
+      </w:r>
+      <w:r>
+        <w:rPr>
+          <w:rFonts w:ascii="Garamond" w:hAnsi="Garamond" w:cs="Times New Roman"/>
+          <w:b/>
+          <w:bCs/>
+        </w:rPr>
+        <w:t xml:space="preserve"> – </w:t>
+      </w:r>
+      <w:r>
+        <w:rPr>
+          <w:rFonts w:ascii="Garamond" w:hAnsi="Garamond" w:cs="Times New Roman"/>
+          <w:b/>
+          <w:bCs/>
+        </w:rPr>
+        <w:t>Present</w:t>
       </w:r>
     </w:p>
     <w:p>
@@ -555,7 +589,23 @@
           <w:i/>
           <w:iCs/>
         </w:rPr>
-        <w:t xml:space="preserve">Computer Engineering Laboratory </w:t>
+        <w:t>D</w:t>
+      </w:r>
+      <w:r>
+        <w:rPr>
+          <w:rFonts w:ascii="Garamond" w:hAnsi="Garamond" w:cs="Times New Roman"/>
+          <w:i/>
+          <w:iCs/>
+        </w:rPr>
+        <w:t>esign Verification Engineer</w:t>
+      </w:r>
+      <w:r>
+        <w:rPr>
+          <w:rFonts w:ascii="Garamond" w:hAnsi="Garamond" w:cs="Times New Roman"/>
+          <w:i/>
+          <w:iCs/>
+        </w:rPr>
+        <w:t xml:space="preserve"> </w:t>
       </w:r>
     </w:p>
     <w:p>
@@ -581,7 +631,19 @@
         <w:rPr>
           <w:rFonts w:ascii="Garamond" w:hAnsi="Garamond" w:cs="Times New Roman"/>
         </w:rPr>
-        <w:t xml:space="preserve">with a partner to </w:t>
+        <w:t xml:space="preserve">with </w:t>
+      </w:r>
+      <w:r>
+        <w:rPr>
+          <w:rFonts w:ascii="Garamond" w:hAnsi="Garamond" w:cs="Times New Roman"/>
+        </w:rPr>
+        <w:t>vertically integrated team</w:t>
+      </w:r>
+      <w:r>
+        <w:rPr>
+          <w:rFonts w:ascii="Garamond" w:hAnsi="Garamond" w:cs="Times New Roman"/>
+        </w:rPr>
+        <w:t xml:space="preserve"> to </w:t>
       </w:r>
       <w:r>
         <w:rPr>
@@ -599,43 +661,25 @@
         <w:rPr>
           <w:rFonts w:ascii="Garamond" w:hAnsi="Garamond" w:cs="Times New Roman"/>
         </w:rPr>
-        <w:t xml:space="preserve">a </w:t>
-      </w:r>
-      <w:r>
-        <w:rPr>
-          <w:rFonts w:ascii="Garamond" w:hAnsi="Garamond" w:cs="Times New Roman"/>
-        </w:rPr>
-        <w:t>dual-core</w:t>
-      </w:r>
-      <w:r>
-        <w:rPr>
-          <w:rFonts w:ascii="Garamond" w:hAnsi="Garamond" w:cs="Times New Roman"/>
-        </w:rPr>
-        <w:t>, pipelined microprocessor with I</w:t>
-      </w:r>
-      <w:r>
-        <w:rPr>
-          <w:rFonts w:ascii="Garamond" w:hAnsi="Garamond" w:cs="Times New Roman"/>
-        </w:rPr>
-        <w:t>nstruction</w:t>
-      </w:r>
-      <w:r>
-        <w:rPr>
-          <w:rFonts w:ascii="Garamond" w:hAnsi="Garamond" w:cs="Times New Roman"/>
-        </w:rPr>
-        <w:t xml:space="preserve"> &amp; D</w:t>
-      </w:r>
-      <w:r>
-        <w:rPr>
-          <w:rFonts w:ascii="Garamond" w:hAnsi="Garamond" w:cs="Times New Roman"/>
-        </w:rPr>
-        <w:t>ata</w:t>
-      </w:r>
-      <w:r>
-        <w:rPr>
-          <w:rFonts w:ascii="Garamond" w:hAnsi="Garamond" w:cs="Times New Roman"/>
-        </w:rPr>
-        <w:t xml:space="preserve"> caches using the MSI coherence protocol</w:t>
+        <w:t>L1 and L2 cache hierarch</w:t>
+      </w:r>
+      <w:r>
+        <w:rPr>
+          <w:rFonts w:ascii="Garamond" w:hAnsi="Garamond" w:cs="Times New Roman"/>
+        </w:rPr>
+        <w:t>y</w:t>
+      </w:r>
+      <w:r>
+        <w:rPr>
+          <w:rFonts w:ascii="Garamond" w:hAnsi="Garamond" w:cs="Times New Roman"/>
+        </w:rPr>
+        <w:t xml:space="preserve"> for RISCV processor</w:t>
+      </w:r>
+      <w:r>
+        <w:rPr>
+          <w:rFonts w:ascii="Garamond" w:hAnsi="Garamond" w:cs="Times New Roman"/>
+        </w:rPr>
+        <w:t xml:space="preserve"> to improve memory latency</w:t>
       </w:r>
     </w:p>
     <w:p>
@@ -661,7 +705,19 @@
         <w:rPr>
           <w:rFonts w:ascii="Garamond" w:hAnsi="Garamond" w:cs="Times New Roman"/>
         </w:rPr>
-        <w:t xml:space="preserve"> tests for microprocessor with System Verilog test benches and parallel assembly programs</w:t>
+        <w:t xml:space="preserve"> </w:t>
+      </w:r>
+      <w:r>
+        <w:rPr>
+          <w:rFonts w:ascii="Garamond" w:hAnsi="Garamond" w:cs="Times New Roman"/>
+        </w:rPr>
+        <w:t xml:space="preserve">UVM testbench </w:t>
+      </w:r>
+      <w:r>
+        <w:rPr>
+          <w:rFonts w:ascii="Garamond" w:hAnsi="Garamond" w:cs="Times New Roman"/>
+        </w:rPr>
+        <w:t>with constrained random input to verify cache correctness</w:t>
       </w:r>
     </w:p>
     <w:p>
@@ -907,6 +963,14 @@
           <w:b/>
           <w:bCs/>
         </w:rPr>
+        <w:t>ember</w:t>
+      </w:r>
+      <w:r>
+        <w:rPr>
+          <w:rFonts w:ascii="Garamond" w:hAnsi="Garamond" w:cs="Times New Roman"/>
+          <w:b/>
+          <w:bCs/>
+        </w:rPr>
         <w:t xml:space="preserve"> 2019 </w:t>
       </w:r>
       <w:r>
@@ -1680,7 +1744,23 @@
           <w:b/>
           <w:bCs/>
         </w:rPr>
-        <w:t>May 2019 – Present</w:t>
+        <w:t xml:space="preserve">May 2019 – </w:t>
+      </w:r>
+      <w:r>
+        <w:rPr>
+          <w:rFonts w:ascii="Garamond" w:hAnsi="Garamond" w:cs="Times New Roman"/>
+          <w:b/>
+          <w:bCs/>
+        </w:rPr>
+        <w:t>August 20</w:t>
+      </w:r>
+      <w:r>
+        <w:rPr>
+          <w:rFonts w:ascii="Garamond" w:hAnsi="Garamond" w:cs="Times New Roman"/>
+          <w:b/>
+          <w:bCs/>
+        </w:rPr>
+        <w:t>19</w:t>
       </w:r>
     </w:p>
     <w:p>
@@ -1912,7 +1992,15 @@
           <w:b/>
           <w:bCs/>
         </w:rPr>
-        <w:t>Spring 2</w:t>
+        <w:t>January</w:t>
+      </w:r>
+      <w:r>
+        <w:rPr>
+          <w:rFonts w:ascii="Garamond" w:hAnsi="Garamond" w:cs="Times New Roman"/>
+          <w:b/>
+          <w:bCs/>
+        </w:rPr>
+        <w:t xml:space="preserve"> 2</w:t>
       </w:r>
       <w:r>
         <w:rPr>
@@ -1996,7 +2084,15 @@
           <w:b/>
           <w:bCs/>
         </w:rPr>
-        <w:t>2018 – Present</w:t>
+        <w:t>August 2</w:t>
+      </w:r>
+      <w:r>
+        <w:rPr>
+          <w:rFonts w:ascii="Garamond" w:hAnsi="Garamond" w:cs="Times New Roman"/>
+          <w:b/>
+          <w:bCs/>
+        </w:rPr>
+        <w:t>018 – Present</w:t>
       </w:r>
     </w:p>
     <w:p>
@@ -2062,15 +2158,39 @@
           <w:b/>
           <w:bCs/>
         </w:rPr>
-        <w:t>Fall 2019</w:t>
-      </w:r>
-      <w:r>
-        <w:rPr>
-          <w:rFonts w:ascii="Garamond" w:hAnsi="Garamond" w:cs="Times New Roman"/>
-          <w:b/>
-          <w:bCs/>
-        </w:rPr>
-        <w:t xml:space="preserve"> – Fall 2020</w:t>
+        <w:t>August</w:t>
+      </w:r>
+      <w:r>
+        <w:rPr>
+          <w:rFonts w:ascii="Garamond" w:hAnsi="Garamond" w:cs="Times New Roman"/>
+          <w:b/>
+          <w:bCs/>
+        </w:rPr>
+        <w:t xml:space="preserve"> 2019</w:t>
+      </w:r>
+      <w:r>
+        <w:rPr>
+          <w:rFonts w:ascii="Garamond" w:hAnsi="Garamond" w:cs="Times New Roman"/>
+          <w:b/>
+          <w:bCs/>
+        </w:rPr>
+        <w:t xml:space="preserve"> – </w:t>
+      </w:r>
+      <w:r>
+        <w:rPr>
+          <w:rFonts w:ascii="Garamond" w:hAnsi="Garamond" w:cs="Times New Roman"/>
+          <w:b/>
+          <w:bCs/>
+        </w:rPr>
+        <w:t>August</w:t>
+      </w:r>
+      <w:r>
+        <w:rPr>
+          <w:rFonts w:ascii="Garamond" w:hAnsi="Garamond" w:cs="Times New Roman"/>
+          <w:b/>
+          <w:bCs/>
+        </w:rPr>
+        <w:t xml:space="preserve"> 2020</w:t>
       </w:r>
     </w:p>
     <w:p>

</xml_diff>

<commit_message>
fixed case tense for card connect based on vmock feedback
</commit_message>
<xml_diff>
--- a/Mitchell-Arndt-Resume.docx
+++ b/Mitchell-Arndt-Resume.docx
@@ -487,18 +487,8 @@
           <w:b/>
           <w:bCs/>
         </w:rPr>
-        <w:t xml:space="preserve">Purdue </w:t>
-      </w:r>
-      <w:proofErr w:type="spellStart"/>
-      <w:r>
-        <w:rPr>
-          <w:rFonts w:ascii="Garamond" w:hAnsi="Garamond" w:cs="Times New Roman"/>
-          <w:b/>
-          <w:bCs/>
-        </w:rPr>
-        <w:t>SoCET</w:t>
-      </w:r>
-      <w:proofErr w:type="spellEnd"/>
+        <w:t>Purdue SoCET</w:t>
+      </w:r>
       <w:r>
         <w:rPr>
           <w:rFonts w:ascii="Garamond" w:hAnsi="Garamond" w:cs="Times New Roman"/>
@@ -843,21 +833,7 @@
         <w:rPr>
           <w:rFonts w:ascii="Garamond" w:hAnsi="Garamond" w:cs="Times New Roman"/>
         </w:rPr>
-        <w:t xml:space="preserve">Created custom PCB using </w:t>
-      </w:r>
-      <w:proofErr w:type="spellStart"/>
-      <w:r>
-        <w:rPr>
-          <w:rFonts w:ascii="Garamond" w:hAnsi="Garamond" w:cs="Times New Roman"/>
-        </w:rPr>
-        <w:t>KiCad</w:t>
-      </w:r>
-      <w:proofErr w:type="spellEnd"/>
-      <w:r>
-        <w:rPr>
-          <w:rFonts w:ascii="Garamond" w:hAnsi="Garamond" w:cs="Times New Roman"/>
-        </w:rPr>
-        <w:t xml:space="preserve"> to route control signals from </w:t>
+        <w:t xml:space="preserve">Created custom PCB using KiCad to route control signals from </w:t>
       </w:r>
       <w:r>
         <w:rPr>
@@ -1807,7 +1783,19 @@
         <w:rPr>
           <w:rFonts w:ascii="Garamond" w:hAnsi="Garamond" w:cs="Times New Roman"/>
         </w:rPr>
-        <w:t xml:space="preserve">Work with CEO to </w:t>
+        <w:t>Work</w:t>
+      </w:r>
+      <w:r>
+        <w:rPr>
+          <w:rFonts w:ascii="Garamond" w:hAnsi="Garamond" w:cs="Times New Roman"/>
+        </w:rPr>
+        <w:t>ed</w:t>
+      </w:r>
+      <w:r>
+        <w:rPr>
+          <w:rFonts w:ascii="Garamond" w:hAnsi="Garamond" w:cs="Times New Roman"/>
+        </w:rPr>
+        <w:t xml:space="preserve"> with CEO to </w:t>
       </w:r>
       <w:r>
         <w:rPr>
@@ -2343,21 +2331,7 @@
         <w:rPr>
           <w:rFonts w:ascii="Garamond" w:hAnsi="Garamond" w:cs="Times New Roman"/>
         </w:rPr>
-        <w:t xml:space="preserve">System Verilog, </w:t>
-      </w:r>
-      <w:proofErr w:type="spellStart"/>
-      <w:r>
-        <w:rPr>
-          <w:rFonts w:ascii="Garamond" w:hAnsi="Garamond" w:cs="Times New Roman"/>
-        </w:rPr>
-        <w:t>QuestaSim</w:t>
-      </w:r>
-      <w:proofErr w:type="spellEnd"/>
-      <w:r>
-        <w:rPr>
-          <w:rFonts w:ascii="Garamond" w:hAnsi="Garamond" w:cs="Times New Roman"/>
-        </w:rPr>
-        <w:t xml:space="preserve">, Design Compiler, </w:t>
+        <w:t xml:space="preserve">System Verilog, QuestaSim, Design Compiler, </w:t>
       </w:r>
       <w:r>
         <w:rPr>
@@ -2395,14 +2369,18 @@
         </w:rPr>
         <w:t xml:space="preserve"> </w:t>
       </w:r>
-      <w:proofErr w:type="spellStart"/>
-      <w:r>
-        <w:rPr>
-          <w:rFonts w:ascii="Garamond" w:hAnsi="Garamond" w:cs="Times New Roman"/>
-        </w:rPr>
-        <w:t>KiCad</w:t>
-      </w:r>
-      <w:proofErr w:type="spellEnd"/>
+      <w:r>
+        <w:rPr>
+          <w:rFonts w:ascii="Garamond" w:hAnsi="Garamond" w:cs="Times New Roman"/>
+        </w:rPr>
+        <w:t xml:space="preserve">KiCad, </w:t>
+      </w:r>
+      <w:r>
+        <w:rPr>
+          <w:rFonts w:ascii="Garamond" w:hAnsi="Garamond" w:cs="Times New Roman"/>
+        </w:rPr>
+        <w:t>ANTLR</w:t>
+      </w:r>
       <w:r>
         <w:rPr>
           <w:rFonts w:ascii="Garamond" w:hAnsi="Garamond" w:cs="Times New Roman"/>
@@ -2413,28 +2391,8 @@
         <w:rPr>
           <w:rFonts w:ascii="Garamond" w:hAnsi="Garamond" w:cs="Times New Roman"/>
         </w:rPr>
-        <w:t>ANTLR</w:t>
-      </w:r>
-      <w:r>
-        <w:rPr>
-          <w:rFonts w:ascii="Garamond" w:hAnsi="Garamond" w:cs="Times New Roman"/>
-        </w:rPr>
-        <w:t xml:space="preserve">, </w:t>
-      </w:r>
-      <w:r>
-        <w:rPr>
-          <w:rFonts w:ascii="Garamond" w:hAnsi="Garamond" w:cs="Times New Roman"/>
-        </w:rPr>
-        <w:t xml:space="preserve">STM </w:t>
-      </w:r>
-      <w:proofErr w:type="spellStart"/>
-      <w:r>
-        <w:rPr>
-          <w:rFonts w:ascii="Garamond" w:hAnsi="Garamond" w:cs="Times New Roman"/>
-        </w:rPr>
-        <w:t>CubeMX</w:t>
-      </w:r>
-      <w:proofErr w:type="spellEnd"/>
+        <w:t>STM CubeMX</w:t>
+      </w:r>
       <w:r>
         <w:rPr>
           <w:rFonts w:ascii="Garamond" w:hAnsi="Garamond" w:cs="Times New Roman"/>
@@ -2447,14 +2405,12 @@
         </w:rPr>
         <w:t xml:space="preserve"> </w:t>
       </w:r>
-      <w:proofErr w:type="spellStart"/>
       <w:r>
         <w:rPr>
           <w:rFonts w:ascii="Garamond" w:hAnsi="Garamond" w:cs="Times New Roman"/>
         </w:rPr>
         <w:t>LTspice</w:t>
       </w:r>
-      <w:proofErr w:type="spellEnd"/>
     </w:p>
     <w:sectPr>
       <w:pgSz w:w="12240" w:h="15840"/>

</xml_diff>

<commit_message>
revised resume with feedback from 694
</commit_message>
<xml_diff>
--- a/Mitchell-Arndt-Resume.docx
+++ b/Mitchell-Arndt-Resume.docx
@@ -125,330 +125,22 @@
     <w:p>
       <w:pPr>
         <w:pBdr>
-          <w:bottom w:val="single" w:sz="8" w:space="1" w:color="auto"/>
+          <w:bottom w:val="single" w:sz="4" w:space="1" w:color="auto"/>
         </w:pBdr>
-        <w:spacing w:line="240" w:lineRule="auto"/>
-        <w:rPr>
-          <w:rFonts w:ascii="Garamond" w:hAnsi="Garamond" w:cs="Times New Roman"/>
-          <w:b/>
-          <w:bCs/>
-        </w:rPr>
-      </w:pPr>
-      <w:r>
-        <w:rPr>
-          <w:rFonts w:ascii="Garamond" w:hAnsi="Garamond" w:cs="Times New Roman"/>
-          <w:b/>
-          <w:bCs/>
-        </w:rPr>
-        <w:t>EDUCATION</w:t>
-      </w:r>
-    </w:p>
-    <w:p>
-      <w:pPr>
-        <w:spacing w:after="0" w:line="240" w:lineRule="auto"/>
-        <w:rPr>
-          <w:rFonts w:ascii="Garamond" w:hAnsi="Garamond" w:cs="Times New Roman"/>
-        </w:rPr>
-      </w:pPr>
-      <w:r>
-        <w:rPr>
-          <w:rFonts w:ascii="Garamond" w:hAnsi="Garamond" w:cs="Times New Roman"/>
-          <w:b/>
-          <w:bCs/>
-        </w:rPr>
-        <w:t>Purdue University</w:t>
-      </w:r>
-      <w:r>
-        <w:rPr>
-          <w:rFonts w:ascii="Garamond" w:hAnsi="Garamond" w:cs="Times New Roman"/>
-        </w:rPr>
-        <w:t xml:space="preserve"> | West Lafayette, IN</w:t>
-      </w:r>
-      <w:r>
-        <w:rPr>
-          <w:rFonts w:ascii="Garamond" w:hAnsi="Garamond" w:cs="Times New Roman"/>
-        </w:rPr>
-        <w:ptab w:relativeTo="margin" w:alignment="right" w:leader="none"/>
-      </w:r>
-      <w:r>
-        <w:rPr>
-          <w:rFonts w:ascii="Garamond" w:hAnsi="Garamond" w:cs="Times New Roman"/>
-          <w:b/>
-          <w:bCs/>
-        </w:rPr>
-        <w:t>August 2021 – Present</w:t>
-      </w:r>
-    </w:p>
-    <w:p>
-      <w:pPr>
         <w:spacing w:after="120" w:line="240" w:lineRule="auto"/>
-        <w:ind w:firstLine="432"/>
-        <w:rPr>
-          <w:rFonts w:ascii="Garamond" w:hAnsi="Garamond" w:cs="Times New Roman"/>
-        </w:rPr>
-      </w:pPr>
-      <w:r>
-        <w:rPr>
-          <w:rFonts w:ascii="Garamond" w:hAnsi="Garamond" w:cs="Times New Roman"/>
-          <w:i/>
-          <w:iCs/>
-        </w:rPr>
-        <w:t>Master</w:t>
-      </w:r>
-      <w:r>
-        <w:rPr>
-          <w:rFonts w:ascii="Garamond" w:hAnsi="Garamond" w:cs="Times New Roman"/>
-          <w:i/>
-          <w:iCs/>
-        </w:rPr>
-        <w:t xml:space="preserve"> of Science in </w:t>
-      </w:r>
-      <w:r>
-        <w:rPr>
-          <w:rFonts w:ascii="Garamond" w:hAnsi="Garamond" w:cs="Times New Roman"/>
-          <w:i/>
-          <w:iCs/>
-        </w:rPr>
-        <w:t>Computer Architecture</w:t>
-      </w:r>
-      <w:r>
-        <w:rPr>
-          <w:rFonts w:ascii="Garamond" w:hAnsi="Garamond" w:cs="Times New Roman"/>
-        </w:rPr>
-        <w:ptab w:relativeTo="margin" w:alignment="right" w:leader="none"/>
-      </w:r>
-      <w:r>
-        <w:rPr>
-          <w:rFonts w:ascii="Garamond" w:hAnsi="Garamond" w:cs="Times New Roman"/>
-        </w:rPr>
-        <w:t>GPA: 3.</w:t>
-      </w:r>
-      <w:r>
-        <w:rPr>
-          <w:rFonts w:ascii="Garamond" w:hAnsi="Garamond" w:cs="Times New Roman"/>
-        </w:rPr>
-        <w:t>73</w:t>
-      </w:r>
-    </w:p>
-    <w:p>
-      <w:pPr>
-        <w:spacing w:after="0" w:line="240" w:lineRule="auto"/>
-        <w:rPr>
-          <w:rFonts w:ascii="Garamond" w:hAnsi="Garamond" w:cs="Times New Roman"/>
-        </w:rPr>
-      </w:pPr>
-      <w:r>
-        <w:rPr>
-          <w:rFonts w:ascii="Garamond" w:hAnsi="Garamond" w:cs="Times New Roman"/>
-          <w:b/>
-          <w:bCs/>
-        </w:rPr>
-        <w:t>Purdue University</w:t>
-      </w:r>
-      <w:r>
-        <w:rPr>
-          <w:rFonts w:ascii="Garamond" w:hAnsi="Garamond" w:cs="Times New Roman"/>
-        </w:rPr>
-        <w:t xml:space="preserve"> | West </w:t>
-      </w:r>
-      <w:r>
-        <w:rPr>
-          <w:rFonts w:ascii="Garamond" w:hAnsi="Garamond" w:cs="Times New Roman"/>
-        </w:rPr>
-        <w:t>Lafayette</w:t>
-      </w:r>
-      <w:r>
-        <w:rPr>
-          <w:rFonts w:ascii="Garamond" w:hAnsi="Garamond" w:cs="Times New Roman"/>
-        </w:rPr>
-        <w:t>, IN</w:t>
-      </w:r>
-      <w:r>
-        <w:rPr>
-          <w:rFonts w:ascii="Garamond" w:hAnsi="Garamond" w:cs="Times New Roman"/>
-        </w:rPr>
-        <w:ptab w:relativeTo="margin" w:alignment="right" w:leader="none"/>
-      </w:r>
-      <w:r>
-        <w:rPr>
-          <w:rFonts w:ascii="Garamond" w:hAnsi="Garamond" w:cs="Times New Roman"/>
-          <w:b/>
-          <w:bCs/>
-        </w:rPr>
-        <w:t>August</w:t>
-      </w:r>
-      <w:r>
-        <w:rPr>
-          <w:rFonts w:ascii="Garamond" w:hAnsi="Garamond" w:cs="Times New Roman"/>
-          <w:b/>
-          <w:bCs/>
-        </w:rPr>
-        <w:t xml:space="preserve"> </w:t>
-      </w:r>
-      <w:r>
-        <w:rPr>
-          <w:rFonts w:ascii="Garamond" w:hAnsi="Garamond" w:cs="Times New Roman"/>
-          <w:b/>
-          <w:bCs/>
-        </w:rPr>
-        <w:t xml:space="preserve">2018 – December </w:t>
-      </w:r>
-      <w:r>
-        <w:rPr>
-          <w:rFonts w:ascii="Garamond" w:hAnsi="Garamond" w:cs="Times New Roman"/>
-          <w:b/>
-          <w:bCs/>
-        </w:rPr>
-        <w:t>202</w:t>
-      </w:r>
-      <w:r>
-        <w:rPr>
-          <w:rFonts w:ascii="Garamond" w:hAnsi="Garamond" w:cs="Times New Roman"/>
-          <w:b/>
-          <w:bCs/>
-        </w:rPr>
-        <w:t>1</w:t>
-      </w:r>
-    </w:p>
-    <w:p>
-      <w:pPr>
-        <w:spacing w:after="0" w:line="240" w:lineRule="auto"/>
-        <w:ind w:firstLine="432"/>
-        <w:rPr>
-          <w:rFonts w:ascii="Garamond" w:hAnsi="Garamond" w:cs="Times New Roman"/>
-          <w:i/>
-          <w:iCs/>
-        </w:rPr>
-      </w:pPr>
-      <w:r>
-        <w:rPr>
-          <w:rFonts w:ascii="Garamond" w:hAnsi="Garamond" w:cs="Times New Roman"/>
-          <w:i/>
-          <w:iCs/>
-        </w:rPr>
-        <w:t xml:space="preserve">Bachelor of Science </w:t>
-      </w:r>
-      <w:r>
-        <w:rPr>
-          <w:rFonts w:ascii="Garamond" w:hAnsi="Garamond" w:cs="Times New Roman"/>
-          <w:i/>
-          <w:iCs/>
-        </w:rPr>
-        <w:t xml:space="preserve">in </w:t>
-      </w:r>
-      <w:r>
-        <w:rPr>
-          <w:rFonts w:ascii="Garamond" w:hAnsi="Garamond" w:cs="Times New Roman"/>
-          <w:i/>
-          <w:iCs/>
-        </w:rPr>
-        <w:t>Electrical Engineering – Honors College</w:t>
-      </w:r>
-    </w:p>
-    <w:p>
-      <w:pPr>
-        <w:spacing w:after="0" w:line="240" w:lineRule="auto"/>
-        <w:ind w:firstLine="432"/>
-        <w:rPr>
-          <w:rFonts w:ascii="Garamond" w:hAnsi="Garamond" w:cs="Times New Roman"/>
-          <w:i/>
-          <w:iCs/>
-        </w:rPr>
-      </w:pPr>
-      <w:r>
-        <w:rPr>
-          <w:rFonts w:ascii="Garamond" w:hAnsi="Garamond" w:cs="Times New Roman"/>
-          <w:i/>
-          <w:iCs/>
-        </w:rPr>
-        <w:t>Computer Science</w:t>
-      </w:r>
-      <w:r>
-        <w:rPr>
-          <w:rFonts w:ascii="Garamond" w:hAnsi="Garamond" w:cs="Times New Roman"/>
-          <w:i/>
-          <w:iCs/>
-        </w:rPr>
-        <w:t xml:space="preserve"> Minor</w:t>
-      </w:r>
-    </w:p>
-    <w:p>
-      <w:pPr>
-        <w:spacing w:after="120" w:line="240" w:lineRule="auto"/>
-        <w:ind w:firstLine="432"/>
-        <w:rPr>
-          <w:rFonts w:ascii="Garamond" w:hAnsi="Garamond" w:cs="Times New Roman"/>
-          <w:i/>
-          <w:iCs/>
-        </w:rPr>
-      </w:pPr>
-      <w:r>
-        <w:rPr>
-          <w:rFonts w:ascii="Garamond" w:hAnsi="Garamond" w:cs="Times New Roman"/>
-          <w:i/>
-          <w:iCs/>
-        </w:rPr>
-        <w:t>Certificate</w:t>
-      </w:r>
-      <w:r>
-        <w:rPr>
-          <w:rFonts w:ascii="Garamond" w:hAnsi="Garamond" w:cs="Times New Roman"/>
-          <w:i/>
-          <w:iCs/>
-        </w:rPr>
-        <w:t xml:space="preserve"> of </w:t>
-      </w:r>
-      <w:r>
-        <w:rPr>
-          <w:rFonts w:ascii="Garamond" w:hAnsi="Garamond" w:cs="Times New Roman"/>
-          <w:i/>
-          <w:iCs/>
-        </w:rPr>
-        <w:t>Entrepreneurs</w:t>
-      </w:r>
-      <w:r>
-        <w:rPr>
-          <w:rFonts w:ascii="Garamond" w:hAnsi="Garamond" w:cs="Times New Roman"/>
-          <w:i/>
-          <w:iCs/>
-        </w:rPr>
-        <w:t>hip and Innovation</w:t>
-      </w:r>
-      <w:r>
-        <w:rPr>
-          <w:rFonts w:ascii="Garamond" w:hAnsi="Garamond" w:cs="Times New Roman"/>
-        </w:rPr>
-        <w:ptab w:relativeTo="margin" w:alignment="right" w:leader="none"/>
-      </w:r>
-      <w:r>
-        <w:rPr>
-          <w:rFonts w:ascii="Garamond" w:hAnsi="Garamond" w:cs="Times New Roman"/>
-        </w:rPr>
-        <w:t>GPA: 3.9</w:t>
-      </w:r>
-      <w:r>
-        <w:rPr>
-          <w:rFonts w:ascii="Garamond" w:hAnsi="Garamond" w:cs="Times New Roman"/>
-        </w:rPr>
-        <w:t>6</w:t>
-      </w:r>
-    </w:p>
-    <w:p>
-      <w:pPr>
-        <w:spacing w:before="80" w:after="120"/>
-        <w:rPr>
-          <w:rFonts w:ascii="Garamond" w:hAnsi="Garamond" w:cs="Times New Roman"/>
-          <w:i/>
-          <w:iCs/>
-        </w:rPr>
-      </w:pPr>
-      <w:r>
-        <w:rPr>
-          <w:rFonts w:ascii="Garamond" w:hAnsi="Garamond" w:cs="Times New Roman"/>
-          <w:i/>
-          <w:iCs/>
-        </w:rPr>
-        <w:t>Dean’s List: Fall 2018, Spring 2019, Fall 2019, Spring 2020, Fall 2020, Spring 2021, Fall 2021</w:t>
+        <w:rPr>
+          <w:rFonts w:ascii="Garamond" w:hAnsi="Garamond" w:cs="Times New Roman"/>
+          <w:b/>
+          <w:bCs/>
+        </w:rPr>
+      </w:pPr>
+      <w:r>
+        <w:rPr>
+          <w:rFonts w:ascii="Garamond" w:hAnsi="Garamond" w:cs="Times New Roman"/>
+          <w:b/>
+          <w:bCs/>
+        </w:rPr>
+        <w:t>OBJECTIVE</w:t>
       </w:r>
     </w:p>
     <w:p>
@@ -456,7 +148,385 @@
         <w:pBdr>
           <w:bottom w:val="single" w:sz="8" w:space="1" w:color="auto"/>
         </w:pBdr>
-        <w:spacing w:line="240" w:lineRule="auto"/>
+        <w:spacing w:after="120" w:line="240" w:lineRule="auto"/>
+        <w:rPr>
+          <w:rFonts w:ascii="Garamond" w:hAnsi="Garamond" w:cs="Times New Roman"/>
+          <w:b/>
+          <w:bCs/>
+        </w:rPr>
+      </w:pPr>
+      <w:r>
+        <w:rPr>
+          <w:rFonts w:ascii="Garamond" w:hAnsi="Garamond" w:cs="Times New Roman"/>
+        </w:rPr>
+        <w:t>Actively seeking internship in Digital Design</w:t>
+      </w:r>
+      <w:r>
+        <w:rPr>
+          <w:rFonts w:ascii="Garamond" w:hAnsi="Garamond" w:cs="Times New Roman"/>
+        </w:rPr>
+        <w:t xml:space="preserve"> and </w:t>
+      </w:r>
+      <w:r>
+        <w:rPr>
+          <w:rFonts w:ascii="Garamond" w:hAnsi="Garamond" w:cs="Times New Roman"/>
+        </w:rPr>
+        <w:t>Verification</w:t>
+      </w:r>
+      <w:r>
+        <w:rPr>
+          <w:rFonts w:ascii="Garamond" w:hAnsi="Garamond" w:cs="Times New Roman"/>
+        </w:rPr>
+        <w:t xml:space="preserve"> of </w:t>
+      </w:r>
+      <w:r>
+        <w:rPr>
+          <w:rFonts w:ascii="Garamond" w:hAnsi="Garamond" w:cs="Times New Roman"/>
+        </w:rPr>
+        <w:t>High</w:t>
+      </w:r>
+      <w:r>
+        <w:rPr>
+          <w:rFonts w:ascii="Garamond" w:hAnsi="Garamond" w:cs="Times New Roman"/>
+        </w:rPr>
+        <w:t>-</w:t>
+      </w:r>
+      <w:r>
+        <w:rPr>
+          <w:rFonts w:ascii="Garamond" w:hAnsi="Garamond" w:cs="Times New Roman"/>
+        </w:rPr>
+        <w:t>Speed Networking</w:t>
+      </w:r>
+      <w:r>
+        <w:rPr>
+          <w:rFonts w:ascii="Garamond" w:hAnsi="Garamond" w:cs="Times New Roman"/>
+        </w:rPr>
+        <w:t xml:space="preserve"> devices for</w:t>
+      </w:r>
+      <w:r>
+        <w:rPr>
+          <w:rFonts w:ascii="Garamond" w:hAnsi="Garamond" w:cs="Times New Roman"/>
+        </w:rPr>
+        <w:t xml:space="preserve"> summer of 2022</w:t>
+      </w:r>
+    </w:p>
+    <w:p>
+      <w:pPr>
+        <w:pBdr>
+          <w:bottom w:val="single" w:sz="8" w:space="1" w:color="auto"/>
+        </w:pBdr>
+        <w:spacing w:after="120" w:line="240" w:lineRule="auto"/>
+        <w:rPr>
+          <w:rFonts w:ascii="Garamond" w:hAnsi="Garamond" w:cs="Times New Roman"/>
+          <w:b/>
+          <w:bCs/>
+        </w:rPr>
+      </w:pPr>
+      <w:r>
+        <w:rPr>
+          <w:rFonts w:ascii="Garamond" w:hAnsi="Garamond" w:cs="Times New Roman"/>
+          <w:b/>
+          <w:bCs/>
+        </w:rPr>
+        <w:t>EDUCATION</w:t>
+      </w:r>
+    </w:p>
+    <w:p>
+      <w:pPr>
+        <w:spacing w:after="0" w:line="240" w:lineRule="auto"/>
+        <w:rPr>
+          <w:rFonts w:ascii="Garamond" w:hAnsi="Garamond" w:cs="Times New Roman"/>
+        </w:rPr>
+      </w:pPr>
+      <w:r>
+        <w:rPr>
+          <w:rFonts w:ascii="Garamond" w:hAnsi="Garamond" w:cs="Times New Roman"/>
+          <w:b/>
+          <w:bCs/>
+        </w:rPr>
+        <w:t>Purdue University</w:t>
+      </w:r>
+      <w:r>
+        <w:rPr>
+          <w:rFonts w:ascii="Garamond" w:hAnsi="Garamond" w:cs="Times New Roman"/>
+        </w:rPr>
+        <w:t xml:space="preserve"> | West Lafayette, IN</w:t>
+      </w:r>
+      <w:r>
+        <w:rPr>
+          <w:rFonts w:ascii="Garamond" w:hAnsi="Garamond" w:cs="Times New Roman"/>
+        </w:rPr>
+        <w:ptab w:relativeTo="margin" w:alignment="right" w:leader="none"/>
+      </w:r>
+      <w:r>
+        <w:rPr>
+          <w:rFonts w:ascii="Garamond" w:hAnsi="Garamond" w:cs="Times New Roman"/>
+          <w:b/>
+          <w:bCs/>
+        </w:rPr>
+        <w:t>August 2021 – Present</w:t>
+      </w:r>
+    </w:p>
+    <w:p>
+      <w:pPr>
+        <w:spacing w:after="120" w:line="240" w:lineRule="auto"/>
+        <w:ind w:firstLine="432"/>
+        <w:rPr>
+          <w:rFonts w:ascii="Garamond" w:hAnsi="Garamond" w:cs="Times New Roman"/>
+        </w:rPr>
+      </w:pPr>
+      <w:r>
+        <w:rPr>
+          <w:rFonts w:ascii="Garamond" w:hAnsi="Garamond" w:cs="Times New Roman"/>
+          <w:i/>
+          <w:iCs/>
+        </w:rPr>
+        <w:t>Master</w:t>
+      </w:r>
+      <w:r>
+        <w:rPr>
+          <w:rFonts w:ascii="Garamond" w:hAnsi="Garamond" w:cs="Times New Roman"/>
+          <w:i/>
+          <w:iCs/>
+        </w:rPr>
+        <w:t xml:space="preserve"> of Science in </w:t>
+      </w:r>
+      <w:r>
+        <w:rPr>
+          <w:rFonts w:ascii="Garamond" w:hAnsi="Garamond" w:cs="Times New Roman"/>
+          <w:i/>
+          <w:iCs/>
+        </w:rPr>
+        <w:t>Computer Architecture</w:t>
+      </w:r>
+      <w:r>
+        <w:rPr>
+          <w:rFonts w:ascii="Garamond" w:hAnsi="Garamond" w:cs="Times New Roman"/>
+        </w:rPr>
+        <w:ptab w:relativeTo="margin" w:alignment="right" w:leader="none"/>
+      </w:r>
+      <w:r>
+        <w:rPr>
+          <w:rFonts w:ascii="Garamond" w:hAnsi="Garamond" w:cs="Times New Roman"/>
+        </w:rPr>
+        <w:t>GPA: 3.</w:t>
+      </w:r>
+      <w:r>
+        <w:rPr>
+          <w:rFonts w:ascii="Garamond" w:hAnsi="Garamond" w:cs="Times New Roman"/>
+        </w:rPr>
+        <w:t>73</w:t>
+      </w:r>
+    </w:p>
+    <w:p>
+      <w:pPr>
+        <w:spacing w:after="0" w:line="240" w:lineRule="auto"/>
+        <w:rPr>
+          <w:rFonts w:ascii="Garamond" w:hAnsi="Garamond" w:cs="Times New Roman"/>
+        </w:rPr>
+      </w:pPr>
+      <w:r>
+        <w:rPr>
+          <w:rFonts w:ascii="Garamond" w:hAnsi="Garamond" w:cs="Times New Roman"/>
+          <w:b/>
+          <w:bCs/>
+        </w:rPr>
+        <w:t>Purdue University</w:t>
+      </w:r>
+      <w:r>
+        <w:rPr>
+          <w:rFonts w:ascii="Garamond" w:hAnsi="Garamond" w:cs="Times New Roman"/>
+        </w:rPr>
+        <w:t xml:space="preserve"> | West </w:t>
+      </w:r>
+      <w:r>
+        <w:rPr>
+          <w:rFonts w:ascii="Garamond" w:hAnsi="Garamond" w:cs="Times New Roman"/>
+        </w:rPr>
+        <w:t>Lafayette</w:t>
+      </w:r>
+      <w:r>
+        <w:rPr>
+          <w:rFonts w:ascii="Garamond" w:hAnsi="Garamond" w:cs="Times New Roman"/>
+        </w:rPr>
+        <w:t>, IN</w:t>
+      </w:r>
+      <w:r>
+        <w:rPr>
+          <w:rFonts w:ascii="Garamond" w:hAnsi="Garamond" w:cs="Times New Roman"/>
+        </w:rPr>
+        <w:ptab w:relativeTo="margin" w:alignment="right" w:leader="none"/>
+      </w:r>
+      <w:r>
+        <w:rPr>
+          <w:rFonts w:ascii="Garamond" w:hAnsi="Garamond" w:cs="Times New Roman"/>
+          <w:b/>
+          <w:bCs/>
+        </w:rPr>
+        <w:t>August</w:t>
+      </w:r>
+      <w:r>
+        <w:rPr>
+          <w:rFonts w:ascii="Garamond" w:hAnsi="Garamond" w:cs="Times New Roman"/>
+          <w:b/>
+          <w:bCs/>
+        </w:rPr>
+        <w:t xml:space="preserve"> </w:t>
+      </w:r>
+      <w:r>
+        <w:rPr>
+          <w:rFonts w:ascii="Garamond" w:hAnsi="Garamond" w:cs="Times New Roman"/>
+          <w:b/>
+          <w:bCs/>
+        </w:rPr>
+        <w:t xml:space="preserve">2018 – December </w:t>
+      </w:r>
+      <w:r>
+        <w:rPr>
+          <w:rFonts w:ascii="Garamond" w:hAnsi="Garamond" w:cs="Times New Roman"/>
+          <w:b/>
+          <w:bCs/>
+        </w:rPr>
+        <w:t>202</w:t>
+      </w:r>
+      <w:r>
+        <w:rPr>
+          <w:rFonts w:ascii="Garamond" w:hAnsi="Garamond" w:cs="Times New Roman"/>
+          <w:b/>
+          <w:bCs/>
+        </w:rPr>
+        <w:t>1</w:t>
+      </w:r>
+    </w:p>
+    <w:p>
+      <w:pPr>
+        <w:spacing w:after="0" w:line="240" w:lineRule="auto"/>
+        <w:ind w:firstLine="432"/>
+        <w:rPr>
+          <w:rFonts w:ascii="Garamond" w:hAnsi="Garamond" w:cs="Times New Roman"/>
+          <w:i/>
+          <w:iCs/>
+        </w:rPr>
+      </w:pPr>
+      <w:r>
+        <w:rPr>
+          <w:rFonts w:ascii="Garamond" w:hAnsi="Garamond" w:cs="Times New Roman"/>
+          <w:i/>
+          <w:iCs/>
+        </w:rPr>
+        <w:t xml:space="preserve">Bachelor of Science </w:t>
+      </w:r>
+      <w:r>
+        <w:rPr>
+          <w:rFonts w:ascii="Garamond" w:hAnsi="Garamond" w:cs="Times New Roman"/>
+          <w:i/>
+          <w:iCs/>
+        </w:rPr>
+        <w:t xml:space="preserve">in </w:t>
+      </w:r>
+      <w:r>
+        <w:rPr>
+          <w:rFonts w:ascii="Garamond" w:hAnsi="Garamond" w:cs="Times New Roman"/>
+          <w:i/>
+          <w:iCs/>
+        </w:rPr>
+        <w:t>Electrical Engineering – Honors College</w:t>
+      </w:r>
+    </w:p>
+    <w:p>
+      <w:pPr>
+        <w:spacing w:after="0" w:line="240" w:lineRule="auto"/>
+        <w:ind w:firstLine="432"/>
+        <w:rPr>
+          <w:rFonts w:ascii="Garamond" w:hAnsi="Garamond" w:cs="Times New Roman"/>
+          <w:i/>
+          <w:iCs/>
+        </w:rPr>
+      </w:pPr>
+      <w:r>
+        <w:rPr>
+          <w:rFonts w:ascii="Garamond" w:hAnsi="Garamond" w:cs="Times New Roman"/>
+          <w:i/>
+          <w:iCs/>
+        </w:rPr>
+        <w:t>Computer Science</w:t>
+      </w:r>
+      <w:r>
+        <w:rPr>
+          <w:rFonts w:ascii="Garamond" w:hAnsi="Garamond" w:cs="Times New Roman"/>
+          <w:i/>
+          <w:iCs/>
+        </w:rPr>
+        <w:t xml:space="preserve"> Minor</w:t>
+      </w:r>
+    </w:p>
+    <w:p>
+      <w:pPr>
+        <w:spacing w:after="120" w:line="240" w:lineRule="auto"/>
+        <w:ind w:firstLine="432"/>
+        <w:rPr>
+          <w:rFonts w:ascii="Garamond" w:hAnsi="Garamond" w:cs="Times New Roman"/>
+          <w:i/>
+          <w:iCs/>
+        </w:rPr>
+      </w:pPr>
+      <w:r>
+        <w:rPr>
+          <w:rFonts w:ascii="Garamond" w:hAnsi="Garamond" w:cs="Times New Roman"/>
+          <w:i/>
+          <w:iCs/>
+        </w:rPr>
+        <w:t>Certificate</w:t>
+      </w:r>
+      <w:r>
+        <w:rPr>
+          <w:rFonts w:ascii="Garamond" w:hAnsi="Garamond" w:cs="Times New Roman"/>
+          <w:i/>
+          <w:iCs/>
+        </w:rPr>
+        <w:t xml:space="preserve"> of </w:t>
+      </w:r>
+      <w:r>
+        <w:rPr>
+          <w:rFonts w:ascii="Garamond" w:hAnsi="Garamond" w:cs="Times New Roman"/>
+          <w:i/>
+          <w:iCs/>
+        </w:rPr>
+        <w:t>Entrepreneurs</w:t>
+      </w:r>
+      <w:r>
+        <w:rPr>
+          <w:rFonts w:ascii="Garamond" w:hAnsi="Garamond" w:cs="Times New Roman"/>
+          <w:i/>
+          <w:iCs/>
+        </w:rPr>
+        <w:t>hip and Innovation</w:t>
+      </w:r>
+      <w:r>
+        <w:rPr>
+          <w:rFonts w:ascii="Garamond" w:hAnsi="Garamond" w:cs="Times New Roman"/>
+        </w:rPr>
+        <w:ptab w:relativeTo="margin" w:alignment="right" w:leader="none"/>
+      </w:r>
+      <w:r>
+        <w:rPr>
+          <w:rFonts w:ascii="Garamond" w:hAnsi="Garamond" w:cs="Times New Roman"/>
+        </w:rPr>
+        <w:t>GPA: 3.9</w:t>
+      </w:r>
+      <w:r>
+        <w:rPr>
+          <w:rFonts w:ascii="Garamond" w:hAnsi="Garamond" w:cs="Times New Roman"/>
+        </w:rPr>
+        <w:t>6</w:t>
+      </w:r>
+    </w:p>
+    <w:p>
+      <w:pPr>
+        <w:pBdr>
+          <w:bottom w:val="single" w:sz="8" w:space="1" w:color="auto"/>
+        </w:pBdr>
+        <w:spacing w:after="120" w:line="240" w:lineRule="auto"/>
         <w:rPr>
           <w:rFonts w:ascii="Garamond" w:hAnsi="Garamond" w:cs="Times New Roman"/>
           <w:sz w:val="20"/>
@@ -487,8 +557,18 @@
           <w:b/>
           <w:bCs/>
         </w:rPr>
-        <w:t>Purdue SoCET</w:t>
-      </w:r>
+        <w:t xml:space="preserve">Purdue </w:t>
+      </w:r>
+      <w:proofErr w:type="spellStart"/>
+      <w:r>
+        <w:rPr>
+          <w:rFonts w:ascii="Garamond" w:hAnsi="Garamond" w:cs="Times New Roman"/>
+          <w:b/>
+          <w:bCs/>
+        </w:rPr>
+        <w:t>SoCET</w:t>
+      </w:r>
+      <w:proofErr w:type="spellEnd"/>
       <w:r>
         <w:rPr>
           <w:rFonts w:ascii="Garamond" w:hAnsi="Garamond" w:cs="Times New Roman"/>
@@ -651,7 +731,19 @@
         <w:rPr>
           <w:rFonts w:ascii="Garamond" w:hAnsi="Garamond" w:cs="Times New Roman"/>
         </w:rPr>
-        <w:t>L1 and L2 cache hierarch</w:t>
+        <w:t>L1</w:t>
+      </w:r>
+      <w:r>
+        <w:rPr>
+          <w:rFonts w:ascii="Garamond" w:hAnsi="Garamond" w:cs="Times New Roman"/>
+        </w:rPr>
+        <w:t>/</w:t>
+      </w:r>
+      <w:r>
+        <w:rPr>
+          <w:rFonts w:ascii="Garamond" w:hAnsi="Garamond" w:cs="Times New Roman"/>
+        </w:rPr>
+        <w:t>L2 cache hierarch</w:t>
       </w:r>
       <w:r>
         <w:rPr>
@@ -670,6 +762,18 @@
           <w:rFonts w:ascii="Garamond" w:hAnsi="Garamond" w:cs="Times New Roman"/>
         </w:rPr>
         <w:t xml:space="preserve"> to improve memory latency</w:t>
+      </w:r>
+      <w:r>
+        <w:rPr>
+          <w:rFonts w:ascii="Garamond" w:hAnsi="Garamond" w:cs="Times New Roman"/>
+        </w:rPr>
+        <w:t xml:space="preserve"> </w:t>
+      </w:r>
+      <w:r>
+        <w:rPr>
+          <w:rFonts w:ascii="Garamond" w:hAnsi="Garamond" w:cs="Times New Roman"/>
+        </w:rPr>
+        <w:t>by 400%</w:t>
       </w:r>
     </w:p>
     <w:p>
@@ -709,6 +813,24 @@
         </w:rPr>
         <w:t>with constrained random input to verify cache correctness</w:t>
       </w:r>
+      <w:r>
+        <w:rPr>
+          <w:rFonts w:ascii="Garamond" w:hAnsi="Garamond" w:cs="Times New Roman"/>
+        </w:rPr>
+        <w:t xml:space="preserve"> </w:t>
+      </w:r>
+      <w:r>
+        <w:rPr>
+          <w:rFonts w:ascii="Garamond" w:hAnsi="Garamond" w:cs="Times New Roman"/>
+        </w:rPr>
+        <w:t>before</w:t>
+      </w:r>
+      <w:r>
+        <w:rPr>
+          <w:rFonts w:ascii="Garamond" w:hAnsi="Garamond" w:cs="Times New Roman"/>
+        </w:rPr>
+        <w:t xml:space="preserve"> manufacturing</w:t>
+      </w:r>
     </w:p>
     <w:p>
       <w:pPr>
@@ -813,7 +935,13 @@
         <w:rPr>
           <w:rFonts w:ascii="Garamond" w:hAnsi="Garamond" w:cs="Times New Roman"/>
         </w:rPr>
-        <w:t xml:space="preserve">Lead team members to integrate drive control systems for self-driving race car by generating embedded C firmware to interpret serial commands and output PWM, analog, and digital drive control signals for high-speed navigation </w:t>
+        <w:t>Led</w:t>
+      </w:r>
+      <w:r>
+        <w:rPr>
+          <w:rFonts w:ascii="Garamond" w:hAnsi="Garamond" w:cs="Times New Roman"/>
+        </w:rPr>
+        <w:t xml:space="preserve"> team members to integrate drive control systems for self-driving race car by generating embedded C firmware to interpret serial commands and output PWM, analog, and digital drive control signals for high-speed navigation </w:t>
       </w:r>
     </w:p>
     <w:p>
@@ -833,7 +961,21 @@
         <w:rPr>
           <w:rFonts w:ascii="Garamond" w:hAnsi="Garamond" w:cs="Times New Roman"/>
         </w:rPr>
-        <w:t xml:space="preserve">Created custom PCB using KiCad to route control signals from </w:t>
+        <w:t xml:space="preserve">Created custom PCB using </w:t>
+      </w:r>
+      <w:proofErr w:type="spellStart"/>
+      <w:r>
+        <w:rPr>
+          <w:rFonts w:ascii="Garamond" w:hAnsi="Garamond" w:cs="Times New Roman"/>
+        </w:rPr>
+        <w:t>KiCad</w:t>
+      </w:r>
+      <w:proofErr w:type="spellEnd"/>
+      <w:r>
+        <w:rPr>
+          <w:rFonts w:ascii="Garamond" w:hAnsi="Garamond" w:cs="Times New Roman"/>
+        </w:rPr>
+        <w:t xml:space="preserve"> to route control signals from </w:t>
       </w:r>
       <w:r>
         <w:rPr>
@@ -1014,13 +1156,31 @@
         <w:rPr>
           <w:rFonts w:ascii="Garamond" w:hAnsi="Garamond" w:cs="Times New Roman"/>
         </w:rPr>
-        <w:t xml:space="preserve"> measure and analyze football tackle</w:t>
-      </w:r>
-      <w:r>
-        <w:rPr>
-          <w:rFonts w:ascii="Garamond" w:hAnsi="Garamond" w:cs="Times New Roman"/>
-        </w:rPr>
-        <w:t xml:space="preserve"> forces on a player’s head</w:t>
+        <w:t xml:space="preserve"> measure </w:t>
+      </w:r>
+      <w:r>
+        <w:rPr>
+          <w:rFonts w:ascii="Garamond" w:hAnsi="Garamond" w:cs="Times New Roman"/>
+        </w:rPr>
+        <w:t xml:space="preserve">forces involved in </w:t>
+      </w:r>
+      <w:r>
+        <w:rPr>
+          <w:rFonts w:ascii="Garamond" w:hAnsi="Garamond" w:cs="Times New Roman"/>
+        </w:rPr>
+        <w:t>football tackl</w:t>
+      </w:r>
+      <w:r>
+        <w:rPr>
+          <w:rFonts w:ascii="Garamond" w:hAnsi="Garamond" w:cs="Times New Roman"/>
+        </w:rPr>
+        <w:t>ing</w:t>
+      </w:r>
+      <w:r>
+        <w:rPr>
+          <w:rFonts w:ascii="Garamond" w:hAnsi="Garamond" w:cs="Times New Roman"/>
+        </w:rPr>
+        <w:t xml:space="preserve"> for real-time analysis of a player’s neurological safety</w:t>
       </w:r>
     </w:p>
     <w:p>
@@ -1040,85 +1200,7 @@
         <w:rPr>
           <w:rFonts w:ascii="Garamond" w:hAnsi="Garamond" w:cs="Times New Roman"/>
         </w:rPr>
-        <w:t xml:space="preserve">Programmed microcontroller </w:t>
-      </w:r>
-      <w:r>
-        <w:rPr>
-          <w:rFonts w:ascii="Garamond" w:hAnsi="Garamond" w:cs="Times New Roman"/>
-        </w:rPr>
-        <w:t>to collect</w:t>
-      </w:r>
-      <w:r>
-        <w:rPr>
-          <w:rFonts w:ascii="Garamond" w:hAnsi="Garamond" w:cs="Times New Roman"/>
-        </w:rPr>
-        <w:t xml:space="preserve"> </w:t>
-      </w:r>
-      <w:r>
-        <w:rPr>
-          <w:rFonts w:ascii="Garamond" w:hAnsi="Garamond" w:cs="Times New Roman"/>
-        </w:rPr>
-        <w:t>12</w:t>
-      </w:r>
-      <w:r>
-        <w:rPr>
-          <w:rFonts w:ascii="Garamond" w:hAnsi="Garamond" w:cs="Times New Roman"/>
-        </w:rPr>
-        <w:t xml:space="preserve">0 </w:t>
-      </w:r>
-      <w:r>
-        <w:rPr>
-          <w:rFonts w:ascii="Garamond" w:hAnsi="Garamond" w:cs="Times New Roman"/>
-        </w:rPr>
-        <w:t xml:space="preserve">analog </w:t>
-      </w:r>
-      <w:r>
-        <w:rPr>
-          <w:rFonts w:ascii="Garamond" w:hAnsi="Garamond" w:cs="Times New Roman"/>
-        </w:rPr>
-        <w:t>channel</w:t>
-      </w:r>
-      <w:r>
-        <w:rPr>
-          <w:rFonts w:ascii="Garamond" w:hAnsi="Garamond" w:cs="Times New Roman"/>
-        </w:rPr>
-        <w:t xml:space="preserve">s </w:t>
-      </w:r>
-      <w:r>
-        <w:rPr>
-          <w:rFonts w:ascii="Garamond" w:hAnsi="Garamond" w:cs="Times New Roman"/>
-        </w:rPr>
-        <w:t>a</w:t>
-      </w:r>
-      <w:r>
-        <w:rPr>
-          <w:rFonts w:ascii="Garamond" w:hAnsi="Garamond" w:cs="Times New Roman"/>
-        </w:rPr>
-        <w:t>t a</w:t>
-      </w:r>
-      <w:r>
-        <w:rPr>
-          <w:rFonts w:ascii="Garamond" w:hAnsi="Garamond" w:cs="Times New Roman"/>
-        </w:rPr>
-        <w:t xml:space="preserve"> 1kHz sampling rate </w:t>
-      </w:r>
-      <w:r>
-        <w:rPr>
-          <w:rFonts w:ascii="Garamond" w:hAnsi="Garamond" w:cs="Times New Roman"/>
-        </w:rPr>
-        <w:t xml:space="preserve">and </w:t>
-      </w:r>
-      <w:r>
-        <w:rPr>
-          <w:rFonts w:ascii="Garamond" w:hAnsi="Garamond" w:cs="Times New Roman"/>
-        </w:rPr>
-        <w:t>write data</w:t>
-      </w:r>
-      <w:r>
-        <w:rPr>
-          <w:rFonts w:ascii="Garamond" w:hAnsi="Garamond" w:cs="Times New Roman"/>
-        </w:rPr>
-        <w:t xml:space="preserve"> to SD card</w:t>
+        <w:t>Lead hardware/firmware design efforts to prototype force measurement device small enough to fit in football helmet</w:t>
       </w:r>
     </w:p>
     <w:p>
@@ -1388,6 +1470,60 @@
         </w:rPr>
         <w:t>JavaScript</w:t>
       </w:r>
+      <w:r>
+        <w:rPr>
+          <w:rFonts w:ascii="Garamond" w:hAnsi="Garamond" w:cs="Times New Roman"/>
+        </w:rPr>
+        <w:t xml:space="preserve"> to automate required preflight analyse</w:t>
+      </w:r>
+      <w:r>
+        <w:rPr>
+          <w:rFonts w:ascii="Garamond" w:hAnsi="Garamond" w:cs="Times New Roman"/>
+        </w:rPr>
+        <w:t>s</w:t>
+      </w:r>
+      <w:r>
+        <w:rPr>
+          <w:rFonts w:ascii="Garamond" w:hAnsi="Garamond" w:cs="Times New Roman"/>
+        </w:rPr>
+        <w:t xml:space="preserve"> to </w:t>
+      </w:r>
+      <w:r>
+        <w:rPr>
+          <w:rFonts w:ascii="Garamond" w:hAnsi="Garamond" w:cs="Times New Roman"/>
+        </w:rPr>
+        <w:t>eliminat</w:t>
+      </w:r>
+      <w:r>
+        <w:rPr>
+          <w:rFonts w:ascii="Garamond" w:hAnsi="Garamond" w:cs="Times New Roman"/>
+        </w:rPr>
+        <w:t>e the need for</w:t>
+      </w:r>
+      <w:r>
+        <w:rPr>
+          <w:rFonts w:ascii="Garamond" w:hAnsi="Garamond" w:cs="Times New Roman"/>
+        </w:rPr>
+        <w:t xml:space="preserve"> future</w:t>
+      </w:r>
+      <w:r>
+        <w:rPr>
+          <w:rFonts w:ascii="Garamond" w:hAnsi="Garamond" w:cs="Times New Roman"/>
+        </w:rPr>
+        <w:t xml:space="preserve"> </w:t>
+      </w:r>
+      <w:r>
+        <w:rPr>
+          <w:rFonts w:ascii="Garamond" w:hAnsi="Garamond" w:cs="Times New Roman"/>
+        </w:rPr>
+        <w:t>engineering effort</w:t>
+      </w:r>
+      <w:r>
+        <w:rPr>
+          <w:rFonts w:ascii="Garamond" w:hAnsi="Garamond" w:cs="Times New Roman"/>
+        </w:rPr>
+        <w:t xml:space="preserve"> and cut project costs </w:t>
+      </w:r>
     </w:p>
     <w:p>
       <w:pPr>
@@ -1683,7 +1819,13 @@
         <w:rPr>
           <w:rFonts w:ascii="Garamond" w:hAnsi="Garamond" w:cs="Times New Roman"/>
         </w:rPr>
-        <w:t xml:space="preserve"> to ensure precise temperature and </w:t>
+        <w:t xml:space="preserve"> to </w:t>
+      </w:r>
+      <w:r>
+        <w:rPr>
+          <w:rFonts w:ascii="Garamond" w:hAnsi="Garamond" w:cs="Times New Roman"/>
+        </w:rPr>
+        <w:t>eliminate operator error and product waste</w:t>
       </w:r>
     </w:p>
     <w:p>
@@ -1801,13 +1943,13 @@
         <w:rPr>
           <w:rFonts w:ascii="Garamond" w:hAnsi="Garamond" w:cs="Times New Roman"/>
         </w:rPr>
-        <w:t>produce</w:t>
-      </w:r>
-      <w:r>
-        <w:rPr>
-          <w:rFonts w:ascii="Garamond" w:hAnsi="Garamond" w:cs="Times New Roman"/>
-        </w:rPr>
-        <w:t xml:space="preserve"> new </w:t>
+        <w:t>automate</w:t>
+      </w:r>
+      <w:r>
+        <w:rPr>
+          <w:rFonts w:ascii="Garamond" w:hAnsi="Garamond" w:cs="Times New Roman"/>
+        </w:rPr>
+        <w:t xml:space="preserve"> </w:t>
       </w:r>
       <w:r>
         <w:rPr>
@@ -1819,105 +1961,7 @@
         <w:rPr>
           <w:rFonts w:ascii="Garamond" w:hAnsi="Garamond" w:cs="Times New Roman"/>
         </w:rPr>
-        <w:t>applications based on growing and changing needs</w:t>
-      </w:r>
-    </w:p>
-    <w:p>
-      <w:pPr>
-        <w:pStyle w:val="ListParagraph"/>
-        <w:numPr>
-          <w:ilvl w:val="0"/>
-          <w:numId w:val="1"/>
-        </w:numPr>
-        <w:spacing w:after="120" w:line="240" w:lineRule="auto"/>
-        <w:ind w:left="810"/>
-        <w:rPr>
-          <w:rFonts w:ascii="Garamond" w:hAnsi="Garamond" w:cs="Times New Roman"/>
-        </w:rPr>
-      </w:pPr>
-      <w:r>
-        <w:rPr>
-          <w:rFonts w:ascii="Garamond" w:hAnsi="Garamond" w:cs="Times New Roman"/>
-        </w:rPr>
-        <w:t>Automated</w:t>
-      </w:r>
-      <w:r>
-        <w:rPr>
-          <w:rFonts w:ascii="Garamond" w:hAnsi="Garamond" w:cs="Times New Roman"/>
-        </w:rPr>
-        <w:t xml:space="preserve"> </w:t>
-      </w:r>
-      <w:r>
-        <w:rPr>
-          <w:rFonts w:ascii="Garamond" w:hAnsi="Garamond" w:cs="Times New Roman"/>
-        </w:rPr>
-        <w:t>payroll system</w:t>
-      </w:r>
-      <w:r>
-        <w:rPr>
-          <w:rFonts w:ascii="Garamond" w:hAnsi="Garamond" w:cs="Times New Roman"/>
-        </w:rPr>
-        <w:t xml:space="preserve"> </w:t>
-      </w:r>
-      <w:r>
-        <w:rPr>
-          <w:rFonts w:ascii="Garamond" w:hAnsi="Garamond" w:cs="Times New Roman"/>
-        </w:rPr>
-        <w:t>with</w:t>
-      </w:r>
-      <w:r>
-        <w:rPr>
-          <w:rFonts w:ascii="Garamond" w:hAnsi="Garamond" w:cs="Times New Roman"/>
-        </w:rPr>
-        <w:t xml:space="preserve"> Java</w:t>
-      </w:r>
-      <w:r>
-        <w:rPr>
-          <w:rFonts w:ascii="Garamond" w:hAnsi="Garamond" w:cs="Times New Roman"/>
-        </w:rPr>
-        <w:t>FX</w:t>
-      </w:r>
-      <w:r>
-        <w:rPr>
-          <w:rFonts w:ascii="Garamond" w:hAnsi="Garamond" w:cs="Times New Roman"/>
-        </w:rPr>
-        <w:t xml:space="preserve"> to streamline </w:t>
-      </w:r>
-      <w:r>
-        <w:rPr>
-          <w:rFonts w:ascii="Garamond" w:hAnsi="Garamond" w:cs="Times New Roman"/>
-        </w:rPr>
-        <w:t xml:space="preserve">2-hr. </w:t>
-      </w:r>
-      <w:r>
-        <w:rPr>
-          <w:rFonts w:ascii="Garamond" w:hAnsi="Garamond" w:cs="Times New Roman"/>
-        </w:rPr>
-        <w:t xml:space="preserve">employee </w:t>
-      </w:r>
-      <w:r>
-        <w:rPr>
-          <w:rFonts w:ascii="Garamond" w:hAnsi="Garamond" w:cs="Times New Roman"/>
-        </w:rPr>
-        <w:t>payroll</w:t>
-      </w:r>
-      <w:r>
-        <w:rPr>
-          <w:rFonts w:ascii="Garamond" w:hAnsi="Garamond" w:cs="Times New Roman"/>
-        </w:rPr>
-        <w:t xml:space="preserve"> process</w:t>
-      </w:r>
-      <w:r>
-        <w:rPr>
-          <w:rFonts w:ascii="Garamond" w:hAnsi="Garamond" w:cs="Times New Roman"/>
-        </w:rPr>
-        <w:t xml:space="preserve"> to </w:t>
-      </w:r>
-      <w:r>
-        <w:rPr>
-          <w:rFonts w:ascii="Garamond" w:hAnsi="Garamond" w:cs="Times New Roman"/>
-        </w:rPr>
-        <w:t>one button click</w:t>
+        <w:t xml:space="preserve">tasks like payroll and lead acquisition, increasing productivity </w:t>
       </w:r>
     </w:p>
     <w:p>
@@ -1925,32 +1969,6 @@
         <w:pBdr>
           <w:bottom w:val="single" w:sz="8" w:space="1" w:color="auto"/>
         </w:pBdr>
-        <w:spacing w:line="240" w:lineRule="auto"/>
-        <w:rPr>
-          <w:rFonts w:ascii="Garamond" w:hAnsi="Garamond" w:cs="Times New Roman"/>
-          <w:b/>
-          <w:bCs/>
-        </w:rPr>
-      </w:pPr>
-      <w:r>
-        <w:rPr>
-          <w:rFonts w:ascii="Garamond" w:hAnsi="Garamond" w:cs="Times New Roman"/>
-          <w:b/>
-          <w:bCs/>
-        </w:rPr>
-        <w:t>LEADERSHIP</w:t>
-      </w:r>
-      <w:r>
-        <w:rPr>
-          <w:rFonts w:ascii="Garamond" w:hAnsi="Garamond" w:cs="Times New Roman"/>
-          <w:b/>
-          <w:bCs/>
-        </w:rPr>
-        <w:t xml:space="preserve"> &amp; PHILANTHROPY</w:t>
-      </w:r>
-    </w:p>
-    <w:p>
-      <w:pPr>
         <w:spacing w:after="120" w:line="240" w:lineRule="auto"/>
         <w:rPr>
           <w:rFonts w:ascii="Garamond" w:hAnsi="Garamond" w:cs="Times New Roman"/>
@@ -1964,346 +1982,284 @@
           <w:b/>
           <w:bCs/>
         </w:rPr>
-        <w:t>Tau Beta Pi Engineering Honor Society</w:t>
-      </w:r>
-      <w:r>
-        <w:rPr>
-          <w:rFonts w:ascii="Garamond" w:hAnsi="Garamond" w:cs="Times New Roman"/>
-          <w:b/>
-          <w:bCs/>
-        </w:rPr>
-        <w:ptab w:relativeTo="margin" w:alignment="right" w:leader="none"/>
-      </w:r>
-      <w:r>
-        <w:rPr>
-          <w:rFonts w:ascii="Garamond" w:hAnsi="Garamond" w:cs="Times New Roman"/>
-          <w:b/>
-          <w:bCs/>
-        </w:rPr>
-        <w:t>January</w:t>
-      </w:r>
-      <w:r>
-        <w:rPr>
-          <w:rFonts w:ascii="Garamond" w:hAnsi="Garamond" w:cs="Times New Roman"/>
-          <w:b/>
-          <w:bCs/>
-        </w:rPr>
-        <w:t xml:space="preserve"> 2</w:t>
-      </w:r>
-      <w:r>
-        <w:rPr>
-          <w:rFonts w:ascii="Garamond" w:hAnsi="Garamond" w:cs="Times New Roman"/>
-          <w:b/>
-          <w:bCs/>
-        </w:rPr>
-        <w:t>0</w:t>
-      </w:r>
-      <w:r>
-        <w:rPr>
-          <w:rFonts w:ascii="Garamond" w:hAnsi="Garamond" w:cs="Times New Roman"/>
-          <w:b/>
-          <w:bCs/>
-        </w:rPr>
-        <w:t>20</w:t>
-      </w:r>
-      <w:r>
-        <w:rPr>
-          <w:rFonts w:ascii="Garamond" w:hAnsi="Garamond" w:cs="Times New Roman"/>
-          <w:b/>
-          <w:bCs/>
-        </w:rPr>
-        <w:t xml:space="preserve"> – Present</w:t>
-      </w:r>
-    </w:p>
-    <w:p>
-      <w:pPr>
-        <w:spacing w:after="0" w:line="240" w:lineRule="auto"/>
-        <w:rPr>
-          <w:rFonts w:ascii="Garamond" w:hAnsi="Garamond" w:cs="Times New Roman"/>
-          <w:b/>
-          <w:bCs/>
-        </w:rPr>
-      </w:pPr>
-      <w:r>
-        <w:rPr>
-          <w:rFonts w:ascii="Garamond" w:hAnsi="Garamond" w:cs="Times New Roman"/>
-          <w:b/>
-          <w:bCs/>
-        </w:rPr>
-        <w:t>Zeta Beta Tau Fraternity</w:t>
-      </w:r>
-      <w:r>
-        <w:rPr>
-          <w:rFonts w:ascii="Garamond" w:hAnsi="Garamond" w:cs="Times New Roman"/>
-          <w:b/>
-          <w:bCs/>
+        <w:t xml:space="preserve">TECHNICAL </w:t>
+      </w:r>
+      <w:r>
+        <w:rPr>
+          <w:rFonts w:ascii="Garamond" w:hAnsi="Garamond" w:cs="Times New Roman"/>
+          <w:b/>
+          <w:bCs/>
+        </w:rPr>
+        <w:t>SKILLS</w:t>
+      </w:r>
+    </w:p>
+    <w:p>
+      <w:pPr>
+        <w:spacing w:after="120" w:line="240" w:lineRule="auto"/>
+        <w:rPr>
+          <w:rFonts w:ascii="Garamond" w:hAnsi="Garamond" w:cs="Times New Roman"/>
+        </w:rPr>
+      </w:pPr>
+      <w:r>
+        <w:rPr>
+          <w:rFonts w:ascii="Garamond" w:hAnsi="Garamond" w:cs="Times New Roman"/>
+          <w:b/>
+          <w:bCs/>
+        </w:rPr>
+        <w:t>Programming Languages:</w:t>
+      </w:r>
+      <w:r>
+        <w:rPr>
+          <w:rFonts w:ascii="Garamond" w:hAnsi="Garamond" w:cs="Times New Roman"/>
+        </w:rPr>
+        <w:t xml:space="preserve"> C,</w:t>
+      </w:r>
+      <w:r>
+        <w:rPr>
+          <w:rFonts w:ascii="Garamond" w:hAnsi="Garamond" w:cs="Times New Roman"/>
+        </w:rPr>
+        <w:t xml:space="preserve"> C++,</w:t>
+      </w:r>
+      <w:r>
+        <w:rPr>
+          <w:rFonts w:ascii="Garamond" w:hAnsi="Garamond" w:cs="Times New Roman"/>
+        </w:rPr>
+        <w:t xml:space="preserve"> System Verilog,</w:t>
+      </w:r>
+      <w:r>
+        <w:rPr>
+          <w:rFonts w:ascii="Garamond" w:hAnsi="Garamond" w:cs="Times New Roman"/>
+        </w:rPr>
+        <w:t xml:space="preserve"> Java, JavaFX, Full Stack JavaScript</w:t>
+      </w:r>
+      <w:r>
+        <w:rPr>
+          <w:rFonts w:ascii="Garamond" w:hAnsi="Garamond" w:cs="Times New Roman"/>
+        </w:rPr>
+        <w:t>,</w:t>
+      </w:r>
+      <w:r>
+        <w:rPr>
+          <w:rFonts w:ascii="Garamond" w:hAnsi="Garamond" w:cs="Times New Roman"/>
+        </w:rPr>
+        <w:t xml:space="preserve"> Python,</w:t>
+      </w:r>
+      <w:r>
+        <w:rPr>
+          <w:rFonts w:ascii="Garamond" w:hAnsi="Garamond" w:cs="Times New Roman"/>
+        </w:rPr>
+        <w:t xml:space="preserve"> MATLAB</w:t>
+      </w:r>
+    </w:p>
+    <w:p>
+      <w:pPr>
+        <w:spacing w:after="120" w:line="240" w:lineRule="auto"/>
+        <w:rPr>
+          <w:rFonts w:ascii="Garamond" w:hAnsi="Garamond" w:cs="Times New Roman"/>
+        </w:rPr>
+      </w:pPr>
+      <w:r>
+        <w:rPr>
+          <w:rFonts w:ascii="Garamond" w:hAnsi="Garamond" w:cs="Times New Roman"/>
+          <w:b/>
+          <w:bCs/>
+        </w:rPr>
+        <w:t>Software Tools</w:t>
+      </w:r>
+      <w:r>
+        <w:rPr>
+          <w:rFonts w:ascii="Garamond" w:hAnsi="Garamond" w:cs="Times New Roman"/>
+        </w:rPr>
+        <w:t>: Questa</w:t>
+      </w:r>
+      <w:r>
+        <w:rPr>
+          <w:rFonts w:ascii="Garamond" w:hAnsi="Garamond" w:cs="Times New Roman"/>
         </w:rPr>
         <w:t xml:space="preserve"> </w:t>
       </w:r>
       <w:r>
         <w:rPr>
-          <w:rFonts w:ascii="Garamond" w:hAnsi="Garamond"/>
-        </w:rPr>
-        <w:t>—</w:t>
-      </w:r>
-      <w:r>
-        <w:rPr>
-          <w:rFonts w:ascii="Garamond" w:hAnsi="Garamond" w:cs="Times New Roman"/>
-          <w:b/>
-          <w:bCs/>
+          <w:rFonts w:ascii="Garamond" w:hAnsi="Garamond" w:cs="Times New Roman"/>
+        </w:rPr>
+        <w:t xml:space="preserve">Sim, Design Compiler, Git/GitHub, </w:t>
+      </w:r>
+      <w:proofErr w:type="spellStart"/>
+      <w:r>
+        <w:rPr>
+          <w:rFonts w:ascii="Garamond" w:hAnsi="Garamond" w:cs="Times New Roman"/>
+        </w:rPr>
+        <w:t>KiCad</w:t>
+      </w:r>
+      <w:proofErr w:type="spellEnd"/>
+      <w:r>
+        <w:rPr>
+          <w:rFonts w:ascii="Garamond" w:hAnsi="Garamond" w:cs="Times New Roman"/>
+        </w:rPr>
+        <w:t xml:space="preserve">, ANTLR, STM </w:t>
+      </w:r>
+      <w:proofErr w:type="spellStart"/>
+      <w:r>
+        <w:rPr>
+          <w:rFonts w:ascii="Garamond" w:hAnsi="Garamond" w:cs="Times New Roman"/>
+        </w:rPr>
+        <w:t>CubeMX</w:t>
+      </w:r>
+      <w:proofErr w:type="spellEnd"/>
+      <w:r>
+        <w:rPr>
+          <w:rFonts w:ascii="Garamond" w:hAnsi="Garamond" w:cs="Times New Roman"/>
+        </w:rPr>
+        <w:t>,</w:t>
+      </w:r>
+      <w:r>
+        <w:rPr>
+          <w:rFonts w:ascii="Garamond" w:hAnsi="Garamond" w:cs="Times New Roman"/>
         </w:rPr>
         <w:t xml:space="preserve"> </w:t>
       </w:r>
-      <w:r>
-        <w:rPr>
-          <w:rFonts w:ascii="Garamond" w:hAnsi="Garamond" w:cs="Times New Roman"/>
-        </w:rPr>
-        <w:t>Athletics Chair, Freshman Class President</w:t>
-      </w:r>
-      <w:r>
-        <w:rPr>
-          <w:rFonts w:ascii="Garamond" w:hAnsi="Garamond" w:cs="Times New Roman"/>
-        </w:rPr>
-        <w:ptab w:relativeTo="margin" w:alignment="right" w:leader="none"/>
-      </w:r>
-      <w:r>
-        <w:rPr>
-          <w:rFonts w:ascii="Garamond" w:hAnsi="Garamond" w:cs="Times New Roman"/>
-          <w:b/>
-          <w:bCs/>
-        </w:rPr>
-        <w:t>August 2</w:t>
-      </w:r>
-      <w:r>
-        <w:rPr>
-          <w:rFonts w:ascii="Garamond" w:hAnsi="Garamond" w:cs="Times New Roman"/>
-          <w:b/>
-          <w:bCs/>
-        </w:rPr>
-        <w:t>018 – Present</w:t>
-      </w:r>
-    </w:p>
-    <w:p>
-      <w:pPr>
-        <w:pStyle w:val="ListParagraph"/>
-        <w:numPr>
-          <w:ilvl w:val="0"/>
-          <w:numId w:val="2"/>
-        </w:numPr>
-        <w:spacing w:after="120" w:line="240" w:lineRule="auto"/>
-        <w:ind w:left="900"/>
-        <w:rPr>
-          <w:rFonts w:ascii="Garamond" w:hAnsi="Garamond" w:cs="Times New Roman"/>
-        </w:rPr>
-      </w:pPr>
-      <w:r>
-        <w:rPr>
-          <w:rFonts w:ascii="Garamond" w:hAnsi="Garamond" w:cs="Times New Roman"/>
-        </w:rPr>
-        <w:t xml:space="preserve">Puppies on the </w:t>
-      </w:r>
-      <w:r>
-        <w:rPr>
-          <w:rFonts w:ascii="Garamond" w:hAnsi="Garamond" w:cs="Times New Roman"/>
-        </w:rPr>
-        <w:t>P</w:t>
-      </w:r>
-      <w:r>
-        <w:rPr>
-          <w:rFonts w:ascii="Garamond" w:hAnsi="Garamond" w:cs="Times New Roman"/>
-        </w:rPr>
-        <w:t>orch, Get on the Ball (Riley’s Children Hospital), PUDM</w:t>
-      </w:r>
-    </w:p>
-    <w:p>
-      <w:pPr>
-        <w:spacing w:after="120" w:line="240" w:lineRule="auto"/>
-        <w:rPr>
-          <w:rFonts w:ascii="Garamond" w:hAnsi="Garamond" w:cs="Times New Roman"/>
-          <w:b/>
-          <w:bCs/>
-        </w:rPr>
-      </w:pPr>
-      <w:r>
-        <w:rPr>
-          <w:rFonts w:ascii="Garamond" w:hAnsi="Garamond" w:cs="Times New Roman"/>
-          <w:b/>
-          <w:bCs/>
-        </w:rPr>
-        <w:t>Engineering Honors Peer Mentor</w:t>
-      </w:r>
-      <w:r>
-        <w:rPr>
-          <w:rFonts w:ascii="Garamond" w:hAnsi="Garamond" w:cs="Times New Roman"/>
-          <w:b/>
-          <w:bCs/>
-        </w:rPr>
-        <w:ptab w:relativeTo="margin" w:alignment="right" w:leader="none"/>
-      </w:r>
-      <w:r>
-        <w:rPr>
-          <w:rFonts w:ascii="Garamond" w:hAnsi="Garamond" w:cs="Times New Roman"/>
-          <w:b/>
-          <w:bCs/>
-        </w:rPr>
-        <w:t>August</w:t>
-      </w:r>
-      <w:r>
-        <w:rPr>
-          <w:rFonts w:ascii="Garamond" w:hAnsi="Garamond" w:cs="Times New Roman"/>
-          <w:b/>
-          <w:bCs/>
-        </w:rPr>
-        <w:t xml:space="preserve"> 2019</w:t>
-      </w:r>
-      <w:r>
-        <w:rPr>
-          <w:rFonts w:ascii="Garamond" w:hAnsi="Garamond" w:cs="Times New Roman"/>
-          <w:b/>
-          <w:bCs/>
-        </w:rPr>
-        <w:t xml:space="preserve"> – </w:t>
-      </w:r>
-      <w:r>
-        <w:rPr>
-          <w:rFonts w:ascii="Garamond" w:hAnsi="Garamond" w:cs="Times New Roman"/>
-          <w:b/>
-          <w:bCs/>
-        </w:rPr>
-        <w:t>August</w:t>
-      </w:r>
-      <w:r>
-        <w:rPr>
-          <w:rFonts w:ascii="Garamond" w:hAnsi="Garamond" w:cs="Times New Roman"/>
-          <w:b/>
-          <w:bCs/>
-        </w:rPr>
-        <w:t xml:space="preserve"> 2020</w:t>
-      </w:r>
+      <w:proofErr w:type="spellStart"/>
+      <w:r>
+        <w:rPr>
+          <w:rFonts w:ascii="Garamond" w:hAnsi="Garamond" w:cs="Times New Roman"/>
+        </w:rPr>
+        <w:t>LTspice</w:t>
+      </w:r>
+      <w:proofErr w:type="spellEnd"/>
     </w:p>
     <w:p>
       <w:pPr>
         <w:pBdr>
           <w:bottom w:val="single" w:sz="8" w:space="1" w:color="auto"/>
         </w:pBdr>
-        <w:spacing w:line="240" w:lineRule="auto"/>
-        <w:rPr>
-          <w:rFonts w:ascii="Garamond" w:hAnsi="Garamond" w:cs="Times New Roman"/>
-          <w:b/>
-          <w:bCs/>
-        </w:rPr>
-      </w:pPr>
-      <w:r>
-        <w:rPr>
-          <w:rFonts w:ascii="Garamond" w:hAnsi="Garamond" w:cs="Times New Roman"/>
-          <w:b/>
-          <w:bCs/>
-        </w:rPr>
-        <w:t>SKILLS</w:t>
-      </w:r>
-      <w:r>
-        <w:rPr>
-          <w:rFonts w:ascii="Garamond" w:hAnsi="Garamond" w:cs="Times New Roman"/>
-          <w:b/>
-          <w:bCs/>
-        </w:rPr>
-        <w:t xml:space="preserve"> &amp;</w:t>
-      </w:r>
-      <w:r>
-        <w:rPr>
-          <w:rFonts w:ascii="Garamond" w:hAnsi="Garamond" w:cs="Times New Roman"/>
-          <w:b/>
-          <w:bCs/>
-        </w:rPr>
-        <w:t xml:space="preserve"> CERTIFICATIONS</w:t>
-      </w:r>
-    </w:p>
-    <w:p>
-      <w:pPr>
         <w:spacing w:after="120" w:line="240" w:lineRule="auto"/>
         <w:rPr>
           <w:rFonts w:ascii="Garamond" w:hAnsi="Garamond" w:cs="Times New Roman"/>
-        </w:rPr>
-      </w:pPr>
-      <w:r>
-        <w:rPr>
-          <w:rFonts w:ascii="Garamond" w:hAnsi="Garamond" w:cs="Times New Roman"/>
-          <w:b/>
-          <w:bCs/>
-        </w:rPr>
-        <w:t>Programming Languages:</w:t>
-      </w:r>
-      <w:r>
-        <w:rPr>
-          <w:rFonts w:ascii="Garamond" w:hAnsi="Garamond" w:cs="Times New Roman"/>
-        </w:rPr>
-        <w:t xml:space="preserve"> C,</w:t>
-      </w:r>
-      <w:r>
-        <w:rPr>
-          <w:rFonts w:ascii="Garamond" w:hAnsi="Garamond" w:cs="Times New Roman"/>
-        </w:rPr>
-        <w:t xml:space="preserve"> C++, </w:t>
-      </w:r>
-      <w:r>
-        <w:rPr>
-          <w:rFonts w:ascii="Garamond" w:hAnsi="Garamond" w:cs="Times New Roman"/>
-        </w:rPr>
-        <w:t xml:space="preserve">Java, JavaFX, </w:t>
-      </w:r>
-      <w:r>
-        <w:rPr>
-          <w:rFonts w:ascii="Garamond" w:hAnsi="Garamond" w:cs="Times New Roman"/>
-        </w:rPr>
-        <w:t>Full</w:t>
-      </w:r>
-      <w:r>
-        <w:rPr>
-          <w:rFonts w:ascii="Garamond" w:hAnsi="Garamond" w:cs="Times New Roman"/>
-        </w:rPr>
-        <w:t xml:space="preserve"> </w:t>
-      </w:r>
-      <w:r>
-        <w:rPr>
-          <w:rFonts w:ascii="Garamond" w:hAnsi="Garamond" w:cs="Times New Roman"/>
-        </w:rPr>
-        <w:t>Stack Java</w:t>
-      </w:r>
-      <w:r>
-        <w:rPr>
-          <w:rFonts w:ascii="Garamond" w:hAnsi="Garamond" w:cs="Times New Roman"/>
-        </w:rPr>
-        <w:t>S</w:t>
-      </w:r>
-      <w:r>
-        <w:rPr>
-          <w:rFonts w:ascii="Garamond" w:hAnsi="Garamond" w:cs="Times New Roman"/>
-        </w:rPr>
-        <w:t>cript</w:t>
-      </w:r>
-      <w:r>
-        <w:rPr>
-          <w:rFonts w:ascii="Garamond" w:hAnsi="Garamond" w:cs="Times New Roman"/>
-        </w:rPr>
-        <w:t>,</w:t>
-      </w:r>
-      <w:r>
-        <w:rPr>
-          <w:rFonts w:ascii="Garamond" w:hAnsi="Garamond" w:cs="Times New Roman"/>
-        </w:rPr>
-        <w:t xml:space="preserve"> Python,</w:t>
-      </w:r>
-      <w:r>
-        <w:rPr>
-          <w:rFonts w:ascii="Garamond" w:hAnsi="Garamond" w:cs="Times New Roman"/>
-        </w:rPr>
-        <w:t xml:space="preserve"> </w:t>
-      </w:r>
-      <w:r>
-        <w:rPr>
-          <w:rFonts w:ascii="Garamond" w:hAnsi="Garamond" w:cs="Times New Roman"/>
-        </w:rPr>
-        <w:t>MATLAB</w:t>
+          <w:b/>
+          <w:bCs/>
+        </w:rPr>
+      </w:pPr>
+      <w:r>
+        <w:rPr>
+          <w:rFonts w:ascii="Garamond" w:hAnsi="Garamond" w:cs="Times New Roman"/>
+          <w:b/>
+          <w:bCs/>
+        </w:rPr>
+        <w:t>LEADERSHIP</w:t>
+      </w:r>
+      <w:r>
+        <w:rPr>
+          <w:rFonts w:ascii="Garamond" w:hAnsi="Garamond" w:cs="Times New Roman"/>
+          <w:b/>
+          <w:bCs/>
+        </w:rPr>
+        <w:t xml:space="preserve"> &amp; PHILANTHROPY</w:t>
+      </w:r>
+    </w:p>
+    <w:p>
+      <w:pPr>
+        <w:spacing w:after="80" w:line="240" w:lineRule="auto"/>
+        <w:rPr>
+          <w:rFonts w:ascii="Garamond" w:hAnsi="Garamond" w:cs="Times New Roman"/>
+          <w:b/>
+          <w:bCs/>
+        </w:rPr>
+      </w:pPr>
+      <w:r>
+        <w:rPr>
+          <w:rFonts w:ascii="Garamond" w:hAnsi="Garamond" w:cs="Times New Roman"/>
+          <w:b/>
+          <w:bCs/>
+        </w:rPr>
+        <w:t>Tau Beta Pi Engineering Honor Society</w:t>
+      </w:r>
+      <w:r>
+        <w:rPr>
+          <w:rFonts w:ascii="Garamond" w:hAnsi="Garamond" w:cs="Times New Roman"/>
+          <w:b/>
+          <w:bCs/>
+        </w:rPr>
+        <w:ptab w:relativeTo="margin" w:alignment="right" w:leader="none"/>
+      </w:r>
+      <w:r>
+        <w:rPr>
+          <w:rFonts w:ascii="Garamond" w:hAnsi="Garamond" w:cs="Times New Roman"/>
+          <w:b/>
+          <w:bCs/>
+        </w:rPr>
+        <w:t>January</w:t>
+      </w:r>
+      <w:r>
+        <w:rPr>
+          <w:rFonts w:ascii="Garamond" w:hAnsi="Garamond" w:cs="Times New Roman"/>
+          <w:b/>
+          <w:bCs/>
+        </w:rPr>
+        <w:t xml:space="preserve"> 2</w:t>
+      </w:r>
+      <w:r>
+        <w:rPr>
+          <w:rFonts w:ascii="Garamond" w:hAnsi="Garamond" w:cs="Times New Roman"/>
+          <w:b/>
+          <w:bCs/>
+        </w:rPr>
+        <w:t>0</w:t>
+      </w:r>
+      <w:r>
+        <w:rPr>
+          <w:rFonts w:ascii="Garamond" w:hAnsi="Garamond" w:cs="Times New Roman"/>
+          <w:b/>
+          <w:bCs/>
+        </w:rPr>
+        <w:t>20</w:t>
+      </w:r>
+      <w:r>
+        <w:rPr>
+          <w:rFonts w:ascii="Garamond" w:hAnsi="Garamond" w:cs="Times New Roman"/>
+          <w:b/>
+          <w:bCs/>
+        </w:rPr>
+        <w:t xml:space="preserve"> – Present</w:t>
+      </w:r>
+    </w:p>
+    <w:p>
+      <w:pPr>
+        <w:spacing w:after="80" w:line="240" w:lineRule="auto"/>
+        <w:rPr>
+          <w:rFonts w:ascii="Garamond" w:hAnsi="Garamond" w:cs="Times New Roman"/>
+          <w:b/>
+          <w:bCs/>
+        </w:rPr>
+      </w:pPr>
+      <w:r>
+        <w:rPr>
+          <w:rFonts w:ascii="Garamond" w:hAnsi="Garamond" w:cs="Times New Roman"/>
+          <w:b/>
+          <w:bCs/>
+        </w:rPr>
+        <w:t>Zeta Beta Tau Fraternity</w:t>
+      </w:r>
+      <w:r>
+        <w:rPr>
+          <w:rFonts w:ascii="Garamond" w:hAnsi="Garamond" w:cs="Times New Roman"/>
+        </w:rPr>
+        <w:ptab w:relativeTo="margin" w:alignment="right" w:leader="none"/>
+      </w:r>
+      <w:r>
+        <w:rPr>
+          <w:rFonts w:ascii="Garamond" w:hAnsi="Garamond" w:cs="Times New Roman"/>
+          <w:b/>
+          <w:bCs/>
+        </w:rPr>
+        <w:t>August 2</w:t>
+      </w:r>
+      <w:r>
+        <w:rPr>
+          <w:rFonts w:ascii="Garamond" w:hAnsi="Garamond" w:cs="Times New Roman"/>
+          <w:b/>
+          <w:bCs/>
+        </w:rPr>
+        <w:t>018 – Present</w:t>
       </w:r>
     </w:p>
     <w:p>
@@ -2311,105 +2267,65 @@
         <w:spacing w:after="120" w:line="240" w:lineRule="auto"/>
         <w:rPr>
           <w:rFonts w:ascii="Garamond" w:hAnsi="Garamond" w:cs="Times New Roman"/>
-        </w:rPr>
-      </w:pPr>
-      <w:r>
-        <w:rPr>
-          <w:rFonts w:ascii="Garamond" w:hAnsi="Garamond" w:cs="Times New Roman"/>
-          <w:b/>
-          <w:bCs/>
-        </w:rPr>
-        <w:t>Technical Skills</w:t>
-      </w:r>
-      <w:r>
-        <w:rPr>
-          <w:rFonts w:ascii="Garamond" w:hAnsi="Garamond" w:cs="Times New Roman"/>
-        </w:rPr>
-        <w:t xml:space="preserve">: </w:t>
-      </w:r>
-      <w:r>
-        <w:rPr>
-          <w:rFonts w:ascii="Garamond" w:hAnsi="Garamond" w:cs="Times New Roman"/>
-        </w:rPr>
-        <w:t xml:space="preserve">System Verilog, QuestaSim, Design Compiler, </w:t>
-      </w:r>
-      <w:r>
-        <w:rPr>
-          <w:rFonts w:ascii="Garamond" w:hAnsi="Garamond" w:cs="Times New Roman"/>
-        </w:rPr>
-        <w:t>G</w:t>
-      </w:r>
-      <w:r>
-        <w:rPr>
-          <w:rFonts w:ascii="Garamond" w:hAnsi="Garamond" w:cs="Times New Roman"/>
-        </w:rPr>
-        <w:t>it</w:t>
-      </w:r>
-      <w:r>
-        <w:rPr>
-          <w:rFonts w:ascii="Garamond" w:hAnsi="Garamond" w:cs="Times New Roman"/>
-        </w:rPr>
-        <w:t>/</w:t>
-      </w:r>
-      <w:r>
-        <w:rPr>
-          <w:rFonts w:ascii="Garamond" w:hAnsi="Garamond" w:cs="Times New Roman"/>
-        </w:rPr>
-        <w:t>GitHub</w:t>
-      </w:r>
-      <w:r>
-        <w:rPr>
-          <w:rFonts w:ascii="Garamond" w:hAnsi="Garamond" w:cs="Times New Roman"/>
-        </w:rPr>
-        <w:t>,</w:t>
-      </w:r>
-      <w:r>
-        <w:rPr>
-          <w:rFonts w:ascii="Garamond" w:hAnsi="Garamond" w:cs="Times New Roman"/>
-        </w:rPr>
-        <w:t xml:space="preserve"> </w:t>
-      </w:r>
-      <w:r>
-        <w:rPr>
-          <w:rFonts w:ascii="Garamond" w:hAnsi="Garamond" w:cs="Times New Roman"/>
-        </w:rPr>
-        <w:t xml:space="preserve">KiCad, </w:t>
-      </w:r>
-      <w:r>
-        <w:rPr>
-          <w:rFonts w:ascii="Garamond" w:hAnsi="Garamond" w:cs="Times New Roman"/>
-        </w:rPr>
-        <w:t>ANTLR</w:t>
-      </w:r>
-      <w:r>
-        <w:rPr>
-          <w:rFonts w:ascii="Garamond" w:hAnsi="Garamond" w:cs="Times New Roman"/>
-        </w:rPr>
-        <w:t xml:space="preserve">, </w:t>
-      </w:r>
-      <w:r>
-        <w:rPr>
-          <w:rFonts w:ascii="Garamond" w:hAnsi="Garamond" w:cs="Times New Roman"/>
-        </w:rPr>
-        <w:t>STM CubeMX</w:t>
-      </w:r>
-      <w:r>
-        <w:rPr>
-          <w:rFonts w:ascii="Garamond" w:hAnsi="Garamond" w:cs="Times New Roman"/>
-        </w:rPr>
-        <w:t>,</w:t>
-      </w:r>
-      <w:r>
-        <w:rPr>
-          <w:rFonts w:ascii="Garamond" w:hAnsi="Garamond" w:cs="Times New Roman"/>
-        </w:rPr>
-        <w:t xml:space="preserve"> </w:t>
-      </w:r>
-      <w:r>
-        <w:rPr>
-          <w:rFonts w:ascii="Garamond" w:hAnsi="Garamond" w:cs="Times New Roman"/>
-        </w:rPr>
-        <w:t>LTspice</w:t>
+          <w:b/>
+          <w:bCs/>
+        </w:rPr>
+      </w:pPr>
+      <w:r>
+        <w:rPr>
+          <w:rFonts w:ascii="Garamond" w:hAnsi="Garamond" w:cs="Times New Roman"/>
+          <w:b/>
+          <w:bCs/>
+        </w:rPr>
+        <w:t>Engineering Honors Peer Mentor</w:t>
+      </w:r>
+      <w:r>
+        <w:rPr>
+          <w:rFonts w:ascii="Garamond" w:hAnsi="Garamond" w:cs="Times New Roman"/>
+          <w:b/>
+          <w:bCs/>
+        </w:rPr>
+        <w:ptab w:relativeTo="margin" w:alignment="right" w:leader="none"/>
+      </w:r>
+      <w:r>
+        <w:rPr>
+          <w:rFonts w:ascii="Garamond" w:hAnsi="Garamond" w:cs="Times New Roman"/>
+          <w:b/>
+          <w:bCs/>
+        </w:rPr>
+        <w:t>August</w:t>
+      </w:r>
+      <w:r>
+        <w:rPr>
+          <w:rFonts w:ascii="Garamond" w:hAnsi="Garamond" w:cs="Times New Roman"/>
+          <w:b/>
+          <w:bCs/>
+        </w:rPr>
+        <w:t xml:space="preserve"> 2019</w:t>
+      </w:r>
+      <w:r>
+        <w:rPr>
+          <w:rFonts w:ascii="Garamond" w:hAnsi="Garamond" w:cs="Times New Roman"/>
+          <w:b/>
+          <w:bCs/>
+        </w:rPr>
+        <w:t xml:space="preserve"> – </w:t>
+      </w:r>
+      <w:r>
+        <w:rPr>
+          <w:rFonts w:ascii="Garamond" w:hAnsi="Garamond" w:cs="Times New Roman"/>
+          <w:b/>
+          <w:bCs/>
+        </w:rPr>
+        <w:t>August</w:t>
+      </w:r>
+      <w:r>
+        <w:rPr>
+          <w:rFonts w:ascii="Garamond" w:hAnsi="Garamond" w:cs="Times New Roman"/>
+          <w:b/>
+          <w:bCs/>
+        </w:rPr>
+        <w:t xml:space="preserve"> 2020</w:t>
       </w:r>
     </w:p>
     <w:sectPr>

</xml_diff>

<commit_message>
updated gpa and minor tweak to UVM caches description
</commit_message>
<xml_diff>
--- a/Mitchell-Arndt-Resume.docx
+++ b/Mitchell-Arndt-Resume.docx
@@ -1,6 +1,6 @@
 
 <file path=word/document.xml><?xml version="1.0" encoding="utf-8"?>
-<w:document xmlns:wpc="http://schemas.microsoft.com/office/word/2010/wordprocessingCanvas" xmlns:cx="http://schemas.microsoft.com/office/drawing/2014/chartex" xmlns:cx1="http://schemas.microsoft.com/office/drawing/2015/9/8/chartex" xmlns:cx2="http://schemas.microsoft.com/office/drawing/2015/10/21/chartex" xmlns:cx3="http://schemas.microsoft.com/office/drawing/2016/5/9/chartex" xmlns:cx4="http://schemas.microsoft.com/office/drawing/2016/5/10/chartex" xmlns:cx5="http://schemas.microsoft.com/office/drawing/2016/5/11/chartex" xmlns:cx6="http://schemas.microsoft.com/office/drawing/2016/5/12/chartex" xmlns:cx7="http://schemas.microsoft.com/office/drawing/2016/5/13/chartex" xmlns:cx8="http://schemas.microsoft.com/office/drawing/2016/5/14/chartex" xmlns:mc="http://schemas.openxmlformats.org/markup-compatibility/2006" xmlns:aink="http://schemas.microsoft.com/office/drawing/2016/ink" xmlns:am3d="http://schemas.microsoft.com/office/drawing/2017/model3d" xmlns:o="urn:schemas-microsoft-com:office:office" xmlns:r="http://schemas.openxmlformats.org/officeDocument/2006/relationships" xmlns:m="http://schemas.openxmlformats.org/officeDocument/2006/math" xmlns:v="urn:schemas-microsoft-com:vml" xmlns:wp14="http://schemas.microsoft.com/office/word/2010/wordprocessingDrawing" xmlns:wp="http://schemas.openxmlformats.org/drawingml/2006/wordprocessingDrawing" xmlns:w10="urn:schemas-microsoft-com:office:word" xmlns:w="http://schemas.openxmlformats.org/wordprocessingml/2006/main" xmlns:w14="http://schemas.microsoft.com/office/word/2010/wordml" xmlns:w15="http://schemas.microsoft.com/office/word/2012/wordml" xmlns:w16cex="http://schemas.microsoft.com/office/word/2018/wordml/cex" xmlns:w16cid="http://schemas.microsoft.com/office/word/2016/wordml/cid" xmlns:w16="http://schemas.microsoft.com/office/word/2018/wordml" xmlns:w16sdtdh="http://schemas.microsoft.com/office/word/2020/wordml/sdtdatahash" xmlns:w16se="http://schemas.microsoft.com/office/word/2015/wordml/symex" xmlns:wpg="http://schemas.microsoft.com/office/word/2010/wordprocessingGroup" xmlns:wpi="http://schemas.microsoft.com/office/word/2010/wordprocessingInk" xmlns:wne="http://schemas.microsoft.com/office/word/2006/wordml" xmlns:wps="http://schemas.microsoft.com/office/word/2010/wordprocessingShape" mc:Ignorable="w14 w15 w16se w16cid w16 w16cex w16sdtdh wp14">
+<w:document xmlns:wpc="http://schemas.microsoft.com/office/word/2010/wordprocessingCanvas" xmlns:cx="http://schemas.microsoft.com/office/drawing/2014/chartex" xmlns:cx1="http://schemas.microsoft.com/office/drawing/2015/9/8/chartex" xmlns:cx2="http://schemas.microsoft.com/office/drawing/2015/10/21/chartex" xmlns:cx3="http://schemas.microsoft.com/office/drawing/2016/5/9/chartex" xmlns:cx4="http://schemas.microsoft.com/office/drawing/2016/5/10/chartex" xmlns:cx5="http://schemas.microsoft.com/office/drawing/2016/5/11/chartex" xmlns:cx6="http://schemas.microsoft.com/office/drawing/2016/5/12/chartex" xmlns:cx7="http://schemas.microsoft.com/office/drawing/2016/5/13/chartex" xmlns:cx8="http://schemas.microsoft.com/office/drawing/2016/5/14/chartex" xmlns:mc="http://schemas.openxmlformats.org/markup-compatibility/2006" xmlns:aink="http://schemas.microsoft.com/office/drawing/2016/ink" xmlns:am3d="http://schemas.microsoft.com/office/drawing/2017/model3d" xmlns:o="urn:schemas-microsoft-com:office:office" xmlns:oel="http://schemas.microsoft.com/office/2019/extlst" xmlns:r="http://schemas.openxmlformats.org/officeDocument/2006/relationships" xmlns:m="http://schemas.openxmlformats.org/officeDocument/2006/math" xmlns:v="urn:schemas-microsoft-com:vml" xmlns:wp14="http://schemas.microsoft.com/office/word/2010/wordprocessingDrawing" xmlns:wp="http://schemas.openxmlformats.org/drawingml/2006/wordprocessingDrawing" xmlns:w10="urn:schemas-microsoft-com:office:word" xmlns:w="http://schemas.openxmlformats.org/wordprocessingml/2006/main" xmlns:w14="http://schemas.microsoft.com/office/word/2010/wordml" xmlns:w15="http://schemas.microsoft.com/office/word/2012/wordml" xmlns:w16cex="http://schemas.microsoft.com/office/word/2018/wordml/cex" xmlns:w16cid="http://schemas.microsoft.com/office/word/2016/wordml/cid" xmlns:w16="http://schemas.microsoft.com/office/word/2018/wordml" xmlns:w16sdtdh="http://schemas.microsoft.com/office/word/2020/wordml/sdtdatahash" xmlns:w16se="http://schemas.microsoft.com/office/word/2015/wordml/symex" xmlns:wpg="http://schemas.microsoft.com/office/word/2010/wordprocessingGroup" xmlns:wpi="http://schemas.microsoft.com/office/word/2010/wordprocessingInk" xmlns:wne="http://schemas.microsoft.com/office/word/2006/wordml" xmlns:wps="http://schemas.microsoft.com/office/word/2010/wordprocessingShape" mc:Ignorable="w14 w15 w16se w16cid w16 w16cex w16sdtdh wp14">
   <w:body>
     <w:p>
       <w:pPr>
@@ -89,6 +89,7 @@
         <w:jc w:val="center"/>
         <w:rPr>
           <w:rFonts w:ascii="Garamond" w:hAnsi="Garamond" w:cs="Times New Roman"/>
+          <w:color w:val="4472C4" w:themeColor="accent1"/>
         </w:rPr>
       </w:pPr>
       <w:r>
@@ -116,7 +117,7 @@
           <w:rPr>
             <w:rStyle w:val="Hyperlink"/>
             <w:rFonts w:ascii="Garamond" w:hAnsi="Garamond" w:cs="Times New Roman"/>
-            <w:color w:val="auto"/>
+            <w:color w:val="4472C4" w:themeColor="accent1"/>
           </w:rPr>
           <w:t>https://marndt26.github.io/</w:t>
         </w:r>
@@ -177,31 +178,7 @@
         <w:rPr>
           <w:rFonts w:ascii="Garamond" w:hAnsi="Garamond" w:cs="Times New Roman"/>
         </w:rPr>
-        <w:t xml:space="preserve"> of </w:t>
-      </w:r>
-      <w:r>
-        <w:rPr>
-          <w:rFonts w:ascii="Garamond" w:hAnsi="Garamond" w:cs="Times New Roman"/>
-        </w:rPr>
-        <w:t>High</w:t>
-      </w:r>
-      <w:r>
-        <w:rPr>
-          <w:rFonts w:ascii="Garamond" w:hAnsi="Garamond" w:cs="Times New Roman"/>
-        </w:rPr>
-        <w:t>-</w:t>
-      </w:r>
-      <w:r>
-        <w:rPr>
-          <w:rFonts w:ascii="Garamond" w:hAnsi="Garamond" w:cs="Times New Roman"/>
-        </w:rPr>
-        <w:t>Speed Networking</w:t>
-      </w:r>
-      <w:r>
-        <w:rPr>
-          <w:rFonts w:ascii="Garamond" w:hAnsi="Garamond" w:cs="Times New Roman"/>
-        </w:rPr>
-        <w:t xml:space="preserve"> devices for</w:t>
+        <w:t xml:space="preserve"> of High-Speed Networking devices for</w:t>
       </w:r>
       <w:r>
         <w:rPr>
@@ -315,7 +292,7 @@
         <w:rPr>
           <w:rFonts w:ascii="Garamond" w:hAnsi="Garamond" w:cs="Times New Roman"/>
         </w:rPr>
-        <w:t>73</w:t>
+        <w:t>92</w:t>
       </w:r>
     </w:p>
     <w:p>
@@ -829,7 +806,13 @@
         <w:rPr>
           <w:rFonts w:ascii="Garamond" w:hAnsi="Garamond" w:cs="Times New Roman"/>
         </w:rPr>
-        <w:t xml:space="preserve"> manufacturing</w:t>
+        <w:t xml:space="preserve"> </w:t>
+      </w:r>
+      <w:r>
+        <w:rPr>
+          <w:rFonts w:ascii="Garamond" w:hAnsi="Garamond" w:cs="Times New Roman"/>
+        </w:rPr>
+        <w:t>fabrication</w:t>
       </w:r>
     </w:p>
     <w:p>
@@ -2018,19 +2001,7 @@
         <w:rPr>
           <w:rFonts w:ascii="Garamond" w:hAnsi="Garamond" w:cs="Times New Roman"/>
         </w:rPr>
-        <w:t xml:space="preserve"> C++,</w:t>
-      </w:r>
-      <w:r>
-        <w:rPr>
-          <w:rFonts w:ascii="Garamond" w:hAnsi="Garamond" w:cs="Times New Roman"/>
-        </w:rPr>
-        <w:t xml:space="preserve"> System Verilog,</w:t>
-      </w:r>
-      <w:r>
-        <w:rPr>
-          <w:rFonts w:ascii="Garamond" w:hAnsi="Garamond" w:cs="Times New Roman"/>
-        </w:rPr>
-        <w:t xml:space="preserve"> Java, JavaFX, Full Stack JavaScript</w:t>
+        <w:t xml:space="preserve"> C++, System Verilog, Java, JavaFX, Full Stack JavaScript</w:t>
       </w:r>
       <w:r>
         <w:rPr>
@@ -2070,19 +2041,7 @@
         <w:rPr>
           <w:rFonts w:ascii="Garamond" w:hAnsi="Garamond" w:cs="Times New Roman"/>
         </w:rPr>
-        <w:t>: Questa</w:t>
-      </w:r>
-      <w:r>
-        <w:rPr>
-          <w:rFonts w:ascii="Garamond" w:hAnsi="Garamond" w:cs="Times New Roman"/>
-        </w:rPr>
-        <w:t xml:space="preserve"> </w:t>
-      </w:r>
-      <w:r>
-        <w:rPr>
-          <w:rFonts w:ascii="Garamond" w:hAnsi="Garamond" w:cs="Times New Roman"/>
-        </w:rPr>
-        <w:t xml:space="preserve">Sim, Design Compiler, Git/GitHub, </w:t>
+        <w:t xml:space="preserve">: Questa Sim, Design Compiler, Git/GitHub, </w:t>
       </w:r>
       <w:proofErr w:type="spellStart"/>
       <w:r>
@@ -2339,7 +2298,7 @@
 </file>
 
 <file path=word/endnotes.xml><?xml version="1.0" encoding="utf-8"?>
-<w:endnotes xmlns:wpc="http://schemas.microsoft.com/office/word/2010/wordprocessingCanvas" xmlns:cx="http://schemas.microsoft.com/office/drawing/2014/chartex" xmlns:cx1="http://schemas.microsoft.com/office/drawing/2015/9/8/chartex" xmlns:cx2="http://schemas.microsoft.com/office/drawing/2015/10/21/chartex" xmlns:cx3="http://schemas.microsoft.com/office/drawing/2016/5/9/chartex" xmlns:cx4="http://schemas.microsoft.com/office/drawing/2016/5/10/chartex" xmlns:cx5="http://schemas.microsoft.com/office/drawing/2016/5/11/chartex" xmlns:cx6="http://schemas.microsoft.com/office/drawing/2016/5/12/chartex" xmlns:cx7="http://schemas.microsoft.com/office/drawing/2016/5/13/chartex" xmlns:cx8="http://schemas.microsoft.com/office/drawing/2016/5/14/chartex" xmlns:mc="http://schemas.openxmlformats.org/markup-compatibility/2006" xmlns:aink="http://schemas.microsoft.com/office/drawing/2016/ink" xmlns:am3d="http://schemas.microsoft.com/office/drawing/2017/model3d" xmlns:o="urn:schemas-microsoft-com:office:office" xmlns:r="http://schemas.openxmlformats.org/officeDocument/2006/relationships" xmlns:m="http://schemas.openxmlformats.org/officeDocument/2006/math" xmlns:v="urn:schemas-microsoft-com:vml" xmlns:wp14="http://schemas.microsoft.com/office/word/2010/wordprocessingDrawing" xmlns:wp="http://schemas.openxmlformats.org/drawingml/2006/wordprocessingDrawing" xmlns:w10="urn:schemas-microsoft-com:office:word" xmlns:w="http://schemas.openxmlformats.org/wordprocessingml/2006/main" xmlns:w14="http://schemas.microsoft.com/office/word/2010/wordml" xmlns:w15="http://schemas.microsoft.com/office/word/2012/wordml" xmlns:w16cex="http://schemas.microsoft.com/office/word/2018/wordml/cex" xmlns:w16cid="http://schemas.microsoft.com/office/word/2016/wordml/cid" xmlns:w16="http://schemas.microsoft.com/office/word/2018/wordml" xmlns:w16sdtdh="http://schemas.microsoft.com/office/word/2020/wordml/sdtdatahash" xmlns:w16se="http://schemas.microsoft.com/office/word/2015/wordml/symex" xmlns:wpg="http://schemas.microsoft.com/office/word/2010/wordprocessingGroup" xmlns:wpi="http://schemas.microsoft.com/office/word/2010/wordprocessingInk" xmlns:wne="http://schemas.microsoft.com/office/word/2006/wordml" xmlns:wps="http://schemas.microsoft.com/office/word/2010/wordprocessingShape" mc:Ignorable="w14 w15 w16se w16cid w16 w16cex w16sdtdh wp14">
+<w:endnotes xmlns:wpc="http://schemas.microsoft.com/office/word/2010/wordprocessingCanvas" xmlns:cx="http://schemas.microsoft.com/office/drawing/2014/chartex" xmlns:cx1="http://schemas.microsoft.com/office/drawing/2015/9/8/chartex" xmlns:cx2="http://schemas.microsoft.com/office/drawing/2015/10/21/chartex" xmlns:cx3="http://schemas.microsoft.com/office/drawing/2016/5/9/chartex" xmlns:cx4="http://schemas.microsoft.com/office/drawing/2016/5/10/chartex" xmlns:cx5="http://schemas.microsoft.com/office/drawing/2016/5/11/chartex" xmlns:cx6="http://schemas.microsoft.com/office/drawing/2016/5/12/chartex" xmlns:cx7="http://schemas.microsoft.com/office/drawing/2016/5/13/chartex" xmlns:cx8="http://schemas.microsoft.com/office/drawing/2016/5/14/chartex" xmlns:mc="http://schemas.openxmlformats.org/markup-compatibility/2006" xmlns:aink="http://schemas.microsoft.com/office/drawing/2016/ink" xmlns:am3d="http://schemas.microsoft.com/office/drawing/2017/model3d" xmlns:o="urn:schemas-microsoft-com:office:office" xmlns:oel="http://schemas.microsoft.com/office/2019/extlst" xmlns:r="http://schemas.openxmlformats.org/officeDocument/2006/relationships" xmlns:m="http://schemas.openxmlformats.org/officeDocument/2006/math" xmlns:v="urn:schemas-microsoft-com:vml" xmlns:wp14="http://schemas.microsoft.com/office/word/2010/wordprocessingDrawing" xmlns:wp="http://schemas.openxmlformats.org/drawingml/2006/wordprocessingDrawing" xmlns:w10="urn:schemas-microsoft-com:office:word" xmlns:w="http://schemas.openxmlformats.org/wordprocessingml/2006/main" xmlns:w14="http://schemas.microsoft.com/office/word/2010/wordml" xmlns:w15="http://schemas.microsoft.com/office/word/2012/wordml" xmlns:w16cex="http://schemas.microsoft.com/office/word/2018/wordml/cex" xmlns:w16cid="http://schemas.microsoft.com/office/word/2016/wordml/cid" xmlns:w16="http://schemas.microsoft.com/office/word/2018/wordml" xmlns:w16sdtdh="http://schemas.microsoft.com/office/word/2020/wordml/sdtdatahash" xmlns:w16se="http://schemas.microsoft.com/office/word/2015/wordml/symex" xmlns:wpg="http://schemas.microsoft.com/office/word/2010/wordprocessingGroup" xmlns:wpi="http://schemas.microsoft.com/office/word/2010/wordprocessingInk" xmlns:wne="http://schemas.microsoft.com/office/word/2006/wordml" xmlns:wps="http://schemas.microsoft.com/office/word/2010/wordprocessingShape" mc:Ignorable="w14 w15 w16se w16cid w16 w16cex w16sdtdh wp14">
   <w:endnote w:type="separator" w:id="-1">
     <w:p>
       <w:pPr>
@@ -2364,7 +2323,7 @@
 </file>
 
 <file path=word/footnotes.xml><?xml version="1.0" encoding="utf-8"?>
-<w:footnotes xmlns:wpc="http://schemas.microsoft.com/office/word/2010/wordprocessingCanvas" xmlns:cx="http://schemas.microsoft.com/office/drawing/2014/chartex" xmlns:cx1="http://schemas.microsoft.com/office/drawing/2015/9/8/chartex" xmlns:cx2="http://schemas.microsoft.com/office/drawing/2015/10/21/chartex" xmlns:cx3="http://schemas.microsoft.com/office/drawing/2016/5/9/chartex" xmlns:cx4="http://schemas.microsoft.com/office/drawing/2016/5/10/chartex" xmlns:cx5="http://schemas.microsoft.com/office/drawing/2016/5/11/chartex" xmlns:cx6="http://schemas.microsoft.com/office/drawing/2016/5/12/chartex" xmlns:cx7="http://schemas.microsoft.com/office/drawing/2016/5/13/chartex" xmlns:cx8="http://schemas.microsoft.com/office/drawing/2016/5/14/chartex" xmlns:mc="http://schemas.openxmlformats.org/markup-compatibility/2006" xmlns:aink="http://schemas.microsoft.com/office/drawing/2016/ink" xmlns:am3d="http://schemas.microsoft.com/office/drawing/2017/model3d" xmlns:o="urn:schemas-microsoft-com:office:office" xmlns:r="http://schemas.openxmlformats.org/officeDocument/2006/relationships" xmlns:m="http://schemas.openxmlformats.org/officeDocument/2006/math" xmlns:v="urn:schemas-microsoft-com:vml" xmlns:wp14="http://schemas.microsoft.com/office/word/2010/wordprocessingDrawing" xmlns:wp="http://schemas.openxmlformats.org/drawingml/2006/wordprocessingDrawing" xmlns:w10="urn:schemas-microsoft-com:office:word" xmlns:w="http://schemas.openxmlformats.org/wordprocessingml/2006/main" xmlns:w14="http://schemas.microsoft.com/office/word/2010/wordml" xmlns:w15="http://schemas.microsoft.com/office/word/2012/wordml" xmlns:w16cex="http://schemas.microsoft.com/office/word/2018/wordml/cex" xmlns:w16cid="http://schemas.microsoft.com/office/word/2016/wordml/cid" xmlns:w16="http://schemas.microsoft.com/office/word/2018/wordml" xmlns:w16sdtdh="http://schemas.microsoft.com/office/word/2020/wordml/sdtdatahash" xmlns:w16se="http://schemas.microsoft.com/office/word/2015/wordml/symex" xmlns:wpg="http://schemas.microsoft.com/office/word/2010/wordprocessingGroup" xmlns:wpi="http://schemas.microsoft.com/office/word/2010/wordprocessingInk" xmlns:wne="http://schemas.microsoft.com/office/word/2006/wordml" xmlns:wps="http://schemas.microsoft.com/office/word/2010/wordprocessingShape" mc:Ignorable="w14 w15 w16se w16cid w16 w16cex w16sdtdh wp14">
+<w:footnotes xmlns:wpc="http://schemas.microsoft.com/office/word/2010/wordprocessingCanvas" xmlns:cx="http://schemas.microsoft.com/office/drawing/2014/chartex" xmlns:cx1="http://schemas.microsoft.com/office/drawing/2015/9/8/chartex" xmlns:cx2="http://schemas.microsoft.com/office/drawing/2015/10/21/chartex" xmlns:cx3="http://schemas.microsoft.com/office/drawing/2016/5/9/chartex" xmlns:cx4="http://schemas.microsoft.com/office/drawing/2016/5/10/chartex" xmlns:cx5="http://schemas.microsoft.com/office/drawing/2016/5/11/chartex" xmlns:cx6="http://schemas.microsoft.com/office/drawing/2016/5/12/chartex" xmlns:cx7="http://schemas.microsoft.com/office/drawing/2016/5/13/chartex" xmlns:cx8="http://schemas.microsoft.com/office/drawing/2016/5/14/chartex" xmlns:mc="http://schemas.openxmlformats.org/markup-compatibility/2006" xmlns:aink="http://schemas.microsoft.com/office/drawing/2016/ink" xmlns:am3d="http://schemas.microsoft.com/office/drawing/2017/model3d" xmlns:o="urn:schemas-microsoft-com:office:office" xmlns:oel="http://schemas.microsoft.com/office/2019/extlst" xmlns:r="http://schemas.openxmlformats.org/officeDocument/2006/relationships" xmlns:m="http://schemas.openxmlformats.org/officeDocument/2006/math" xmlns:v="urn:schemas-microsoft-com:vml" xmlns:wp14="http://schemas.microsoft.com/office/word/2010/wordprocessingDrawing" xmlns:wp="http://schemas.openxmlformats.org/drawingml/2006/wordprocessingDrawing" xmlns:w10="urn:schemas-microsoft-com:office:word" xmlns:w="http://schemas.openxmlformats.org/wordprocessingml/2006/main" xmlns:w14="http://schemas.microsoft.com/office/word/2010/wordml" xmlns:w15="http://schemas.microsoft.com/office/word/2012/wordml" xmlns:w16cex="http://schemas.microsoft.com/office/word/2018/wordml/cex" xmlns:w16cid="http://schemas.microsoft.com/office/word/2016/wordml/cid" xmlns:w16="http://schemas.microsoft.com/office/word/2018/wordml" xmlns:w16sdtdh="http://schemas.microsoft.com/office/word/2020/wordml/sdtdatahash" xmlns:w16se="http://schemas.microsoft.com/office/word/2015/wordml/symex" xmlns:wpg="http://schemas.microsoft.com/office/word/2010/wordprocessingGroup" xmlns:wpi="http://schemas.microsoft.com/office/word/2010/wordprocessingInk" xmlns:wne="http://schemas.microsoft.com/office/word/2006/wordml" xmlns:wps="http://schemas.microsoft.com/office/word/2010/wordprocessingShape" mc:Ignorable="w14 w15 w16se w16cid w16 w16cex w16sdtdh wp14">
   <w:footnote w:type="separator" w:id="-1">
     <w:p>
       <w:pPr>
@@ -2389,7 +2348,7 @@
 </file>
 
 <file path=word/numbering.xml><?xml version="1.0" encoding="utf-8"?>
-<w:numbering xmlns:wpc="http://schemas.microsoft.com/office/word/2010/wordprocessingCanvas" xmlns:cx="http://schemas.microsoft.com/office/drawing/2014/chartex" xmlns:cx1="http://schemas.microsoft.com/office/drawing/2015/9/8/chartex" xmlns:cx2="http://schemas.microsoft.com/office/drawing/2015/10/21/chartex" xmlns:cx3="http://schemas.microsoft.com/office/drawing/2016/5/9/chartex" xmlns:cx4="http://schemas.microsoft.com/office/drawing/2016/5/10/chartex" xmlns:cx5="http://schemas.microsoft.com/office/drawing/2016/5/11/chartex" xmlns:cx6="http://schemas.microsoft.com/office/drawing/2016/5/12/chartex" xmlns:cx7="http://schemas.microsoft.com/office/drawing/2016/5/13/chartex" xmlns:cx8="http://schemas.microsoft.com/office/drawing/2016/5/14/chartex" xmlns:mc="http://schemas.openxmlformats.org/markup-compatibility/2006" xmlns:aink="http://schemas.microsoft.com/office/drawing/2016/ink" xmlns:am3d="http://schemas.microsoft.com/office/drawing/2017/model3d" xmlns:o="urn:schemas-microsoft-com:office:office" xmlns:r="http://schemas.openxmlformats.org/officeDocument/2006/relationships" xmlns:m="http://schemas.openxmlformats.org/officeDocument/2006/math" xmlns:v="urn:schemas-microsoft-com:vml" xmlns:wp14="http://schemas.microsoft.com/office/word/2010/wordprocessingDrawing" xmlns:wp="http://schemas.openxmlformats.org/drawingml/2006/wordprocessingDrawing" xmlns:w10="urn:schemas-microsoft-com:office:word" xmlns:w="http://schemas.openxmlformats.org/wordprocessingml/2006/main" xmlns:w14="http://schemas.microsoft.com/office/word/2010/wordml" xmlns:w15="http://schemas.microsoft.com/office/word/2012/wordml" xmlns:w16cex="http://schemas.microsoft.com/office/word/2018/wordml/cex" xmlns:w16cid="http://schemas.microsoft.com/office/word/2016/wordml/cid" xmlns:w16="http://schemas.microsoft.com/office/word/2018/wordml" xmlns:w16sdtdh="http://schemas.microsoft.com/office/word/2020/wordml/sdtdatahash" xmlns:w16se="http://schemas.microsoft.com/office/word/2015/wordml/symex" xmlns:wpg="http://schemas.microsoft.com/office/word/2010/wordprocessingGroup" xmlns:wpi="http://schemas.microsoft.com/office/word/2010/wordprocessingInk" xmlns:wne="http://schemas.microsoft.com/office/word/2006/wordml" xmlns:wps="http://schemas.microsoft.com/office/word/2010/wordprocessingShape" mc:Ignorable="w14 w15 w16se w16cid w16 w16cex w16sdtdh wp14">
+<w:numbering xmlns:wpc="http://schemas.microsoft.com/office/word/2010/wordprocessingCanvas" xmlns:cx="http://schemas.microsoft.com/office/drawing/2014/chartex" xmlns:cx1="http://schemas.microsoft.com/office/drawing/2015/9/8/chartex" xmlns:cx2="http://schemas.microsoft.com/office/drawing/2015/10/21/chartex" xmlns:cx3="http://schemas.microsoft.com/office/drawing/2016/5/9/chartex" xmlns:cx4="http://schemas.microsoft.com/office/drawing/2016/5/10/chartex" xmlns:cx5="http://schemas.microsoft.com/office/drawing/2016/5/11/chartex" xmlns:cx6="http://schemas.microsoft.com/office/drawing/2016/5/12/chartex" xmlns:cx7="http://schemas.microsoft.com/office/drawing/2016/5/13/chartex" xmlns:cx8="http://schemas.microsoft.com/office/drawing/2016/5/14/chartex" xmlns:mc="http://schemas.openxmlformats.org/markup-compatibility/2006" xmlns:aink="http://schemas.microsoft.com/office/drawing/2016/ink" xmlns:am3d="http://schemas.microsoft.com/office/drawing/2017/model3d" xmlns:o="urn:schemas-microsoft-com:office:office" xmlns:oel="http://schemas.microsoft.com/office/2019/extlst" xmlns:r="http://schemas.openxmlformats.org/officeDocument/2006/relationships" xmlns:m="http://schemas.openxmlformats.org/officeDocument/2006/math" xmlns:v="urn:schemas-microsoft-com:vml" xmlns:wp14="http://schemas.microsoft.com/office/word/2010/wordprocessingDrawing" xmlns:wp="http://schemas.openxmlformats.org/drawingml/2006/wordprocessingDrawing" xmlns:w10="urn:schemas-microsoft-com:office:word" xmlns:w="http://schemas.openxmlformats.org/wordprocessingml/2006/main" xmlns:w14="http://schemas.microsoft.com/office/word/2010/wordml" xmlns:w15="http://schemas.microsoft.com/office/word/2012/wordml" xmlns:w16cex="http://schemas.microsoft.com/office/word/2018/wordml/cex" xmlns:w16cid="http://schemas.microsoft.com/office/word/2016/wordml/cid" xmlns:w16="http://schemas.microsoft.com/office/word/2018/wordml" xmlns:w16sdtdh="http://schemas.microsoft.com/office/word/2020/wordml/sdtdatahash" xmlns:w16se="http://schemas.microsoft.com/office/word/2015/wordml/symex" xmlns:wpg="http://schemas.microsoft.com/office/word/2010/wordprocessingGroup" xmlns:wpi="http://schemas.microsoft.com/office/word/2010/wordprocessingInk" xmlns:wne="http://schemas.microsoft.com/office/word/2006/wordml" xmlns:wps="http://schemas.microsoft.com/office/word/2010/wordprocessingShape" mc:Ignorable="w14 w15 w16se w16cid w16 w16cex w16sdtdh wp14">
   <w:abstractNum w:abstractNumId="0" w15:restartNumberingAfterBreak="0">
     <w:nsid w:val="0E964FBB"/>
     <w:multiLevelType w:val="hybridMultilevel"/>
@@ -3067,22 +3026,22 @@
       </w:rPr>
     </w:lvl>
   </w:abstractNum>
-  <w:num w:numId="1">
+  <w:num w:numId="1" w16cid:durableId="816265627">
     <w:abstractNumId w:val="1"/>
   </w:num>
-  <w:num w:numId="2">
+  <w:num w:numId="2" w16cid:durableId="911551093">
     <w:abstractNumId w:val="3"/>
   </w:num>
-  <w:num w:numId="3">
+  <w:num w:numId="3" w16cid:durableId="31199410">
     <w:abstractNumId w:val="4"/>
   </w:num>
-  <w:num w:numId="4">
+  <w:num w:numId="4" w16cid:durableId="799303240">
     <w:abstractNumId w:val="2"/>
   </w:num>
-  <w:num w:numId="5">
+  <w:num w:numId="5" w16cid:durableId="1212155739">
     <w:abstractNumId w:val="5"/>
   </w:num>
-  <w:num w:numId="6">
+  <w:num w:numId="6" w16cid:durableId="1622111278">
     <w:abstractNumId w:val="0"/>
   </w:num>
 </w:numbering>

</xml_diff>

<commit_message>
updated with new ordering and bumped priority of card connect
</commit_message>
<xml_diff>
--- a/Mitchell-Arndt-Resume.docx
+++ b/Mitchell-Arndt-Resume.docx
@@ -534,18 +534,8 @@
           <w:b/>
           <w:bCs/>
         </w:rPr>
-        <w:t xml:space="preserve">Purdue </w:t>
-      </w:r>
-      <w:proofErr w:type="spellStart"/>
-      <w:r>
-        <w:rPr>
-          <w:rFonts w:ascii="Garamond" w:hAnsi="Garamond" w:cs="Times New Roman"/>
-          <w:b/>
-          <w:bCs/>
-        </w:rPr>
-        <w:t>SoCET</w:t>
-      </w:r>
-      <w:proofErr w:type="spellEnd"/>
+        <w:t>Purdue SoCET</w:t>
+      </w:r>
       <w:r>
         <w:rPr>
           <w:rFonts w:ascii="Garamond" w:hAnsi="Garamond" w:cs="Times New Roman"/>
@@ -820,6 +810,122 @@
         <w:spacing w:after="0" w:line="240" w:lineRule="auto"/>
         <w:rPr>
           <w:rFonts w:ascii="Garamond" w:hAnsi="Garamond" w:cs="Times New Roman"/>
+        </w:rPr>
+      </w:pPr>
+      <w:r>
+        <w:rPr>
+          <w:rFonts w:ascii="Garamond" w:hAnsi="Garamond" w:cs="Times New Roman"/>
+          <w:b/>
+          <w:bCs/>
+        </w:rPr>
+        <w:t>Card Connect</w:t>
+      </w:r>
+      <w:r>
+        <w:rPr>
+          <w:rFonts w:ascii="Garamond" w:hAnsi="Garamond" w:cs="Times New Roman"/>
+        </w:rPr>
+        <w:t xml:space="preserve"> | Phoenix, AZ</w:t>
+      </w:r>
+      <w:r>
+        <w:rPr>
+          <w:i/>
+          <w:iCs/>
+        </w:rPr>
+        <w:ptab w:relativeTo="margin" w:alignment="right" w:leader="none"/>
+      </w:r>
+      <w:r>
+        <w:rPr>
+          <w:rFonts w:ascii="Garamond" w:hAnsi="Garamond" w:cs="Times New Roman"/>
+          <w:b/>
+          <w:bCs/>
+        </w:rPr>
+        <w:t xml:space="preserve">May 2019 – </w:t>
+      </w:r>
+      <w:r>
+        <w:rPr>
+          <w:rFonts w:ascii="Garamond" w:hAnsi="Garamond" w:cs="Times New Roman"/>
+          <w:b/>
+          <w:bCs/>
+        </w:rPr>
+        <w:t>Present</w:t>
+      </w:r>
+    </w:p>
+    <w:p>
+      <w:pPr>
+        <w:spacing w:after="0" w:line="240" w:lineRule="auto"/>
+        <w:ind w:firstLine="432"/>
+        <w:rPr>
+          <w:rFonts w:ascii="Garamond" w:hAnsi="Garamond" w:cs="Times New Roman"/>
+          <w:i/>
+          <w:iCs/>
+        </w:rPr>
+      </w:pPr>
+      <w:r>
+        <w:rPr>
+          <w:rFonts w:ascii="Garamond" w:hAnsi="Garamond" w:cs="Times New Roman"/>
+          <w:i/>
+          <w:iCs/>
+        </w:rPr>
+        <w:t>Software Consultant</w:t>
+      </w:r>
+    </w:p>
+    <w:p>
+      <w:pPr>
+        <w:pStyle w:val="ListParagraph"/>
+        <w:numPr>
+          <w:ilvl w:val="0"/>
+          <w:numId w:val="1"/>
+        </w:numPr>
+        <w:spacing w:after="120" w:line="240" w:lineRule="auto"/>
+        <w:ind w:left="806"/>
+        <w:rPr>
+          <w:rFonts w:ascii="Garamond" w:hAnsi="Garamond" w:cs="Times New Roman"/>
+        </w:rPr>
+      </w:pPr>
+      <w:r>
+        <w:rPr>
+          <w:rFonts w:ascii="Garamond" w:hAnsi="Garamond" w:cs="Times New Roman"/>
+        </w:rPr>
+        <w:t xml:space="preserve">Invented online payment platform to ameliorate the giving process for charitable organization donors and admin </w:t>
+      </w:r>
+    </w:p>
+    <w:p>
+      <w:pPr>
+        <w:pStyle w:val="ListParagraph"/>
+        <w:numPr>
+          <w:ilvl w:val="0"/>
+          <w:numId w:val="1"/>
+        </w:numPr>
+        <w:spacing w:after="120" w:line="240" w:lineRule="auto"/>
+        <w:ind w:left="806"/>
+        <w:rPr>
+          <w:rFonts w:ascii="Garamond" w:hAnsi="Garamond" w:cs="Times New Roman"/>
+        </w:rPr>
+      </w:pPr>
+      <w:r>
+        <w:rPr>
+          <w:rFonts w:ascii="Garamond" w:hAnsi="Garamond" w:cs="Times New Roman"/>
+        </w:rPr>
+        <w:t>Worked with CEO to automate</w:t>
+      </w:r>
+      <w:r>
+        <w:rPr>
+          <w:rFonts w:ascii="Garamond" w:hAnsi="Garamond" w:cs="Times New Roman"/>
+        </w:rPr>
+        <w:t xml:space="preserve"> </w:t>
+      </w:r>
+      <w:r>
+        <w:rPr>
+          <w:rFonts w:ascii="Garamond" w:hAnsi="Garamond" w:cs="Times New Roman"/>
+        </w:rPr>
+        <w:t>business management tasks like payroll and lead acquisition, increasing productivity</w:t>
+      </w:r>
+    </w:p>
+    <w:p>
+      <w:pPr>
+        <w:spacing w:after="0" w:line="240" w:lineRule="auto"/>
+        <w:rPr>
+          <w:rFonts w:ascii="Garamond" w:hAnsi="Garamond" w:cs="Times New Roman"/>
           <w:b/>
           <w:bCs/>
         </w:rPr>
@@ -944,21 +1050,7 @@
         <w:rPr>
           <w:rFonts w:ascii="Garamond" w:hAnsi="Garamond" w:cs="Times New Roman"/>
         </w:rPr>
-        <w:t xml:space="preserve">Created custom PCB using </w:t>
-      </w:r>
-      <w:proofErr w:type="spellStart"/>
-      <w:r>
-        <w:rPr>
-          <w:rFonts w:ascii="Garamond" w:hAnsi="Garamond" w:cs="Times New Roman"/>
-        </w:rPr>
-        <w:t>KiCad</w:t>
-      </w:r>
-      <w:proofErr w:type="spellEnd"/>
-      <w:r>
-        <w:rPr>
-          <w:rFonts w:ascii="Garamond" w:hAnsi="Garamond" w:cs="Times New Roman"/>
-        </w:rPr>
-        <w:t xml:space="preserve"> to route control signals from </w:t>
+        <w:t xml:space="preserve">Created custom PCB using KiCad to route control signals from </w:t>
       </w:r>
       <w:r>
         <w:rPr>
@@ -984,39 +1076,17 @@
         <w:spacing w:after="0" w:line="240" w:lineRule="auto"/>
         <w:rPr>
           <w:rFonts w:ascii="Garamond" w:hAnsi="Garamond" w:cs="Times New Roman"/>
-        </w:rPr>
-      </w:pPr>
-      <w:r>
-        <w:rPr>
-          <w:rFonts w:ascii="Garamond" w:hAnsi="Garamond" w:cs="Times New Roman"/>
-          <w:b/>
-          <w:bCs/>
-        </w:rPr>
-        <w:t>Purdue Neur</w:t>
-      </w:r>
-      <w:r>
-        <w:rPr>
-          <w:rFonts w:ascii="Garamond" w:hAnsi="Garamond" w:cs="Times New Roman"/>
-          <w:b/>
-          <w:bCs/>
-        </w:rPr>
-        <w:t>otrauma</w:t>
-      </w:r>
-      <w:r>
-        <w:rPr>
-          <w:rFonts w:ascii="Garamond" w:hAnsi="Garamond" w:cs="Times New Roman"/>
-          <w:b/>
-          <w:bCs/>
-        </w:rPr>
-        <w:t xml:space="preserve"> </w:t>
-      </w:r>
-      <w:r>
-        <w:rPr>
-          <w:rFonts w:ascii="Garamond" w:hAnsi="Garamond" w:cs="Times New Roman"/>
-          <w:b/>
-          <w:bCs/>
-        </w:rPr>
-        <w:t>Group</w:t>
+          <w:b/>
+          <w:bCs/>
+        </w:rPr>
+      </w:pPr>
+      <w:r>
+        <w:rPr>
+          <w:rFonts w:ascii="Garamond" w:hAnsi="Garamond" w:cs="Times New Roman"/>
+          <w:b/>
+          <w:bCs/>
+        </w:rPr>
+        <w:t>Northrop Grumman</w:t>
       </w:r>
       <w:r>
         <w:rPr>
@@ -1028,23 +1098,16 @@
         <w:rPr>
           <w:rFonts w:ascii="Garamond" w:hAnsi="Garamond" w:cs="Times New Roman"/>
         </w:rPr>
-        <w:t>West Lafayette</w:t>
-      </w:r>
-      <w:r>
-        <w:rPr>
-          <w:rFonts w:ascii="Garamond" w:hAnsi="Garamond" w:cs="Times New Roman"/>
-        </w:rPr>
-        <w:t xml:space="preserve">, </w:t>
-      </w:r>
-      <w:r>
-        <w:rPr>
-          <w:rFonts w:ascii="Garamond" w:hAnsi="Garamond" w:cs="Times New Roman"/>
-        </w:rPr>
-        <w:t>IN</w:t>
-      </w:r>
-      <w:r>
-        <w:rPr>
-          <w:rFonts w:ascii="Garamond" w:hAnsi="Garamond" w:cs="Times New Roman"/>
+        <w:t>Chandler</w:t>
+      </w:r>
+      <w:r>
+        <w:rPr>
+          <w:rFonts w:ascii="Garamond" w:hAnsi="Garamond" w:cs="Times New Roman"/>
+        </w:rPr>
+        <w:t>, AZ</w:t>
+      </w:r>
+      <w:r>
+        <w:rPr>
           <w:i/>
           <w:iCs/>
         </w:rPr>
@@ -1056,6 +1119,181 @@
           <w:b/>
           <w:bCs/>
         </w:rPr>
+        <w:t>June</w:t>
+      </w:r>
+      <w:r>
+        <w:rPr>
+          <w:rFonts w:ascii="Garamond" w:hAnsi="Garamond" w:cs="Times New Roman"/>
+          <w:b/>
+          <w:bCs/>
+        </w:rPr>
+        <w:t xml:space="preserve"> 202</w:t>
+      </w:r>
+      <w:r>
+        <w:rPr>
+          <w:rFonts w:ascii="Garamond" w:hAnsi="Garamond" w:cs="Times New Roman"/>
+          <w:b/>
+          <w:bCs/>
+        </w:rPr>
+        <w:t>1</w:t>
+      </w:r>
+      <w:r>
+        <w:rPr>
+          <w:rFonts w:ascii="Garamond" w:hAnsi="Garamond" w:cs="Times New Roman"/>
+          <w:b/>
+          <w:bCs/>
+        </w:rPr>
+        <w:t xml:space="preserve"> – August 202</w:t>
+      </w:r>
+      <w:r>
+        <w:rPr>
+          <w:rFonts w:ascii="Garamond" w:hAnsi="Garamond" w:cs="Times New Roman"/>
+          <w:b/>
+          <w:bCs/>
+        </w:rPr>
+        <w:t>1</w:t>
+      </w:r>
+    </w:p>
+    <w:p>
+      <w:pPr>
+        <w:spacing w:after="0" w:line="240" w:lineRule="auto"/>
+        <w:ind w:firstLine="432"/>
+        <w:rPr>
+          <w:rFonts w:ascii="Garamond" w:hAnsi="Garamond" w:cs="Times New Roman"/>
+          <w:i/>
+          <w:iCs/>
+        </w:rPr>
+      </w:pPr>
+      <w:r>
+        <w:rPr>
+          <w:rFonts w:ascii="Garamond" w:hAnsi="Garamond" w:cs="Times New Roman"/>
+          <w:i/>
+          <w:iCs/>
+        </w:rPr>
+        <w:t>Electrical Engineering Intern in Launch Vehicles Division</w:t>
+      </w:r>
+    </w:p>
+    <w:p>
+      <w:pPr>
+        <w:pStyle w:val="ListParagraph"/>
+        <w:numPr>
+          <w:ilvl w:val="0"/>
+          <w:numId w:val="1"/>
+        </w:numPr>
+        <w:spacing w:after="120" w:line="240" w:lineRule="auto"/>
+        <w:ind w:left="810"/>
+        <w:rPr>
+          <w:rFonts w:ascii="Garamond" w:hAnsi="Garamond" w:cs="Times New Roman"/>
+        </w:rPr>
+      </w:pPr>
+      <w:r>
+        <w:rPr>
+          <w:rFonts w:ascii="Garamond" w:hAnsi="Garamond" w:cs="Times New Roman"/>
+        </w:rPr>
+        <w:t>Developed graphical RSS Error Budget Analysis Tool for analog avionics sensors with</w:t>
+      </w:r>
+      <w:r>
+        <w:rPr>
+          <w:rFonts w:ascii="Garamond" w:hAnsi="Garamond" w:cs="Times New Roman"/>
+        </w:rPr>
+        <w:t xml:space="preserve"> </w:t>
+      </w:r>
+      <w:r>
+        <w:rPr>
+          <w:rFonts w:ascii="Garamond" w:hAnsi="Garamond" w:cs="Times New Roman"/>
+        </w:rPr>
+        <w:t>P</w:t>
+      </w:r>
+      <w:r>
+        <w:rPr>
+          <w:rFonts w:ascii="Garamond" w:hAnsi="Garamond" w:cs="Times New Roman"/>
+        </w:rPr>
+        <w:t>ython and JavaScript</w:t>
+      </w:r>
+      <w:r>
+        <w:rPr>
+          <w:rFonts w:ascii="Garamond" w:hAnsi="Garamond" w:cs="Times New Roman"/>
+        </w:rPr>
+        <w:t xml:space="preserve"> to automate required preflight analyses to eliminate the need for future engineering effort and cut project costs </w:t>
+      </w:r>
+    </w:p>
+    <w:p>
+      <w:pPr>
+        <w:spacing w:after="0" w:line="240" w:lineRule="auto"/>
+        <w:rPr>
+          <w:rFonts w:ascii="Garamond" w:hAnsi="Garamond" w:cs="Times New Roman"/>
+        </w:rPr>
+      </w:pPr>
+      <w:r>
+        <w:rPr>
+          <w:rFonts w:ascii="Garamond" w:hAnsi="Garamond" w:cs="Times New Roman"/>
+          <w:b/>
+          <w:bCs/>
+        </w:rPr>
+        <w:t>Purdue Neur</w:t>
+      </w:r>
+      <w:r>
+        <w:rPr>
+          <w:rFonts w:ascii="Garamond" w:hAnsi="Garamond" w:cs="Times New Roman"/>
+          <w:b/>
+          <w:bCs/>
+        </w:rPr>
+        <w:t>otrauma</w:t>
+      </w:r>
+      <w:r>
+        <w:rPr>
+          <w:rFonts w:ascii="Garamond" w:hAnsi="Garamond" w:cs="Times New Roman"/>
+          <w:b/>
+          <w:bCs/>
+        </w:rPr>
+        <w:t xml:space="preserve"> </w:t>
+      </w:r>
+      <w:r>
+        <w:rPr>
+          <w:rFonts w:ascii="Garamond" w:hAnsi="Garamond" w:cs="Times New Roman"/>
+          <w:b/>
+          <w:bCs/>
+        </w:rPr>
+        <w:t>Group</w:t>
+      </w:r>
+      <w:r>
+        <w:rPr>
+          <w:rFonts w:ascii="Garamond" w:hAnsi="Garamond" w:cs="Times New Roman"/>
+        </w:rPr>
+        <w:t xml:space="preserve"> | </w:t>
+      </w:r>
+      <w:r>
+        <w:rPr>
+          <w:rFonts w:ascii="Garamond" w:hAnsi="Garamond" w:cs="Times New Roman"/>
+        </w:rPr>
+        <w:t>West Lafayette</w:t>
+      </w:r>
+      <w:r>
+        <w:rPr>
+          <w:rFonts w:ascii="Garamond" w:hAnsi="Garamond" w:cs="Times New Roman"/>
+        </w:rPr>
+        <w:t xml:space="preserve">, </w:t>
+      </w:r>
+      <w:r>
+        <w:rPr>
+          <w:rFonts w:ascii="Garamond" w:hAnsi="Garamond" w:cs="Times New Roman"/>
+        </w:rPr>
+        <w:t>IN</w:t>
+      </w:r>
+      <w:r>
+        <w:rPr>
+          <w:rFonts w:ascii="Garamond" w:hAnsi="Garamond" w:cs="Times New Roman"/>
+          <w:i/>
+          <w:iCs/>
+        </w:rPr>
+        <w:ptab w:relativeTo="margin" w:alignment="right" w:leader="none"/>
+      </w:r>
+      <w:r>
+        <w:rPr>
+          <w:rFonts w:ascii="Garamond" w:hAnsi="Garamond" w:cs="Times New Roman"/>
+          <w:b/>
+          <w:bCs/>
+        </w:rPr>
         <w:t>Dec</w:t>
       </w:r>
       <w:r>
@@ -1088,7 +1326,15 @@
           <w:b/>
           <w:bCs/>
         </w:rPr>
-        <w:t xml:space="preserve"> Present</w:t>
+        <w:t xml:space="preserve"> </w:t>
+      </w:r>
+      <w:r>
+        <w:rPr>
+          <w:rFonts w:ascii="Garamond" w:hAnsi="Garamond" w:cs="Times New Roman"/>
+          <w:b/>
+          <w:bCs/>
+        </w:rPr>
+        <w:t>December 2021</w:t>
       </w:r>
     </w:p>
     <w:p>
@@ -1127,13 +1373,43 @@
         <w:rPr>
           <w:rFonts w:ascii="Garamond" w:hAnsi="Garamond" w:cs="Times New Roman"/>
         </w:rPr>
-        <w:t>Collaborated with interdisciplinary team to</w:t>
-      </w:r>
-      <w:r>
-        <w:rPr>
-          <w:rFonts w:ascii="Garamond" w:hAnsi="Garamond" w:cs="Times New Roman"/>
-        </w:rPr>
-        <w:t xml:space="preserve"> precisely</w:t>
+        <w:t>Lead hardware/firmware design efforts</w:t>
+      </w:r>
+      <w:r>
+        <w:rPr>
+          <w:rFonts w:ascii="Garamond" w:hAnsi="Garamond" w:cs="Times New Roman"/>
+        </w:rPr>
+        <w:t xml:space="preserve"> </w:t>
+      </w:r>
+      <w:r>
+        <w:rPr>
+          <w:rFonts w:ascii="Garamond" w:hAnsi="Garamond" w:cs="Times New Roman"/>
+        </w:rPr>
+        <w:t>for</w:t>
+      </w:r>
+      <w:r>
+        <w:rPr>
+          <w:rFonts w:ascii="Garamond" w:hAnsi="Garamond" w:cs="Times New Roman"/>
+        </w:rPr>
+        <w:t xml:space="preserve"> interdisciplinary team to</w:t>
+      </w:r>
+      <w:r>
+        <w:rPr>
+          <w:rFonts w:ascii="Garamond" w:hAnsi="Garamond" w:cs="Times New Roman"/>
+        </w:rPr>
+        <w:t xml:space="preserve"> </w:t>
+      </w:r>
+      <w:r>
+        <w:rPr>
+          <w:rFonts w:ascii="Garamond" w:hAnsi="Garamond" w:cs="Times New Roman"/>
+        </w:rPr>
+        <w:t xml:space="preserve">prototype device small enough to fit in football helmet to </w:t>
+      </w:r>
+      <w:r>
+        <w:rPr>
+          <w:rFonts w:ascii="Garamond" w:hAnsi="Garamond" w:cs="Times New Roman"/>
+        </w:rPr>
+        <w:t>precisely</w:t>
       </w:r>
       <w:r>
         <w:rPr>
@@ -1164,26 +1440,6 @@
           <w:rFonts w:ascii="Garamond" w:hAnsi="Garamond" w:cs="Times New Roman"/>
         </w:rPr>
         <w:t xml:space="preserve"> for real-time analysis of a player’s neurological safety</w:t>
-      </w:r>
-    </w:p>
-    <w:p>
-      <w:pPr>
-        <w:pStyle w:val="ListParagraph"/>
-        <w:numPr>
-          <w:ilvl w:val="0"/>
-          <w:numId w:val="1"/>
-        </w:numPr>
-        <w:spacing w:line="240" w:lineRule="auto"/>
-        <w:ind w:left="810"/>
-        <w:rPr>
-          <w:rFonts w:ascii="Garamond" w:hAnsi="Garamond" w:cs="Times New Roman"/>
-        </w:rPr>
-      </w:pPr>
-      <w:r>
-        <w:rPr>
-          <w:rFonts w:ascii="Garamond" w:hAnsi="Garamond" w:cs="Times New Roman"/>
-        </w:rPr>
-        <w:t>Lead hardware/firmware design efforts to prototype force measurement device small enough to fit in football helmet</w:t>
       </w:r>
     </w:p>
     <w:p>
@@ -1259,38 +1515,25 @@
         <w:spacing w:after="0" w:line="240" w:lineRule="auto"/>
         <w:rPr>
           <w:rFonts w:ascii="Garamond" w:hAnsi="Garamond" w:cs="Times New Roman"/>
-          <w:b/>
-          <w:bCs/>
-        </w:rPr>
-      </w:pPr>
-      <w:r>
-        <w:rPr>
-          <w:rFonts w:ascii="Garamond" w:hAnsi="Garamond" w:cs="Times New Roman"/>
-          <w:b/>
-          <w:bCs/>
-        </w:rPr>
-        <w:t>Northrop Grumman</w:t>
-      </w:r>
-      <w:r>
-        <w:rPr>
-          <w:rFonts w:ascii="Garamond" w:hAnsi="Garamond" w:cs="Times New Roman"/>
-        </w:rPr>
-        <w:t xml:space="preserve"> | </w:t>
-      </w:r>
-      <w:r>
-        <w:rPr>
-          <w:rFonts w:ascii="Garamond" w:hAnsi="Garamond" w:cs="Times New Roman"/>
-        </w:rPr>
-        <w:t>Chandler</w:t>
-      </w:r>
-      <w:r>
-        <w:rPr>
-          <w:rFonts w:ascii="Garamond" w:hAnsi="Garamond" w:cs="Times New Roman"/>
-        </w:rPr>
-        <w:t>, AZ</w:t>
-      </w:r>
-      <w:r>
-        <w:rPr>
+        </w:rPr>
+      </w:pPr>
+      <w:r>
+        <w:rPr>
+          <w:rFonts w:ascii="Garamond" w:hAnsi="Garamond" w:cs="Times New Roman"/>
+          <w:b/>
+          <w:bCs/>
+        </w:rPr>
+        <w:t>E3 Displays</w:t>
+      </w:r>
+      <w:r>
+        <w:rPr>
+          <w:rFonts w:ascii="Garamond" w:hAnsi="Garamond" w:cs="Times New Roman"/>
+        </w:rPr>
+        <w:t xml:space="preserve"> | Phoenix, AZ</w:t>
+      </w:r>
+      <w:r>
+        <w:rPr>
+          <w:rFonts w:ascii="Garamond" w:hAnsi="Garamond" w:cs="Times New Roman"/>
           <w:i/>
           <w:iCs/>
         </w:rPr>
@@ -1302,39 +1545,47 @@
           <w:b/>
           <w:bCs/>
         </w:rPr>
-        <w:t>June</w:t>
-      </w:r>
-      <w:r>
-        <w:rPr>
-          <w:rFonts w:ascii="Garamond" w:hAnsi="Garamond" w:cs="Times New Roman"/>
-          <w:b/>
-          <w:bCs/>
-        </w:rPr>
-        <w:t xml:space="preserve"> 202</w:t>
-      </w:r>
-      <w:r>
-        <w:rPr>
-          <w:rFonts w:ascii="Garamond" w:hAnsi="Garamond" w:cs="Times New Roman"/>
-          <w:b/>
-          <w:bCs/>
-        </w:rPr>
-        <w:t>1</w:t>
-      </w:r>
-      <w:r>
-        <w:rPr>
-          <w:rFonts w:ascii="Garamond" w:hAnsi="Garamond" w:cs="Times New Roman"/>
-          <w:b/>
-          <w:bCs/>
-        </w:rPr>
-        <w:t xml:space="preserve"> – August 202</w:t>
-      </w:r>
-      <w:r>
-        <w:rPr>
-          <w:rFonts w:ascii="Garamond" w:hAnsi="Garamond" w:cs="Times New Roman"/>
-          <w:b/>
-          <w:bCs/>
-        </w:rPr>
-        <w:t>1</w:t>
+        <w:t xml:space="preserve">May </w:t>
+      </w:r>
+      <w:r>
+        <w:rPr>
+          <w:rFonts w:ascii="Garamond" w:hAnsi="Garamond" w:cs="Times New Roman"/>
+          <w:b/>
+          <w:bCs/>
+        </w:rPr>
+        <w:t>2020</w:t>
+      </w:r>
+      <w:r>
+        <w:rPr>
+          <w:rFonts w:ascii="Garamond" w:hAnsi="Garamond" w:cs="Times New Roman"/>
+          <w:b/>
+          <w:bCs/>
+        </w:rPr>
+        <w:t xml:space="preserve"> </w:t>
+      </w:r>
+      <w:r>
+        <w:rPr>
+          <w:rFonts w:ascii="Garamond" w:hAnsi="Garamond" w:cs="Times New Roman"/>
+          <w:b/>
+          <w:bCs/>
+        </w:rPr>
+        <w:t>–</w:t>
+      </w:r>
+      <w:r>
+        <w:rPr>
+          <w:rFonts w:ascii="Garamond" w:hAnsi="Garamond" w:cs="Times New Roman"/>
+          <w:b/>
+          <w:bCs/>
+        </w:rPr>
+        <w:t xml:space="preserve"> </w:t>
+      </w:r>
+      <w:r>
+        <w:rPr>
+          <w:rFonts w:ascii="Garamond" w:hAnsi="Garamond" w:cs="Times New Roman"/>
+          <w:b/>
+          <w:bCs/>
+        </w:rPr>
+        <w:t>August 2020</w:t>
       </w:r>
     </w:p>
     <w:p>
@@ -1353,7 +1604,115 @@
           <w:i/>
           <w:iCs/>
         </w:rPr>
-        <w:t>Electrical Engineering Intern in Launch Vehicles Division</w:t>
+        <w:t>Elec</w:t>
+      </w:r>
+      <w:r>
+        <w:rPr>
+          <w:rFonts w:ascii="Garamond" w:hAnsi="Garamond" w:cs="Times New Roman"/>
+          <w:i/>
+          <w:iCs/>
+        </w:rPr>
+        <w:t>trical Engineering</w:t>
+      </w:r>
+      <w:r>
+        <w:rPr>
+          <w:rFonts w:ascii="Garamond" w:hAnsi="Garamond" w:cs="Times New Roman"/>
+          <w:i/>
+          <w:iCs/>
+        </w:rPr>
+        <w:t xml:space="preserve"> Intern</w:t>
+      </w:r>
+    </w:p>
+    <w:p>
+      <w:pPr>
+        <w:pStyle w:val="ListParagraph"/>
+        <w:numPr>
+          <w:ilvl w:val="0"/>
+          <w:numId w:val="1"/>
+        </w:numPr>
+        <w:spacing w:after="0" w:line="240" w:lineRule="auto"/>
+        <w:ind w:left="810"/>
+        <w:rPr>
+          <w:rFonts w:ascii="Garamond" w:hAnsi="Garamond" w:cs="Times New Roman"/>
+        </w:rPr>
+      </w:pPr>
+      <w:r>
+        <w:rPr>
+          <w:rFonts w:ascii="Garamond" w:hAnsi="Garamond" w:cs="Times New Roman"/>
+        </w:rPr>
+        <w:t>Created</w:t>
+      </w:r>
+      <w:r>
+        <w:rPr>
+          <w:rFonts w:ascii="Garamond" w:hAnsi="Garamond" w:cs="Times New Roman"/>
+        </w:rPr>
+        <w:t xml:space="preserve"> </w:t>
+      </w:r>
+      <w:r>
+        <w:rPr>
+          <w:rFonts w:ascii="Garamond" w:hAnsi="Garamond" w:cs="Times New Roman"/>
+        </w:rPr>
+        <w:t xml:space="preserve">testbench for </w:t>
+      </w:r>
+      <w:r>
+        <w:rPr>
+          <w:rFonts w:ascii="Garamond" w:hAnsi="Garamond" w:cs="Times New Roman"/>
+        </w:rPr>
+        <w:t>V</w:t>
+      </w:r>
+      <w:r>
+        <w:rPr>
+          <w:rFonts w:ascii="Garamond" w:hAnsi="Garamond" w:cs="Times New Roman"/>
+        </w:rPr>
+        <w:t>entila</w:t>
+      </w:r>
+      <w:r>
+        <w:rPr>
+          <w:rFonts w:ascii="Garamond" w:hAnsi="Garamond" w:cs="Times New Roman"/>
+        </w:rPr>
+        <w:t>t</w:t>
+      </w:r>
+      <w:r>
+        <w:rPr>
+          <w:rFonts w:ascii="Garamond" w:hAnsi="Garamond" w:cs="Times New Roman"/>
+        </w:rPr>
+        <w:t xml:space="preserve">or </w:t>
+      </w:r>
+      <w:r>
+        <w:rPr>
+          <w:rFonts w:ascii="Garamond" w:hAnsi="Garamond" w:cs="Times New Roman"/>
+        </w:rPr>
+        <w:t xml:space="preserve">touch </w:t>
+      </w:r>
+      <w:r>
+        <w:rPr>
+          <w:rFonts w:ascii="Garamond" w:hAnsi="Garamond" w:cs="Times New Roman"/>
+        </w:rPr>
+        <w:t>d</w:t>
+      </w:r>
+      <w:r>
+        <w:rPr>
+          <w:rFonts w:ascii="Garamond" w:hAnsi="Garamond" w:cs="Times New Roman"/>
+        </w:rPr>
+        <w:t xml:space="preserve">isplay </w:t>
+      </w:r>
+      <w:r>
+        <w:rPr>
+          <w:rFonts w:ascii="Garamond" w:hAnsi="Garamond" w:cs="Times New Roman"/>
+        </w:rPr>
+        <w:t xml:space="preserve">for </w:t>
+      </w:r>
+      <w:r>
+        <w:rPr>
+          <w:rFonts w:ascii="Garamond" w:hAnsi="Garamond" w:cs="Times New Roman"/>
+        </w:rPr>
+        <w:t>quality analysis</w:t>
+      </w:r>
+      <w:r>
+        <w:rPr>
+          <w:rFonts w:ascii="Garamond" w:hAnsi="Garamond" w:cs="Times New Roman"/>
+        </w:rPr>
+        <w:t>, incorporating suggestions from operators</w:t>
       </w:r>
     </w:p>
     <w:p>
@@ -1373,7 +1732,7 @@
         <w:rPr>
           <w:rFonts w:ascii="Garamond" w:hAnsi="Garamond" w:cs="Times New Roman"/>
         </w:rPr>
-        <w:t>Developed</w:t>
+        <w:t>Automated</w:t>
       </w:r>
       <w:r>
         <w:rPr>
@@ -1385,37 +1744,7 @@
         <w:rPr>
           <w:rFonts w:ascii="Garamond" w:hAnsi="Garamond" w:cs="Times New Roman"/>
         </w:rPr>
-        <w:t>graphical</w:t>
-      </w:r>
-      <w:r>
-        <w:rPr>
-          <w:rFonts w:ascii="Garamond" w:hAnsi="Garamond" w:cs="Times New Roman"/>
-        </w:rPr>
-        <w:t xml:space="preserve"> RSS Error </w:t>
-      </w:r>
-      <w:r>
-        <w:rPr>
-          <w:rFonts w:ascii="Garamond" w:hAnsi="Garamond" w:cs="Times New Roman"/>
-        </w:rPr>
-        <w:t xml:space="preserve">Budget </w:t>
-      </w:r>
-      <w:r>
-        <w:rPr>
-          <w:rFonts w:ascii="Garamond" w:hAnsi="Garamond" w:cs="Times New Roman"/>
-        </w:rPr>
-        <w:t xml:space="preserve">Analysis Tool for </w:t>
-      </w:r>
-      <w:r>
-        <w:rPr>
-          <w:rFonts w:ascii="Garamond" w:hAnsi="Garamond" w:cs="Times New Roman"/>
-        </w:rPr>
-        <w:t xml:space="preserve">analog </w:t>
-      </w:r>
-      <w:r>
-        <w:rPr>
-          <w:rFonts w:ascii="Garamond" w:hAnsi="Garamond" w:cs="Times New Roman"/>
-        </w:rPr>
-        <w:t>avionics sensors</w:t>
+        <w:t>adhesive</w:t>
       </w:r>
       <w:r>
         <w:rPr>
@@ -1427,6 +1756,36 @@
         <w:rPr>
           <w:rFonts w:ascii="Garamond" w:hAnsi="Garamond" w:cs="Times New Roman"/>
         </w:rPr>
+        <w:t>d</w:t>
+      </w:r>
+      <w:r>
+        <w:rPr>
+          <w:rFonts w:ascii="Garamond" w:hAnsi="Garamond" w:cs="Times New Roman"/>
+        </w:rPr>
+        <w:t>ispens</w:t>
+      </w:r>
+      <w:r>
+        <w:rPr>
+          <w:rFonts w:ascii="Garamond" w:hAnsi="Garamond" w:cs="Times New Roman"/>
+        </w:rPr>
+        <w:t>ing</w:t>
+      </w:r>
+      <w:r>
+        <w:rPr>
+          <w:rFonts w:ascii="Garamond" w:hAnsi="Garamond" w:cs="Times New Roman"/>
+        </w:rPr>
+        <w:t xml:space="preserve"> </w:t>
+      </w:r>
+      <w:r>
+        <w:rPr>
+          <w:rFonts w:ascii="Garamond" w:hAnsi="Garamond" w:cs="Times New Roman"/>
+        </w:rPr>
+        <w:t xml:space="preserve">process </w:t>
+      </w:r>
+      <w:r>
+        <w:rPr>
+          <w:rFonts w:ascii="Garamond" w:hAnsi="Garamond" w:cs="Times New Roman"/>
+        </w:rPr>
         <w:t>with</w:t>
       </w:r>
       <w:r>
@@ -1439,31 +1798,7 @@
         <w:rPr>
           <w:rFonts w:ascii="Garamond" w:hAnsi="Garamond" w:cs="Times New Roman"/>
         </w:rPr>
-        <w:t>P</w:t>
-      </w:r>
-      <w:r>
-        <w:rPr>
-          <w:rFonts w:ascii="Garamond" w:hAnsi="Garamond" w:cs="Times New Roman"/>
-        </w:rPr>
-        <w:t xml:space="preserve">ython and </w:t>
-      </w:r>
-      <w:r>
-        <w:rPr>
-          <w:rFonts w:ascii="Garamond" w:hAnsi="Garamond" w:cs="Times New Roman"/>
-        </w:rPr>
-        <w:t>JavaScript</w:t>
-      </w:r>
-      <w:r>
-        <w:rPr>
-          <w:rFonts w:ascii="Garamond" w:hAnsi="Garamond" w:cs="Times New Roman"/>
-        </w:rPr>
-        <w:t xml:space="preserve"> to automate required preflight analyse</w:t>
-      </w:r>
-      <w:r>
-        <w:rPr>
-          <w:rFonts w:ascii="Garamond" w:hAnsi="Garamond" w:cs="Times New Roman"/>
-        </w:rPr>
-        <w:t>s</w:t>
+        <w:t>embedded system</w:t>
       </w:r>
       <w:r>
         <w:rPr>
@@ -1475,476 +1810,7 @@
         <w:rPr>
           <w:rFonts w:ascii="Garamond" w:hAnsi="Garamond" w:cs="Times New Roman"/>
         </w:rPr>
-        <w:t>eliminat</w:t>
-      </w:r>
-      <w:r>
-        <w:rPr>
-          <w:rFonts w:ascii="Garamond" w:hAnsi="Garamond" w:cs="Times New Roman"/>
-        </w:rPr>
-        <w:t>e the need for</w:t>
-      </w:r>
-      <w:r>
-        <w:rPr>
-          <w:rFonts w:ascii="Garamond" w:hAnsi="Garamond" w:cs="Times New Roman"/>
-        </w:rPr>
-        <w:t xml:space="preserve"> future</w:t>
-      </w:r>
-      <w:r>
-        <w:rPr>
-          <w:rFonts w:ascii="Garamond" w:hAnsi="Garamond" w:cs="Times New Roman"/>
-        </w:rPr>
-        <w:t xml:space="preserve"> </w:t>
-      </w:r>
-      <w:r>
-        <w:rPr>
-          <w:rFonts w:ascii="Garamond" w:hAnsi="Garamond" w:cs="Times New Roman"/>
-        </w:rPr>
-        <w:t>engineering effort</w:t>
-      </w:r>
-      <w:r>
-        <w:rPr>
-          <w:rFonts w:ascii="Garamond" w:hAnsi="Garamond" w:cs="Times New Roman"/>
-        </w:rPr>
-        <w:t xml:space="preserve"> and cut project costs </w:t>
-      </w:r>
-    </w:p>
-    <w:p>
-      <w:pPr>
-        <w:spacing w:after="0" w:line="240" w:lineRule="auto"/>
-        <w:rPr>
-          <w:rFonts w:ascii="Garamond" w:hAnsi="Garamond" w:cs="Times New Roman"/>
-        </w:rPr>
-      </w:pPr>
-      <w:r>
-        <w:rPr>
-          <w:rFonts w:ascii="Garamond" w:hAnsi="Garamond" w:cs="Times New Roman"/>
-          <w:b/>
-          <w:bCs/>
-        </w:rPr>
-        <w:t>E3 Displays</w:t>
-      </w:r>
-      <w:r>
-        <w:rPr>
-          <w:rFonts w:ascii="Garamond" w:hAnsi="Garamond" w:cs="Times New Roman"/>
-        </w:rPr>
-        <w:t xml:space="preserve"> | Phoenix, AZ</w:t>
-      </w:r>
-      <w:r>
-        <w:rPr>
-          <w:rFonts w:ascii="Garamond" w:hAnsi="Garamond" w:cs="Times New Roman"/>
-          <w:i/>
-          <w:iCs/>
-        </w:rPr>
-        <w:ptab w:relativeTo="margin" w:alignment="right" w:leader="none"/>
-      </w:r>
-      <w:r>
-        <w:rPr>
-          <w:rFonts w:ascii="Garamond" w:hAnsi="Garamond" w:cs="Times New Roman"/>
-          <w:b/>
-          <w:bCs/>
-        </w:rPr>
-        <w:t xml:space="preserve">May </w:t>
-      </w:r>
-      <w:r>
-        <w:rPr>
-          <w:rFonts w:ascii="Garamond" w:hAnsi="Garamond" w:cs="Times New Roman"/>
-          <w:b/>
-          <w:bCs/>
-        </w:rPr>
-        <w:t>2020</w:t>
-      </w:r>
-      <w:r>
-        <w:rPr>
-          <w:rFonts w:ascii="Garamond" w:hAnsi="Garamond" w:cs="Times New Roman"/>
-          <w:b/>
-          <w:bCs/>
-        </w:rPr>
-        <w:t xml:space="preserve"> </w:t>
-      </w:r>
-      <w:r>
-        <w:rPr>
-          <w:rFonts w:ascii="Garamond" w:hAnsi="Garamond" w:cs="Times New Roman"/>
-          <w:b/>
-          <w:bCs/>
-        </w:rPr>
-        <w:t>–</w:t>
-      </w:r>
-      <w:r>
-        <w:rPr>
-          <w:rFonts w:ascii="Garamond" w:hAnsi="Garamond" w:cs="Times New Roman"/>
-          <w:b/>
-          <w:bCs/>
-        </w:rPr>
-        <w:t xml:space="preserve"> </w:t>
-      </w:r>
-      <w:r>
-        <w:rPr>
-          <w:rFonts w:ascii="Garamond" w:hAnsi="Garamond" w:cs="Times New Roman"/>
-          <w:b/>
-          <w:bCs/>
-        </w:rPr>
-        <w:t>August 2020</w:t>
-      </w:r>
-    </w:p>
-    <w:p>
-      <w:pPr>
-        <w:spacing w:after="0" w:line="240" w:lineRule="auto"/>
-        <w:ind w:firstLine="432"/>
-        <w:rPr>
-          <w:rFonts w:ascii="Garamond" w:hAnsi="Garamond" w:cs="Times New Roman"/>
-          <w:i/>
-          <w:iCs/>
-        </w:rPr>
-      </w:pPr>
-      <w:r>
-        <w:rPr>
-          <w:rFonts w:ascii="Garamond" w:hAnsi="Garamond" w:cs="Times New Roman"/>
-          <w:i/>
-          <w:iCs/>
-        </w:rPr>
-        <w:t>Elec</w:t>
-      </w:r>
-      <w:r>
-        <w:rPr>
-          <w:rFonts w:ascii="Garamond" w:hAnsi="Garamond" w:cs="Times New Roman"/>
-          <w:i/>
-          <w:iCs/>
-        </w:rPr>
-        <w:t>trical Engineering</w:t>
-      </w:r>
-      <w:r>
-        <w:rPr>
-          <w:rFonts w:ascii="Garamond" w:hAnsi="Garamond" w:cs="Times New Roman"/>
-          <w:i/>
-          <w:iCs/>
-        </w:rPr>
-        <w:t xml:space="preserve"> Intern</w:t>
-      </w:r>
-    </w:p>
-    <w:p>
-      <w:pPr>
-        <w:pStyle w:val="ListParagraph"/>
-        <w:numPr>
-          <w:ilvl w:val="0"/>
-          <w:numId w:val="1"/>
-        </w:numPr>
-        <w:spacing w:after="0" w:line="240" w:lineRule="auto"/>
-        <w:ind w:left="810"/>
-        <w:rPr>
-          <w:rFonts w:ascii="Garamond" w:hAnsi="Garamond" w:cs="Times New Roman"/>
-        </w:rPr>
-      </w:pPr>
-      <w:r>
-        <w:rPr>
-          <w:rFonts w:ascii="Garamond" w:hAnsi="Garamond" w:cs="Times New Roman"/>
-        </w:rPr>
-        <w:t>Created</w:t>
-      </w:r>
-      <w:r>
-        <w:rPr>
-          <w:rFonts w:ascii="Garamond" w:hAnsi="Garamond" w:cs="Times New Roman"/>
-        </w:rPr>
-        <w:t xml:space="preserve"> </w:t>
-      </w:r>
-      <w:r>
-        <w:rPr>
-          <w:rFonts w:ascii="Garamond" w:hAnsi="Garamond" w:cs="Times New Roman"/>
-        </w:rPr>
-        <w:t xml:space="preserve">testbench for </w:t>
-      </w:r>
-      <w:r>
-        <w:rPr>
-          <w:rFonts w:ascii="Garamond" w:hAnsi="Garamond" w:cs="Times New Roman"/>
-        </w:rPr>
-        <w:t>V</w:t>
-      </w:r>
-      <w:r>
-        <w:rPr>
-          <w:rFonts w:ascii="Garamond" w:hAnsi="Garamond" w:cs="Times New Roman"/>
-        </w:rPr>
-        <w:t>entila</w:t>
-      </w:r>
-      <w:r>
-        <w:rPr>
-          <w:rFonts w:ascii="Garamond" w:hAnsi="Garamond" w:cs="Times New Roman"/>
-        </w:rPr>
-        <w:t>t</w:t>
-      </w:r>
-      <w:r>
-        <w:rPr>
-          <w:rFonts w:ascii="Garamond" w:hAnsi="Garamond" w:cs="Times New Roman"/>
-        </w:rPr>
-        <w:t xml:space="preserve">or </w:t>
-      </w:r>
-      <w:r>
-        <w:rPr>
-          <w:rFonts w:ascii="Garamond" w:hAnsi="Garamond" w:cs="Times New Roman"/>
-        </w:rPr>
-        <w:t xml:space="preserve">touch </w:t>
-      </w:r>
-      <w:r>
-        <w:rPr>
-          <w:rFonts w:ascii="Garamond" w:hAnsi="Garamond" w:cs="Times New Roman"/>
-        </w:rPr>
-        <w:t>d</w:t>
-      </w:r>
-      <w:r>
-        <w:rPr>
-          <w:rFonts w:ascii="Garamond" w:hAnsi="Garamond" w:cs="Times New Roman"/>
-        </w:rPr>
-        <w:t xml:space="preserve">isplay </w:t>
-      </w:r>
-      <w:r>
-        <w:rPr>
-          <w:rFonts w:ascii="Garamond" w:hAnsi="Garamond" w:cs="Times New Roman"/>
-        </w:rPr>
-        <w:t xml:space="preserve">for </w:t>
-      </w:r>
-      <w:r>
-        <w:rPr>
-          <w:rFonts w:ascii="Garamond" w:hAnsi="Garamond" w:cs="Times New Roman"/>
-        </w:rPr>
-        <w:t>quality analysis</w:t>
-      </w:r>
-      <w:r>
-        <w:rPr>
-          <w:rFonts w:ascii="Garamond" w:hAnsi="Garamond" w:cs="Times New Roman"/>
-        </w:rPr>
-        <w:t>, incorporating suggestions from operators</w:t>
-      </w:r>
-    </w:p>
-    <w:p>
-      <w:pPr>
-        <w:pStyle w:val="ListParagraph"/>
-        <w:numPr>
-          <w:ilvl w:val="0"/>
-          <w:numId w:val="1"/>
-        </w:numPr>
-        <w:spacing w:after="120" w:line="240" w:lineRule="auto"/>
-        <w:ind w:left="810"/>
-        <w:rPr>
-          <w:rFonts w:ascii="Garamond" w:hAnsi="Garamond" w:cs="Times New Roman"/>
-        </w:rPr>
-      </w:pPr>
-      <w:r>
-        <w:rPr>
-          <w:rFonts w:ascii="Garamond" w:hAnsi="Garamond" w:cs="Times New Roman"/>
-        </w:rPr>
-        <w:t>Automated</w:t>
-      </w:r>
-      <w:r>
-        <w:rPr>
-          <w:rFonts w:ascii="Garamond" w:hAnsi="Garamond" w:cs="Times New Roman"/>
-        </w:rPr>
-        <w:t xml:space="preserve"> </w:t>
-      </w:r>
-      <w:r>
-        <w:rPr>
-          <w:rFonts w:ascii="Garamond" w:hAnsi="Garamond" w:cs="Times New Roman"/>
-        </w:rPr>
-        <w:t>adhesive</w:t>
-      </w:r>
-      <w:r>
-        <w:rPr>
-          <w:rFonts w:ascii="Garamond" w:hAnsi="Garamond" w:cs="Times New Roman"/>
-        </w:rPr>
-        <w:t xml:space="preserve"> </w:t>
-      </w:r>
-      <w:r>
-        <w:rPr>
-          <w:rFonts w:ascii="Garamond" w:hAnsi="Garamond" w:cs="Times New Roman"/>
-        </w:rPr>
-        <w:t>d</w:t>
-      </w:r>
-      <w:r>
-        <w:rPr>
-          <w:rFonts w:ascii="Garamond" w:hAnsi="Garamond" w:cs="Times New Roman"/>
-        </w:rPr>
-        <w:t>ispens</w:t>
-      </w:r>
-      <w:r>
-        <w:rPr>
-          <w:rFonts w:ascii="Garamond" w:hAnsi="Garamond" w:cs="Times New Roman"/>
-        </w:rPr>
-        <w:t>ing</w:t>
-      </w:r>
-      <w:r>
-        <w:rPr>
-          <w:rFonts w:ascii="Garamond" w:hAnsi="Garamond" w:cs="Times New Roman"/>
-        </w:rPr>
-        <w:t xml:space="preserve"> </w:t>
-      </w:r>
-      <w:r>
-        <w:rPr>
-          <w:rFonts w:ascii="Garamond" w:hAnsi="Garamond" w:cs="Times New Roman"/>
-        </w:rPr>
-        <w:t xml:space="preserve">process </w:t>
-      </w:r>
-      <w:r>
-        <w:rPr>
-          <w:rFonts w:ascii="Garamond" w:hAnsi="Garamond" w:cs="Times New Roman"/>
-        </w:rPr>
-        <w:t>with</w:t>
-      </w:r>
-      <w:r>
-        <w:rPr>
-          <w:rFonts w:ascii="Garamond" w:hAnsi="Garamond" w:cs="Times New Roman"/>
-        </w:rPr>
-        <w:t xml:space="preserve"> </w:t>
-      </w:r>
-      <w:r>
-        <w:rPr>
-          <w:rFonts w:ascii="Garamond" w:hAnsi="Garamond" w:cs="Times New Roman"/>
-        </w:rPr>
-        <w:t>embedded system</w:t>
-      </w:r>
-      <w:r>
-        <w:rPr>
-          <w:rFonts w:ascii="Garamond" w:hAnsi="Garamond" w:cs="Times New Roman"/>
-        </w:rPr>
-        <w:t xml:space="preserve"> to </w:t>
-      </w:r>
-      <w:r>
-        <w:rPr>
-          <w:rFonts w:ascii="Garamond" w:hAnsi="Garamond" w:cs="Times New Roman"/>
-        </w:rPr>
         <w:t>eliminate operator error and product waste</w:t>
-      </w:r>
-    </w:p>
-    <w:p>
-      <w:pPr>
-        <w:spacing w:after="0" w:line="240" w:lineRule="auto"/>
-        <w:rPr>
-          <w:rFonts w:ascii="Garamond" w:hAnsi="Garamond" w:cs="Times New Roman"/>
-        </w:rPr>
-      </w:pPr>
-      <w:r>
-        <w:rPr>
-          <w:rFonts w:ascii="Garamond" w:hAnsi="Garamond" w:cs="Times New Roman"/>
-          <w:b/>
-          <w:bCs/>
-        </w:rPr>
-        <w:t>Card Connect</w:t>
-      </w:r>
-      <w:r>
-        <w:rPr>
-          <w:rFonts w:ascii="Garamond" w:hAnsi="Garamond" w:cs="Times New Roman"/>
-        </w:rPr>
-        <w:t xml:space="preserve"> | Phoenix, AZ</w:t>
-      </w:r>
-      <w:r>
-        <w:rPr>
-          <w:i/>
-          <w:iCs/>
-        </w:rPr>
-        <w:ptab w:relativeTo="margin" w:alignment="right" w:leader="none"/>
-      </w:r>
-      <w:r>
-        <w:rPr>
-          <w:rFonts w:ascii="Garamond" w:hAnsi="Garamond" w:cs="Times New Roman"/>
-          <w:b/>
-          <w:bCs/>
-        </w:rPr>
-        <w:t xml:space="preserve">May 2019 – </w:t>
-      </w:r>
-      <w:r>
-        <w:rPr>
-          <w:rFonts w:ascii="Garamond" w:hAnsi="Garamond" w:cs="Times New Roman"/>
-          <w:b/>
-          <w:bCs/>
-        </w:rPr>
-        <w:t>August 20</w:t>
-      </w:r>
-      <w:r>
-        <w:rPr>
-          <w:rFonts w:ascii="Garamond" w:hAnsi="Garamond" w:cs="Times New Roman"/>
-          <w:b/>
-          <w:bCs/>
-        </w:rPr>
-        <w:t>19</w:t>
-      </w:r>
-    </w:p>
-    <w:p>
-      <w:pPr>
-        <w:spacing w:after="0" w:line="240" w:lineRule="auto"/>
-        <w:ind w:firstLine="432"/>
-        <w:rPr>
-          <w:rFonts w:ascii="Garamond" w:hAnsi="Garamond" w:cs="Times New Roman"/>
-          <w:i/>
-          <w:iCs/>
-        </w:rPr>
-      </w:pPr>
-      <w:r>
-        <w:rPr>
-          <w:rFonts w:ascii="Garamond" w:hAnsi="Garamond" w:cs="Times New Roman"/>
-          <w:i/>
-          <w:iCs/>
-        </w:rPr>
-        <w:t>S</w:t>
-      </w:r>
-      <w:r>
-        <w:rPr>
-          <w:rFonts w:ascii="Garamond" w:hAnsi="Garamond" w:cs="Times New Roman"/>
-          <w:i/>
-          <w:iCs/>
-        </w:rPr>
-        <w:t>oftware Consultant</w:t>
-      </w:r>
-    </w:p>
-    <w:p>
-      <w:pPr>
-        <w:pStyle w:val="ListParagraph"/>
-        <w:numPr>
-          <w:ilvl w:val="0"/>
-          <w:numId w:val="1"/>
-        </w:numPr>
-        <w:spacing w:after="120" w:line="240" w:lineRule="auto"/>
-        <w:ind w:left="806"/>
-        <w:rPr>
-          <w:rFonts w:ascii="Garamond" w:hAnsi="Garamond" w:cs="Times New Roman"/>
-        </w:rPr>
-      </w:pPr>
-      <w:r>
-        <w:rPr>
-          <w:rFonts w:ascii="Garamond" w:hAnsi="Garamond" w:cs="Times New Roman"/>
-        </w:rPr>
-        <w:t>Work</w:t>
-      </w:r>
-      <w:r>
-        <w:rPr>
-          <w:rFonts w:ascii="Garamond" w:hAnsi="Garamond" w:cs="Times New Roman"/>
-        </w:rPr>
-        <w:t>ed</w:t>
-      </w:r>
-      <w:r>
-        <w:rPr>
-          <w:rFonts w:ascii="Garamond" w:hAnsi="Garamond" w:cs="Times New Roman"/>
-        </w:rPr>
-        <w:t xml:space="preserve"> with CEO to </w:t>
-      </w:r>
-      <w:r>
-        <w:rPr>
-          <w:rFonts w:ascii="Garamond" w:hAnsi="Garamond" w:cs="Times New Roman"/>
-        </w:rPr>
-        <w:t>automate</w:t>
-      </w:r>
-      <w:r>
-        <w:rPr>
-          <w:rFonts w:ascii="Garamond" w:hAnsi="Garamond" w:cs="Times New Roman"/>
-        </w:rPr>
-        <w:t xml:space="preserve"> </w:t>
-      </w:r>
-      <w:r>
-        <w:rPr>
-          <w:rFonts w:ascii="Garamond" w:hAnsi="Garamond" w:cs="Times New Roman"/>
-        </w:rPr>
-        <w:t xml:space="preserve">business management </w:t>
-      </w:r>
-      <w:r>
-        <w:rPr>
-          <w:rFonts w:ascii="Garamond" w:hAnsi="Garamond" w:cs="Times New Roman"/>
-        </w:rPr>
-        <w:t xml:space="preserve">tasks like payroll and lead acquisition, increasing productivity </w:t>
       </w:r>
     </w:p>
     <w:p>
@@ -2041,35 +1907,7 @@
         <w:rPr>
           <w:rFonts w:ascii="Garamond" w:hAnsi="Garamond" w:cs="Times New Roman"/>
         </w:rPr>
-        <w:t xml:space="preserve">: Questa Sim, Design Compiler, Git/GitHub, </w:t>
-      </w:r>
-      <w:proofErr w:type="spellStart"/>
-      <w:r>
-        <w:rPr>
-          <w:rFonts w:ascii="Garamond" w:hAnsi="Garamond" w:cs="Times New Roman"/>
-        </w:rPr>
-        <w:t>KiCad</w:t>
-      </w:r>
-      <w:proofErr w:type="spellEnd"/>
-      <w:r>
-        <w:rPr>
-          <w:rFonts w:ascii="Garamond" w:hAnsi="Garamond" w:cs="Times New Roman"/>
-        </w:rPr>
-        <w:t xml:space="preserve">, ANTLR, STM </w:t>
-      </w:r>
-      <w:proofErr w:type="spellStart"/>
-      <w:r>
-        <w:rPr>
-          <w:rFonts w:ascii="Garamond" w:hAnsi="Garamond" w:cs="Times New Roman"/>
-        </w:rPr>
-        <w:t>CubeMX</w:t>
-      </w:r>
-      <w:proofErr w:type="spellEnd"/>
-      <w:r>
-        <w:rPr>
-          <w:rFonts w:ascii="Garamond" w:hAnsi="Garamond" w:cs="Times New Roman"/>
-        </w:rPr>
-        <w:t>,</w:t>
+        <w:t>: Questa Sim, Design Compiler, Git/GitHub, KiCad, ANTLR, STM CubeMX,</w:t>
       </w:r>
       <w:r>
         <w:rPr>
@@ -2077,14 +1915,12 @@
         </w:rPr>
         <w:t xml:space="preserve"> </w:t>
       </w:r>
-      <w:proofErr w:type="spellStart"/>
       <w:r>
         <w:rPr>
           <w:rFonts w:ascii="Garamond" w:hAnsi="Garamond" w:cs="Times New Roman"/>
         </w:rPr>
         <w:t>LTspice</w:t>
       </w:r>
-      <w:proofErr w:type="spellEnd"/>
     </w:p>
     <w:p>
       <w:pPr>

</xml_diff>

<commit_message>
updated resume with microchip and added objective seeking phd research
</commit_message>
<xml_diff>
--- a/Mitchell-Arndt-Resume.docx
+++ b/Mitchell-Arndt-Resume.docx
@@ -73,7 +73,7 @@
         </w:rPr>
         <w:t xml:space="preserve"> | </w:t>
       </w:r>
-      <w:hyperlink r:id="rId7" w:history="1">
+      <w:hyperlink r:id="rId8" w:history="1">
         <w:r>
           <w:rPr>
             <w:rStyle w:val="Hyperlink"/>
@@ -112,7 +112,7 @@
         </w:rPr>
         <w:t xml:space="preserve"> </w:t>
       </w:r>
-      <w:hyperlink r:id="rId8" w:history="1">
+      <w:hyperlink r:id="rId9" w:history="1">
         <w:r>
           <w:rPr>
             <w:rStyle w:val="Hyperlink"/>
@@ -160,31 +160,67 @@
         <w:rPr>
           <w:rFonts w:ascii="Garamond" w:hAnsi="Garamond" w:cs="Times New Roman"/>
         </w:rPr>
-        <w:t>Actively seeking internship in Digital Design</w:t>
-      </w:r>
-      <w:r>
-        <w:rPr>
-          <w:rFonts w:ascii="Garamond" w:hAnsi="Garamond" w:cs="Times New Roman"/>
-        </w:rPr>
-        <w:t xml:space="preserve"> and </w:t>
-      </w:r>
-      <w:r>
-        <w:rPr>
-          <w:rFonts w:ascii="Garamond" w:hAnsi="Garamond" w:cs="Times New Roman"/>
-        </w:rPr>
-        <w:t>Verification</w:t>
-      </w:r>
-      <w:r>
-        <w:rPr>
-          <w:rFonts w:ascii="Garamond" w:hAnsi="Garamond" w:cs="Times New Roman"/>
-        </w:rPr>
-        <w:t xml:space="preserve"> of High-Speed Networking devices for</w:t>
-      </w:r>
-      <w:r>
-        <w:rPr>
-          <w:rFonts w:ascii="Garamond" w:hAnsi="Garamond" w:cs="Times New Roman"/>
-        </w:rPr>
-        <w:t xml:space="preserve"> summer of 2022</w:t>
+        <w:t xml:space="preserve">Actively seeking </w:t>
+      </w:r>
+      <w:r>
+        <w:rPr>
+          <w:rFonts w:ascii="Garamond" w:hAnsi="Garamond" w:cs="Times New Roman"/>
+        </w:rPr>
+        <w:t xml:space="preserve">PhD research </w:t>
+      </w:r>
+      <w:r>
+        <w:rPr>
+          <w:rFonts w:ascii="Garamond" w:hAnsi="Garamond" w:cs="Times New Roman"/>
+        </w:rPr>
+        <w:t>position</w:t>
+      </w:r>
+      <w:r>
+        <w:rPr>
+          <w:rFonts w:ascii="Garamond" w:hAnsi="Garamond" w:cs="Times New Roman"/>
+        </w:rPr>
+        <w:t xml:space="preserve"> i</w:t>
+      </w:r>
+      <w:r>
+        <w:rPr>
+          <w:rFonts w:ascii="Garamond" w:hAnsi="Garamond" w:cs="Times New Roman"/>
+        </w:rPr>
+        <w:t xml:space="preserve">n </w:t>
+      </w:r>
+      <w:r>
+        <w:rPr>
+          <w:rFonts w:ascii="Garamond" w:hAnsi="Garamond" w:cs="Times New Roman"/>
+        </w:rPr>
+        <w:t>m</w:t>
+      </w:r>
+      <w:r>
+        <w:rPr>
+          <w:rFonts w:ascii="Garamond" w:hAnsi="Garamond" w:cs="Times New Roman"/>
+        </w:rPr>
+        <w:t>icroprocess</w:t>
+      </w:r>
+      <w:r>
+        <w:rPr>
+          <w:rFonts w:ascii="Garamond" w:hAnsi="Garamond" w:cs="Times New Roman"/>
+        </w:rPr>
+        <w:t>or and memory system</w:t>
+      </w:r>
+      <w:r>
+        <w:rPr>
+          <w:rFonts w:ascii="Garamond" w:hAnsi="Garamond" w:cs="Times New Roman"/>
+        </w:rPr>
+        <w:t xml:space="preserve"> </w:t>
+      </w:r>
+      <w:r>
+        <w:rPr>
+          <w:rFonts w:ascii="Garamond" w:hAnsi="Garamond" w:cs="Times New Roman"/>
+        </w:rPr>
+        <w:t>a</w:t>
+      </w:r>
+      <w:r>
+        <w:rPr>
+          <w:rFonts w:ascii="Garamond" w:hAnsi="Garamond" w:cs="Times New Roman"/>
+        </w:rPr>
+        <w:t>rchitecture</w:t>
       </w:r>
     </w:p>
     <w:p>
@@ -634,7 +670,23 @@
           <w:i/>
           <w:iCs/>
         </w:rPr>
-        <w:t>esign Verification Engineer</w:t>
+        <w:t>esign</w:t>
+      </w:r>
+      <w:r>
+        <w:rPr>
+          <w:rFonts w:ascii="Garamond" w:hAnsi="Garamond" w:cs="Times New Roman"/>
+          <w:i/>
+          <w:iCs/>
+        </w:rPr>
+        <w:t xml:space="preserve">/UVM </w:t>
+      </w:r>
+      <w:r>
+        <w:rPr>
+          <w:rFonts w:ascii="Garamond" w:hAnsi="Garamond" w:cs="Times New Roman"/>
+          <w:i/>
+          <w:iCs/>
+        </w:rPr>
+        <w:t>Engineer</w:t>
       </w:r>
       <w:r>
         <w:rPr>
@@ -926,6 +978,199 @@
         <w:spacing w:after="0" w:line="240" w:lineRule="auto"/>
         <w:rPr>
           <w:rFonts w:ascii="Garamond" w:hAnsi="Garamond" w:cs="Times New Roman"/>
+        </w:rPr>
+      </w:pPr>
+      <w:r>
+        <w:rPr>
+          <w:rFonts w:ascii="Garamond" w:hAnsi="Garamond" w:cs="Times New Roman"/>
+          <w:b/>
+          <w:bCs/>
+        </w:rPr>
+        <w:t>Microchip Technology Inc.</w:t>
+      </w:r>
+      <w:r>
+        <w:rPr>
+          <w:rFonts w:ascii="Garamond" w:hAnsi="Garamond" w:cs="Times New Roman"/>
+        </w:rPr>
+        <w:t xml:space="preserve"> | </w:t>
+      </w:r>
+      <w:r>
+        <w:rPr>
+          <w:rFonts w:ascii="Garamond" w:hAnsi="Garamond" w:cs="Times New Roman"/>
+        </w:rPr>
+        <w:t>Chandler</w:t>
+      </w:r>
+      <w:r>
+        <w:rPr>
+          <w:rFonts w:ascii="Garamond" w:hAnsi="Garamond" w:cs="Times New Roman"/>
+        </w:rPr>
+        <w:t>, AZ</w:t>
+      </w:r>
+      <w:r>
+        <w:rPr>
+          <w:rFonts w:ascii="Garamond" w:hAnsi="Garamond" w:cs="Times New Roman"/>
+          <w:i/>
+          <w:iCs/>
+        </w:rPr>
+        <w:ptab w:relativeTo="margin" w:alignment="right" w:leader="none"/>
+      </w:r>
+      <w:r>
+        <w:rPr>
+          <w:rFonts w:ascii="Garamond" w:hAnsi="Garamond" w:cs="Times New Roman"/>
+          <w:b/>
+          <w:bCs/>
+        </w:rPr>
+        <w:t xml:space="preserve">May </w:t>
+      </w:r>
+      <w:r>
+        <w:rPr>
+          <w:rFonts w:ascii="Garamond" w:hAnsi="Garamond" w:cs="Times New Roman"/>
+          <w:b/>
+          <w:bCs/>
+        </w:rPr>
+        <w:t>2022</w:t>
+      </w:r>
+      <w:r>
+        <w:rPr>
+          <w:rFonts w:ascii="Garamond" w:hAnsi="Garamond" w:cs="Times New Roman"/>
+          <w:b/>
+          <w:bCs/>
+        </w:rPr>
+        <w:t xml:space="preserve"> </w:t>
+      </w:r>
+      <w:r>
+        <w:rPr>
+          <w:rFonts w:ascii="Garamond" w:hAnsi="Garamond" w:cs="Times New Roman"/>
+          <w:b/>
+          <w:bCs/>
+        </w:rPr>
+        <w:t>–</w:t>
+      </w:r>
+      <w:r>
+        <w:rPr>
+          <w:rFonts w:ascii="Garamond" w:hAnsi="Garamond" w:cs="Times New Roman"/>
+          <w:b/>
+          <w:bCs/>
+        </w:rPr>
+        <w:t xml:space="preserve"> </w:t>
+      </w:r>
+      <w:r>
+        <w:rPr>
+          <w:rFonts w:ascii="Garamond" w:hAnsi="Garamond" w:cs="Times New Roman"/>
+          <w:b/>
+          <w:bCs/>
+        </w:rPr>
+        <w:t>August 2022</w:t>
+      </w:r>
+    </w:p>
+    <w:p>
+      <w:pPr>
+        <w:spacing w:after="0" w:line="240" w:lineRule="auto"/>
+        <w:ind w:firstLine="432"/>
+        <w:rPr>
+          <w:rFonts w:ascii="Garamond" w:hAnsi="Garamond" w:cs="Times New Roman"/>
+          <w:i/>
+          <w:iCs/>
+        </w:rPr>
+      </w:pPr>
+      <w:r>
+        <w:rPr>
+          <w:rFonts w:ascii="Garamond" w:hAnsi="Garamond" w:cs="Times New Roman"/>
+          <w:i/>
+          <w:iCs/>
+        </w:rPr>
+        <w:t>Digital Design</w:t>
+      </w:r>
+      <w:r>
+        <w:rPr>
+          <w:rFonts w:ascii="Garamond" w:hAnsi="Garamond" w:cs="Times New Roman"/>
+          <w:i/>
+          <w:iCs/>
+        </w:rPr>
+        <w:t xml:space="preserve"> </w:t>
+      </w:r>
+      <w:r>
+        <w:rPr>
+          <w:rFonts w:ascii="Garamond" w:hAnsi="Garamond" w:cs="Times New Roman"/>
+        </w:rPr>
+        <w:t>&amp;</w:t>
+      </w:r>
+      <w:r>
+        <w:rPr>
+          <w:rFonts w:ascii="Garamond" w:hAnsi="Garamond" w:cs="Times New Roman"/>
+        </w:rPr>
+        <w:t xml:space="preserve"> </w:t>
+      </w:r>
+      <w:r>
+        <w:rPr>
+          <w:rFonts w:ascii="Garamond" w:hAnsi="Garamond" w:cs="Times New Roman"/>
+          <w:i/>
+          <w:iCs/>
+        </w:rPr>
+        <w:t>Verification Intern</w:t>
+      </w:r>
+    </w:p>
+    <w:p>
+      <w:pPr>
+        <w:pStyle w:val="ListParagraph"/>
+        <w:numPr>
+          <w:ilvl w:val="0"/>
+          <w:numId w:val="1"/>
+        </w:numPr>
+        <w:spacing w:line="240" w:lineRule="auto"/>
+        <w:ind w:left="810"/>
+        <w:rPr>
+          <w:rFonts w:ascii="Garamond" w:hAnsi="Garamond" w:cs="Times New Roman"/>
+        </w:rPr>
+      </w:pPr>
+      <w:r>
+        <w:rPr>
+          <w:rFonts w:ascii="Garamond" w:hAnsi="Garamond" w:cs="Times New Roman"/>
+        </w:rPr>
+        <w:t xml:space="preserve">Created SMI Controller </w:t>
+      </w:r>
+      <w:r>
+        <w:rPr>
+          <w:rFonts w:ascii="Garamond" w:hAnsi="Garamond" w:cs="Times New Roman"/>
+        </w:rPr>
+        <w:t xml:space="preserve">with flexible </w:t>
+      </w:r>
+      <w:r>
+        <w:rPr>
+          <w:rFonts w:ascii="Garamond" w:hAnsi="Garamond" w:cs="Times New Roman"/>
+        </w:rPr>
+        <w:t>high-speed</w:t>
+      </w:r>
+      <w:r>
+        <w:rPr>
+          <w:rFonts w:ascii="Garamond" w:hAnsi="Garamond" w:cs="Times New Roman"/>
+        </w:rPr>
+        <w:t xml:space="preserve"> data </w:t>
+      </w:r>
+      <w:r>
+        <w:rPr>
+          <w:rFonts w:ascii="Garamond" w:hAnsi="Garamond" w:cs="Times New Roman"/>
+        </w:rPr>
+        <w:t>comm</w:t>
+      </w:r>
+      <w:r>
+        <w:rPr>
+          <w:rFonts w:ascii="Garamond" w:hAnsi="Garamond" w:cs="Times New Roman"/>
+        </w:rPr>
+        <w:t xml:space="preserve"> </w:t>
+      </w:r>
+      <w:r>
+        <w:rPr>
+          <w:rFonts w:ascii="Garamond" w:hAnsi="Garamond" w:cs="Times New Roman"/>
+        </w:rPr>
+        <w:t>management which enabled legacy device compatibility</w:t>
+      </w:r>
+    </w:p>
+    <w:p>
+      <w:pPr>
+        <w:spacing w:after="0" w:line="240" w:lineRule="auto"/>
+        <w:rPr>
+          <w:rFonts w:ascii="Garamond" w:hAnsi="Garamond" w:cs="Times New Roman"/>
           <w:b/>
           <w:bCs/>
         </w:rPr>
@@ -972,7 +1217,15 @@
           <w:b/>
           <w:bCs/>
         </w:rPr>
-        <w:t xml:space="preserve"> Present</w:t>
+        <w:t xml:space="preserve"> </w:t>
+      </w:r>
+      <w:r>
+        <w:rPr>
+          <w:rFonts w:ascii="Garamond" w:hAnsi="Garamond" w:cs="Times New Roman"/>
+          <w:b/>
+          <w:bCs/>
+        </w:rPr>
+        <w:t>May 2022</w:t>
       </w:r>
     </w:p>
     <w:p>
@@ -1512,309 +1765,6 @@
     </w:p>
     <w:p>
       <w:pPr>
-        <w:spacing w:after="0" w:line="240" w:lineRule="auto"/>
-        <w:rPr>
-          <w:rFonts w:ascii="Garamond" w:hAnsi="Garamond" w:cs="Times New Roman"/>
-        </w:rPr>
-      </w:pPr>
-      <w:r>
-        <w:rPr>
-          <w:rFonts w:ascii="Garamond" w:hAnsi="Garamond" w:cs="Times New Roman"/>
-          <w:b/>
-          <w:bCs/>
-        </w:rPr>
-        <w:t>E3 Displays</w:t>
-      </w:r>
-      <w:r>
-        <w:rPr>
-          <w:rFonts w:ascii="Garamond" w:hAnsi="Garamond" w:cs="Times New Roman"/>
-        </w:rPr>
-        <w:t xml:space="preserve"> | Phoenix, AZ</w:t>
-      </w:r>
-      <w:r>
-        <w:rPr>
-          <w:rFonts w:ascii="Garamond" w:hAnsi="Garamond" w:cs="Times New Roman"/>
-          <w:i/>
-          <w:iCs/>
-        </w:rPr>
-        <w:ptab w:relativeTo="margin" w:alignment="right" w:leader="none"/>
-      </w:r>
-      <w:r>
-        <w:rPr>
-          <w:rFonts w:ascii="Garamond" w:hAnsi="Garamond" w:cs="Times New Roman"/>
-          <w:b/>
-          <w:bCs/>
-        </w:rPr>
-        <w:t xml:space="preserve">May </w:t>
-      </w:r>
-      <w:r>
-        <w:rPr>
-          <w:rFonts w:ascii="Garamond" w:hAnsi="Garamond" w:cs="Times New Roman"/>
-          <w:b/>
-          <w:bCs/>
-        </w:rPr>
-        <w:t>2020</w:t>
-      </w:r>
-      <w:r>
-        <w:rPr>
-          <w:rFonts w:ascii="Garamond" w:hAnsi="Garamond" w:cs="Times New Roman"/>
-          <w:b/>
-          <w:bCs/>
-        </w:rPr>
-        <w:t xml:space="preserve"> </w:t>
-      </w:r>
-      <w:r>
-        <w:rPr>
-          <w:rFonts w:ascii="Garamond" w:hAnsi="Garamond" w:cs="Times New Roman"/>
-          <w:b/>
-          <w:bCs/>
-        </w:rPr>
-        <w:t>–</w:t>
-      </w:r>
-      <w:r>
-        <w:rPr>
-          <w:rFonts w:ascii="Garamond" w:hAnsi="Garamond" w:cs="Times New Roman"/>
-          <w:b/>
-          <w:bCs/>
-        </w:rPr>
-        <w:t xml:space="preserve"> </w:t>
-      </w:r>
-      <w:r>
-        <w:rPr>
-          <w:rFonts w:ascii="Garamond" w:hAnsi="Garamond" w:cs="Times New Roman"/>
-          <w:b/>
-          <w:bCs/>
-        </w:rPr>
-        <w:t>August 2020</w:t>
-      </w:r>
-    </w:p>
-    <w:p>
-      <w:pPr>
-        <w:spacing w:after="0" w:line="240" w:lineRule="auto"/>
-        <w:ind w:firstLine="432"/>
-        <w:rPr>
-          <w:rFonts w:ascii="Garamond" w:hAnsi="Garamond" w:cs="Times New Roman"/>
-          <w:i/>
-          <w:iCs/>
-        </w:rPr>
-      </w:pPr>
-      <w:r>
-        <w:rPr>
-          <w:rFonts w:ascii="Garamond" w:hAnsi="Garamond" w:cs="Times New Roman"/>
-          <w:i/>
-          <w:iCs/>
-        </w:rPr>
-        <w:t>Elec</w:t>
-      </w:r>
-      <w:r>
-        <w:rPr>
-          <w:rFonts w:ascii="Garamond" w:hAnsi="Garamond" w:cs="Times New Roman"/>
-          <w:i/>
-          <w:iCs/>
-        </w:rPr>
-        <w:t>trical Engineering</w:t>
-      </w:r>
-      <w:r>
-        <w:rPr>
-          <w:rFonts w:ascii="Garamond" w:hAnsi="Garamond" w:cs="Times New Roman"/>
-          <w:i/>
-          <w:iCs/>
-        </w:rPr>
-        <w:t xml:space="preserve"> Intern</w:t>
-      </w:r>
-    </w:p>
-    <w:p>
-      <w:pPr>
-        <w:pStyle w:val="ListParagraph"/>
-        <w:numPr>
-          <w:ilvl w:val="0"/>
-          <w:numId w:val="1"/>
-        </w:numPr>
-        <w:spacing w:after="0" w:line="240" w:lineRule="auto"/>
-        <w:ind w:left="810"/>
-        <w:rPr>
-          <w:rFonts w:ascii="Garamond" w:hAnsi="Garamond" w:cs="Times New Roman"/>
-        </w:rPr>
-      </w:pPr>
-      <w:r>
-        <w:rPr>
-          <w:rFonts w:ascii="Garamond" w:hAnsi="Garamond" w:cs="Times New Roman"/>
-        </w:rPr>
-        <w:t>Created</w:t>
-      </w:r>
-      <w:r>
-        <w:rPr>
-          <w:rFonts w:ascii="Garamond" w:hAnsi="Garamond" w:cs="Times New Roman"/>
-        </w:rPr>
-        <w:t xml:space="preserve"> </w:t>
-      </w:r>
-      <w:r>
-        <w:rPr>
-          <w:rFonts w:ascii="Garamond" w:hAnsi="Garamond" w:cs="Times New Roman"/>
-        </w:rPr>
-        <w:t xml:space="preserve">testbench for </w:t>
-      </w:r>
-      <w:r>
-        <w:rPr>
-          <w:rFonts w:ascii="Garamond" w:hAnsi="Garamond" w:cs="Times New Roman"/>
-        </w:rPr>
-        <w:t>V</w:t>
-      </w:r>
-      <w:r>
-        <w:rPr>
-          <w:rFonts w:ascii="Garamond" w:hAnsi="Garamond" w:cs="Times New Roman"/>
-        </w:rPr>
-        <w:t>entila</w:t>
-      </w:r>
-      <w:r>
-        <w:rPr>
-          <w:rFonts w:ascii="Garamond" w:hAnsi="Garamond" w:cs="Times New Roman"/>
-        </w:rPr>
-        <w:t>t</w:t>
-      </w:r>
-      <w:r>
-        <w:rPr>
-          <w:rFonts w:ascii="Garamond" w:hAnsi="Garamond" w:cs="Times New Roman"/>
-        </w:rPr>
-        <w:t xml:space="preserve">or </w:t>
-      </w:r>
-      <w:r>
-        <w:rPr>
-          <w:rFonts w:ascii="Garamond" w:hAnsi="Garamond" w:cs="Times New Roman"/>
-        </w:rPr>
-        <w:t xml:space="preserve">touch </w:t>
-      </w:r>
-      <w:r>
-        <w:rPr>
-          <w:rFonts w:ascii="Garamond" w:hAnsi="Garamond" w:cs="Times New Roman"/>
-        </w:rPr>
-        <w:t>d</w:t>
-      </w:r>
-      <w:r>
-        <w:rPr>
-          <w:rFonts w:ascii="Garamond" w:hAnsi="Garamond" w:cs="Times New Roman"/>
-        </w:rPr>
-        <w:t xml:space="preserve">isplay </w:t>
-      </w:r>
-      <w:r>
-        <w:rPr>
-          <w:rFonts w:ascii="Garamond" w:hAnsi="Garamond" w:cs="Times New Roman"/>
-        </w:rPr>
-        <w:t xml:space="preserve">for </w:t>
-      </w:r>
-      <w:r>
-        <w:rPr>
-          <w:rFonts w:ascii="Garamond" w:hAnsi="Garamond" w:cs="Times New Roman"/>
-        </w:rPr>
-        <w:t>quality analysis</w:t>
-      </w:r>
-      <w:r>
-        <w:rPr>
-          <w:rFonts w:ascii="Garamond" w:hAnsi="Garamond" w:cs="Times New Roman"/>
-        </w:rPr>
-        <w:t>, incorporating suggestions from operators</w:t>
-      </w:r>
-    </w:p>
-    <w:p>
-      <w:pPr>
-        <w:pStyle w:val="ListParagraph"/>
-        <w:numPr>
-          <w:ilvl w:val="0"/>
-          <w:numId w:val="1"/>
-        </w:numPr>
-        <w:spacing w:after="120" w:line="240" w:lineRule="auto"/>
-        <w:ind w:left="810"/>
-        <w:rPr>
-          <w:rFonts w:ascii="Garamond" w:hAnsi="Garamond" w:cs="Times New Roman"/>
-        </w:rPr>
-      </w:pPr>
-      <w:r>
-        <w:rPr>
-          <w:rFonts w:ascii="Garamond" w:hAnsi="Garamond" w:cs="Times New Roman"/>
-        </w:rPr>
-        <w:t>Automated</w:t>
-      </w:r>
-      <w:r>
-        <w:rPr>
-          <w:rFonts w:ascii="Garamond" w:hAnsi="Garamond" w:cs="Times New Roman"/>
-        </w:rPr>
-        <w:t xml:space="preserve"> </w:t>
-      </w:r>
-      <w:r>
-        <w:rPr>
-          <w:rFonts w:ascii="Garamond" w:hAnsi="Garamond" w:cs="Times New Roman"/>
-        </w:rPr>
-        <w:t>adhesive</w:t>
-      </w:r>
-      <w:r>
-        <w:rPr>
-          <w:rFonts w:ascii="Garamond" w:hAnsi="Garamond" w:cs="Times New Roman"/>
-        </w:rPr>
-        <w:t xml:space="preserve"> </w:t>
-      </w:r>
-      <w:r>
-        <w:rPr>
-          <w:rFonts w:ascii="Garamond" w:hAnsi="Garamond" w:cs="Times New Roman"/>
-        </w:rPr>
-        <w:t>d</w:t>
-      </w:r>
-      <w:r>
-        <w:rPr>
-          <w:rFonts w:ascii="Garamond" w:hAnsi="Garamond" w:cs="Times New Roman"/>
-        </w:rPr>
-        <w:t>ispens</w:t>
-      </w:r>
-      <w:r>
-        <w:rPr>
-          <w:rFonts w:ascii="Garamond" w:hAnsi="Garamond" w:cs="Times New Roman"/>
-        </w:rPr>
-        <w:t>ing</w:t>
-      </w:r>
-      <w:r>
-        <w:rPr>
-          <w:rFonts w:ascii="Garamond" w:hAnsi="Garamond" w:cs="Times New Roman"/>
-        </w:rPr>
-        <w:t xml:space="preserve"> </w:t>
-      </w:r>
-      <w:r>
-        <w:rPr>
-          <w:rFonts w:ascii="Garamond" w:hAnsi="Garamond" w:cs="Times New Roman"/>
-        </w:rPr>
-        <w:t xml:space="preserve">process </w:t>
-      </w:r>
-      <w:r>
-        <w:rPr>
-          <w:rFonts w:ascii="Garamond" w:hAnsi="Garamond" w:cs="Times New Roman"/>
-        </w:rPr>
-        <w:t>with</w:t>
-      </w:r>
-      <w:r>
-        <w:rPr>
-          <w:rFonts w:ascii="Garamond" w:hAnsi="Garamond" w:cs="Times New Roman"/>
-        </w:rPr>
-        <w:t xml:space="preserve"> </w:t>
-      </w:r>
-      <w:r>
-        <w:rPr>
-          <w:rFonts w:ascii="Garamond" w:hAnsi="Garamond" w:cs="Times New Roman"/>
-        </w:rPr>
-        <w:t>embedded system</w:t>
-      </w:r>
-      <w:r>
-        <w:rPr>
-          <w:rFonts w:ascii="Garamond" w:hAnsi="Garamond" w:cs="Times New Roman"/>
-        </w:rPr>
-        <w:t xml:space="preserve"> to </w:t>
-      </w:r>
-      <w:r>
-        <w:rPr>
-          <w:rFonts w:ascii="Garamond" w:hAnsi="Garamond" w:cs="Times New Roman"/>
-        </w:rPr>
-        <w:t>eliminate operator error and product waste</w:t>
-      </w:r>
-    </w:p>
-    <w:p>
-      <w:pPr>
         <w:pBdr>
           <w:bottom w:val="single" w:sz="8" w:space="1" w:color="auto"/>
         </w:pBdr>
@@ -1907,7 +1857,31 @@
         <w:rPr>
           <w:rFonts w:ascii="Garamond" w:hAnsi="Garamond" w:cs="Times New Roman"/>
         </w:rPr>
-        <w:t>: Questa Sim, Design Compiler, Git/GitHub, KiCad, ANTLR, STM CubeMX,</w:t>
+        <w:t xml:space="preserve">: </w:t>
+      </w:r>
+      <w:r>
+        <w:rPr>
+          <w:rFonts w:ascii="Garamond" w:hAnsi="Garamond" w:cs="Times New Roman"/>
+        </w:rPr>
+        <w:t xml:space="preserve">Mentor </w:t>
+      </w:r>
+      <w:r>
+        <w:rPr>
+          <w:rFonts w:ascii="Garamond" w:hAnsi="Garamond" w:cs="Times New Roman"/>
+        </w:rPr>
+        <w:t>Questa, Design Compiler,</w:t>
+      </w:r>
+      <w:r>
+        <w:rPr>
+          <w:rFonts w:ascii="Garamond" w:hAnsi="Garamond" w:cs="Times New Roman"/>
+        </w:rPr>
+        <w:t xml:space="preserve"> Xcelium, Verdi,</w:t>
+      </w:r>
+      <w:r>
+        <w:rPr>
+          <w:rFonts w:ascii="Garamond" w:hAnsi="Garamond" w:cs="Times New Roman"/>
+        </w:rPr>
+        <w:t xml:space="preserve"> Git/GitHub, KiCad, ANTLR,</w:t>
       </w:r>
       <w:r>
         <w:rPr>
@@ -3734,4 +3708,16 @@
   <we:bindings/>
   <we:snapshot xmlns:r="http://schemas.openxmlformats.org/officeDocument/2006/relationships"/>
 </we:webextension>
+</file>
+
+<file path=customXml/item1.xml><?xml version="1.0" encoding="utf-8"?>
+<b:Sources xmlns:b="http://schemas.openxmlformats.org/officeDocument/2006/bibliography" xmlns="http://schemas.openxmlformats.org/officeDocument/2006/bibliography" SelectedStyle="\APASixthEditionOfficeOnline.xsl" StyleName="APA" Version="6"/>
+</file>
+
+<file path=customXml/itemProps1.xml><?xml version="1.0" encoding="utf-8"?>
+<ds:datastoreItem xmlns:ds="http://schemas.openxmlformats.org/officeDocument/2006/customXml" ds:itemID="{571B5474-A041-445A-8A87-50F4142CA4D8}">
+  <ds:schemaRefs>
+    <ds:schemaRef ds:uri="http://schemas.openxmlformats.org/officeDocument/2006/bibliography"/>
+  </ds:schemaRefs>
+</ds:datastoreItem>
 </file>
</xml_diff>

<commit_message>
updated resume with comments looking for phd research position
</commit_message>
<xml_diff>
--- a/Mitchell-Arndt-Resume.docx
+++ b/Mitchell-Arndt-Resume.docx
@@ -202,7 +202,19 @@
         <w:rPr>
           <w:rFonts w:ascii="Garamond" w:hAnsi="Garamond" w:cs="Times New Roman"/>
         </w:rPr>
-        <w:t>or and memory system</w:t>
+        <w:t xml:space="preserve">or and </w:t>
+      </w:r>
+      <w:r>
+        <w:rPr>
+          <w:rFonts w:ascii="Garamond" w:hAnsi="Garamond" w:cs="Times New Roman"/>
+        </w:rPr>
+        <w:t xml:space="preserve">distributed </w:t>
+      </w:r>
+      <w:r>
+        <w:rPr>
+          <w:rFonts w:ascii="Garamond" w:hAnsi="Garamond" w:cs="Times New Roman"/>
+        </w:rPr>
+        <w:t>memory system</w:t>
       </w:r>
       <w:r>
         <w:rPr>
@@ -1303,7 +1315,21 @@
         <w:rPr>
           <w:rFonts w:ascii="Garamond" w:hAnsi="Garamond" w:cs="Times New Roman"/>
         </w:rPr>
-        <w:t xml:space="preserve">Created custom PCB using KiCad to route control signals from </w:t>
+        <w:t xml:space="preserve">Created custom PCB using </w:t>
+      </w:r>
+      <w:proofErr w:type="spellStart"/>
+      <w:r>
+        <w:rPr>
+          <w:rFonts w:ascii="Garamond" w:hAnsi="Garamond" w:cs="Times New Roman"/>
+        </w:rPr>
+        <w:t>KiCad</w:t>
+      </w:r>
+      <w:proofErr w:type="spellEnd"/>
+      <w:r>
+        <w:rPr>
+          <w:rFonts w:ascii="Garamond" w:hAnsi="Garamond" w:cs="Times New Roman"/>
+        </w:rPr>
+        <w:t xml:space="preserve"> to route control signals from </w:t>
       </w:r>
       <w:r>
         <w:rPr>
@@ -1875,26 +1901,56 @@
         <w:rPr>
           <w:rFonts w:ascii="Garamond" w:hAnsi="Garamond" w:cs="Times New Roman"/>
         </w:rPr>
-        <w:t xml:space="preserve"> Xcelium, Verdi,</w:t>
-      </w:r>
-      <w:r>
-        <w:rPr>
-          <w:rFonts w:ascii="Garamond" w:hAnsi="Garamond" w:cs="Times New Roman"/>
-        </w:rPr>
-        <w:t xml:space="preserve"> Git/GitHub, KiCad, ANTLR,</w:t>
-      </w:r>
-      <w:r>
-        <w:rPr>
-          <w:rFonts w:ascii="Garamond" w:hAnsi="Garamond" w:cs="Times New Roman"/>
-        </w:rPr>
         <w:t xml:space="preserve"> </w:t>
       </w:r>
+      <w:proofErr w:type="spellStart"/>
+      <w:r>
+        <w:rPr>
+          <w:rFonts w:ascii="Garamond" w:hAnsi="Garamond" w:cs="Times New Roman"/>
+        </w:rPr>
+        <w:t>Xcelium</w:t>
+      </w:r>
+      <w:proofErr w:type="spellEnd"/>
+      <w:r>
+        <w:rPr>
+          <w:rFonts w:ascii="Garamond" w:hAnsi="Garamond" w:cs="Times New Roman"/>
+        </w:rPr>
+        <w:t>, Verdi,</w:t>
+      </w:r>
+      <w:r>
+        <w:rPr>
+          <w:rFonts w:ascii="Garamond" w:hAnsi="Garamond" w:cs="Times New Roman"/>
+        </w:rPr>
+        <w:t xml:space="preserve"> Git/GitHub, </w:t>
+      </w:r>
+      <w:proofErr w:type="spellStart"/>
+      <w:r>
+        <w:rPr>
+          <w:rFonts w:ascii="Garamond" w:hAnsi="Garamond" w:cs="Times New Roman"/>
+        </w:rPr>
+        <w:t>KiCad</w:t>
+      </w:r>
+      <w:proofErr w:type="spellEnd"/>
+      <w:r>
+        <w:rPr>
+          <w:rFonts w:ascii="Garamond" w:hAnsi="Garamond" w:cs="Times New Roman"/>
+        </w:rPr>
+        <w:t>, ANTLR,</w:t>
+      </w:r>
+      <w:r>
+        <w:rPr>
+          <w:rFonts w:ascii="Garamond" w:hAnsi="Garamond" w:cs="Times New Roman"/>
+        </w:rPr>
+        <w:t xml:space="preserve"> </w:t>
+      </w:r>
+      <w:proofErr w:type="spellStart"/>
       <w:r>
         <w:rPr>
           <w:rFonts w:ascii="Garamond" w:hAnsi="Garamond" w:cs="Times New Roman"/>
         </w:rPr>
         <w:t>LTspice</w:t>
       </w:r>
+      <w:proofErr w:type="spellEnd"/>
     </w:p>
     <w:p>
       <w:pPr>

</xml_diff>

<commit_message>
added phd resume and updated standard to professonal summary
</commit_message>
<xml_diff>
--- a/Mitchell-Arndt-Resume.docx
+++ b/Mitchell-Arndt-Resume.docx
@@ -141,7 +141,15 @@
           <w:b/>
           <w:bCs/>
         </w:rPr>
-        <w:t>OBJECTIVE</w:t>
+        <w:t>PROFESSIONAL</w:t>
+      </w:r>
+      <w:r>
+        <w:rPr>
+          <w:rFonts w:ascii="Garamond" w:hAnsi="Garamond" w:cs="Times New Roman"/>
+          <w:b/>
+          <w:bCs/>
+        </w:rPr>
+        <w:t xml:space="preserve"> SUMMARY</w:t>
       </w:r>
     </w:p>
     <w:p>
@@ -160,79 +168,19 @@
         <w:rPr>
           <w:rFonts w:ascii="Garamond" w:hAnsi="Garamond" w:cs="Times New Roman"/>
         </w:rPr>
-        <w:t xml:space="preserve">Actively seeking </w:t>
-      </w:r>
-      <w:r>
-        <w:rPr>
-          <w:rFonts w:ascii="Garamond" w:hAnsi="Garamond" w:cs="Times New Roman"/>
-        </w:rPr>
-        <w:t xml:space="preserve">PhD research </w:t>
-      </w:r>
-      <w:r>
-        <w:rPr>
-          <w:rFonts w:ascii="Garamond" w:hAnsi="Garamond" w:cs="Times New Roman"/>
-        </w:rPr>
-        <w:t>position</w:t>
-      </w:r>
-      <w:r>
-        <w:rPr>
-          <w:rFonts w:ascii="Garamond" w:hAnsi="Garamond" w:cs="Times New Roman"/>
-        </w:rPr>
-        <w:t xml:space="preserve"> i</w:t>
-      </w:r>
-      <w:r>
-        <w:rPr>
-          <w:rFonts w:ascii="Garamond" w:hAnsi="Garamond" w:cs="Times New Roman"/>
-        </w:rPr>
-        <w:t xml:space="preserve">n </w:t>
-      </w:r>
-      <w:r>
-        <w:rPr>
-          <w:rFonts w:ascii="Garamond" w:hAnsi="Garamond" w:cs="Times New Roman"/>
-        </w:rPr>
-        <w:t>m</w:t>
-      </w:r>
-      <w:r>
-        <w:rPr>
-          <w:rFonts w:ascii="Garamond" w:hAnsi="Garamond" w:cs="Times New Roman"/>
-        </w:rPr>
-        <w:t>icroprocess</w:t>
-      </w:r>
-      <w:r>
-        <w:rPr>
-          <w:rFonts w:ascii="Garamond" w:hAnsi="Garamond" w:cs="Times New Roman"/>
-        </w:rPr>
-        <w:t xml:space="preserve">or and </w:t>
-      </w:r>
-      <w:r>
-        <w:rPr>
-          <w:rFonts w:ascii="Garamond" w:hAnsi="Garamond" w:cs="Times New Roman"/>
-        </w:rPr>
-        <w:t xml:space="preserve">distributed </w:t>
-      </w:r>
-      <w:r>
-        <w:rPr>
-          <w:rFonts w:ascii="Garamond" w:hAnsi="Garamond" w:cs="Times New Roman"/>
-        </w:rPr>
-        <w:t>memory system</w:t>
-      </w:r>
-      <w:r>
-        <w:rPr>
-          <w:rFonts w:ascii="Garamond" w:hAnsi="Garamond" w:cs="Times New Roman"/>
-        </w:rPr>
-        <w:t xml:space="preserve"> </w:t>
-      </w:r>
-      <w:r>
-        <w:rPr>
-          <w:rFonts w:ascii="Garamond" w:hAnsi="Garamond" w:cs="Times New Roman"/>
-        </w:rPr>
-        <w:t>a</w:t>
-      </w:r>
-      <w:r>
-        <w:rPr>
-          <w:rFonts w:ascii="Garamond" w:hAnsi="Garamond" w:cs="Times New Roman"/>
-        </w:rPr>
-        <w:t>rchitecture</w:t>
+        <w:t xml:space="preserve">Multi-passionate creator with experience spanning from Computer Architecture to </w:t>
+      </w:r>
+      <w:r>
+        <w:rPr>
+          <w:rFonts w:ascii="Garamond" w:hAnsi="Garamond" w:cs="Times New Roman"/>
+        </w:rPr>
+        <w:t xml:space="preserve">Full Stack </w:t>
+      </w:r>
+      <w:r>
+        <w:rPr>
+          <w:rFonts w:ascii="Garamond" w:hAnsi="Garamond" w:cs="Times New Roman"/>
+        </w:rPr>
+        <w:t>Web Development</w:t>
       </w:r>
     </w:p>
     <w:p>
@@ -882,13 +830,37 @@
           <w:b/>
           <w:bCs/>
         </w:rPr>
-        <w:t>Card Connect</w:t>
-      </w:r>
-      <w:r>
-        <w:rPr>
-          <w:rFonts w:ascii="Garamond" w:hAnsi="Garamond" w:cs="Times New Roman"/>
-        </w:rPr>
-        <w:t xml:space="preserve"> | Phoenix, AZ</w:t>
+        <w:t>Card</w:t>
+      </w:r>
+      <w:r>
+        <w:rPr>
+          <w:rFonts w:ascii="Garamond" w:hAnsi="Garamond" w:cs="Times New Roman"/>
+          <w:b/>
+          <w:bCs/>
+        </w:rPr>
+        <w:t xml:space="preserve"> </w:t>
+      </w:r>
+      <w:r>
+        <w:rPr>
+          <w:rFonts w:ascii="Garamond" w:hAnsi="Garamond" w:cs="Times New Roman"/>
+          <w:b/>
+          <w:bCs/>
+        </w:rPr>
+        <w:t>Connect</w:t>
+      </w:r>
+      <w:r>
+        <w:rPr>
+          <w:rFonts w:ascii="Garamond" w:hAnsi="Garamond" w:cs="Times New Roman"/>
+          <w:b/>
+          <w:bCs/>
+        </w:rPr>
+        <w:t xml:space="preserve"> Paradise</w:t>
+      </w:r>
+      <w:r>
+        <w:rPr>
+          <w:rFonts w:ascii="Garamond" w:hAnsi="Garamond" w:cs="Times New Roman"/>
+        </w:rPr>
+        <w:t>| Phoenix, AZ</w:t>
       </w:r>
       <w:r>
         <w:rPr>
@@ -1139,13 +1111,31 @@
         <w:rPr>
           <w:rFonts w:ascii="Garamond" w:hAnsi="Garamond" w:cs="Times New Roman"/>
         </w:rPr>
-        <w:t xml:space="preserve">Created SMI Controller </w:t>
-      </w:r>
-      <w:r>
-        <w:rPr>
-          <w:rFonts w:ascii="Garamond" w:hAnsi="Garamond" w:cs="Times New Roman"/>
-        </w:rPr>
-        <w:t xml:space="preserve">with flexible </w:t>
+        <w:t xml:space="preserve">Designed/Synthesized </w:t>
+      </w:r>
+      <w:r>
+        <w:rPr>
+          <w:rFonts w:ascii="Garamond" w:hAnsi="Garamond" w:cs="Times New Roman"/>
+        </w:rPr>
+        <w:t xml:space="preserve">SMI Controller </w:t>
+      </w:r>
+      <w:r>
+        <w:rPr>
+          <w:rFonts w:ascii="Garamond" w:hAnsi="Garamond" w:cs="Times New Roman"/>
+        </w:rPr>
+        <w:t>for</w:t>
+      </w:r>
+      <w:r>
+        <w:rPr>
+          <w:rFonts w:ascii="Garamond" w:hAnsi="Garamond" w:cs="Times New Roman"/>
+        </w:rPr>
+        <w:t xml:space="preserve"> </w:t>
+      </w:r>
+      <w:r>
+        <w:rPr>
+          <w:rFonts w:ascii="Garamond" w:hAnsi="Garamond" w:cs="Times New Roman"/>
+        </w:rPr>
+        <w:t xml:space="preserve">flexible </w:t>
       </w:r>
       <w:r>
         <w:rPr>
@@ -1175,7 +1165,33 @@
         <w:rPr>
           <w:rFonts w:ascii="Garamond" w:hAnsi="Garamond" w:cs="Times New Roman"/>
         </w:rPr>
-        <w:t>management which enabled legacy device compatibility</w:t>
+        <w:t>which enabled legacy device compatibility</w:t>
+      </w:r>
+    </w:p>
+    <w:p>
+      <w:pPr>
+        <w:pStyle w:val="ListParagraph"/>
+        <w:numPr>
+          <w:ilvl w:val="0"/>
+          <w:numId w:val="1"/>
+        </w:numPr>
+        <w:spacing w:line="240" w:lineRule="auto"/>
+        <w:ind w:left="810"/>
+        <w:rPr>
+          <w:rFonts w:ascii="Garamond" w:hAnsi="Garamond" w:cs="Times New Roman"/>
+        </w:rPr>
+      </w:pPr>
+      <w:r>
+        <w:rPr>
+          <w:rFonts w:ascii="Garamond" w:hAnsi="Garamond" w:cs="Times New Roman"/>
+        </w:rPr>
+        <w:t xml:space="preserve">Architected UVM environment to validate SMI design, improving coverage over </w:t>
+      </w:r>
+      <w:r>
+        <w:rPr>
+          <w:rFonts w:ascii="Garamond" w:hAnsi="Garamond" w:cs="Times New Roman"/>
+        </w:rPr>
+        <w:t>previous directed testing method</w:t>
       </w:r>
     </w:p>
     <w:p>
@@ -1837,13 +1853,31 @@
         <w:rPr>
           <w:rFonts w:ascii="Garamond" w:hAnsi="Garamond" w:cs="Times New Roman"/>
         </w:rPr>
-        <w:t xml:space="preserve"> C,</w:t>
-      </w:r>
-      <w:r>
-        <w:rPr>
-          <w:rFonts w:ascii="Garamond" w:hAnsi="Garamond" w:cs="Times New Roman"/>
-        </w:rPr>
-        <w:t xml:space="preserve"> C++, System Verilog, Java, JavaFX, Full Stack JavaScript</w:t>
+        <w:t xml:space="preserve"> </w:t>
+      </w:r>
+      <w:r>
+        <w:rPr>
+          <w:rFonts w:ascii="Garamond" w:hAnsi="Garamond" w:cs="Times New Roman"/>
+        </w:rPr>
+        <w:t>System Verilog,</w:t>
+      </w:r>
+      <w:r>
+        <w:rPr>
+          <w:rFonts w:ascii="Garamond" w:hAnsi="Garamond" w:cs="Times New Roman"/>
+        </w:rPr>
+        <w:t xml:space="preserve"> </w:t>
+      </w:r>
+      <w:r>
+        <w:rPr>
+          <w:rFonts w:ascii="Garamond" w:hAnsi="Garamond" w:cs="Times New Roman"/>
+        </w:rPr>
+        <w:t>C,</w:t>
+      </w:r>
+      <w:r>
+        <w:rPr>
+          <w:rFonts w:ascii="Garamond" w:hAnsi="Garamond" w:cs="Times New Roman"/>
+        </w:rPr>
+        <w:t xml:space="preserve"> C++, Python</w:t>
       </w:r>
       <w:r>
         <w:rPr>
@@ -1855,13 +1889,31 @@
         <w:rPr>
           <w:rFonts w:ascii="Garamond" w:hAnsi="Garamond" w:cs="Times New Roman"/>
         </w:rPr>
-        <w:t xml:space="preserve"> Python,</w:t>
-      </w:r>
-      <w:r>
-        <w:rPr>
-          <w:rFonts w:ascii="Garamond" w:hAnsi="Garamond" w:cs="Times New Roman"/>
-        </w:rPr>
-        <w:t xml:space="preserve"> MATLAB</w:t>
+        <w:t xml:space="preserve"> </w:t>
+      </w:r>
+      <w:r>
+        <w:rPr>
+          <w:rFonts w:ascii="Garamond" w:hAnsi="Garamond" w:cs="Times New Roman"/>
+        </w:rPr>
+        <w:t>Full Stack JavaScript</w:t>
+      </w:r>
+      <w:r>
+        <w:rPr>
+          <w:rFonts w:ascii="Garamond" w:hAnsi="Garamond" w:cs="Times New Roman"/>
+        </w:rPr>
+        <w:t xml:space="preserve">, </w:t>
+      </w:r>
+      <w:r>
+        <w:rPr>
+          <w:rFonts w:ascii="Garamond" w:hAnsi="Garamond" w:cs="Times New Roman"/>
+        </w:rPr>
+        <w:t xml:space="preserve">Java, JavaFX, </w:t>
+      </w:r>
+      <w:r>
+        <w:rPr>
+          <w:rFonts w:ascii="Garamond" w:hAnsi="Garamond" w:cs="Times New Roman"/>
+        </w:rPr>
+        <w:t>MATLAB</w:t>
       </w:r>
     </w:p>
     <w:p>
@@ -2045,46 +2097,6 @@
           <w:bCs/>
         </w:rPr>
         <w:t xml:space="preserve"> – Present</w:t>
-      </w:r>
-    </w:p>
-    <w:p>
-      <w:pPr>
-        <w:spacing w:after="80" w:line="240" w:lineRule="auto"/>
-        <w:rPr>
-          <w:rFonts w:ascii="Garamond" w:hAnsi="Garamond" w:cs="Times New Roman"/>
-          <w:b/>
-          <w:bCs/>
-        </w:rPr>
-      </w:pPr>
-      <w:r>
-        <w:rPr>
-          <w:rFonts w:ascii="Garamond" w:hAnsi="Garamond" w:cs="Times New Roman"/>
-          <w:b/>
-          <w:bCs/>
-        </w:rPr>
-        <w:t>Zeta Beta Tau Fraternity</w:t>
-      </w:r>
-      <w:r>
-        <w:rPr>
-          <w:rFonts w:ascii="Garamond" w:hAnsi="Garamond" w:cs="Times New Roman"/>
-        </w:rPr>
-        <w:ptab w:relativeTo="margin" w:alignment="right" w:leader="none"/>
-      </w:r>
-      <w:r>
-        <w:rPr>
-          <w:rFonts w:ascii="Garamond" w:hAnsi="Garamond" w:cs="Times New Roman"/>
-          <w:b/>
-          <w:bCs/>
-        </w:rPr>
-        <w:t>August 2</w:t>
-      </w:r>
-      <w:r>
-        <w:rPr>
-          <w:rFonts w:ascii="Garamond" w:hAnsi="Garamond" w:cs="Times New Roman"/>
-          <w:b/>
-          <w:bCs/>
-        </w:rPr>
-        <w:t>018 – Present</w:t>
       </w:r>
     </w:p>
     <w:p>

</xml_diff>